<commit_message>
CD revision 1, integrate coauthor feedback
</commit_message>
<xml_diff>
--- a/manuscript/manuscript.docx
+++ b/manuscript/manuscript.docx
@@ -123,7 +123,7 @@
         <w:t xml:space="preserve"> </w:t>
       </w:r>
       <w:r>
-        <w:t xml:space="preserve">(see Duncan et al., 2017; Hackman et al., 2010; McLaughlin et al., 2019; Pechtel &amp; Pizzagalli, 2011 for reviews)</w:t>
+        <w:t xml:space="preserve">(reviewed in Duncan et al., 2017; Hackman et al., 2010; McLaughlin et al., 2019; Pechtel &amp; Pizzagalli, 2011)</w:t>
       </w:r>
       <w:r>
         <w:t xml:space="preserve">. Although it is clear that harsh and unpredictable environments are harmful to youth, there is growing interest in the</w:t>
@@ -146,6 +146,19 @@
       </w:r>
       <w:r>
         <w:t xml:space="preserve">(Ellis et al., 2017; Ellis et al., 2020; Frankenhuis, Young, et al., 2020; Frankenhuis &amp; de Weerth, 2013)</w:t>
+      </w:r>
+      <w:r>
+        <w:t xml:space="preserve">. These stress-adapted skills are referred to in this literature as</w:t>
+      </w:r>
+      <w:r>
+        <w:t xml:space="preserve"> </w:t>
+      </w:r>
+      <w:r>
+        <w:rPr>
+          <w:iCs/>
+          <w:i/>
+        </w:rPr>
+        <w:t xml:space="preserve">hidden talents</w:t>
       </w:r>
       <w:r>
         <w:t xml:space="preserve">.</w:t>
@@ -156,7 +169,7 @@
         <w:pStyle w:val="BodyText"/>
       </w:pPr>
       <w:r>
-        <w:t xml:space="preserve">The hidden talents framework assumes that development shapes the skills and abilities of individuals in relation to their environment</w:t>
+        <w:t xml:space="preserve">The hidden talents approach is rooted in an adaptation-based framework</w:t>
       </w:r>
       <w:r>
         <w:t xml:space="preserve"> </w:t>
@@ -165,10 +178,7 @@
         <w:t xml:space="preserve">(see Ellis et al., 2017; Ellis et al., 2020; Frankenhuis, Young, et al., 2020; Frankenhuis &amp; de Weerth, 2013 for reviews)</w:t>
       </w:r>
       <w:r>
-        <w:t xml:space="preserve"> </w:t>
-      </w:r>
-      <w:r>
-        <w:t xml:space="preserve">and assumes development tailors skills and abilities in relation to their environment. Accordingly, exposure to adversity should shape skills and abilities well-suited for dealing with the challenges associated with harsh and unpredictable environments.However, because specific dimensions of adversity (violence versus resource-scarcity) may pose unique challenges</w:t>
+        <w:t xml:space="preserve">, which assumes development tailors skills and abilities in relation to the environment. Accordingly, exposure to adversity should shape skills and abilities well-suited for dealing with the challenges and opportunities associated with harsh and unpredictable environments. However, because specific dimensions of adversity (e.g., violence versus resource-scarcity) may pose unique challenges</w:t>
       </w:r>
       <w:r>
         <w:t xml:space="preserve"> </w:t>
@@ -186,7 +196,7 @@
         <w:t xml:space="preserve">(Frankenhuis, Young, et al., 2020)</w:t>
       </w:r>
       <w:r>
-        <w:t xml:space="preserve">. For instance, some evidence suggests physically abused youth can detect angry facial expressions quickly and accurately</w:t>
+        <w:t xml:space="preserve">. For instance, some evidence suggests that physically abused youth can detect angry facial expressions quickly and accurately</w:t>
       </w:r>
       <w:r>
         <w:t xml:space="preserve"> </w:t>
@@ -204,25 +214,13 @@
         <w:t xml:space="preserve">(Bjornsdottir et al., 2017; Dietze &amp; Knowles, 2021; Piff et al., 2018)</w:t>
       </w:r>
       <w:r>
-        <w:t xml:space="preserve">, and anxiously attached people can more accurately detect deception</w:t>
+        <w:t xml:space="preserve">, and that anxiously attached people can more accurately detect deception</w:t>
       </w:r>
       <w:r>
         <w:t xml:space="preserve"> </w:t>
       </w:r>
       <w:r>
         <w:t xml:space="preserve">(Ein-Dor &amp; Perry, 2014; Shoda &amp; McConnell, 2013)</w:t>
-      </w:r>
-      <w:r>
-        <w:t xml:space="preserve"> </w:t>
-      </w:r>
-      <w:r>
-        <w:t xml:space="preserve">to list a few examples</w:t>
-      </w:r>
-      <w:r>
-        <w:t xml:space="preserve"> </w:t>
-      </w:r>
-      <w:r>
-        <w:t xml:space="preserve">(see Ellis et al., 2017; Ellis et al., 2020 for reviews)</w:t>
       </w:r>
       <w:r>
         <w:t xml:space="preserve">.</w:t>
@@ -261,7 +259,7 @@
         <w:t xml:space="preserve"> </w:t>
       </w:r>
       <w:r>
-        <w:t xml:space="preserve">Nweze et al. (2021)</w:t>
+        <w:t xml:space="preserve">(Fields et al., 2021; Nweze et al., 2021)</w:t>
       </w:r>
       <w:r>
         <w:t xml:space="preserve">.</w:t>
@@ -288,13 +286,22 @@
         <w:t xml:space="preserve"> </w:t>
       </w:r>
       <w:r>
-        <w:t xml:space="preserve">are more ecologically relevant and concrete. Typical cognitive tests use abstract content that is largely detached from the real world. Such abstract materials may disadvantage youth with limited exposure to formal education. Cultural psychologists and anthropologists have demonstrated this fact across the world. For example, people from non-Western cultures tend to score lower than people in Western cultures on standard versions of cognitive tests, but this performance gap closes or disappears with more ecologically relevant versions of the same tests</w:t>
-      </w:r>
-      <w:r>
-        <w:t xml:space="preserve"> </w:t>
-      </w:r>
-      <w:r>
-        <w:t xml:space="preserve">(Banerjee et al., 2017; Greenfield &amp; Cocking, 2014; Ogbu, 1981; Richardson, 1991; Schliemann &amp; Carraher, 2002)</w:t>
+        <w:t xml:space="preserve">are more ecologically relevant and concrete. Typical cognitive tests use abstract content that is largely detached from the real world. Such abstract materials may disadvantage youth whose childhood experiences involve less abstract, analytical problem solving</w:t>
+      </w:r>
+      <w:r>
+        <w:t xml:space="preserve"> </w:t>
+      </w:r>
+      <w:r>
+        <w:t xml:space="preserve">(Ellis et al., 2020; Frankenhuis &amp; de Weerth, 2013)</w:t>
+      </w:r>
+      <w:r>
+        <w:t xml:space="preserve">. Cultural psychologists and anthropologists have demonstrated this fact across the world. For example, people from non-Western cultures tend to score lower than people in Western cultures on standard versions of cognitive tests, but this performance gap closes or disappears when more ecologically relevant measures are used</w:t>
+      </w:r>
+      <w:r>
+        <w:t xml:space="preserve"> </w:t>
+      </w:r>
+      <w:r>
+        <w:t xml:space="preserve">(Banerjee et al., 2017; Grigorenko et al., 2004; Rogoff et al., 2017; Sternberg et al., 2001)</w:t>
       </w:r>
       <w:r>
         <w:t xml:space="preserve">. This work challenges the assumption that</w:t>
@@ -321,10 +328,10 @@
         <w:t xml:space="preserve"> </w:t>
       </w:r>
       <w:r>
-        <w:t xml:space="preserve">(Doebel, 2020)</w:t>
-      </w:r>
-      <w:r>
-        <w:t xml:space="preserve">. These ideas also pose an important question: do adversity-exposed youth score higher on tests with ecological stimuli relative to those with abstract stimuli?</w:t>
+        <w:t xml:space="preserve">(Doebel, 2020; Zuilkowski et al., 2016)</w:t>
+      </w:r>
+      <w:r>
+        <w:t xml:space="preserve">. These ideas also raise an important question: do adversity-exposed youth score higher on tests with ecologically-relevant stimuli relative to those with abstract stimuli?</w:t>
       </w:r>
     </w:p>
     <w:p>
@@ -357,7 +364,7 @@
         <w:t xml:space="preserve"> </w:t>
       </w:r>
       <w:r>
-        <w:t xml:space="preserve">exposures to violence were equally, or more, accurate when memorizing social-dominance relationships than people with fewer exposures. Notably, such violence exposures were associated with less accurate memory for neutral (age) relationships. This pattern was specific</w:t>
+        <w:t xml:space="preserve">exposures to violence were equally, or more, accurate when memorizing social-dominance relationships than people with fewer exposures. Notably, such violence exposures were associated with less accurate memory for neutral (age) relationships. This pattern was specific to</w:t>
       </w:r>
       <w:r>
         <w:t xml:space="preserve"> </w:t>
@@ -424,7 +431,7 @@
         <w:pStyle w:val="BodyText"/>
       </w:pPr>
       <w:r>
-        <w:t xml:space="preserve">Together, research testing performance in ecologically relevant contexts/situations and using ecologically relevant materials have generated innovative ideas and findings. Nonetheless, it remains unclear whether or how these ideas and findings can be practically applied. For example, narrow abilities, such as memorizing social dominance hierarchies or accurately detecting anger in faces, seem to have limited practical value in educational contexts. In addition, although executive functions and working memory are related to many educational outcomes, it is unclear how schools and teachers might leverage skills and abilities that specifically depend on inducing uncertainty. That seems impractical, at best, and unethical, at worst.</w:t>
+        <w:t xml:space="preserve">Although research testing performance in ecologically relevant contexts/situations and using ecologically relevant materials have generated innovative ideas and findings, it remains unclear whether or how these ideas and findings can be practically applied. For example, narrow abilities, such as memorizing social dominance hierarchies or accurately detecting anger in faces, seem to have limited practical value in educational contexts. In addition, although executive functions and working memory are related to many educational outcomes, it is unclear how schools and teachers might leverage skills and abilities that specifically depend on inducing uncertainty. That seems impractical, at best, and unethical, at worst.</w:t>
       </w:r>
     </w:p>
     <w:p>
@@ -432,7 +439,7 @@
         <w:pStyle w:val="BodyText"/>
       </w:pPr>
       <w:r>
-        <w:t xml:space="preserve">Here we address this issue by evaluating the role of ecologically relevant content in attention-shifting and working memory tasks. We define ecological relevant content as testing material that resemble the local environment and therefore have more meaning and consequence. We used two criteria for stimulus selection. First, we selected stimuli that youth would encounter and interact with on a daily basis. Second, we selected stimuli believed to be more consequential or salient to adversity-exposed youth. For example, money is more consequential and perhaps salient to adversity-exposed youth than other neutral objects (a book, dishes, etc.). In addition, we target both between-subjects and within-subject improvement as patterns of interest. That is, improved performance compared to oneself (within-subjects – one’s performance on abstract compared to ecologically task versions), compared to others (between-subjects – high versus low adversity), or some combination, are each theoretically important patterns of improvement. Our specific expectation was that all youth would score higher on tasks with ecological stimuli. However, we expected this increase to be larger among youth living in adverse conditions compared to youth in supportive conditions.</w:t>
+        <w:t xml:space="preserve">Here we address this issue by evaluating the role of ecologically relevant content in attention-shifting and working memory tasks. We define ecologically relevant content as testing material that resembles the local environment and therefore has more meaning and consequence. We used two criteria for stimulus selection. First, we selected stimuli that youth would encounter and interact with on a daily basis. Second, we selected stimuli believed to be more consequential or salient to adversity-exposed youth. For example, money is more consequential and perhaps salient to adversity-exposed youth than other neutral objects (a book, dishes, etc.). We target both within-subject and between-subject patterns of improvement. That is, improvements in performance relative to oneself (within-subjects – one’s performance on abstract compared to ecological task versions), relative to others (between-subjects – high versus low adversity), or a combination, are theoretically and practically important. In the current study, we expected all youth would score higher on tasks with ecological stimuli. However, we expected this increase to be larger among youth living in adverse conditions compared to youth in supportive conditions.</w:t>
       </w:r>
     </w:p>
     <w:p>
@@ -486,7 +493,7 @@
         <w:pStyle w:val="BodyText"/>
       </w:pPr>
       <w:r>
-        <w:t xml:space="preserve">We then tested performance on two widely used tasks: attention shifting and working memory updating. There were two versions of each task. The first used standard abstract stimuli and the second replaced these stimuli with more ecological stimuli from the real-world (see Figure 1). We then tested the interactive effect of task content and adversity exposure. As such, our primary analyses involved two preregistered confirmatory analyses and one exploratory analysis. Our confirmatory analyses focused on environmental unpredictability and violence exposure. Both dimensions have been associated with improved performance under ecologically relevant conditions (contexts and testing materials) and represent specific environmental challenges. Our exploratory analyses focused on exposure to poverty. Poverty is both relevant to hidden talents (e.g., hidden talents could develop in response to specific challenges of poverty) and a general proxy to adversity rather than a specific exposure.</w:t>
+        <w:t xml:space="preserve">We then tested performance on two widely used tasks: attention shifting and working memory updating. There were two versions of each task. The first used standard abstract stimuli and the second replaced these stimuli with more ecological stimuli from the real-world (see Figure 1). We then tested the interactive effect of task content and adversity exposure. As such, our primary analyses involved two preregistered confirmatory analyses and one exploratory analysis. Our confirmatory analyses focused on environmental unpredictability and violence exposure. Both dimensions have been associated with improved performance under ecologically relevant conditions (contexts and testing materials) and represent specific environmental challenges. Our exploratory analyses focused on exposure to poverty. Poverty is both relevant to hidden talents (e.g., hidden talents could develop in response to specific challenges of poverty) and a general proxy for adversity rather than a specific exposure.</w:t>
       </w:r>
     </w:p>
     <w:p>
@@ -530,7 +537,7 @@
                     </pic:cNvPicPr>
                   </pic:nvPicPr>
                   <pic:blipFill>
-                    <a:blip r:embed="rId167"/>
+                    <a:blip r:embed="rId170"/>
                     <a:srcRect/>
                     <a:stretch>
                       <a:fillRect/>
@@ -564,7 +571,7 @@
         </w:rPr>
         <w:t xml:space="preserve">Figure </w:t>
       </w:r>
-      <w:bookmarkStart w:id="64e6a66e-645d-40be-ab4b-1955e421d5c6" w:name="figure1"/>
+      <w:bookmarkStart w:id="b61670ee-5b49-4a32-a7ec-6a168de3a607" w:name="figure1"/>
       <w:r xmlns:w="http://schemas.openxmlformats.org/wordprocessingml/2006/main" xmlns:wp="http://schemas.openxmlformats.org/drawingml/2006/wordprocessingDrawing" xmlns:r="http://schemas.openxmlformats.org/officeDocument/2006/relationships" xmlns:w14="http://schemas.microsoft.com/office/word/2010/wordml">
         <w:rPr>
           <w:rFonts/>
@@ -586,7 +593,7 @@
         </w:rPr>
         <w:fldChar w:fldCharType="end" w:dirty="true"/>
       </w:r>
-      <w:bookmarkEnd w:id="64e6a66e-645d-40be-ab4b-1955e421d5c6"/>
+      <w:bookmarkEnd w:id="b61670ee-5b49-4a32-a7ec-6a168de3a607"/>
       <w:r>
         <w:t xml:space="preserve">. </w:t>
       </w:r>
@@ -679,7 +686,7 @@
         <w:t xml:space="preserve"> </w:t>
       </w:r>
       <w:r>
-        <w:t xml:space="preserve">= 583; 290 females) formed 85.61% of the total sample and is socioeconomically and ethnically diverse: 11 youth identified as Asian, 3 as Native American, 18 as African American, 391 as White, 163 as Hispanic, 10 as Pacific Islander, 46 with multiple racial identities, and 39 were missing. According to school district records, 40.31% of students were receiving economic assistance based on family income and/or homelessness (i.e., free or reduced-price lunch or fee waivers). The clubs (</w:t>
+        <w:t xml:space="preserve">= 583; 290 females) formed 85.61% of the total sample and is socioeconomically and ethnically diverse: 11 youth identified as Asian, 3 as Native American, 18 as African American, 391 as White, 163 as Hispanic, 10 as Pacific Islander, 46 with multiple racial identities, and 39 were missing. According to school district records, 40.31% of students were receiving economic assistance based on family income and/or homelessness (i.e., free or reduced-price lunch or fee waivers). The club sample (</w:t>
       </w:r>
       <w:r>
         <w:rPr>
@@ -734,7 +741,7 @@
         <w:t xml:space="preserve"> </w:t>
       </w:r>
       <w:r>
-        <w:t xml:space="preserve">= 1.42). 57.14% were receiving free or reduced-price lunch and were also ethnically diverse.</w:t>
+        <w:t xml:space="preserve">= 1.42) and were also ethnically diverse. 57.14% were receiving free or reduced-price lunch.</w:t>
       </w:r>
     </w:p>
     <w:p>
@@ -1798,7 +1805,7 @@
         <w:t xml:space="preserve"> </w:t>
       </w:r>
       <w:r>
-        <w:t xml:space="preserve">= 56). 5. Five participants had missing information.</w:t>
+        <w:t xml:space="preserve">= 56). Five participants had missing information.</w:t>
       </w:r>
     </w:p>
     <w:p>
@@ -2329,7 +2336,7 @@
         <w:pStyle w:val="FirstParagraph"/>
       </w:pPr>
       <w:r>
-        <w:t xml:space="preserve">We assessed each participant’s poverty exposure using three information sources: interview-assessed parent education and occupational prestige, school or club-provided economic information, and perceived resource scarcity.</w:t>
+        <w:t xml:space="preserve">We assessed each participant’s poverty exposure using three information sources: interview-assessed parent education and occupational prestige, school or club-provided economic information, and self-reported resource scarcity.</w:t>
       </w:r>
     </w:p>
     <w:p>
@@ -3267,7 +3274,7 @@
         </w:rPr>
         <w:t xml:space="preserve">Table </w:t>
       </w:r>
-      <w:bookmarkStart w:id="9be3e8d4-ba1d-48ca-b663-154da6d977f9" w:name="table1"/>
+      <w:bookmarkStart w:id="f4f213c7-46b4-4491-be34-3259955afe4c" w:name="table1"/>
       <w:r xmlns:w="http://schemas.openxmlformats.org/wordprocessingml/2006/main" xmlns:wp="http://schemas.openxmlformats.org/drawingml/2006/wordprocessingDrawing" xmlns:r="http://schemas.openxmlformats.org/officeDocument/2006/relationships" xmlns:w14="http://schemas.microsoft.com/office/word/2010/wordml">
         <w:rPr>
           <w:rFonts/>
@@ -3289,7 +3296,7 @@
         </w:rPr>
         <w:fldChar w:fldCharType="end" w:dirty="true"/>
       </w:r>
-      <w:bookmarkEnd w:id="9be3e8d4-ba1d-48ca-b663-154da6d977f9"/>
+      <w:bookmarkEnd w:id="f4f213c7-46b4-4491-be34-3259955afe4c"/>
       <w:r>
         <w:t xml:space="preserve">. </w:t>
       </w:r>
@@ -10778,7 +10785,7 @@
                     </pic:cNvPicPr>
                   </pic:nvPicPr>
                   <pic:blipFill>
-                    <a:blip r:embed="rId168"/>
+                    <a:blip r:embed="rId171"/>
                     <a:srcRect/>
                     <a:stretch>
                       <a:fillRect/>
@@ -10812,7 +10819,7 @@
         </w:rPr>
         <w:t xml:space="preserve">Figure </w:t>
       </w:r>
-      <w:bookmarkStart w:id="a0b5e8e7-9ba5-4c8d-a3b3-d521a0e50dfe" w:name="figure2"/>
+      <w:bookmarkStart w:id="326fe773-0116-413f-8021-c57dd44eaed5" w:name="figure2"/>
       <w:r xmlns:w="http://schemas.openxmlformats.org/wordprocessingml/2006/main" xmlns:wp="http://schemas.openxmlformats.org/drawingml/2006/wordprocessingDrawing" xmlns:r="http://schemas.openxmlformats.org/officeDocument/2006/relationships" xmlns:w14="http://schemas.microsoft.com/office/word/2010/wordml">
         <w:rPr>
           <w:rFonts/>
@@ -10834,7 +10841,7 @@
         </w:rPr>
         <w:fldChar w:fldCharType="end" w:dirty="true"/>
       </w:r>
-      <w:bookmarkEnd w:id="a0b5e8e7-9ba5-4c8d-a3b3-d521a0e50dfe"/>
+      <w:bookmarkEnd w:id="326fe773-0116-413f-8021-c57dd44eaed5"/>
       <w:r>
         <w:t xml:space="preserve">. </w:t>
       </w:r>
@@ -11099,7 +11106,7 @@
         </w:rPr>
         <w:t xml:space="preserve">Table </w:t>
       </w:r>
-      <w:bookmarkStart w:id="80f46ddc-b612-4e4f-9b8b-ea5593c0ef3c" w:name="table2"/>
+      <w:bookmarkStart w:id="80b66e90-40b1-48df-a553-21e5436c2164" w:name="table2"/>
       <w:r xmlns:w="http://schemas.openxmlformats.org/wordprocessingml/2006/main" xmlns:wp="http://schemas.openxmlformats.org/drawingml/2006/wordprocessingDrawing" xmlns:r="http://schemas.openxmlformats.org/officeDocument/2006/relationships" xmlns:w14="http://schemas.microsoft.com/office/word/2010/wordml">
         <w:rPr>
           <w:rFonts/>
@@ -11121,7 +11128,7 @@
         </w:rPr>
         <w:fldChar w:fldCharType="end" w:dirty="true"/>
       </w:r>
-      <w:bookmarkEnd w:id="80f46ddc-b612-4e4f-9b8b-ea5593c0ef3c"/>
+      <w:bookmarkEnd w:id="80b66e90-40b1-48df-a553-21e5436c2164"/>
       <w:r>
         <w:t xml:space="preserve">. </w:t>
       </w:r>
@@ -13536,7 +13543,7 @@
                 <w:szCs w:val="20"/>
                 <w:color w:val="000000"/>
               </w:rPr>
-              <w:t xml:space="preserve">The p (%) column reflects the number of analyses that produced p-values &lt; .05 out of all analyses for a given multiverse analyses. The total number of analyses for each measure was 64. Overall p-values were computed using a bootstrapping resampling method and reflect the probability of obtaining an effect size as extreme or more extreme given the median effect is 0.</w:t>
+              <w:t xml:space="preserve">The p (%) column reflects the number of analyses that produced p-values &lt; .05 for a given multiverse. The total number of analyses for each measure was 64. Overall p-values were computed using a bootstrapped resampling method and reflect the probability of obtaining an effect size as extreme or more extreme given the median effect is 0.</w:t>
             </w:r>
           </w:p>
         </w:tc>
@@ -14525,7 +14532,7 @@
                     </pic:cNvPicPr>
                   </pic:nvPicPr>
                   <pic:blipFill>
-                    <a:blip r:embed="rId169"/>
+                    <a:blip r:embed="rId172"/>
                     <a:srcRect/>
                     <a:stretch>
                       <a:fillRect/>
@@ -14559,7 +14566,7 @@
         </w:rPr>
         <w:t xml:space="preserve">Figure </w:t>
       </w:r>
-      <w:bookmarkStart w:id="8c328fc3-3f4d-4bc5-ba0c-67fdc0c2ef58" w:name="figure3"/>
+      <w:bookmarkStart w:id="8a3250c0-8be8-41f9-be75-880eabc364ec" w:name="figure3"/>
       <w:r xmlns:w="http://schemas.openxmlformats.org/wordprocessingml/2006/main" xmlns:wp="http://schemas.openxmlformats.org/drawingml/2006/wordprocessingDrawing" xmlns:r="http://schemas.openxmlformats.org/officeDocument/2006/relationships" xmlns:w14="http://schemas.microsoft.com/office/word/2010/wordml">
         <w:rPr>
           <w:rFonts/>
@@ -14581,7 +14588,7 @@
         </w:rPr>
         <w:fldChar w:fldCharType="end" w:dirty="true"/>
       </w:r>
-      <w:bookmarkEnd w:id="8c328fc3-3f4d-4bc5-ba0c-67fdc0c2ef58"/>
+      <w:bookmarkEnd w:id="8a3250c0-8be8-41f9-be75-880eabc364ec"/>
       <w:r>
         <w:t xml:space="preserve">. </w:t>
       </w:r>
@@ -14684,7 +14691,7 @@
         </w:rPr>
         <w:t xml:space="preserve">Table </w:t>
       </w:r>
-      <w:bookmarkStart w:id="b2a8fce6-1014-46f4-9c7b-607422804263" w:name="table3"/>
+      <w:bookmarkStart w:id="48cce248-abe9-4cc6-a8cf-8c218556b72c" w:name="table3"/>
       <w:r xmlns:w="http://schemas.openxmlformats.org/wordprocessingml/2006/main" xmlns:wp="http://schemas.openxmlformats.org/drawingml/2006/wordprocessingDrawing" xmlns:r="http://schemas.openxmlformats.org/officeDocument/2006/relationships" xmlns:w14="http://schemas.microsoft.com/office/word/2010/wordml">
         <w:rPr>
           <w:rFonts/>
@@ -14706,12 +14713,12 @@
         </w:rPr>
         <w:fldChar w:fldCharType="end" w:dirty="true"/>
       </w:r>
-      <w:bookmarkEnd w:id="b2a8fce6-1014-46f4-9c7b-607422804263"/>
+      <w:bookmarkEnd w:id="48cce248-abe9-4cc6-a8cf-8c218556b72c"/>
       <w:r>
         <w:t xml:space="preserve">. </w:t>
       </w:r>
       <w:r>
-        <w:t xml:space="preserve">Median simple effects (unstandardized) and percent significant for task version and adversity.</w:t>
+        <w:t xml:space="preserve">Median simple effects for task version and adversity.</w:t>
       </w:r>
     </w:p>
     <w:tbl xmlns:w="http://schemas.openxmlformats.org/wordprocessingml/2006/main" xmlns:r="http://schemas.openxmlformats.org/officeDocument/2006/relationships" xmlns:w14="http://schemas.microsoft.com/office/word/2010/wordml" xmlns:wp="http://schemas.openxmlformats.org/drawingml/2006/wordprocessingDrawing" xmlns:a="http://schemas.openxmlformats.org/drawingml/2006/main" xmlns:pic="http://schemas.openxmlformats.org/drawingml/2006/picture">
@@ -17185,7 +17192,7 @@
                 <w:szCs w:val="20"/>
                 <w:color w:val="000000"/>
               </w:rPr>
-              <w:t xml:space="preserve">Simple effects for Task Version reflect the median effect of adversity in for the abstract version (abstract) and ecological version (ecological). Simple effects for Adversity reflect the effect of task version when adversity exposure is low (-1 SD) and high (+1 SD). P-values &lt; .05 out of all analyses for a given multiverse analyses. The total number of analyses for each measure was 64.</w:t>
+              <w:t xml:space="preserve">Simple effects are unstandardized. Task Version reflects the median simple effect of adversity when the task version was abstract and ecological. Adversity reflects the median simple effect of task version when adversity is low (-1 SD) and high (+1 SD). The p (%) columns reflect the number of analyses that produced simple effect p-values &lt; .05.</w:t>
             </w:r>
           </w:p>
         </w:tc>
@@ -17266,7 +17273,7 @@
         <w:pStyle w:val="BodyText"/>
       </w:pPr>
       <w:r>
-        <w:t xml:space="preserve">For this expanded multiverse approach, we retained all original data processing decisions (i.e., original 64 combinations of decisions) and added adversity component as an additional decision. For unpredictability, we analyzed each unpredictability component and the composite measure (composite analyses are redundant with primary analyses but were retained for comparison purposes), which resulted in 384 analyses (64 original × three versions of unpredictability × two performance measures (attention shifting and working memory). We applied the same approach to violence exposure (three violence variables, 384 analyses) and poverty exposure (four poverty variables, 512 analyses). The full results of these analyses are reported in the supplement (see SI Table 2).</w:t>
+        <w:t xml:space="preserve">For this expanded multiverse approach, we retained all original data processing decisions (i.e., original 64 combinations of decisions) and added adversity component as an additional decision. For unpredictability, we analyzed each unpredictability component and the composite measure (composite analyses are redundant with primary analyses but were retained for comparison purposes), which resulted in 384 analyses (64 original × three versions of unpredictability × two performance measures: attention shifting and working memory). We applied the same approach to violence exposure (three violence variables, 384 analyses) and poverty exposure (four poverty variables, 512 analyses). The full results of these analyses are reported in the supplement (see SI Table 2).</w:t>
       </w:r>
     </w:p>
     <w:p>
@@ -17577,7 +17584,7 @@
         <w:t xml:space="preserve"> </w:t>
       </w:r>
       <w:r>
-        <w:t xml:space="preserve">found no association between adversity and attention shifting, but they tested institutionalized children rather than measuring adversity dimensions. In general, we should interpret cautiously. Although we followed field standards for calculating switch costs by computing difference scores, such scores ignore participant-level reaction times. Mixed-modeling approaches can account for both overall reaction times and differences across switch and repeat trials, but require more statistical power to test three-way interactions. Future research should consider modeling approaches that capture participant-level reaction times and differences across conditions.</w:t>
+        <w:t xml:space="preserve">found no association between adversity and attention shifting, but they tested institutionalized children rather than measuring adversity dimensions. In general, we should interpret the results cautiously. Although we followed field standards for calculating switch costs by computing difference scores, such scores ignore participant-level reaction times. Mixed-modeling approaches can account for both overall reaction times and differences across switch and repeat trials, but require more statistical power to test three-way interactions. Future research should consider modeling approaches that capture participant-level reaction times and differences across conditions.</w:t>
       </w:r>
     </w:p>
     <w:p>
@@ -17638,7 +17645,7 @@
         <w:pStyle w:val="BodyText"/>
       </w:pPr>
       <w:r>
-        <w:t xml:space="preserve">Overall, inconsistencies across prior work and the current attention-shifting and working memory updating findings could be attributed to differences in sampling (adults vs. youth), the sampled range of adversity exposure (restricted vs. broad), or methods/design (within- vs. between-subjects design; lab vs. community/school settings). Future research should both address these inconsistencies and conduct more direct replications of individuals studies to converge on reliable patterns.</w:t>
+        <w:t xml:space="preserve">Overall, inconsistencies across prior work and the current attention-shifting and working memory updating findings could be attributed to differences in sampling (adults vs. youth), the sampled range of adversity exposure (restricted vs. broad), or methods/design (within- vs. between-subjects design; lab vs. community/school settings). Future research should both address these inconsistencies and conduct more direct replications of individual studies to converge on reliable patterns.</w:t>
       </w:r>
     </w:p>
     <w:p>
@@ -17671,7 +17678,31 @@
         <w:pStyle w:val="BodyText"/>
       </w:pPr>
       <w:r>
-        <w:t xml:space="preserve">Taken together, our equalization patterns of results are striking compared to the backdrop of developmental science, which almost exclusively reports lowered cognitive performance in people exposed to harsh environments. We also document lowered performance among adversity-exposed youth, but this effect was specific to abstract stimuli, at least for working memory updating. When testing materials were more concrete, adversity-exposed youth perform about as well as youth from supportive backgrounds.</w:t>
+        <w:t xml:space="preserve">Taken together, our equalization patterns of results are striking compared to the backdrop of developmental science, which almost exclusively reports lowered cognitive performance in people exposed to harsh environments. We also document lowered performance among adversity-exposed youth, but this effect was specific to abstract stimuli, at least for working memory updating. When testing materials were more concrete, adversity-exposed youth perform about as well as youth from supportive backgrounds. These results converge with recent work comparing stimulus types among adversity-exposed youth. For example, Rifkin-Graboi and colleagues</w:t>
+      </w:r>
+      <w:r>
+        <w:t xml:space="preserve"> </w:t>
+      </w:r>
+      <w:r>
+        <w:t xml:space="preserve">(2021)</w:t>
+      </w:r>
+      <w:r>
+        <w:t xml:space="preserve"> </w:t>
+      </w:r>
+      <w:r>
+        <w:t xml:space="preserve">found preschoolers exposed to caregiver adversity were more accurate on relational memory for socioemotional than non-socioemotional stimuli and Zuilkowski and colleagues</w:t>
+      </w:r>
+      <w:r>
+        <w:t xml:space="preserve"> </w:t>
+      </w:r>
+      <w:r>
+        <w:t xml:space="preserve">(2016)</w:t>
+      </w:r>
+      <w:r>
+        <w:t xml:space="preserve"> </w:t>
+      </w:r>
+      <w:r>
+        <w:t xml:space="preserve">found that Sub-Saharan African children from low SES backgrounds were more accurate on reasoning tests with three dimensional stimuli than two dimensional stimuli.</w:t>
       </w:r>
     </w:p>
     <w:p>
@@ -17715,7 +17746,34 @@
         <w:t xml:space="preserve">(VanTassel-Baska, 2018)</w:t>
       </w:r>
       <w:r>
-        <w:t xml:space="preserve">. However, our data also suggest the effect of ecological content may be specific to particular abilities: ecological content actually lowered attention shifting performance for everyone compared to abstract content. This negative effect is consistent with other studies reporting lowered performance on tests with ecologically relevant content</w:t>
+        <w:t xml:space="preserve">. However, our data also suggest the effect of ecological content may be specific to particular abilities. On the one hand, our data showing within-subject improvements on working memory updating is consistent with past research using ecological versions of Raven’s Progressive Matrices</w:t>
+      </w:r>
+      <w:r>
+        <w:t xml:space="preserve"> </w:t>
+      </w:r>
+      <w:r>
+        <w:t xml:space="preserve">(Richardson, 1991)</w:t>
+      </w:r>
+      <w:r>
+        <w:t xml:space="preserve">. On the other, ecological content actually lowered attention shifting performance for everyone compared to abstract content, possibly because shifting was more difficult with more ecologically hot or</w:t>
+      </w:r>
+      <w:r>
+        <w:t xml:space="preserve"> </w:t>
+      </w:r>
+      <w:r>
+        <w:t xml:space="preserve">“</w:t>
+      </w:r>
+      <w:r>
+        <w:t xml:space="preserve">sticky</w:t>
+      </w:r>
+      <w:r>
+        <w:t xml:space="preserve">”</w:t>
+      </w:r>
+      <w:r>
+        <w:t xml:space="preserve"> </w:t>
+      </w:r>
+      <w:r>
+        <w:t xml:space="preserve">stimuli. This negative effect is consistent with other studies reporting lowered performance on some tests with ecologically relevant content</w:t>
       </w:r>
       <w:r>
         <w:t xml:space="preserve"> </w:t>
@@ -17775,7 +17833,7 @@
         <w:t xml:space="preserve"> </w:t>
       </w:r>
       <w:r>
-        <w:t xml:space="preserve">= 0.17). Although the task structure was the same, it is unclear to what extent the ecological tests measured the same construct, especially for attention shifting. For example, switch costs were larger on the ecological version suggesting this version was more difficult than the abstract version. That is, holding ecological relevance constant, tests can vary in difficulty and vice versa. Here, we are unable to fully tease apart difficulty and ecological validity. Future research would benefit from considering the difficulty of ecological relevance manipulations. Second, our strategy for creating ecological test versions was to select stimuli believed to be more salient or impactful to adversity-exposed youth. However, we did not independently assess the ecological validity of our real-world stimuli. Thus, it is unclear whether our tests were specifically matched to the actual experiences of adversity-exposed youth or more ecologically relevant for these youth than for those from supportive conditions. Third, we leveraged multiverse analysis to examine the robustness of our findings to arbitrary data processing decisions. Though powerful, the technique is relatively new and should always be interpreted with caution. For instance, as with other statistical techniques, researchers might disagree over which data processing decisions are arbitrary</w:t>
+        <w:t xml:space="preserve">= 0.17). Although the task structure was the same, it is unclear to what extent the ecological tests measured the same construct, especially for attention shifting. In addition, test difficulty may have been different across test versions (e.g., switch costs were larger on the ecological version). Future research should consider teasing apart test difficulty from ecological relevance. Second, our strategy for creating ecological test versions was to select stimuli believed to be more salient or impactful to adversity-exposed youth. However, we did not independently assess the ecological validity of our real-world stimuli. Thus, it is unclear whether our tests were specifically matched to the actual experiences of adversity-exposed youth or more ecologically relevant for these youth than for those from supportive conditions. Third, we leveraged multiverse analysis to examine the robustness of our findings to arbitrary data processing decisions. Though powerful, the technique is relatively new and should be interpreted with caution. For instance, as with other statistical techniques, researchers might disagree over which data processing decisions are arbitrary</w:t>
       </w:r>
       <w:r>
         <w:t xml:space="preserve"> </w:t>
@@ -17837,7 +17895,7 @@
       </w:r>
     </w:p>
     <w:bookmarkEnd w:id="46"/>
-    <w:bookmarkStart w:id="169" w:name="refs"/>
+    <w:bookmarkStart w:id="172" w:name="refs"/>
     <w:p>
       <w:pPr>
         <w:pStyle w:val="Heading1"/>
@@ -17846,7 +17904,7 @@
         <w:t xml:space="preserve">References</w:t>
       </w:r>
     </w:p>
-    <w:bookmarkStart w:id="168" w:name="refs"/>
+    <w:bookmarkStart w:id="171" w:name="refs"/>
     <w:bookmarkStart w:id="47" w:name="ref-banerjee2017"/>
     <w:p>
       <w:pPr>
@@ -18883,30 +18941,54 @@
       </w:hyperlink>
     </w:p>
     <w:bookmarkEnd w:id="91"/>
-    <w:bookmarkStart w:id="92" w:name="ref-greenfield2014"/>
+    <w:bookmarkStart w:id="93" w:name="ref-grigorenko2004"/>
     <w:p>
       <w:pPr>
         <w:pStyle w:val="Bibliography"/>
       </w:pPr>
       <w:r>
-        <w:t xml:space="preserve">Greenfield, P. M., &amp; Cocking, R. R. (2014).</w:t>
-      </w:r>
-      <w:r>
-        <w:t xml:space="preserve"> </w:t>
-      </w:r>
-      <w:r>
-        <w:rPr>
-          <w:iCs/>
-          <w:i/>
-        </w:rPr>
-        <w:t xml:space="preserve">Cross-cultural roots of minority child development</w:t>
-      </w:r>
-      <w:r>
-        <w:t xml:space="preserve">. Psychology Press.</w:t>
-      </w:r>
+        <w:t xml:space="preserve">Grigorenko, E. L., Meier, E., Lipka, J., Mohatt, G., Yanez, E., &amp; Sternberg, R. J. (2004). Academic and practical intelligence: A case study of the Yup’ik in Alaska.</w:t>
+      </w:r>
+      <w:r>
+        <w:t xml:space="preserve"> </w:t>
+      </w:r>
+      <w:r>
+        <w:rPr>
+          <w:iCs/>
+          <w:i/>
+        </w:rPr>
+        <w:t xml:space="preserve">Learning and Individual Differences</w:t>
+      </w:r>
+      <w:r>
+        <w:t xml:space="preserve">,</w:t>
+      </w:r>
+      <w:r>
+        <w:t xml:space="preserve"> </w:t>
+      </w:r>
+      <w:r>
+        <w:rPr>
+          <w:iCs/>
+          <w:i/>
+        </w:rPr>
+        <w:t xml:space="preserve">14</w:t>
+      </w:r>
+      <w:r>
+        <w:t xml:space="preserve">(4), 183–207.</w:t>
+      </w:r>
+      <w:r>
+        <w:t xml:space="preserve"> </w:t>
+      </w:r>
+      <w:hyperlink r:id="rId92">
+        <w:r>
+          <w:rPr>
+            <w:rStyle w:val="Hyperlink"/>
+          </w:rPr>
+          <w:t xml:space="preserve">https://doi.org/10.1016/j.lindif.2004.02.002</w:t>
+        </w:r>
+      </w:hyperlink>
     </w:p>
-    <w:bookmarkEnd w:id="92"/>
-    <w:bookmarkStart w:id="94" w:name="ref-hackman2010"/>
+    <w:bookmarkEnd w:id="93"/>
+    <w:bookmarkStart w:id="95" w:name="ref-hackman2010"/>
     <w:p>
       <w:pPr>
         <w:pStyle w:val="Bibliography"/>
@@ -18943,7 +19025,7 @@
       <w:r>
         <w:t xml:space="preserve"> </w:t>
       </w:r>
-      <w:hyperlink r:id="rId93">
+      <w:hyperlink r:id="rId94">
         <w:r>
           <w:rPr>
             <w:rStyle w:val="Hyperlink"/>
@@ -18952,8 +19034,8 @@
         </w:r>
       </w:hyperlink>
     </w:p>
-    <w:bookmarkEnd w:id="94"/>
-    <w:bookmarkStart w:id="96" w:name="ref-hout2018"/>
+    <w:bookmarkEnd w:id="95"/>
+    <w:bookmarkStart w:id="97" w:name="ref-hout2018"/>
     <w:p>
       <w:pPr>
         <w:pStyle w:val="Bibliography"/>
@@ -18990,7 +19072,7 @@
       <w:r>
         <w:t xml:space="preserve"> </w:t>
       </w:r>
-      <w:hyperlink r:id="rId95">
+      <w:hyperlink r:id="rId96">
         <w:r>
           <w:rPr>
             <w:rStyle w:val="Hyperlink"/>
@@ -18999,8 +19081,8 @@
         </w:r>
       </w:hyperlink>
     </w:p>
-    <w:bookmarkEnd w:id="96"/>
-    <w:bookmarkStart w:id="97" w:name="ref-hout2016"/>
+    <w:bookmarkEnd w:id="97"/>
+    <w:bookmarkStart w:id="98" w:name="ref-hout2016"/>
     <w:p>
       <w:pPr>
         <w:pStyle w:val="Bibliography"/>
@@ -19022,8 +19104,8 @@
         <w:t xml:space="preserve">.</w:t>
       </w:r>
     </w:p>
-    <w:bookmarkEnd w:id="97"/>
-    <w:bookmarkStart w:id="99" w:name="ref-huizinga2006"/>
+    <w:bookmarkEnd w:id="98"/>
+    <w:bookmarkStart w:id="100" w:name="ref-huizinga2006"/>
     <w:p>
       <w:pPr>
         <w:pStyle w:val="Bibliography"/>
@@ -19060,7 +19142,7 @@
       <w:r>
         <w:t xml:space="preserve"> </w:t>
       </w:r>
-      <w:hyperlink r:id="rId98">
+      <w:hyperlink r:id="rId99">
         <w:r>
           <w:rPr>
             <w:rStyle w:val="Hyperlink"/>
@@ -19069,8 +19151,8 @@
         </w:r>
       </w:hyperlink>
     </w:p>
-    <w:bookmarkEnd w:id="99"/>
-    <w:bookmarkStart w:id="101" w:name="ref-jacobs2012"/>
+    <w:bookmarkEnd w:id="100"/>
+    <w:bookmarkStart w:id="102" w:name="ref-jacobs2012"/>
     <w:p>
       <w:pPr>
         <w:pStyle w:val="Bibliography"/>
@@ -19107,7 +19189,7 @@
       <w:r>
         <w:t xml:space="preserve"> </w:t>
       </w:r>
-      <w:hyperlink r:id="rId100">
+      <w:hyperlink r:id="rId101">
         <w:r>
           <w:rPr>
             <w:rStyle w:val="Hyperlink"/>
@@ -19116,8 +19198,8 @@
         </w:r>
       </w:hyperlink>
     </w:p>
-    <w:bookmarkEnd w:id="101"/>
-    <w:bookmarkStart w:id="103" w:name="ref-matsumoto2021"/>
+    <w:bookmarkEnd w:id="102"/>
+    <w:bookmarkStart w:id="104" w:name="ref-matsumoto2021"/>
     <w:p>
       <w:pPr>
         <w:pStyle w:val="Bibliography"/>
@@ -19141,7 +19223,7 @@
       <w:r>
         <w:t xml:space="preserve"> </w:t>
       </w:r>
-      <w:hyperlink r:id="rId102">
+      <w:hyperlink r:id="rId103">
         <w:r>
           <w:rPr>
             <w:rStyle w:val="Hyperlink"/>
@@ -19150,8 +19232,8 @@
         </w:r>
       </w:hyperlink>
     </w:p>
-    <w:bookmarkEnd w:id="103"/>
-    <w:bookmarkStart w:id="105" w:name="ref-mclaughlin2012"/>
+    <w:bookmarkEnd w:id="104"/>
+    <w:bookmarkStart w:id="106" w:name="ref-mclaughlin2012"/>
     <w:p>
       <w:pPr>
         <w:pStyle w:val="Bibliography"/>
@@ -19188,7 +19270,7 @@
       <w:r>
         <w:t xml:space="preserve"> </w:t>
       </w:r>
-      <w:hyperlink r:id="rId104">
+      <w:hyperlink r:id="rId105">
         <w:r>
           <w:rPr>
             <w:rStyle w:val="Hyperlink"/>
@@ -19197,8 +19279,8 @@
         </w:r>
       </w:hyperlink>
     </w:p>
-    <w:bookmarkEnd w:id="105"/>
-    <w:bookmarkStart w:id="107" w:name="ref-mclaughlin2019"/>
+    <w:bookmarkEnd w:id="106"/>
+    <w:bookmarkStart w:id="108" w:name="ref-mclaughlin2019"/>
     <w:p>
       <w:pPr>
         <w:pStyle w:val="Bibliography"/>
@@ -19235,7 +19317,7 @@
       <w:r>
         <w:t xml:space="preserve"> </w:t>
       </w:r>
-      <w:hyperlink r:id="rId106">
+      <w:hyperlink r:id="rId107">
         <w:r>
           <w:rPr>
             <w:rStyle w:val="Hyperlink"/>
@@ -19244,8 +19326,8 @@
         </w:r>
       </w:hyperlink>
     </w:p>
-    <w:bookmarkEnd w:id="107"/>
-    <w:bookmarkStart w:id="109" w:name="ref-miller2014"/>
+    <w:bookmarkEnd w:id="108"/>
+    <w:bookmarkStart w:id="110" w:name="ref-miller2014"/>
     <w:p>
       <w:pPr>
         <w:pStyle w:val="Bibliography"/>
@@ -19282,7 +19364,7 @@
       <w:r>
         <w:t xml:space="preserve"> </w:t>
       </w:r>
-      <w:hyperlink r:id="rId108">
+      <w:hyperlink r:id="rId109">
         <w:r>
           <w:rPr>
             <w:rStyle w:val="Hyperlink"/>
@@ -19291,8 +19373,8 @@
         </w:r>
       </w:hyperlink>
     </w:p>
-    <w:bookmarkEnd w:id="109"/>
-    <w:bookmarkStart w:id="111" w:name="ref-mittal2015"/>
+    <w:bookmarkEnd w:id="110"/>
+    <w:bookmarkStart w:id="112" w:name="ref-mittal2015"/>
     <w:p>
       <w:pPr>
         <w:pStyle w:val="Bibliography"/>
@@ -19329,7 +19411,7 @@
       <w:r>
         <w:t xml:space="preserve"> </w:t>
       </w:r>
-      <w:hyperlink r:id="rId110">
+      <w:hyperlink r:id="rId111">
         <w:r>
           <w:rPr>
             <w:rStyle w:val="Hyperlink"/>
@@ -19338,8 +19420,8 @@
         </w:r>
       </w:hyperlink>
     </w:p>
-    <w:bookmarkEnd w:id="111"/>
-    <w:bookmarkStart w:id="113" w:name="ref-miyake2012"/>
+    <w:bookmarkEnd w:id="112"/>
+    <w:bookmarkStart w:id="114" w:name="ref-miyake2012"/>
     <w:p>
       <w:pPr>
         <w:pStyle w:val="Bibliography"/>
@@ -19376,7 +19458,7 @@
       <w:r>
         <w:t xml:space="preserve"> </w:t>
       </w:r>
-      <w:hyperlink r:id="rId112">
+      <w:hyperlink r:id="rId113">
         <w:r>
           <w:rPr>
             <w:rStyle w:val="Hyperlink"/>
@@ -19385,8 +19467,8 @@
         </w:r>
       </w:hyperlink>
     </w:p>
-    <w:bookmarkEnd w:id="113"/>
-    <w:bookmarkStart w:id="115" w:name="ref-miyake2000"/>
+    <w:bookmarkEnd w:id="114"/>
+    <w:bookmarkStart w:id="116" w:name="ref-miyake2000"/>
     <w:p>
       <w:pPr>
         <w:pStyle w:val="Bibliography"/>
@@ -19441,7 +19523,7 @@
       <w:r>
         <w:t xml:space="preserve"> </w:t>
       </w:r>
-      <w:hyperlink r:id="rId114">
+      <w:hyperlink r:id="rId115">
         <w:r>
           <w:rPr>
             <w:rStyle w:val="Hyperlink"/>
@@ -19450,8 +19532,8 @@
         </w:r>
       </w:hyperlink>
     </w:p>
-    <w:bookmarkEnd w:id="115"/>
-    <w:bookmarkStart w:id="117" w:name="ref-muskens2019"/>
+    <w:bookmarkEnd w:id="116"/>
+    <w:bookmarkStart w:id="118" w:name="ref-muskens2019"/>
     <w:p>
       <w:pPr>
         <w:pStyle w:val="Bibliography"/>
@@ -19478,7 +19560,7 @@
       <w:r>
         <w:t xml:space="preserve"> </w:t>
       </w:r>
-      <w:hyperlink r:id="rId116">
+      <w:hyperlink r:id="rId117">
         <w:r>
           <w:rPr>
             <w:rStyle w:val="Hyperlink"/>
@@ -19487,8 +19569,8 @@
         </w:r>
       </w:hyperlink>
     </w:p>
-    <w:bookmarkEnd w:id="117"/>
-    <w:bookmarkStart w:id="119" w:name="ref-noble2007"/>
+    <w:bookmarkEnd w:id="118"/>
+    <w:bookmarkStart w:id="120" w:name="ref-noble2007"/>
     <w:p>
       <w:pPr>
         <w:pStyle w:val="Bibliography"/>
@@ -19525,7 +19607,7 @@
       <w:r>
         <w:t xml:space="preserve"> </w:t>
       </w:r>
-      <w:hyperlink r:id="rId118">
+      <w:hyperlink r:id="rId119">
         <w:r>
           <w:rPr>
             <w:rStyle w:val="Hyperlink"/>
@@ -19534,8 +19616,8 @@
         </w:r>
       </w:hyperlink>
     </w:p>
-    <w:bookmarkEnd w:id="119"/>
-    <w:bookmarkStart w:id="121" w:name="ref-nweze2021"/>
+    <w:bookmarkEnd w:id="120"/>
+    <w:bookmarkStart w:id="122" w:name="ref-nweze2021"/>
     <w:p>
       <w:pPr>
         <w:pStyle w:val="Bibliography"/>
@@ -19572,7 +19654,7 @@
       <w:r>
         <w:t xml:space="preserve"> </w:t>
       </w:r>
-      <w:hyperlink r:id="rId120">
+      <w:hyperlink r:id="rId121">
         <w:r>
           <w:rPr>
             <w:rStyle w:val="Hyperlink"/>
@@ -19581,24 +19663,24 @@
         </w:r>
       </w:hyperlink>
     </w:p>
-    <w:bookmarkEnd w:id="121"/>
-    <w:bookmarkStart w:id="123" w:name="ref-ogbu1981"/>
+    <w:bookmarkEnd w:id="122"/>
+    <w:bookmarkStart w:id="124" w:name="ref-pechtel2011"/>
     <w:p>
       <w:pPr>
         <w:pStyle w:val="Bibliography"/>
       </w:pPr>
       <w:r>
-        <w:t xml:space="preserve">Ogbu, J. (1981). Origins of human competence: A cultural-eecological perspective.</w:t>
-      </w:r>
-      <w:r>
-        <w:t xml:space="preserve"> </w:t>
-      </w:r>
-      <w:r>
-        <w:rPr>
-          <w:iCs/>
-          <w:i/>
-        </w:rPr>
-        <w:t xml:space="preserve">Child Development</w:t>
+        <w:t xml:space="preserve">Pechtel, P., &amp; Pizzagalli, D. A. (2011). Effects of early life stress on cognitive and affective function: An integrated review of human literature.</w:t>
+      </w:r>
+      <w:r>
+        <w:t xml:space="preserve"> </w:t>
+      </w:r>
+      <w:r>
+        <w:rPr>
+          <w:iCs/>
+          <w:i/>
+        </w:rPr>
+        <w:t xml:space="preserve">Psychopharmacology</w:t>
       </w:r>
       <w:r>
         <w:t xml:space="preserve">,</w:t>
@@ -19611,53 +19693,6 @@
           <w:iCs/>
           <w:i/>
         </w:rPr>
-        <w:t xml:space="preserve">52</w:t>
-      </w:r>
-      <w:r>
-        <w:t xml:space="preserve">(2), 413–429.</w:t>
-      </w:r>
-      <w:r>
-        <w:t xml:space="preserve"> </w:t>
-      </w:r>
-      <w:hyperlink r:id="rId122">
-        <w:r>
-          <w:rPr>
-            <w:rStyle w:val="Hyperlink"/>
-          </w:rPr>
-          <w:t xml:space="preserve">https://doi.org/10.1111/j.1467-8624.1981.tb03064.x</w:t>
-        </w:r>
-      </w:hyperlink>
-    </w:p>
-    <w:bookmarkEnd w:id="123"/>
-    <w:bookmarkStart w:id="125" w:name="ref-pechtel2011"/>
-    <w:p>
-      <w:pPr>
-        <w:pStyle w:val="Bibliography"/>
-      </w:pPr>
-      <w:r>
-        <w:t xml:space="preserve">Pechtel, P., &amp; Pizzagalli, D. A. (2011). Effects of early life stress on cognitive and affective function: An integrated review of human literature.</w:t>
-      </w:r>
-      <w:r>
-        <w:t xml:space="preserve"> </w:t>
-      </w:r>
-      <w:r>
-        <w:rPr>
-          <w:iCs/>
-          <w:i/>
-        </w:rPr>
-        <w:t xml:space="preserve">Psychopharmacology</w:t>
-      </w:r>
-      <w:r>
-        <w:t xml:space="preserve">,</w:t>
-      </w:r>
-      <w:r>
-        <w:t xml:space="preserve"> </w:t>
-      </w:r>
-      <w:r>
-        <w:rPr>
-          <w:iCs/>
-          <w:i/>
-        </w:rPr>
         <w:t xml:space="preserve">214</w:t>
       </w:r>
       <w:r>
@@ -19666,7 +19701,7 @@
       <w:r>
         <w:t xml:space="preserve"> </w:t>
       </w:r>
-      <w:hyperlink r:id="rId124">
+      <w:hyperlink r:id="rId123">
         <w:r>
           <w:rPr>
             <w:rStyle w:val="Hyperlink"/>
@@ -19675,8 +19710,8 @@
         </w:r>
       </w:hyperlink>
     </w:p>
-    <w:bookmarkEnd w:id="125"/>
-    <w:bookmarkStart w:id="127" w:name="ref-piff2018"/>
+    <w:bookmarkEnd w:id="124"/>
+    <w:bookmarkStart w:id="126" w:name="ref-piff2018"/>
     <w:p>
       <w:pPr>
         <w:pStyle w:val="Bibliography"/>
@@ -19703,7 +19738,7 @@
       <w:r>
         <w:t xml:space="preserve"> </w:t>
       </w:r>
-      <w:hyperlink r:id="rId126">
+      <w:hyperlink r:id="rId125">
         <w:r>
           <w:rPr>
             <w:rStyle w:val="Hyperlink"/>
@@ -19712,8 +19747,8 @@
         </w:r>
       </w:hyperlink>
     </w:p>
-    <w:bookmarkEnd w:id="127"/>
-    <w:bookmarkStart w:id="129" w:name="ref-pollak2008"/>
+    <w:bookmarkEnd w:id="126"/>
+    <w:bookmarkStart w:id="128" w:name="ref-pollak2008"/>
     <w:p>
       <w:pPr>
         <w:pStyle w:val="Bibliography"/>
@@ -19750,7 +19785,7 @@
       <w:r>
         <w:t xml:space="preserve"> </w:t>
       </w:r>
-      <w:hyperlink r:id="rId128">
+      <w:hyperlink r:id="rId127">
         <w:r>
           <w:rPr>
             <w:rStyle w:val="Hyperlink"/>
@@ -19759,8 +19794,8 @@
         </w:r>
       </w:hyperlink>
     </w:p>
-    <w:bookmarkEnd w:id="129"/>
-    <w:bookmarkStart w:id="131" w:name="ref-pollak2009"/>
+    <w:bookmarkEnd w:id="128"/>
+    <w:bookmarkStart w:id="130" w:name="ref-pollak2009"/>
     <w:p>
       <w:pPr>
         <w:pStyle w:val="Bibliography"/>
@@ -19797,7 +19832,7 @@
       <w:r>
         <w:t xml:space="preserve"> </w:t>
       </w:r>
-      <w:hyperlink r:id="rId130">
+      <w:hyperlink r:id="rId129">
         <w:r>
           <w:rPr>
             <w:rStyle w:val="Hyperlink"/>
@@ -19806,8 +19841,8 @@
         </w:r>
       </w:hyperlink>
     </w:p>
-    <w:bookmarkEnd w:id="131"/>
-    <w:bookmarkStart w:id="133" w:name="ref-rcoreteam2020"/>
+    <w:bookmarkEnd w:id="130"/>
+    <w:bookmarkStart w:id="132" w:name="ref-rcoreteam2020"/>
     <w:p>
       <w:pPr>
         <w:pStyle w:val="Bibliography"/>
@@ -19831,7 +19866,7 @@
       <w:r>
         <w:t xml:space="preserve"> </w:t>
       </w:r>
-      <w:hyperlink r:id="rId132">
+      <w:hyperlink r:id="rId131">
         <w:r>
           <w:rPr>
             <w:rStyle w:val="Hyperlink"/>
@@ -19840,8 +19875,8 @@
         </w:r>
       </w:hyperlink>
     </w:p>
-    <w:bookmarkEnd w:id="133"/>
-    <w:bookmarkStart w:id="135" w:name="ref-redteammarket2021"/>
+    <w:bookmarkEnd w:id="132"/>
+    <w:bookmarkStart w:id="134" w:name="ref-redteammarket2021"/>
     <w:p>
       <w:pPr>
         <w:pStyle w:val="Bibliography"/>
@@ -19865,7 +19900,7 @@
       <w:r>
         <w:t xml:space="preserve"> </w:t>
       </w:r>
-      <w:hyperlink r:id="rId134">
+      <w:hyperlink r:id="rId133">
         <w:r>
           <w:rPr>
             <w:rStyle w:val="Hyperlink"/>
@@ -19874,8 +19909,8 @@
         </w:r>
       </w:hyperlink>
     </w:p>
-    <w:bookmarkEnd w:id="135"/>
-    <w:bookmarkStart w:id="137" w:name="ref-reuben2016"/>
+    <w:bookmarkEnd w:id="134"/>
+    <w:bookmarkStart w:id="136" w:name="ref-reuben2016"/>
     <w:p>
       <w:pPr>
         <w:pStyle w:val="Bibliography"/>
@@ -19912,7 +19947,7 @@
       <w:r>
         <w:t xml:space="preserve"> </w:t>
       </w:r>
-      <w:hyperlink r:id="rId136">
+      <w:hyperlink r:id="rId135">
         <w:r>
           <w:rPr>
             <w:rStyle w:val="Hyperlink"/>
@@ -19921,8 +19956,8 @@
         </w:r>
       </w:hyperlink>
     </w:p>
-    <w:bookmarkEnd w:id="137"/>
-    <w:bookmarkStart w:id="139" w:name="ref-richardson1991"/>
+    <w:bookmarkEnd w:id="136"/>
+    <w:bookmarkStart w:id="138" w:name="ref-richardson1991"/>
     <w:p>
       <w:pPr>
         <w:pStyle w:val="Bibliography"/>
@@ -19959,7 +19994,7 @@
       <w:r>
         <w:t xml:space="preserve"> </w:t>
       </w:r>
-      <w:hyperlink r:id="rId138">
+      <w:hyperlink r:id="rId137">
         <w:r>
           <w:rPr>
             <w:rStyle w:val="Hyperlink"/>
@@ -19968,8 +20003,8 @@
         </w:r>
       </w:hyperlink>
     </w:p>
-    <w:bookmarkEnd w:id="139"/>
-    <w:bookmarkStart w:id="141" w:name="ref-rifkin-graboi2021"/>
+    <w:bookmarkEnd w:id="138"/>
+    <w:bookmarkStart w:id="140" w:name="ref-rifkin-graboi2021"/>
     <w:p>
       <w:pPr>
         <w:pStyle w:val="Bibliography"/>
@@ -19993,7 +20028,7 @@
       <w:r>
         <w:t xml:space="preserve"> </w:t>
       </w:r>
-      <w:hyperlink r:id="rId140">
+      <w:hyperlink r:id="rId139">
         <w:r>
           <w:rPr>
             <w:rStyle w:val="Hyperlink"/>
@@ -20002,24 +20037,24 @@
         </w:r>
       </w:hyperlink>
     </w:p>
-    <w:bookmarkEnd w:id="141"/>
-    <w:bookmarkStart w:id="143" w:name="ref-schliemann2002"/>
+    <w:bookmarkEnd w:id="140"/>
+    <w:bookmarkStart w:id="142" w:name="ref-rogoff2017"/>
     <w:p>
       <w:pPr>
         <w:pStyle w:val="Bibliography"/>
       </w:pPr>
       <w:r>
-        <w:t xml:space="preserve">Schliemann, A. D., &amp; Carraher, D. W. (2002). The evolution of mathematical reasoning: Everyday versus idealized understandings.</w:t>
-      </w:r>
-      <w:r>
-        <w:t xml:space="preserve"> </w:t>
-      </w:r>
-      <w:r>
-        <w:rPr>
-          <w:iCs/>
-          <w:i/>
-        </w:rPr>
-        <w:t xml:space="preserve">Developmental Review</w:t>
+        <w:t xml:space="preserve">Rogoff, B., Coppens, A. D., Alcala, L., Aceves-Azuara, I., Ruvalcaba, O., Lopez, A., &amp; Dayton, A. (2017). Noticing learners’ strengths through cultural research.</w:t>
+      </w:r>
+      <w:r>
+        <w:t xml:space="preserve"> </w:t>
+      </w:r>
+      <w:r>
+        <w:rPr>
+          <w:iCs/>
+          <w:i/>
+        </w:rPr>
+        <w:t xml:space="preserve">Perspectives on Psychological Science</w:t>
       </w:r>
       <w:r>
         <w:t xml:space="preserve">,</w:t>
@@ -20032,25 +20067,25 @@
           <w:iCs/>
           <w:i/>
         </w:rPr>
-        <w:t xml:space="preserve">22</w:t>
-      </w:r>
-      <w:r>
-        <w:t xml:space="preserve">(2), 242–266.</w:t>
-      </w:r>
-      <w:r>
-        <w:t xml:space="preserve"> </w:t>
-      </w:r>
-      <w:hyperlink r:id="rId142">
+        <w:t xml:space="preserve">12</w:t>
+      </w:r>
+      <w:r>
+        <w:t xml:space="preserve">(5), 876–888.</w:t>
+      </w:r>
+      <w:r>
+        <w:t xml:space="preserve"> </w:t>
+      </w:r>
+      <w:hyperlink r:id="rId141">
         <w:r>
           <w:rPr>
             <w:rStyle w:val="Hyperlink"/>
           </w:rPr>
-          <w:t xml:space="preserve">https://doi.org/10.1006/drev.2002.0547</w:t>
+          <w:t xml:space="preserve">https://doi.org/10.1177/1745691617718355</w:t>
         </w:r>
       </w:hyperlink>
     </w:p>
-    <w:bookmarkEnd w:id="143"/>
-    <w:bookmarkStart w:id="145" w:name="ref-sheridan2014"/>
+    <w:bookmarkEnd w:id="142"/>
+    <w:bookmarkStart w:id="144" w:name="ref-sheridan2014"/>
     <w:p>
       <w:pPr>
         <w:pStyle w:val="Bibliography"/>
@@ -20087,7 +20122,7 @@
       <w:r>
         <w:t xml:space="preserve"> </w:t>
       </w:r>
-      <w:hyperlink r:id="rId144">
+      <w:hyperlink r:id="rId143">
         <w:r>
           <w:rPr>
             <w:rStyle w:val="Hyperlink"/>
@@ -20096,8 +20131,8 @@
         </w:r>
       </w:hyperlink>
     </w:p>
-    <w:bookmarkEnd w:id="145"/>
-    <w:bookmarkStart w:id="147" w:name="ref-shoda2013"/>
+    <w:bookmarkEnd w:id="144"/>
+    <w:bookmarkStart w:id="146" w:name="ref-shoda2013"/>
     <w:p>
       <w:pPr>
         <w:pStyle w:val="Bibliography"/>
@@ -20134,7 +20169,7 @@
       <w:r>
         <w:t xml:space="preserve"> </w:t>
       </w:r>
-      <w:hyperlink r:id="rId146">
+      <w:hyperlink r:id="rId145">
         <w:r>
           <w:rPr>
             <w:rStyle w:val="Hyperlink"/>
@@ -20143,8 +20178,8 @@
         </w:r>
       </w:hyperlink>
     </w:p>
-    <w:bookmarkEnd w:id="147"/>
-    <w:bookmarkStart w:id="149" w:name="ref-simonsohn2020"/>
+    <w:bookmarkEnd w:id="146"/>
+    <w:bookmarkStart w:id="148" w:name="ref-simonsohn2020"/>
     <w:p>
       <w:pPr>
         <w:pStyle w:val="Bibliography"/>
@@ -20181,7 +20216,7 @@
       <w:r>
         <w:t xml:space="preserve"> </w:t>
       </w:r>
-      <w:hyperlink r:id="rId148">
+      <w:hyperlink r:id="rId147">
         <w:r>
           <w:rPr>
             <w:rStyle w:val="Hyperlink"/>
@@ -20190,8 +20225,8 @@
         </w:r>
       </w:hyperlink>
     </w:p>
-    <w:bookmarkEnd w:id="149"/>
-    <w:bookmarkStart w:id="151" w:name="ref-smith2021"/>
+    <w:bookmarkEnd w:id="148"/>
+    <w:bookmarkStart w:id="150" w:name="ref-smith2021"/>
     <w:p>
       <w:pPr>
         <w:pStyle w:val="Bibliography"/>
@@ -20228,7 +20263,7 @@
       <w:r>
         <w:t xml:space="preserve"> </w:t>
       </w:r>
-      <w:hyperlink r:id="rId150">
+      <w:hyperlink r:id="rId149">
         <w:r>
           <w:rPr>
             <w:rStyle w:val="Hyperlink"/>
@@ -20237,8 +20272,8 @@
         </w:r>
       </w:hyperlink>
     </w:p>
-    <w:bookmarkEnd w:id="151"/>
-    <w:bookmarkStart w:id="153" w:name="ref-steegen2016"/>
+    <w:bookmarkEnd w:id="150"/>
+    <w:bookmarkStart w:id="152" w:name="ref-steegen2016"/>
     <w:p>
       <w:pPr>
         <w:pStyle w:val="Bibliography"/>
@@ -20275,7 +20310,7 @@
       <w:r>
         <w:t xml:space="preserve"> </w:t>
       </w:r>
-      <w:hyperlink r:id="rId152">
+      <w:hyperlink r:id="rId151">
         <w:r>
           <w:rPr>
             <w:rStyle w:val="Hyperlink"/>
@@ -20284,13 +20319,60 @@
         </w:r>
       </w:hyperlink>
     </w:p>
-    <w:bookmarkEnd w:id="153"/>
-    <w:bookmarkStart w:id="155" w:name="ref-szepsenwol2015"/>
+    <w:bookmarkEnd w:id="152"/>
+    <w:bookmarkStart w:id="154" w:name="ref-sternberg2001"/>
     <w:p>
       <w:pPr>
         <w:pStyle w:val="Bibliography"/>
       </w:pPr>
       <w:r>
+        <w:t xml:space="preserve">Sternberg, R. J., Nokes, C., Geissler, P. W., Prince, R., Okatcha, F., Bundy, D. A., &amp; Grigorenko, E. L. (2001). The relationship between academic and practical intelligence: a case study in Kenya.</w:t>
+      </w:r>
+      <w:r>
+        <w:t xml:space="preserve"> </w:t>
+      </w:r>
+      <w:r>
+        <w:rPr>
+          <w:iCs/>
+          <w:i/>
+        </w:rPr>
+        <w:t xml:space="preserve">Intelligence</w:t>
+      </w:r>
+      <w:r>
+        <w:t xml:space="preserve">,</w:t>
+      </w:r>
+      <w:r>
+        <w:t xml:space="preserve"> </w:t>
+      </w:r>
+      <w:r>
+        <w:rPr>
+          <w:iCs/>
+          <w:i/>
+        </w:rPr>
+        <w:t xml:space="preserve">29</w:t>
+      </w:r>
+      <w:r>
+        <w:t xml:space="preserve">(5), 401–418.</w:t>
+      </w:r>
+      <w:r>
+        <w:t xml:space="preserve"> </w:t>
+      </w:r>
+      <w:hyperlink r:id="rId153">
+        <w:r>
+          <w:rPr>
+            <w:rStyle w:val="Hyperlink"/>
+          </w:rPr>
+          <w:t xml:space="preserve">https://doi.org/10.1016/S0160-2896(01)00065-4</w:t>
+        </w:r>
+      </w:hyperlink>
+    </w:p>
+    <w:bookmarkEnd w:id="154"/>
+    <w:bookmarkStart w:id="156" w:name="ref-szepsenwol2015"/>
+    <w:p>
+      <w:pPr>
+        <w:pStyle w:val="Bibliography"/>
+      </w:pPr>
+      <w:r>
         <w:t xml:space="preserve">Szepsenwol, O., Simpson, J. A., Griskevicius, V., &amp; Raby, K. L. (2015). The effect of unpredictable early childhood environments on parenting in adulthood.</w:t>
       </w:r>
       <w:r>
@@ -20322,7 +20404,7 @@
       <w:r>
         <w:t xml:space="preserve"> </w:t>
       </w:r>
-      <w:hyperlink r:id="rId154">
+      <w:hyperlink r:id="rId155">
         <w:r>
           <w:rPr>
             <w:rStyle w:val="Hyperlink"/>
@@ -20331,8 +20413,8 @@
         </w:r>
       </w:hyperlink>
     </w:p>
-    <w:bookmarkEnd w:id="155"/>
-    <w:bookmarkStart w:id="157" w:name="ref-tottenham2009"/>
+    <w:bookmarkEnd w:id="156"/>
+    <w:bookmarkStart w:id="158" w:name="ref-tottenham2009"/>
     <w:p>
       <w:pPr>
         <w:pStyle w:val="Bibliography"/>
@@ -20369,7 +20451,7 @@
       <w:r>
         <w:t xml:space="preserve"> </w:t>
       </w:r>
-      <w:hyperlink r:id="rId156">
+      <w:hyperlink r:id="rId157">
         <w:r>
           <w:rPr>
             <w:rStyle w:val="Hyperlink"/>
@@ -20378,8 +20460,8 @@
         </w:r>
       </w:hyperlink>
     </w:p>
-    <w:bookmarkEnd w:id="157"/>
-    <w:bookmarkStart w:id="159" w:name="ref-unsworth2008"/>
+    <w:bookmarkEnd w:id="158"/>
+    <w:bookmarkStart w:id="160" w:name="ref-unsworth2008"/>
     <w:p>
       <w:pPr>
         <w:pStyle w:val="Bibliography"/>
@@ -20416,7 +20498,7 @@
       <w:r>
         <w:t xml:space="preserve"> </w:t>
       </w:r>
-      <w:hyperlink r:id="rId158">
+      <w:hyperlink r:id="rId159">
         <w:r>
           <w:rPr>
             <w:rStyle w:val="Hyperlink"/>
@@ -20425,8 +20507,8 @@
         </w:r>
       </w:hyperlink>
     </w:p>
-    <w:bookmarkEnd w:id="159"/>
-    <w:bookmarkStart w:id="161" w:name="ref-unsworth2015"/>
+    <w:bookmarkEnd w:id="160"/>
+    <w:bookmarkStart w:id="162" w:name="ref-unsworth2015"/>
     <w:p>
       <w:pPr>
         <w:pStyle w:val="Bibliography"/>
@@ -20463,7 +20545,7 @@
       <w:r>
         <w:t xml:space="preserve"> </w:t>
       </w:r>
-      <w:hyperlink r:id="rId160">
+      <w:hyperlink r:id="rId161">
         <w:r>
           <w:rPr>
             <w:rStyle w:val="Hyperlink"/>
@@ -20472,8 +20554,8 @@
         </w:r>
       </w:hyperlink>
     </w:p>
-    <w:bookmarkEnd w:id="161"/>
-    <w:bookmarkStart w:id="163" w:name="ref-ursache2016a"/>
+    <w:bookmarkEnd w:id="162"/>
+    <w:bookmarkStart w:id="164" w:name="ref-ursache2016a"/>
     <w:p>
       <w:pPr>
         <w:pStyle w:val="Bibliography"/>
@@ -20510,7 +20592,7 @@
       <w:r>
         <w:t xml:space="preserve"> </w:t>
       </w:r>
-      <w:hyperlink r:id="rId162">
+      <w:hyperlink r:id="rId163">
         <w:r>
           <w:rPr>
             <w:rStyle w:val="Hyperlink"/>
@@ -20519,8 +20601,8 @@
         </w:r>
       </w:hyperlink>
     </w:p>
-    <w:bookmarkEnd w:id="163"/>
-    <w:bookmarkStart w:id="165" w:name="ref-vantassel-baska2018"/>
+    <w:bookmarkEnd w:id="164"/>
+    <w:bookmarkStart w:id="166" w:name="ref-vantassel-baska2018"/>
     <w:p>
       <w:pPr>
         <w:pStyle w:val="Bibliography"/>
@@ -20557,7 +20639,7 @@
       <w:r>
         <w:t xml:space="preserve"> </w:t>
       </w:r>
-      <w:hyperlink r:id="rId164">
+      <w:hyperlink r:id="rId165">
         <w:r>
           <w:rPr>
             <w:rStyle w:val="Hyperlink"/>
@@ -20566,8 +20648,8 @@
         </w:r>
       </w:hyperlink>
     </w:p>
-    <w:bookmarkEnd w:id="165"/>
-    <w:bookmarkStart w:id="167" w:name="ref-young2018"/>
+    <w:bookmarkEnd w:id="166"/>
+    <w:bookmarkStart w:id="168" w:name="ref-young2018"/>
     <w:p>
       <w:pPr>
         <w:pStyle w:val="Bibliography"/>
@@ -20604,7 +20686,7 @@
       <w:r>
         <w:t xml:space="preserve"> </w:t>
       </w:r>
-      <w:hyperlink r:id="rId166">
+      <w:hyperlink r:id="rId167">
         <w:r>
           <w:rPr>
             <w:rStyle w:val="Hyperlink"/>
@@ -20613,9 +20695,56 @@
         </w:r>
       </w:hyperlink>
     </w:p>
-    <w:bookmarkEnd w:id="167"/>
     <w:bookmarkEnd w:id="168"/>
-    <w:bookmarkEnd w:id="169"/>
+    <w:bookmarkStart w:id="170" w:name="ref-zuilkowski2016"/>
+    <w:p>
+      <w:pPr>
+        <w:pStyle w:val="Bibliography"/>
+      </w:pPr>
+      <w:r>
+        <w:t xml:space="preserve">Zuilkowski, S. S., McCoy, D. C., Serpell, R., Matafwali, B., &amp; Fink, G. (2016). Dimensionality and the Development of Cognitive Assessments for Children in Sub-Saharan Africa.</w:t>
+      </w:r>
+      <w:r>
+        <w:t xml:space="preserve"> </w:t>
+      </w:r>
+      <w:r>
+        <w:rPr>
+          <w:iCs/>
+          <w:i/>
+        </w:rPr>
+        <w:t xml:space="preserve">Journal of Cross-Cultural Psychology</w:t>
+      </w:r>
+      <w:r>
+        <w:t xml:space="preserve">,</w:t>
+      </w:r>
+      <w:r>
+        <w:t xml:space="preserve"> </w:t>
+      </w:r>
+      <w:r>
+        <w:rPr>
+          <w:iCs/>
+          <w:i/>
+        </w:rPr>
+        <w:t xml:space="preserve">47</w:t>
+      </w:r>
+      <w:r>
+        <w:t xml:space="preserve">(3), 341–354.</w:t>
+      </w:r>
+      <w:r>
+        <w:t xml:space="preserve"> </w:t>
+      </w:r>
+      <w:hyperlink r:id="rId169">
+        <w:r>
+          <w:rPr>
+            <w:rStyle w:val="Hyperlink"/>
+          </w:rPr>
+          <w:t xml:space="preserve">https://doi.org/10.1177/0022022115624155</w:t>
+        </w:r>
+      </w:hyperlink>
+    </w:p>
+    <w:bookmarkEnd w:id="170"/>
+    <w:bookmarkEnd w:id="171"/>
+    <w:bookmarkEnd w:id="172"/>
     <w:sectPr xmlns:w="http://schemas.openxmlformats.org/wordprocessingml/2006/main">
       <w:pgMar w:header="720" w:bottom="1440" w:top="1440" w:right="1440" w:left="1440" w:footer="0" w:gutter="0"/>
       <w:pgSz w:h="16848" w:w="11952" w:orient="portrait"/>

</xml_diff>

<commit_message>
CD revision 1, add citation
</commit_message>
<xml_diff>
--- a/manuscript/manuscript.docx
+++ b/manuscript/manuscript.docx
@@ -328,7 +328,7 @@
         <w:t xml:space="preserve"> </w:t>
       </w:r>
       <w:r>
-        <w:t xml:space="preserve">(Doebel, 2020; Zuilkowski et al., 2016)</w:t>
+        <w:t xml:space="preserve">(Doebel, 2020; Miller-Cotto et al., 2021; Zuilkowski et al., 2016)</w:t>
       </w:r>
       <w:r>
         <w:t xml:space="preserve">. These ideas also raise an important question: do adversity-exposed youth score higher on tests with ecologically-relevant stimuli relative to those with abstract stimuli?</w:t>
@@ -537,7 +537,7 @@
                     </pic:cNvPicPr>
                   </pic:nvPicPr>
                   <pic:blipFill>
-                    <a:blip r:embed="rId170"/>
+                    <a:blip r:embed="rId172"/>
                     <a:srcRect/>
                     <a:stretch>
                       <a:fillRect/>
@@ -571,7 +571,7 @@
         </w:rPr>
         <w:t xml:space="preserve">Figure </w:t>
       </w:r>
-      <w:bookmarkStart w:id="b61670ee-5b49-4a32-a7ec-6a168de3a607" w:name="figure1"/>
+      <w:bookmarkStart w:id="734e1ac5-4628-41f8-b7bf-7c9e888b3e6c" w:name="figure1"/>
       <w:r xmlns:w="http://schemas.openxmlformats.org/wordprocessingml/2006/main" xmlns:wp="http://schemas.openxmlformats.org/drawingml/2006/wordprocessingDrawing" xmlns:r="http://schemas.openxmlformats.org/officeDocument/2006/relationships" xmlns:w14="http://schemas.microsoft.com/office/word/2010/wordml">
         <w:rPr>
           <w:rFonts/>
@@ -593,7 +593,7 @@
         </w:rPr>
         <w:fldChar w:fldCharType="end" w:dirty="true"/>
       </w:r>
-      <w:bookmarkEnd w:id="b61670ee-5b49-4a32-a7ec-6a168de3a607"/>
+      <w:bookmarkEnd w:id="734e1ac5-4628-41f8-b7bf-7c9e888b3e6c"/>
       <w:r>
         <w:t xml:space="preserve">. </w:t>
       </w:r>
@@ -3274,7 +3274,7 @@
         </w:rPr>
         <w:t xml:space="preserve">Table </w:t>
       </w:r>
-      <w:bookmarkStart w:id="f4f213c7-46b4-4491-be34-3259955afe4c" w:name="table1"/>
+      <w:bookmarkStart w:id="a07412b5-77eb-4f7d-a5d1-138740014f25" w:name="table1"/>
       <w:r xmlns:w="http://schemas.openxmlformats.org/wordprocessingml/2006/main" xmlns:wp="http://schemas.openxmlformats.org/drawingml/2006/wordprocessingDrawing" xmlns:r="http://schemas.openxmlformats.org/officeDocument/2006/relationships" xmlns:w14="http://schemas.microsoft.com/office/word/2010/wordml">
         <w:rPr>
           <w:rFonts/>
@@ -3296,7 +3296,7 @@
         </w:rPr>
         <w:fldChar w:fldCharType="end" w:dirty="true"/>
       </w:r>
-      <w:bookmarkEnd w:id="f4f213c7-46b4-4491-be34-3259955afe4c"/>
+      <w:bookmarkEnd w:id="a07412b5-77eb-4f7d-a5d1-138740014f25"/>
       <w:r>
         <w:t xml:space="preserve">. </w:t>
       </w:r>
@@ -10785,7 +10785,7 @@
                     </pic:cNvPicPr>
                   </pic:nvPicPr>
                   <pic:blipFill>
-                    <a:blip r:embed="rId171"/>
+                    <a:blip r:embed="rId173"/>
                     <a:srcRect/>
                     <a:stretch>
                       <a:fillRect/>
@@ -10819,7 +10819,7 @@
         </w:rPr>
         <w:t xml:space="preserve">Figure </w:t>
       </w:r>
-      <w:bookmarkStart w:id="326fe773-0116-413f-8021-c57dd44eaed5" w:name="figure2"/>
+      <w:bookmarkStart w:id="c9bacb42-6afa-451d-b9fc-e00271cb862c" w:name="figure2"/>
       <w:r xmlns:w="http://schemas.openxmlformats.org/wordprocessingml/2006/main" xmlns:wp="http://schemas.openxmlformats.org/drawingml/2006/wordprocessingDrawing" xmlns:r="http://schemas.openxmlformats.org/officeDocument/2006/relationships" xmlns:w14="http://schemas.microsoft.com/office/word/2010/wordml">
         <w:rPr>
           <w:rFonts/>
@@ -10841,7 +10841,7 @@
         </w:rPr>
         <w:fldChar w:fldCharType="end" w:dirty="true"/>
       </w:r>
-      <w:bookmarkEnd w:id="326fe773-0116-413f-8021-c57dd44eaed5"/>
+      <w:bookmarkEnd w:id="c9bacb42-6afa-451d-b9fc-e00271cb862c"/>
       <w:r>
         <w:t xml:space="preserve">. </w:t>
       </w:r>
@@ -11106,7 +11106,7 @@
         </w:rPr>
         <w:t xml:space="preserve">Table </w:t>
       </w:r>
-      <w:bookmarkStart w:id="80b66e90-40b1-48df-a553-21e5436c2164" w:name="table2"/>
+      <w:bookmarkStart w:id="2a9bc532-0179-4999-bf96-7ce62ac69533" w:name="table2"/>
       <w:r xmlns:w="http://schemas.openxmlformats.org/wordprocessingml/2006/main" xmlns:wp="http://schemas.openxmlformats.org/drawingml/2006/wordprocessingDrawing" xmlns:r="http://schemas.openxmlformats.org/officeDocument/2006/relationships" xmlns:w14="http://schemas.microsoft.com/office/word/2010/wordml">
         <w:rPr>
           <w:rFonts/>
@@ -11128,7 +11128,7 @@
         </w:rPr>
         <w:fldChar w:fldCharType="end" w:dirty="true"/>
       </w:r>
-      <w:bookmarkEnd w:id="80b66e90-40b1-48df-a553-21e5436c2164"/>
+      <w:bookmarkEnd w:id="2a9bc532-0179-4999-bf96-7ce62ac69533"/>
       <w:r>
         <w:t xml:space="preserve">. </w:t>
       </w:r>
@@ -14532,7 +14532,7 @@
                     </pic:cNvPicPr>
                   </pic:nvPicPr>
                   <pic:blipFill>
-                    <a:blip r:embed="rId172"/>
+                    <a:blip r:embed="rId174"/>
                     <a:srcRect/>
                     <a:stretch>
                       <a:fillRect/>
@@ -14566,7 +14566,7 @@
         </w:rPr>
         <w:t xml:space="preserve">Figure </w:t>
       </w:r>
-      <w:bookmarkStart w:id="8a3250c0-8be8-41f9-be75-880eabc364ec" w:name="figure3"/>
+      <w:bookmarkStart w:id="b4f39ae7-ca75-49ad-852c-aaabd7902097" w:name="figure3"/>
       <w:r xmlns:w="http://schemas.openxmlformats.org/wordprocessingml/2006/main" xmlns:wp="http://schemas.openxmlformats.org/drawingml/2006/wordprocessingDrawing" xmlns:r="http://schemas.openxmlformats.org/officeDocument/2006/relationships" xmlns:w14="http://schemas.microsoft.com/office/word/2010/wordml">
         <w:rPr>
           <w:rFonts/>
@@ -14588,7 +14588,7 @@
         </w:rPr>
         <w:fldChar w:fldCharType="end" w:dirty="true"/>
       </w:r>
-      <w:bookmarkEnd w:id="8a3250c0-8be8-41f9-be75-880eabc364ec"/>
+      <w:bookmarkEnd w:id="b4f39ae7-ca75-49ad-852c-aaabd7902097"/>
       <w:r>
         <w:t xml:space="preserve">. </w:t>
       </w:r>
@@ -14691,7 +14691,7 @@
         </w:rPr>
         <w:t xml:space="preserve">Table </w:t>
       </w:r>
-      <w:bookmarkStart w:id="48cce248-abe9-4cc6-a8cf-8c218556b72c" w:name="table3"/>
+      <w:bookmarkStart w:id="63516355-d5b1-43c4-8e5f-cc3331ab41c2" w:name="table3"/>
       <w:r xmlns:w="http://schemas.openxmlformats.org/wordprocessingml/2006/main" xmlns:wp="http://schemas.openxmlformats.org/drawingml/2006/wordprocessingDrawing" xmlns:r="http://schemas.openxmlformats.org/officeDocument/2006/relationships" xmlns:w14="http://schemas.microsoft.com/office/word/2010/wordml">
         <w:rPr>
           <w:rFonts/>
@@ -14713,7 +14713,7 @@
         </w:rPr>
         <w:fldChar w:fldCharType="end" w:dirty="true"/>
       </w:r>
-      <w:bookmarkEnd w:id="48cce248-abe9-4cc6-a8cf-8c218556b72c"/>
+      <w:bookmarkEnd w:id="63516355-d5b1-43c4-8e5f-cc3331ab41c2"/>
       <w:r>
         <w:t xml:space="preserve">. </w:t>
       </w:r>
@@ -17895,7 +17895,7 @@
       </w:r>
     </w:p>
     <w:bookmarkEnd w:id="46"/>
-    <w:bookmarkStart w:id="172" w:name="refs"/>
+    <w:bookmarkStart w:id="174" w:name="refs"/>
     <w:p>
       <w:pPr>
         <w:pStyle w:val="Heading1"/>
@@ -17904,7 +17904,7 @@
         <w:t xml:space="preserve">References</w:t>
       </w:r>
     </w:p>
-    <w:bookmarkStart w:id="171" w:name="refs"/>
+    <w:bookmarkStart w:id="173" w:name="refs"/>
     <w:bookmarkStart w:id="47" w:name="ref-banerjee2017"/>
     <w:p>
       <w:pPr>
@@ -19374,12 +19374,46 @@
       </w:hyperlink>
     </w:p>
     <w:bookmarkEnd w:id="110"/>
-    <w:bookmarkStart w:id="112" w:name="ref-mittal2015"/>
+    <w:bookmarkStart w:id="112" w:name="ref-miller-cotto2021"/>
     <w:p>
       <w:pPr>
         <w:pStyle w:val="Bibliography"/>
       </w:pPr>
       <w:r>
+        <w:t xml:space="preserve">Miller-Cotto, D., Smith, L. V., Wang, A. H., &amp; Ribner, A. D. (2021). Changing the conversation: A culturally responsive perspective on executive functions, minoritized children and their families.</w:t>
+      </w:r>
+      <w:r>
+        <w:t xml:space="preserve"> </w:t>
+      </w:r>
+      <w:r>
+        <w:rPr>
+          <w:iCs/>
+          <w:i/>
+        </w:rPr>
+        <w:t xml:space="preserve">Infant and Child Development</w:t>
+      </w:r>
+      <w:r>
+        <w:t xml:space="preserve">, e2286.</w:t>
+      </w:r>
+      <w:r>
+        <w:t xml:space="preserve"> </w:t>
+      </w:r>
+      <w:hyperlink r:id="rId111">
+        <w:r>
+          <w:rPr>
+            <w:rStyle w:val="Hyperlink"/>
+          </w:rPr>
+          <w:t xml:space="preserve">https://doi.org/10.1002/icd.2286</w:t>
+        </w:r>
+      </w:hyperlink>
+    </w:p>
+    <w:bookmarkEnd w:id="112"/>
+    <w:bookmarkStart w:id="114" w:name="ref-mittal2015"/>
+    <w:p>
+      <w:pPr>
+        <w:pStyle w:val="Bibliography"/>
+      </w:pPr>
+      <w:r>
         <w:t xml:space="preserve">Mittal, C., Griskevicius, V., Simpson, J. A., Sung, S., &amp; Young, E. S. (2015). Cognitive adaptations to stressful environments: When childhood adversity enhances adult executive function.</w:t>
       </w:r>
       <w:r>
@@ -19411,7 +19445,7 @@
       <w:r>
         <w:t xml:space="preserve"> </w:t>
       </w:r>
-      <w:hyperlink r:id="rId111">
+      <w:hyperlink r:id="rId113">
         <w:r>
           <w:rPr>
             <w:rStyle w:val="Hyperlink"/>
@@ -19420,8 +19454,8 @@
         </w:r>
       </w:hyperlink>
     </w:p>
-    <w:bookmarkEnd w:id="112"/>
-    <w:bookmarkStart w:id="114" w:name="ref-miyake2012"/>
+    <w:bookmarkEnd w:id="114"/>
+    <w:bookmarkStart w:id="116" w:name="ref-miyake2012"/>
     <w:p>
       <w:pPr>
         <w:pStyle w:val="Bibliography"/>
@@ -19458,7 +19492,7 @@
       <w:r>
         <w:t xml:space="preserve"> </w:t>
       </w:r>
-      <w:hyperlink r:id="rId113">
+      <w:hyperlink r:id="rId115">
         <w:r>
           <w:rPr>
             <w:rStyle w:val="Hyperlink"/>
@@ -19467,8 +19501,8 @@
         </w:r>
       </w:hyperlink>
     </w:p>
-    <w:bookmarkEnd w:id="114"/>
-    <w:bookmarkStart w:id="116" w:name="ref-miyake2000"/>
+    <w:bookmarkEnd w:id="116"/>
+    <w:bookmarkStart w:id="118" w:name="ref-miyake2000"/>
     <w:p>
       <w:pPr>
         <w:pStyle w:val="Bibliography"/>
@@ -19523,7 +19557,7 @@
       <w:r>
         <w:t xml:space="preserve"> </w:t>
       </w:r>
-      <w:hyperlink r:id="rId115">
+      <w:hyperlink r:id="rId117">
         <w:r>
           <w:rPr>
             <w:rStyle w:val="Hyperlink"/>
@@ -19532,8 +19566,8 @@
         </w:r>
       </w:hyperlink>
     </w:p>
-    <w:bookmarkEnd w:id="116"/>
-    <w:bookmarkStart w:id="118" w:name="ref-muskens2019"/>
+    <w:bookmarkEnd w:id="118"/>
+    <w:bookmarkStart w:id="120" w:name="ref-muskens2019"/>
     <w:p>
       <w:pPr>
         <w:pStyle w:val="Bibliography"/>
@@ -19560,7 +19594,7 @@
       <w:r>
         <w:t xml:space="preserve"> </w:t>
       </w:r>
-      <w:hyperlink r:id="rId117">
+      <w:hyperlink r:id="rId119">
         <w:r>
           <w:rPr>
             <w:rStyle w:val="Hyperlink"/>
@@ -19569,8 +19603,8 @@
         </w:r>
       </w:hyperlink>
     </w:p>
-    <w:bookmarkEnd w:id="118"/>
-    <w:bookmarkStart w:id="120" w:name="ref-noble2007"/>
+    <w:bookmarkEnd w:id="120"/>
+    <w:bookmarkStart w:id="122" w:name="ref-noble2007"/>
     <w:p>
       <w:pPr>
         <w:pStyle w:val="Bibliography"/>
@@ -19607,7 +19641,7 @@
       <w:r>
         <w:t xml:space="preserve"> </w:t>
       </w:r>
-      <w:hyperlink r:id="rId119">
+      <w:hyperlink r:id="rId121">
         <w:r>
           <w:rPr>
             <w:rStyle w:val="Hyperlink"/>
@@ -19616,8 +19650,8 @@
         </w:r>
       </w:hyperlink>
     </w:p>
-    <w:bookmarkEnd w:id="120"/>
-    <w:bookmarkStart w:id="122" w:name="ref-nweze2021"/>
+    <w:bookmarkEnd w:id="122"/>
+    <w:bookmarkStart w:id="124" w:name="ref-nweze2021"/>
     <w:p>
       <w:pPr>
         <w:pStyle w:val="Bibliography"/>
@@ -19654,7 +19688,7 @@
       <w:r>
         <w:t xml:space="preserve"> </w:t>
       </w:r>
-      <w:hyperlink r:id="rId121">
+      <w:hyperlink r:id="rId123">
         <w:r>
           <w:rPr>
             <w:rStyle w:val="Hyperlink"/>
@@ -19663,8 +19697,8 @@
         </w:r>
       </w:hyperlink>
     </w:p>
-    <w:bookmarkEnd w:id="122"/>
-    <w:bookmarkStart w:id="124" w:name="ref-pechtel2011"/>
+    <w:bookmarkEnd w:id="124"/>
+    <w:bookmarkStart w:id="126" w:name="ref-pechtel2011"/>
     <w:p>
       <w:pPr>
         <w:pStyle w:val="Bibliography"/>
@@ -19701,7 +19735,7 @@
       <w:r>
         <w:t xml:space="preserve"> </w:t>
       </w:r>
-      <w:hyperlink r:id="rId123">
+      <w:hyperlink r:id="rId125">
         <w:r>
           <w:rPr>
             <w:rStyle w:val="Hyperlink"/>
@@ -19710,8 +19744,8 @@
         </w:r>
       </w:hyperlink>
     </w:p>
-    <w:bookmarkEnd w:id="124"/>
-    <w:bookmarkStart w:id="126" w:name="ref-piff2018"/>
+    <w:bookmarkEnd w:id="126"/>
+    <w:bookmarkStart w:id="128" w:name="ref-piff2018"/>
     <w:p>
       <w:pPr>
         <w:pStyle w:val="Bibliography"/>
@@ -19738,7 +19772,7 @@
       <w:r>
         <w:t xml:space="preserve"> </w:t>
       </w:r>
-      <w:hyperlink r:id="rId125">
+      <w:hyperlink r:id="rId127">
         <w:r>
           <w:rPr>
             <w:rStyle w:val="Hyperlink"/>
@@ -19747,8 +19781,8 @@
         </w:r>
       </w:hyperlink>
     </w:p>
-    <w:bookmarkEnd w:id="126"/>
-    <w:bookmarkStart w:id="128" w:name="ref-pollak2008"/>
+    <w:bookmarkEnd w:id="128"/>
+    <w:bookmarkStart w:id="130" w:name="ref-pollak2008"/>
     <w:p>
       <w:pPr>
         <w:pStyle w:val="Bibliography"/>
@@ -19785,7 +19819,7 @@
       <w:r>
         <w:t xml:space="preserve"> </w:t>
       </w:r>
-      <w:hyperlink r:id="rId127">
+      <w:hyperlink r:id="rId129">
         <w:r>
           <w:rPr>
             <w:rStyle w:val="Hyperlink"/>
@@ -19794,8 +19828,8 @@
         </w:r>
       </w:hyperlink>
     </w:p>
-    <w:bookmarkEnd w:id="128"/>
-    <w:bookmarkStart w:id="130" w:name="ref-pollak2009"/>
+    <w:bookmarkEnd w:id="130"/>
+    <w:bookmarkStart w:id="132" w:name="ref-pollak2009"/>
     <w:p>
       <w:pPr>
         <w:pStyle w:val="Bibliography"/>
@@ -19832,7 +19866,7 @@
       <w:r>
         <w:t xml:space="preserve"> </w:t>
       </w:r>
-      <w:hyperlink r:id="rId129">
+      <w:hyperlink r:id="rId131">
         <w:r>
           <w:rPr>
             <w:rStyle w:val="Hyperlink"/>
@@ -19841,8 +19875,8 @@
         </w:r>
       </w:hyperlink>
     </w:p>
-    <w:bookmarkEnd w:id="130"/>
-    <w:bookmarkStart w:id="132" w:name="ref-rcoreteam2020"/>
+    <w:bookmarkEnd w:id="132"/>
+    <w:bookmarkStart w:id="134" w:name="ref-rcoreteam2020"/>
     <w:p>
       <w:pPr>
         <w:pStyle w:val="Bibliography"/>
@@ -19866,7 +19900,7 @@
       <w:r>
         <w:t xml:space="preserve"> </w:t>
       </w:r>
-      <w:hyperlink r:id="rId131">
+      <w:hyperlink r:id="rId133">
         <w:r>
           <w:rPr>
             <w:rStyle w:val="Hyperlink"/>
@@ -19875,8 +19909,8 @@
         </w:r>
       </w:hyperlink>
     </w:p>
-    <w:bookmarkEnd w:id="132"/>
-    <w:bookmarkStart w:id="134" w:name="ref-redteammarket2021"/>
+    <w:bookmarkEnd w:id="134"/>
+    <w:bookmarkStart w:id="136" w:name="ref-redteammarket2021"/>
     <w:p>
       <w:pPr>
         <w:pStyle w:val="Bibliography"/>
@@ -19900,7 +19934,7 @@
       <w:r>
         <w:t xml:space="preserve"> </w:t>
       </w:r>
-      <w:hyperlink r:id="rId133">
+      <w:hyperlink r:id="rId135">
         <w:r>
           <w:rPr>
             <w:rStyle w:val="Hyperlink"/>
@@ -19909,8 +19943,8 @@
         </w:r>
       </w:hyperlink>
     </w:p>
-    <w:bookmarkEnd w:id="134"/>
-    <w:bookmarkStart w:id="136" w:name="ref-reuben2016"/>
+    <w:bookmarkEnd w:id="136"/>
+    <w:bookmarkStart w:id="138" w:name="ref-reuben2016"/>
     <w:p>
       <w:pPr>
         <w:pStyle w:val="Bibliography"/>
@@ -19947,7 +19981,7 @@
       <w:r>
         <w:t xml:space="preserve"> </w:t>
       </w:r>
-      <w:hyperlink r:id="rId135">
+      <w:hyperlink r:id="rId137">
         <w:r>
           <w:rPr>
             <w:rStyle w:val="Hyperlink"/>
@@ -19956,8 +19990,8 @@
         </w:r>
       </w:hyperlink>
     </w:p>
-    <w:bookmarkEnd w:id="136"/>
-    <w:bookmarkStart w:id="138" w:name="ref-richardson1991"/>
+    <w:bookmarkEnd w:id="138"/>
+    <w:bookmarkStart w:id="140" w:name="ref-richardson1991"/>
     <w:p>
       <w:pPr>
         <w:pStyle w:val="Bibliography"/>
@@ -19994,7 +20028,7 @@
       <w:r>
         <w:t xml:space="preserve"> </w:t>
       </w:r>
-      <w:hyperlink r:id="rId137">
+      <w:hyperlink r:id="rId139">
         <w:r>
           <w:rPr>
             <w:rStyle w:val="Hyperlink"/>
@@ -20003,8 +20037,8 @@
         </w:r>
       </w:hyperlink>
     </w:p>
-    <w:bookmarkEnd w:id="138"/>
-    <w:bookmarkStart w:id="140" w:name="ref-rifkin-graboi2021"/>
+    <w:bookmarkEnd w:id="140"/>
+    <w:bookmarkStart w:id="142" w:name="ref-rifkin-graboi2021"/>
     <w:p>
       <w:pPr>
         <w:pStyle w:val="Bibliography"/>
@@ -20028,7 +20062,7 @@
       <w:r>
         <w:t xml:space="preserve"> </w:t>
       </w:r>
-      <w:hyperlink r:id="rId139">
+      <w:hyperlink r:id="rId141">
         <w:r>
           <w:rPr>
             <w:rStyle w:val="Hyperlink"/>
@@ -20037,8 +20071,8 @@
         </w:r>
       </w:hyperlink>
     </w:p>
-    <w:bookmarkEnd w:id="140"/>
-    <w:bookmarkStart w:id="142" w:name="ref-rogoff2017"/>
+    <w:bookmarkEnd w:id="142"/>
+    <w:bookmarkStart w:id="144" w:name="ref-rogoff2017"/>
     <w:p>
       <w:pPr>
         <w:pStyle w:val="Bibliography"/>
@@ -20075,7 +20109,7 @@
       <w:r>
         <w:t xml:space="preserve"> </w:t>
       </w:r>
-      <w:hyperlink r:id="rId141">
+      <w:hyperlink r:id="rId143">
         <w:r>
           <w:rPr>
             <w:rStyle w:val="Hyperlink"/>
@@ -20084,8 +20118,8 @@
         </w:r>
       </w:hyperlink>
     </w:p>
-    <w:bookmarkEnd w:id="142"/>
-    <w:bookmarkStart w:id="144" w:name="ref-sheridan2014"/>
+    <w:bookmarkEnd w:id="144"/>
+    <w:bookmarkStart w:id="146" w:name="ref-sheridan2014"/>
     <w:p>
       <w:pPr>
         <w:pStyle w:val="Bibliography"/>
@@ -20122,7 +20156,7 @@
       <w:r>
         <w:t xml:space="preserve"> </w:t>
       </w:r>
-      <w:hyperlink r:id="rId143">
+      <w:hyperlink r:id="rId145">
         <w:r>
           <w:rPr>
             <w:rStyle w:val="Hyperlink"/>
@@ -20131,8 +20165,8 @@
         </w:r>
       </w:hyperlink>
     </w:p>
-    <w:bookmarkEnd w:id="144"/>
-    <w:bookmarkStart w:id="146" w:name="ref-shoda2013"/>
+    <w:bookmarkEnd w:id="146"/>
+    <w:bookmarkStart w:id="148" w:name="ref-shoda2013"/>
     <w:p>
       <w:pPr>
         <w:pStyle w:val="Bibliography"/>
@@ -20169,7 +20203,7 @@
       <w:r>
         <w:t xml:space="preserve"> </w:t>
       </w:r>
-      <w:hyperlink r:id="rId145">
+      <w:hyperlink r:id="rId147">
         <w:r>
           <w:rPr>
             <w:rStyle w:val="Hyperlink"/>
@@ -20178,8 +20212,8 @@
         </w:r>
       </w:hyperlink>
     </w:p>
-    <w:bookmarkEnd w:id="146"/>
-    <w:bookmarkStart w:id="148" w:name="ref-simonsohn2020"/>
+    <w:bookmarkEnd w:id="148"/>
+    <w:bookmarkStart w:id="150" w:name="ref-simonsohn2020"/>
     <w:p>
       <w:pPr>
         <w:pStyle w:val="Bibliography"/>
@@ -20216,7 +20250,7 @@
       <w:r>
         <w:t xml:space="preserve"> </w:t>
       </w:r>
-      <w:hyperlink r:id="rId147">
+      <w:hyperlink r:id="rId149">
         <w:r>
           <w:rPr>
             <w:rStyle w:val="Hyperlink"/>
@@ -20225,8 +20259,8 @@
         </w:r>
       </w:hyperlink>
     </w:p>
-    <w:bookmarkEnd w:id="148"/>
-    <w:bookmarkStart w:id="150" w:name="ref-smith2021"/>
+    <w:bookmarkEnd w:id="150"/>
+    <w:bookmarkStart w:id="152" w:name="ref-smith2021"/>
     <w:p>
       <w:pPr>
         <w:pStyle w:val="Bibliography"/>
@@ -20263,7 +20297,7 @@
       <w:r>
         <w:t xml:space="preserve"> </w:t>
       </w:r>
-      <w:hyperlink r:id="rId149">
+      <w:hyperlink r:id="rId151">
         <w:r>
           <w:rPr>
             <w:rStyle w:val="Hyperlink"/>
@@ -20272,8 +20306,8 @@
         </w:r>
       </w:hyperlink>
     </w:p>
-    <w:bookmarkEnd w:id="150"/>
-    <w:bookmarkStart w:id="152" w:name="ref-steegen2016"/>
+    <w:bookmarkEnd w:id="152"/>
+    <w:bookmarkStart w:id="154" w:name="ref-steegen2016"/>
     <w:p>
       <w:pPr>
         <w:pStyle w:val="Bibliography"/>
@@ -20310,7 +20344,7 @@
       <w:r>
         <w:t xml:space="preserve"> </w:t>
       </w:r>
-      <w:hyperlink r:id="rId151">
+      <w:hyperlink r:id="rId153">
         <w:r>
           <w:rPr>
             <w:rStyle w:val="Hyperlink"/>
@@ -20319,8 +20353,8 @@
         </w:r>
       </w:hyperlink>
     </w:p>
-    <w:bookmarkEnd w:id="152"/>
-    <w:bookmarkStart w:id="154" w:name="ref-sternberg2001"/>
+    <w:bookmarkEnd w:id="154"/>
+    <w:bookmarkStart w:id="156" w:name="ref-sternberg2001"/>
     <w:p>
       <w:pPr>
         <w:pStyle w:val="Bibliography"/>
@@ -20357,7 +20391,7 @@
       <w:r>
         <w:t xml:space="preserve"> </w:t>
       </w:r>
-      <w:hyperlink r:id="rId153">
+      <w:hyperlink r:id="rId155">
         <w:r>
           <w:rPr>
             <w:rStyle w:val="Hyperlink"/>
@@ -20366,8 +20400,8 @@
         </w:r>
       </w:hyperlink>
     </w:p>
-    <w:bookmarkEnd w:id="154"/>
-    <w:bookmarkStart w:id="156" w:name="ref-szepsenwol2015"/>
+    <w:bookmarkEnd w:id="156"/>
+    <w:bookmarkStart w:id="158" w:name="ref-szepsenwol2015"/>
     <w:p>
       <w:pPr>
         <w:pStyle w:val="Bibliography"/>
@@ -20404,7 +20438,7 @@
       <w:r>
         <w:t xml:space="preserve"> </w:t>
       </w:r>
-      <w:hyperlink r:id="rId155">
+      <w:hyperlink r:id="rId157">
         <w:r>
           <w:rPr>
             <w:rStyle w:val="Hyperlink"/>
@@ -20413,8 +20447,8 @@
         </w:r>
       </w:hyperlink>
     </w:p>
-    <w:bookmarkEnd w:id="156"/>
-    <w:bookmarkStart w:id="158" w:name="ref-tottenham2009"/>
+    <w:bookmarkEnd w:id="158"/>
+    <w:bookmarkStart w:id="160" w:name="ref-tottenham2009"/>
     <w:p>
       <w:pPr>
         <w:pStyle w:val="Bibliography"/>
@@ -20451,7 +20485,7 @@
       <w:r>
         <w:t xml:space="preserve"> </w:t>
       </w:r>
-      <w:hyperlink r:id="rId157">
+      <w:hyperlink r:id="rId159">
         <w:r>
           <w:rPr>
             <w:rStyle w:val="Hyperlink"/>
@@ -20460,8 +20494,8 @@
         </w:r>
       </w:hyperlink>
     </w:p>
-    <w:bookmarkEnd w:id="158"/>
-    <w:bookmarkStart w:id="160" w:name="ref-unsworth2008"/>
+    <w:bookmarkEnd w:id="160"/>
+    <w:bookmarkStart w:id="162" w:name="ref-unsworth2008"/>
     <w:p>
       <w:pPr>
         <w:pStyle w:val="Bibliography"/>
@@ -20498,7 +20532,7 @@
       <w:r>
         <w:t xml:space="preserve"> </w:t>
       </w:r>
-      <w:hyperlink r:id="rId159">
+      <w:hyperlink r:id="rId161">
         <w:r>
           <w:rPr>
             <w:rStyle w:val="Hyperlink"/>
@@ -20507,8 +20541,8 @@
         </w:r>
       </w:hyperlink>
     </w:p>
-    <w:bookmarkEnd w:id="160"/>
-    <w:bookmarkStart w:id="162" w:name="ref-unsworth2015"/>
+    <w:bookmarkEnd w:id="162"/>
+    <w:bookmarkStart w:id="164" w:name="ref-unsworth2015"/>
     <w:p>
       <w:pPr>
         <w:pStyle w:val="Bibliography"/>
@@ -20545,7 +20579,7 @@
       <w:r>
         <w:t xml:space="preserve"> </w:t>
       </w:r>
-      <w:hyperlink r:id="rId161">
+      <w:hyperlink r:id="rId163">
         <w:r>
           <w:rPr>
             <w:rStyle w:val="Hyperlink"/>
@@ -20554,8 +20588,8 @@
         </w:r>
       </w:hyperlink>
     </w:p>
-    <w:bookmarkEnd w:id="162"/>
-    <w:bookmarkStart w:id="164" w:name="ref-ursache2016a"/>
+    <w:bookmarkEnd w:id="164"/>
+    <w:bookmarkStart w:id="166" w:name="ref-ursache2016a"/>
     <w:p>
       <w:pPr>
         <w:pStyle w:val="Bibliography"/>
@@ -20592,7 +20626,7 @@
       <w:r>
         <w:t xml:space="preserve"> </w:t>
       </w:r>
-      <w:hyperlink r:id="rId163">
+      <w:hyperlink r:id="rId165">
         <w:r>
           <w:rPr>
             <w:rStyle w:val="Hyperlink"/>
@@ -20601,8 +20635,8 @@
         </w:r>
       </w:hyperlink>
     </w:p>
-    <w:bookmarkEnd w:id="164"/>
-    <w:bookmarkStart w:id="166" w:name="ref-vantassel-baska2018"/>
+    <w:bookmarkEnd w:id="166"/>
+    <w:bookmarkStart w:id="168" w:name="ref-vantassel-baska2018"/>
     <w:p>
       <w:pPr>
         <w:pStyle w:val="Bibliography"/>
@@ -20639,7 +20673,7 @@
       <w:r>
         <w:t xml:space="preserve"> </w:t>
       </w:r>
-      <w:hyperlink r:id="rId165">
+      <w:hyperlink r:id="rId167">
         <w:r>
           <w:rPr>
             <w:rStyle w:val="Hyperlink"/>
@@ -20648,8 +20682,8 @@
         </w:r>
       </w:hyperlink>
     </w:p>
-    <w:bookmarkEnd w:id="166"/>
-    <w:bookmarkStart w:id="168" w:name="ref-young2018"/>
+    <w:bookmarkEnd w:id="168"/>
+    <w:bookmarkStart w:id="170" w:name="ref-young2018"/>
     <w:p>
       <w:pPr>
         <w:pStyle w:val="Bibliography"/>
@@ -20686,7 +20720,7 @@
       <w:r>
         <w:t xml:space="preserve"> </w:t>
       </w:r>
-      <w:hyperlink r:id="rId167">
+      <w:hyperlink r:id="rId169">
         <w:r>
           <w:rPr>
             <w:rStyle w:val="Hyperlink"/>
@@ -20695,8 +20729,8 @@
         </w:r>
       </w:hyperlink>
     </w:p>
-    <w:bookmarkEnd w:id="168"/>
-    <w:bookmarkStart w:id="170" w:name="ref-zuilkowski2016"/>
+    <w:bookmarkEnd w:id="170"/>
+    <w:bookmarkStart w:id="172" w:name="ref-zuilkowski2016"/>
     <w:p>
       <w:pPr>
         <w:pStyle w:val="Bibliography"/>
@@ -20733,7 +20767,7 @@
       <w:r>
         <w:t xml:space="preserve"> </w:t>
       </w:r>
-      <w:hyperlink r:id="rId169">
+      <w:hyperlink r:id="rId171">
         <w:r>
           <w:rPr>
             <w:rStyle w:val="Hyperlink"/>
@@ -20742,9 +20776,9 @@
         </w:r>
       </w:hyperlink>
     </w:p>
-    <w:bookmarkEnd w:id="170"/>
-    <w:bookmarkEnd w:id="171"/>
     <w:bookmarkEnd w:id="172"/>
+    <w:bookmarkEnd w:id="173"/>
+    <w:bookmarkEnd w:id="174"/>
     <w:sectPr xmlns:w="http://schemas.openxmlformats.org/wordprocessingml/2006/main">
       <w:pgMar w:header="720" w:bottom="1440" w:top="1440" w:right="1440" w:left="1440" w:footer="0" w:gutter="0"/>
       <w:pgSz w:h="16848" w:w="11952" w:orient="portrait"/>

</xml_diff>

<commit_message>
CD revision 2, minor changes and updates
</commit_message>
<xml_diff>
--- a/manuscript/manuscript.docx
+++ b/manuscript/manuscript.docx
@@ -16,7 +16,7 @@
         <w:pStyle w:val="FirstParagraph"/>
       </w:pPr>
       <w:r>
-        <w:t xml:space="preserve">Adversity-exposed youth tend to score lower on cognitive tests. However, the hidden talents approach proposes some abilities are enhanced by adversity, especially under ecologically relevant conditions. Sampling 618 youth (</w:t>
+        <w:t xml:space="preserve">Adversity-exposed youth tend to score lower on cognitive tests. However, the hidden talents approach proposes some abilities are enhanced by adversity, especially under ecologically relevant conditions. Two versions of an attention shifting and working memory updating task—one abstract, one ecological—were administered to 618 youth (</w:t>
       </w:r>
       <w:r>
         <w:rPr>
@@ -61,7 +61,7 @@
         <w:t xml:space="preserve"> </w:t>
       </w:r>
       <w:r>
-        <w:t xml:space="preserve">= 0.81; 48.22% female; 64.56% White), we administered two versions of an attention shifting and working memory updating task—one abstract, one ecological. We measured environmental unpredictability, violence, and poverty, and tested adversity × task version interactions. There were no interactions for attention shifting. For working memory updating, youth exposed to violence and poverty scored lower than their peers with abstract stimuli but just as well with ecological stimuli. These results are striking compared to contemporary developmental science, which almost exclusively reports lowered performance among adversity-exposed youth.</w:t>
+        <w:t xml:space="preserve">= 0.81; 48.22% female; 64.56% White). Measures of environmental unpredictability, violence, and poverty were collected to tested adversity × task version interactions. There were no interactions for attention shifting. For working memory updating, youth exposed to violence and poverty scored lower than their peers with abstract stimuli but equally well with ecological stimuli. These results are striking compared to contemporary developmental science, which often reports lowered performance among adversity-exposed youth.</w:t>
       </w:r>
     </w:p>
     <w:p>
@@ -205,7 +205,7 @@
         <w:t xml:space="preserve">(Gibb et al., 2009; Pollak et al., 2009; Pollak, 2008)</w:t>
       </w:r>
       <w:r>
-        <w:t xml:space="preserve">, people living in poverty have more accurate social perception</w:t>
+        <w:t xml:space="preserve">, lower perceived social class or status predicts more accurate social perceptions</w:t>
       </w:r>
       <w:r>
         <w:t xml:space="preserve"> </w:t>
@@ -322,13 +322,13 @@
         <w:t xml:space="preserve"> </w:t>
       </w:r>
       <w:r>
-        <w:t xml:space="preserve">performance is best captured by standard/abstract tests. In fact, they suggest that abstract stimuli, and more broadly standard testing conditions, are specific contexts that may not match one’s lived experience</w:t>
-      </w:r>
-      <w:r>
-        <w:t xml:space="preserve"> </w:t>
-      </w:r>
-      <w:r>
-        <w:t xml:space="preserve">(Doebel, 2020; Miller-Cotto et al., 2021; Zuilkowski et al., 2016)</w:t>
+        <w:t xml:space="preserve">performance is best captured by standard, abstract tests. In fact, they suggest that abstract stimuli, and more broadly standard testing conditions, are specific contexts that may not match one’s lived experience</w:t>
+      </w:r>
+      <w:r>
+        <w:t xml:space="preserve"> </w:t>
+      </w:r>
+      <w:r>
+        <w:t xml:space="preserve">(Doebel, 2020; Miller-Cotto et al., 2021; Nketia et al., 2021 ; Zuilkowski et al., 2016)</w:t>
       </w:r>
       <w:r>
         <w:t xml:space="preserve">. These ideas also raise an important question: do adversity-exposed youth score higher on tests with ecologically-relevant stimuli relative to those with abstract stimuli?</w:t>
@@ -431,7 +431,7 @@
         <w:pStyle w:val="BodyText"/>
       </w:pPr>
       <w:r>
-        <w:t xml:space="preserve">Although research testing performance in ecologically relevant contexts/situations and using ecologically relevant materials have generated innovative ideas and findings, it remains unclear whether or how these ideas and findings can be practically applied. For example, narrow abilities, such as memorizing social dominance hierarchies or accurately detecting anger in faces, seem to have limited practical value in educational contexts. In addition, although executive functions and working memory are related to many educational outcomes, it is unclear how schools and teachers might leverage skills and abilities that specifically depend on inducing uncertainty. That seems impractical, at best, and unethical, at worst.</w:t>
+        <w:t xml:space="preserve">Although research testing performance in ecologically relevant contexts or situations and using ecologically relevant materials have generated innovative ideas and findings, it remains unclear whether or how these ideas and findings can be practically applied. For example, narrow abilities, such as memorizing social dominance hierarchies or accurately detecting anger in faces, seem to have limited practical value in educational contexts. In addition, although executive functions and working memory are related to many educational outcomes, it is unclear how schools and teachers might leverage skills and abilities that specifically depend on inducing uncertainty. That seems impractical, at best, and unethical, at worst.</w:t>
       </w:r>
     </w:p>
     <w:p>
@@ -439,7 +439,16 @@
         <w:pStyle w:val="BodyText"/>
       </w:pPr>
       <w:r>
-        <w:t xml:space="preserve">Here we address this issue by evaluating the role of ecologically relevant content in attention-shifting and working memory tasks. We define ecologically relevant content as testing material that resembles the local environment and therefore has more meaning and consequence. We used two criteria for stimulus selection. First, we selected stimuli that youth would encounter and interact with on a daily basis. Second, we selected stimuli believed to be more consequential or salient to adversity-exposed youth. For example, money is more consequential and perhaps salient to adversity-exposed youth than other neutral objects (a book, dishes, etc.). We target both within-subject and between-subject patterns of improvement. That is, improvements in performance relative to oneself (within-subjects – one’s performance on abstract compared to ecological task versions), relative to others (between-subjects – high versus low adversity), or a combination, are theoretically and practically important. In the current study, we expected all youth would score higher on tasks with ecological stimuli. However, we expected this increase to be larger among youth living in adverse conditions compared to youth in supportive conditions.</w:t>
+        <w:t xml:space="preserve">Here we address this issue by evaluating the role of ecologically relevant content in attention-shifting and working memory tasks. We define ecologically relevant content as testing material that resembles the local environment and therefore has more meaning and consequence. We used two criteria for stimulus selection. First, we selected stimuli that youth would encounter and interact with on a daily basis. Second, we selected stimuli believed to be more consequential or salient to adversity-exposed youth. For example, money is more consequential to poverty-exposed youth and an angry face more salient to violence-exposed youth than neutral objects (a book, dishes, etc.). Although some stimuli are likely to be more relevant to one adversity dimension than another, different adversity exposures tend to co-occur</w:t>
+      </w:r>
+      <w:r>
+        <w:t xml:space="preserve"> </w:t>
+      </w:r>
+      <w:r>
+        <w:t xml:space="preserve">(Jacobs et al., 2012; Smith &amp; Pollak, 2021)</w:t>
+      </w:r>
+      <w:r>
+        <w:t xml:space="preserve">. Thus, we selected stimuli that are broadly relevant in the context of correlated adversity exposures.</w:t>
       </w:r>
     </w:p>
     <w:p>
@@ -447,7 +456,15 @@
         <w:pStyle w:val="BodyText"/>
       </w:pPr>
       <w:r>
-        <w:t xml:space="preserve">To address our research questions, we sampled 618 youth from a socioeconomically diverse population. Using interviews, self-reports, and school records, we measured exposure to environmental unpredictability, violence, and poverty. We used these information sources to arrive at a</w:t>
+        <w:t xml:space="preserve">We target both within-subject and between-subject patterns of improvement. That is, improvements in performance relative to oneself (within-subjects – one’s performance on abstract compared to ecological task versions), relative to others (between-subjects – high versus low adversity), or a combination, are theoretically and practically important. In the current study, we expected all youth would score higher on tasks with ecological stimuli. However, we expected this increase to be larger among youth living in adverse conditions compared to youth in supportive conditions.</w:t>
+      </w:r>
+    </w:p>
+    <w:p>
+      <w:pPr>
+        <w:pStyle w:val="BodyText"/>
+      </w:pPr>
+      <w:r>
+        <w:t xml:space="preserve">To address our research questions, we sampled 618 youth from a socioeconomically diverse population to ensure sufficient variation in adversity-exposure. Using interviews, self-reports, and school records, we measured exposure to environmental unpredictability, violence, and poverty. We used these information sources to arrive at a</w:t>
       </w:r>
       <w:r>
         <w:t xml:space="preserve"> </w:t>
@@ -537,7 +554,7 @@
                     </pic:cNvPicPr>
                   </pic:nvPicPr>
                   <pic:blipFill>
-                    <a:blip r:embed="rId172"/>
+                    <a:blip r:embed="rId165"/>
                     <a:srcRect/>
                     <a:stretch>
                       <a:fillRect/>
@@ -571,7 +588,7 @@
         </w:rPr>
         <w:t xml:space="preserve">Figure </w:t>
       </w:r>
-      <w:bookmarkStart w:id="734e1ac5-4628-41f8-b7bf-7c9e888b3e6c" w:name="figure1"/>
+      <w:bookmarkStart w:id="30816aaf-b550-4194-8fc1-9dfe0ad4bcca" w:name="figure1"/>
       <w:r xmlns:w="http://schemas.openxmlformats.org/wordprocessingml/2006/main" xmlns:wp="http://schemas.openxmlformats.org/drawingml/2006/wordprocessingDrawing" xmlns:r="http://schemas.openxmlformats.org/officeDocument/2006/relationships" xmlns:w14="http://schemas.microsoft.com/office/word/2010/wordml">
         <w:rPr>
           <w:rFonts/>
@@ -593,7 +610,7 @@
         </w:rPr>
         <w:fldChar w:fldCharType="end" w:dirty="true"/>
       </w:r>
-      <w:bookmarkEnd w:id="734e1ac5-4628-41f8-b7bf-7c9e888b3e6c"/>
+      <w:bookmarkEnd w:id="30816aaf-b550-4194-8fc1-9dfe0ad4bcca"/>
       <w:r>
         <w:t xml:space="preserve">. </w:t>
       </w:r>
@@ -670,7 +687,7 @@
         <w:t xml:space="preserve"> </w:t>
       </w:r>
       <w:r>
-        <w:t xml:space="preserve">= 0.83) from two sources across Salt Lake City, Utah. The first was a middle school and the second were 5 after-school clubs. The middle school sample (seventh and eighth graders,</w:t>
+        <w:t xml:space="preserve">= 0.83) from two sources across Salt Lake City, Utah, USA starting in the spring of 2018 and ending in early 2020. The first was a middle school and the second were 5 after-school clubs. The middle school sample (seventh and eighth graders,</w:t>
       </w:r>
       <w:r>
         <w:t xml:space="preserve"> </w:t>
@@ -686,7 +703,7 @@
         <w:t xml:space="preserve"> </w:t>
       </w:r>
       <w:r>
-        <w:t xml:space="preserve">= 583; 290 females) formed 85.61% of the total sample and is socioeconomically and ethnically diverse: 11 youth identified as Asian, 3 as Native American, 18 as African American, 391 as White, 163 as Hispanic, 10 as Pacific Islander, 46 with multiple racial identities, and 39 were missing. According to school district records, 40.31% of students were receiving economic assistance based on family income and/or homelessness (i.e., free or reduced-price lunch or fee waivers). The club sample (</w:t>
+        <w:t xml:space="preserve">= 583; 290 females) formed 85.61% of the total sample and is socioeconomically and ethnically diverse: 11 youth identified as Asian, 3 as Native American, 18 as African American, 391 as White, 163 as Hispanic, 10 as Pacific Islander, 46 with multiple racial identities, and 39 were missing. According to school district records, 40.31% of students were receiving economic assistance based on family income and homelessness (i.e., free or reduced-price lunch or fee waivers). The club sample (</w:t>
       </w:r>
       <w:r>
         <w:rPr>
@@ -812,7 +829,7 @@
         <w:pStyle w:val="FirstParagraph"/>
       </w:pPr>
       <w:r>
-        <w:t xml:space="preserve">Data collection involved six parts: consent/assent, demographics form, cognitive testing, structured interview, questionnaire, and debriefing. Consent was obtained from the primary parent or guardian before assessments and assent was obtained from the participant at the beginning of the session. On the demographics form, participants indicated if they were left-handed, their birthdate, and their racial and ethnic background.</w:t>
+        <w:t xml:space="preserve">Data collection involved six parts: consent and assent, demographics form, cognitive testing, structured interview, questionnaire, and debriefing. Consent was obtained from the primary parent or guardian before assessments and assent was obtained from the participant at the beginning of the session. On the demographics form, participants indicated if they were left-handed, their birthdate, and their racial and ethnic background.</w:t>
       </w:r>
     </w:p>
     <w:p>
@@ -828,7 +845,7 @@
         <w:pStyle w:val="BodyText"/>
       </w:pPr>
       <w:r>
-        <w:t xml:space="preserve">The interview contained two parts. The first part was about participants’ home and family life, such as their family composition, the number of adults in the household, and occupation and education information about caregivers. Participants also reported on the number of romantic partners their caregivers had and if these partners lived with the participant. The second part was about residential mobility. Participants listed all the homes they lived in from birth to age 13. For each home, they reported at which ages they lived in the home. If they moved, they also reported any changes in their family structure (loss or gain of adults in the home), social network (e.g., a new school), and/or town or city.</w:t>
+        <w:t xml:space="preserve">The interview contained two parts. The first part was about participants’ home and family life, such as their family composition, the number of adults in the household, and occupation and education information about caregivers. Participants also reported on the number of romantic partners their caregivers had and if these partners lived with the participant. The second part was about residential mobility. Participants listed all the homes they lived in from birth to age 13. For each home, they reported at which ages they lived in the home. If they moved, they also reported any changes in their family structure (loss or gain of adults in the home), social network (e.g., a new school), and town or city.</w:t>
       </w:r>
     </w:p>
     <w:p>
@@ -1236,7 +1253,7 @@
         <w:t xml:space="preserve"> </w:t>
       </w:r>
       <w:r>
-        <w:t xml:space="preserve">= 12.25%).Thus, instead of accuracy, attention-shifting ability is measured by comparing reaction times on repeat trials to switch trials. Reaction times on repeat trials are normally faster than switch trials; average repeat trial reaction times on the abstract and ecological versions were 1195.29</w:t>
+        <w:t xml:space="preserve">= 12.25%). Thus, instead of accuracy, attention-shifting ability is measured by comparing reaction times on repeat trials to switch trials. Reaction times on repeat trials are normally faster than switch trials; average repeat trial reaction times on the abstract and ecological versions were 1195.29</w:t>
       </w:r>
       <w:r>
         <w:t xml:space="preserve"> </w:t>
@@ -1431,7 +1448,7 @@
           <w:rPr>
             <w:rStyle w:val="Hyperlink"/>
           </w:rPr>
-          <w:t xml:space="preserve">Attention Shifting Data Cleaning Procedure</w:t>
+          <w:t xml:space="preserve">https://osf.io/kvt5e/</w:t>
         </w:r>
       </w:hyperlink>
       <w:r>
@@ -1753,59 +1770,34 @@
         <w:pStyle w:val="FirstParagraph"/>
       </w:pPr>
       <w:r>
-        <w:t xml:space="preserve">Our measure of environmental unpredictability integrated information from the interview and questionnaire. The interview contained three variables of interest. The first measured the level of exposure to living in a biologically non-intact family from birth to age 13. Interviewers asked participants about their family composition and the adults that lived with them in the home. If a participant’s family composition changed, for example, because of a divorce, interviewers recorded the ages when participants experienced the change and for how long it persisted. A family was considered non-intact if the participant did not live with both biological parents during any period from birth to age 13. Based on the earliest age of disruption, we indexed the onset of exposure to a non-intact family by creating a four-level variable from 0 to 3. A 0 indicated the participant lived in an intact family (lived with both biological parents) from birth until age 13 (</w:t>
-      </w:r>
-      <w:r>
-        <w:rPr>
-          <w:iCs/>
-          <w:i/>
-        </w:rPr>
-        <w:t xml:space="preserve">n</w:t>
-      </w:r>
-      <w:r>
-        <w:t xml:space="preserve"> </w:t>
-      </w:r>
-      <w:r>
-        <w:t xml:space="preserve">= 336); a 1 indicated that a disruption occurred after the age of 5 (</w:t>
-      </w:r>
-      <w:r>
-        <w:rPr>
-          <w:iCs/>
-          <w:i/>
-        </w:rPr>
-        <w:t xml:space="preserve">n</w:t>
-      </w:r>
-      <w:r>
-        <w:t xml:space="preserve"> </w:t>
-      </w:r>
-      <w:r>
-        <w:t xml:space="preserve">= 89); a 2 indicated that a disruption occurred before age 5 (</w:t>
-      </w:r>
-      <w:r>
-        <w:rPr>
-          <w:iCs/>
-          <w:i/>
-        </w:rPr>
-        <w:t xml:space="preserve">n</w:t>
-      </w:r>
-      <w:r>
-        <w:t xml:space="preserve"> </w:t>
-      </w:r>
-      <w:r>
-        <w:t xml:space="preserve">= 132); and a 3 indicated the participant was born into a non-intact family (</w:t>
-      </w:r>
-      <w:r>
-        <w:rPr>
-          <w:iCs/>
-          <w:i/>
-        </w:rPr>
-        <w:t xml:space="preserve">n</w:t>
-      </w:r>
-      <w:r>
-        <w:t xml:space="preserve"> </w:t>
-      </w:r>
-      <w:r>
-        <w:t xml:space="preserve">= 56). Five participants had missing information.</w:t>
+        <w:t xml:space="preserve">Environmental unpredictability is difficult to measure and different definitions exist alongside each other</w:t>
+      </w:r>
+      <w:r>
+        <w:t xml:space="preserve"> </w:t>
+      </w:r>
+      <w:r>
+        <w:t xml:space="preserve">(Young et al., 2020)</w:t>
+      </w:r>
+      <w:r>
+        <w:t xml:space="preserve">. Despite this, we aligned our measurement approach with previous literature in two ways. First, we measured caregiver and residential instability, which are both thought to be proxies to environmental unpredictability, using interview-based measures</w:t>
+      </w:r>
+      <w:r>
+        <w:t xml:space="preserve"> </w:t>
+      </w:r>
+      <w:r>
+        <w:t xml:space="preserve">(Ellis et al., 2009)</w:t>
+      </w:r>
+      <w:r>
+        <w:t xml:space="preserve">. Second, we measured the extent to which youth perceive their family context as unpredictable using a questionnaire</w:t>
+      </w:r>
+      <w:r>
+        <w:t xml:space="preserve"> </w:t>
+      </w:r>
+      <w:r>
+        <w:t xml:space="preserve">(Young et al., 2018)</w:t>
+      </w:r>
+      <w:r>
+        <w:t xml:space="preserve">. Our goal was to aggregate these two information sources to arrive at a best estimate of environmental unpredictability.</w:t>
       </w:r>
     </w:p>
     <w:p>
@@ -1813,36 +1805,59 @@
         <w:pStyle w:val="BodyText"/>
       </w:pPr>
       <w:r>
-        <w:t xml:space="preserve">The second interview variable tabulated the number of different parental figures (defined as spouses or boyfriends/girlfriends of the participant’s mother and father) who lived in the same home with the participant. Trained interviewers tabulated the total number of co-residing parental figures, excluding the participant’s biological mother and father (</w:t>
-      </w:r>
-      <w:r>
-        <w:rPr>
-          <w:iCs/>
-          <w:i/>
-        </w:rPr>
-        <w:t xml:space="preserve">M</w:t>
-      </w:r>
-      <w:r>
-        <w:t xml:space="preserve"> </w:t>
-      </w:r>
-      <w:r>
-        <w:t xml:space="preserve">= 1.36,</w:t>
-      </w:r>
-      <w:r>
-        <w:t xml:space="preserve"> </w:t>
-      </w:r>
-      <w:r>
-        <w:rPr>
-          <w:iCs/>
-          <w:i/>
-        </w:rPr>
-        <w:t xml:space="preserve">SD</w:t>
-      </w:r>
-      <w:r>
-        <w:t xml:space="preserve"> </w:t>
-      </w:r>
-      <w:r>
-        <w:t xml:space="preserve">= 1.8).</w:t>
+        <w:t xml:space="preserve">The interview contained three variables of interest. The first measured the level of exposure to living in a biologically non-intact family from birth to age 13. Interviewers asked participants about their family composition and the adults that lived with them in the home. If a participant’s family composition changed, for example, because of a divorce, interviewers recorded the ages when participants experienced the change and for how long it persisted. A family was considered non-intact if the participant did not live with both biological parents during any period from birth to age 13. Based on the earliest age of disruption, we indexed the onset of exposure to a non-intact family by creating a four-level variable from 0 to 3. A 0 indicated the participant lived in an intact family (lived with both biological parents) from birth until age 13 (</w:t>
+      </w:r>
+      <w:r>
+        <w:rPr>
+          <w:iCs/>
+          <w:i/>
+        </w:rPr>
+        <w:t xml:space="preserve">n</w:t>
+      </w:r>
+      <w:r>
+        <w:t xml:space="preserve"> </w:t>
+      </w:r>
+      <w:r>
+        <w:t xml:space="preserve">= 336); a 1 indicated that a disruption occurred after the age of 5 (</w:t>
+      </w:r>
+      <w:r>
+        <w:rPr>
+          <w:iCs/>
+          <w:i/>
+        </w:rPr>
+        <w:t xml:space="preserve">n</w:t>
+      </w:r>
+      <w:r>
+        <w:t xml:space="preserve"> </w:t>
+      </w:r>
+      <w:r>
+        <w:t xml:space="preserve">= 89); a 2 indicated that a disruption occurred before age 5 (</w:t>
+      </w:r>
+      <w:r>
+        <w:rPr>
+          <w:iCs/>
+          <w:i/>
+        </w:rPr>
+        <w:t xml:space="preserve">n</w:t>
+      </w:r>
+      <w:r>
+        <w:t xml:space="preserve"> </w:t>
+      </w:r>
+      <w:r>
+        <w:t xml:space="preserve">= 132); and a 3 indicated the participant was born into a non-intact family (</w:t>
+      </w:r>
+      <w:r>
+        <w:rPr>
+          <w:iCs/>
+          <w:i/>
+        </w:rPr>
+        <w:t xml:space="preserve">n</w:t>
+      </w:r>
+      <w:r>
+        <w:t xml:space="preserve"> </w:t>
+      </w:r>
+      <w:r>
+        <w:t xml:space="preserve">= 56). Five participants had missing information.</w:t>
       </w:r>
     </w:p>
     <w:p>
@@ -1850,7 +1865,23 @@
         <w:pStyle w:val="BodyText"/>
       </w:pPr>
       <w:r>
-        <w:t xml:space="preserve">The third interview variable focused on residential changes from birth to age 13 (reported retrospectively). Specifically, interviewers probed participants about the number of different homes they lived in and, in particular, whether moving to a new home involved living with new or different adults. On average, participants experienced 1.35 (</w:t>
+        <w:t xml:space="preserve">The second interview variable tabulated the number of different parental figures (defined as spouses or boyfriends or girlfriends of the participant’s mother and father) who lived in the same home with the participant. Trained interviewers tabulated the total number of co-residing parental figures, excluding the participant’s biological mother and father (</w:t>
+      </w:r>
+      <w:r>
+        <w:rPr>
+          <w:iCs/>
+          <w:i/>
+        </w:rPr>
+        <w:t xml:space="preserve">M</w:t>
+      </w:r>
+      <w:r>
+        <w:t xml:space="preserve"> </w:t>
+      </w:r>
+      <w:r>
+        <w:t xml:space="preserve">= 1.36,</w:t>
+      </w:r>
+      <w:r>
+        <w:t xml:space="preserve"> </w:t>
       </w:r>
       <w:r>
         <w:rPr>
@@ -1863,7 +1894,7 @@
         <w:t xml:space="preserve"> </w:t>
       </w:r>
       <w:r>
-        <w:t xml:space="preserve">= 1.66) moves that involved changes in residential adults.</w:t>
+        <w:t xml:space="preserve">= 1.8).</w:t>
       </w:r>
     </w:p>
     <w:p>
@@ -1871,13 +1902,34 @@
         <w:pStyle w:val="BodyText"/>
       </w:pPr>
       <w:r>
+        <w:t xml:space="preserve">The third interview variable focused on residential changes from birth to age 13 (reported retrospectively). Specifically, interviewers probed participants about the number of different homes they lived in and, in particular, whether moving to a new home involved living with new or different adults. On average, participants experienced 1.35 (</w:t>
+      </w:r>
+      <w:r>
+        <w:rPr>
+          <w:iCs/>
+          <w:i/>
+        </w:rPr>
+        <w:t xml:space="preserve">SD</w:t>
+      </w:r>
+      <w:r>
+        <w:t xml:space="preserve"> </w:t>
+      </w:r>
+      <w:r>
+        <w:t xml:space="preserve">= 1.66) moves that involved changes in residential adults.</w:t>
+      </w:r>
+    </w:p>
+    <w:p>
+      <w:pPr>
+        <w:pStyle w:val="BodyText"/>
+      </w:pPr>
+      <w:r>
         <w:t xml:space="preserve">The questionnaire included a measure of perceived childhood unpredictability</w:t>
       </w:r>
       <w:r>
         <w:t xml:space="preserve"> </w:t>
       </w:r>
       <w:r>
-        <w:t xml:space="preserve">(Mittal et al., 2015; Szepsenwol et al., 2015; Young et al., 2018)</w:t>
+        <w:t xml:space="preserve">(Mittal et al., 2015; Young et al., 2018)</w:t>
       </w:r>
       <w:r>
         <w:t xml:space="preserve">. Participants responded to six items that assessed exposure to unpredictability up to age 13: 1)</w:t>
@@ -2573,7 +2625,7 @@
         <w:t xml:space="preserve">”</w:t>
       </w:r>
       <w:r>
-        <w:t xml:space="preserve">;</w:t>
+        <w:t xml:space="preserve">; 2)</w:t>
       </w:r>
       <w:r>
         <w:t xml:space="preserve"> </w:t>
@@ -2717,7 +2769,7 @@
         <w:pStyle w:val="BodyText"/>
       </w:pPr>
       <w:r>
-        <w:t xml:space="preserve">To create a poverty exposure composite, we combined parent education and occupational prestige (reversed), school/club reported economic disadvantage, and perceived resource scarcity. First, we standardized and averaged parent education and occupation (</w:t>
+        <w:t xml:space="preserve">To create a poverty exposure composite, we combined parent education and occupational prestige (reversed), school or club reported economic disadvantage, and perceived resource scarcity. First, we standardized and averaged parent education and occupation (</w:t>
       </w:r>
       <w:r>
         <w:rPr>
@@ -2730,7 +2782,7 @@
         <w:t xml:space="preserve"> </w:t>
       </w:r>
       <w:r>
-        <w:t xml:space="preserve">= 0.47). Then, we recoded school-provided economic codes to be equal to half of a standard deviation above and below the mean (in terms of z-scores). Specifically, those receiving free or reduced-price lunch were coded as .5, and those who were not were coded as -.5. To create a final composite, we averaged parent education/occupation (standardized), perceived resource scarcity (standardized), and the recoded school/club economic disadvantage. Higher values indicated more exposure to poverty.</w:t>
+        <w:t xml:space="preserve">= 0.47). Then, we recoded school-provided economic codes to be equal to half of a standard deviation above and below the mean (in terms of z-scores). Specifically, those receiving free or reduced-price lunch were coded as .5, and those who were not were coded as -.5. To create a final composite, we averaged parent education and occupation (standardized), perceived resource scarcity (standardized), and the recoded school or club economic disadvantage. Higher values indicated more exposure to poverty.</w:t>
       </w:r>
     </w:p>
     <w:bookmarkEnd w:id="29"/>
@@ -2754,7 +2806,7 @@
         <w:t xml:space="preserve"> </w:t>
       </w:r>
       <w:r>
-        <w:t xml:space="preserve">(Best et al., 2011; Best &amp; Miller, 2010; Huizinga et al., 2006)</w:t>
+        <w:t xml:space="preserve">(Best et al., 2011)</w:t>
       </w:r>
       <w:r>
         <w:t xml:space="preserve">, and disruptions during the tasks could negatively impact performance. Interviewers completed quantitative ratings of the testing environment including 1) the level of noise; 2) the level of chaos; 3) how often there were interruptions; and 4) how often the participant appeared distracted. Interviewers rated each item on a scale from 1 (not at all) to 7 (much more than average). Items were averaged to create a composite (</w:t>
@@ -2888,7 +2940,7 @@
     <w:bookmarkEnd w:id="30"/>
     <w:bookmarkEnd w:id="31"/>
     <w:bookmarkEnd w:id="32"/>
-    <w:bookmarkStart w:id="45" w:name="results"/>
+    <w:bookmarkStart w:id="46" w:name="results"/>
     <w:p>
       <w:pPr>
         <w:pStyle w:val="Heading1"/>
@@ -2897,7 +2949,7 @@
         <w:t xml:space="preserve">Results</w:t>
       </w:r>
     </w:p>
-    <w:bookmarkStart w:id="38" w:name="multiverse"/>
+    <w:bookmarkStart w:id="39" w:name="multiverse"/>
     <w:p>
       <w:pPr>
         <w:pStyle w:val="Heading2"/>
@@ -2930,7 +2982,7 @@
           <w:rPr>
             <w:rStyle w:val="Hyperlink"/>
           </w:rPr>
-          <w:t xml:space="preserve">Attention Shifting Data Cleaning Procedure</w:t>
+          <w:t xml:space="preserve">https://osf.io/kvt5e/</w:t>
         </w:r>
       </w:hyperlink>
       <w:r>
@@ -3274,7 +3326,7 @@
         </w:rPr>
         <w:t xml:space="preserve">Table </w:t>
       </w:r>
-      <w:bookmarkStart w:id="a07412b5-77eb-4f7d-a5d1-138740014f25" w:name="table1"/>
+      <w:bookmarkStart w:id="8f75d14e-f6e1-4234-80f2-9eae45c17031" w:name="table1"/>
       <w:r xmlns:w="http://schemas.openxmlformats.org/wordprocessingml/2006/main" xmlns:wp="http://schemas.openxmlformats.org/drawingml/2006/wordprocessingDrawing" xmlns:r="http://schemas.openxmlformats.org/officeDocument/2006/relationships" xmlns:w14="http://schemas.microsoft.com/office/word/2010/wordml">
         <w:rPr>
           <w:rFonts/>
@@ -3296,7 +3348,7 @@
         </w:rPr>
         <w:fldChar w:fldCharType="end" w:dirty="true"/>
       </w:r>
-      <w:bookmarkEnd w:id="a07412b5-77eb-4f7d-a5d1-138740014f25"/>
+      <w:bookmarkEnd w:id="8f75d14e-f6e1-4234-80f2-9eae45c17031"/>
       <w:r>
         <w:t xml:space="preserve">. </w:t>
       </w:r>
@@ -10528,7 +10580,7 @@
         <w:pStyle w:val="BodyText"/>
       </w:pPr>
       <w:r>
-        <w:t xml:space="preserve">We preregistered all primary analyses on the Open Science Framework (OSF; see the</w:t>
+        <w:t xml:space="preserve">We preregistered all primary analyses on the Open Science Framework (OSF; see</w:t>
       </w:r>
       <w:r>
         <w:t xml:space="preserve"> </w:t>
@@ -10538,11 +10590,11 @@
           <w:rPr>
             <w:rStyle w:val="Hyperlink"/>
           </w:rPr>
-          <w:t xml:space="preserve">osf project link</w:t>
+          <w:t xml:space="preserve">https://osf.io/6r95z/</w:t>
         </w:r>
       </w:hyperlink>
       <w:r>
-        <w:t xml:space="preserve">), including an</w:t>
+        <w:t xml:space="preserve">, including an updated primary analysis plan (see</w:t>
       </w:r>
       <w:r>
         <w:t xml:space="preserve"> </w:t>
@@ -10552,11 +10604,11 @@
           <w:rPr>
             <w:rStyle w:val="Hyperlink"/>
           </w:rPr>
-          <w:t xml:space="preserve">Updated Primary Analysis Plan</w:t>
+          <w:t xml:space="preserve">https://osf.io/4vsnz/</w:t>
         </w:r>
       </w:hyperlink>
       <w:r>
-        <w:t xml:space="preserve">, which included more details. We conducted secondary analyses after our primary analyses (see</w:t>
+        <w:t xml:space="preserve">), which included more details. We conducted secondary analyses after our primary analyses (see</w:t>
       </w:r>
       <w:r>
         <w:t xml:space="preserve"> </w:t>
@@ -10573,7 +10625,7 @@
         <w:t xml:space="preserve"> </w:t>
       </w:r>
       <w:r>
-        <w:t xml:space="preserve">below). Before conducting these analyses, we uploaded secondary analysis plans (see the</w:t>
+        <w:t xml:space="preserve">below). Before conducting these analyses, we uploaded secondary analysis plans (see</w:t>
       </w:r>
       <w:r>
         <w:t xml:space="preserve"> </w:t>
@@ -10583,14 +10635,14 @@
           <w:rPr>
             <w:rStyle w:val="Hyperlink"/>
           </w:rPr>
-          <w:t xml:space="preserve">First Secondary Analysis Plan</w:t>
+          <w:t xml:space="preserve">https://osf.io/7fu35/</w:t>
         </w:r>
       </w:hyperlink>
       <w:r>
         <w:t xml:space="preserve"> </w:t>
       </w:r>
       <w:r>
-        <w:t xml:space="preserve">and the</w:t>
+        <w:t xml:space="preserve">for the first plan and</w:t>
       </w:r>
       <w:r>
         <w:t xml:space="preserve"> </w:t>
@@ -10600,11 +10652,14 @@
           <w:rPr>
             <w:rStyle w:val="Hyperlink"/>
           </w:rPr>
-          <w:t xml:space="preserve">Second Plan</w:t>
+          <w:t xml:space="preserve">https://osf.io/wcauf/</w:t>
         </w:r>
       </w:hyperlink>
       <w:r>
-        <w:t xml:space="preserve">), explaining the goals and purpose of each secondary analysis. A Red Team Critic</w:t>
+        <w:t xml:space="preserve"> </w:t>
+      </w:r>
+      <w:r>
+        <w:t xml:space="preserve">for the second plan), explaining the goals and purpose of each secondary analysis. A Red Team Critic</w:t>
       </w:r>
       <w:r>
         <w:t xml:space="preserve"> </w:t>
@@ -10616,7 +10671,7 @@
         <w:t xml:space="preserve"> </w:t>
       </w:r>
       <w:r>
-        <w:t xml:space="preserve">successfully reproduced and verified (see this</w:t>
+        <w:t xml:space="preserve">successfully reproduced and verified (see</w:t>
       </w:r>
       <w:r>
         <w:t xml:space="preserve"> </w:t>
@@ -10626,15 +10681,40 @@
           <w:rPr>
             <w:rStyle w:val="Hyperlink"/>
           </w:rPr>
-          <w:t xml:space="preserve">Red Team Report</w:t>
+          <w:t xml:space="preserve">https://osf.io/xv94z/</w:t>
         </w:r>
       </w:hyperlink>
       <w:r>
-        <w:t xml:space="preserve">) all analyses prior to submission.</w:t>
+        <w:t xml:space="preserve"> </w:t>
+      </w:r>
+      <w:r>
+        <w:t xml:space="preserve">for a report) all analyses prior to submission. All associated data and code are included in our preregistration repository on GitHub (</w:t>
+      </w:r>
+      <w:hyperlink r:id="rId38">
+        <w:r>
+          <w:rPr>
+            <w:rStyle w:val="Hyperlink"/>
+          </w:rPr>
+          <w:t xml:space="preserve">https://github.com/ethan-young/hidden-talents-multiverse</w:t>
+        </w:r>
+      </w:hyperlink>
+      <w:r>
+        <w:t xml:space="preserve">) and the OSF (</w:t>
+      </w:r>
+      <w:hyperlink r:id="rId33">
+        <w:r>
+          <w:rPr>
+            <w:rStyle w:val="Hyperlink"/>
+          </w:rPr>
+          <w:t xml:space="preserve">https://osf.io/6r95z/</w:t>
+        </w:r>
+      </w:hyperlink>
+      <w:r>
+        <w:t xml:space="preserve">), including source code to reproduce the manuscript itself.</w:t>
       </w:r>
     </w:p>
-    <w:bookmarkEnd w:id="38"/>
-    <w:bookmarkStart w:id="41" w:name="primary"/>
+    <w:bookmarkEnd w:id="39"/>
+    <w:bookmarkStart w:id="42" w:name="primary"/>
     <w:p>
       <w:pPr>
         <w:pStyle w:val="Heading2"/>
@@ -10643,7 +10723,7 @@
         <w:t xml:space="preserve">Primary Analyses</w:t>
       </w:r>
     </w:p>
-    <w:bookmarkStart w:id="39" w:name="primary-shifting"/>
+    <w:bookmarkStart w:id="40" w:name="primary-shifting"/>
     <w:p>
       <w:pPr>
         <w:pStyle w:val="Heading3"/>
@@ -10785,7 +10865,7 @@
                     </pic:cNvPicPr>
                   </pic:nvPicPr>
                   <pic:blipFill>
-                    <a:blip r:embed="rId173"/>
+                    <a:blip r:embed="rId166"/>
                     <a:srcRect/>
                     <a:stretch>
                       <a:fillRect/>
@@ -10819,7 +10899,7 @@
         </w:rPr>
         <w:t xml:space="preserve">Figure </w:t>
       </w:r>
-      <w:bookmarkStart w:id="c9bacb42-6afa-451d-b9fc-e00271cb862c" w:name="figure2"/>
+      <w:bookmarkStart w:id="fba755d7-be39-4c19-baa1-dc8f74449f53" w:name="figure2"/>
       <w:r xmlns:w="http://schemas.openxmlformats.org/wordprocessingml/2006/main" xmlns:wp="http://schemas.openxmlformats.org/drawingml/2006/wordprocessingDrawing" xmlns:r="http://schemas.openxmlformats.org/officeDocument/2006/relationships" xmlns:w14="http://schemas.microsoft.com/office/word/2010/wordml">
         <w:rPr>
           <w:rFonts/>
@@ -10841,7 +10921,7 @@
         </w:rPr>
         <w:fldChar w:fldCharType="end" w:dirty="true"/>
       </w:r>
-      <w:bookmarkEnd w:id="c9bacb42-6afa-451d-b9fc-e00271cb862c"/>
+      <w:bookmarkEnd w:id="fba755d7-be39-4c19-baa1-dc8f74449f53"/>
       <w:r>
         <w:t xml:space="preserve">. </w:t>
       </w:r>
@@ -11106,7 +11186,7 @@
         </w:rPr>
         <w:t xml:space="preserve">Table </w:t>
       </w:r>
-      <w:bookmarkStart w:id="2a9bc532-0179-4999-bf96-7ce62ac69533" w:name="table2"/>
+      <w:bookmarkStart w:id="abd29965-426b-4f71-aebe-ef781db3a178" w:name="table2"/>
       <w:r xmlns:w="http://schemas.openxmlformats.org/wordprocessingml/2006/main" xmlns:wp="http://schemas.openxmlformats.org/drawingml/2006/wordprocessingDrawing" xmlns:r="http://schemas.openxmlformats.org/officeDocument/2006/relationships" xmlns:w14="http://schemas.microsoft.com/office/word/2010/wordml">
         <w:rPr>
           <w:rFonts/>
@@ -11128,7 +11208,7 @@
         </w:rPr>
         <w:fldChar w:fldCharType="end" w:dirty="true"/>
       </w:r>
-      <w:bookmarkEnd w:id="2a9bc532-0179-4999-bf96-7ce62ac69533"/>
+      <w:bookmarkEnd w:id="abd29965-426b-4f71-aebe-ef781db3a178"/>
       <w:r>
         <w:t xml:space="preserve">. </w:t>
       </w:r>
@@ -13585,8 +13665,8 @@
         </w:tc>
       </w:tr>
     </w:tbl>
-    <w:bookmarkEnd w:id="39"/>
-    <w:bookmarkStart w:id="40" w:name="primary-updating"/>
+    <w:bookmarkEnd w:id="40"/>
+    <w:bookmarkStart w:id="41" w:name="primary-updating"/>
     <w:p>
       <w:pPr>
         <w:pStyle w:val="Heading3"/>
@@ -14532,7 +14612,7 @@
                     </pic:cNvPicPr>
                   </pic:nvPicPr>
                   <pic:blipFill>
-                    <a:blip r:embed="rId174"/>
+                    <a:blip r:embed="rId167"/>
                     <a:srcRect/>
                     <a:stretch>
                       <a:fillRect/>
@@ -14566,7 +14646,7 @@
         </w:rPr>
         <w:t xml:space="preserve">Figure </w:t>
       </w:r>
-      <w:bookmarkStart w:id="b4f39ae7-ca75-49ad-852c-aaabd7902097" w:name="figure3"/>
+      <w:bookmarkStart w:id="3107ea9e-ed79-4942-a5cc-95059985e787" w:name="figure3"/>
       <w:r xmlns:w="http://schemas.openxmlformats.org/wordprocessingml/2006/main" xmlns:wp="http://schemas.openxmlformats.org/drawingml/2006/wordprocessingDrawing" xmlns:r="http://schemas.openxmlformats.org/officeDocument/2006/relationships" xmlns:w14="http://schemas.microsoft.com/office/word/2010/wordml">
         <w:rPr>
           <w:rFonts/>
@@ -14588,7 +14668,7 @@
         </w:rPr>
         <w:fldChar w:fldCharType="end" w:dirty="true"/>
       </w:r>
-      <w:bookmarkEnd w:id="b4f39ae7-ca75-49ad-852c-aaabd7902097"/>
+      <w:bookmarkEnd w:id="3107ea9e-ed79-4942-a5cc-95059985e787"/>
       <w:r>
         <w:t xml:space="preserve">. </w:t>
       </w:r>
@@ -14596,9 +14676,9 @@
         <w:t xml:space="preserve">Visualization of multiverse working memory updating results. Specifically, a) visualizes the multiverse task version × adversity interaction on abstract and ecological task versions across high (+ 1 SD) and low (- 1 SD) adversity exposure, b) plots p-curves associated with each interaction term, c) plots sorted interaction B-coefficients across each arbitrary decision, d) plots the sample sizes for each effect, and e) is a specification grid indicating the data processing decisions associated with each effect. Proportions of each arbitrary decision with p-values &lt; .05 are indicated on the right side of each specification grid. Blank proportions indicate proportions = 0. Teal lines and points reflect individual multiverse effect sizes with p-values &lt; .05.</w:t>
       </w:r>
     </w:p>
-    <w:bookmarkEnd w:id="40"/>
     <w:bookmarkEnd w:id="41"/>
-    <w:bookmarkStart w:id="44" w:name="secondary"/>
+    <w:bookmarkEnd w:id="42"/>
+    <w:bookmarkStart w:id="45" w:name="secondary"/>
     <w:p>
       <w:pPr>
         <w:pStyle w:val="Heading2"/>
@@ -14612,7 +14692,7 @@
         <w:pStyle w:val="FirstParagraph"/>
       </w:pPr>
       <w:r>
-        <w:t xml:space="preserve">We followed-up our primary analyses with two sets of secondary, exploratory analyses. We uploaded secondary analysis plans to the OSF prior to conducting them (see the</w:t>
+        <w:t xml:space="preserve">We followed-up our primary analyses with two sets of secondary, exploratory analyses. We uploaded secondary analysis plans to the OSF prior to conducting them (see</w:t>
       </w:r>
       <w:r>
         <w:t xml:space="preserve"> </w:t>
@@ -14622,14 +14702,14 @@
           <w:rPr>
             <w:rStyle w:val="Hyperlink"/>
           </w:rPr>
-          <w:t xml:space="preserve">First Secondary Analysis Plan</w:t>
+          <w:t xml:space="preserve">https://osf.io/7fu35/</w:t>
         </w:r>
       </w:hyperlink>
       <w:r>
         <w:t xml:space="preserve"> </w:t>
       </w:r>
       <w:r>
-        <w:t xml:space="preserve">and the</w:t>
+        <w:t xml:space="preserve">for the first plan and</w:t>
       </w:r>
       <w:r>
         <w:t xml:space="preserve"> </w:t>
@@ -14639,11 +14719,14 @@
           <w:rPr>
             <w:rStyle w:val="Hyperlink"/>
           </w:rPr>
-          <w:t xml:space="preserve">Second Plan</w:t>
+          <w:t xml:space="preserve">https://osf.io/wcauf/</w:t>
         </w:r>
       </w:hyperlink>
       <w:r>
-        <w:t xml:space="preserve">). These analyses focused on two questions. First, in contrast to prior work</w:t>
+        <w:t xml:space="preserve"> </w:t>
+      </w:r>
+      <w:r>
+        <w:t xml:space="preserve">for the second plan). These analyses focused on two questions. First, in contrast to prior work</w:t>
       </w:r>
       <w:r>
         <w:t xml:space="preserve"> </w:t>
@@ -14691,7 +14774,7 @@
         </w:rPr>
         <w:t xml:space="preserve">Table </w:t>
       </w:r>
-      <w:bookmarkStart w:id="63516355-d5b1-43c4-8e5f-cc3331ab41c2" w:name="table3"/>
+      <w:bookmarkStart w:id="dab8cfa6-28f1-41f6-bd33-c2f312457e79" w:name="table3"/>
       <w:r xmlns:w="http://schemas.openxmlformats.org/wordprocessingml/2006/main" xmlns:wp="http://schemas.openxmlformats.org/drawingml/2006/wordprocessingDrawing" xmlns:r="http://schemas.openxmlformats.org/officeDocument/2006/relationships" xmlns:w14="http://schemas.microsoft.com/office/word/2010/wordml">
         <w:rPr>
           <w:rFonts/>
@@ -14713,7 +14796,7 @@
         </w:rPr>
         <w:fldChar w:fldCharType="end" w:dirty="true"/>
       </w:r>
-      <w:bookmarkEnd w:id="63516355-d5b1-43c4-8e5f-cc3331ab41c2"/>
+      <w:bookmarkEnd w:id="dab8cfa6-28f1-41f6-bd33-c2f312457e79"/>
       <w:r>
         <w:t xml:space="preserve">. </w:t>
       </w:r>
@@ -17234,7 +17317,7 @@
         </w:tc>
       </w:tr>
     </w:tbl>
-    <w:bookmarkStart w:id="42" w:name="secondary1"/>
+    <w:bookmarkStart w:id="43" w:name="secondary1"/>
     <w:p>
       <w:pPr>
         <w:pStyle w:val="Heading3"/>
@@ -17265,7 +17348,7 @@
         <w:t xml:space="preserve"> </w:t>
       </w:r>
       <w:r>
-        <w:t xml:space="preserve">section) on attention shifting and working memory updating performance. Environmental unpredictability contained two components, perceived unpredictability (self-reported) and an interview-based measure tabulating family disruptions, parental figures, and residential moves. Violence exposure contained two self-report components: neighborhood violence and exposure to/involvement in violence. Poverty exposure contained three components: parental education/occupation (interview), perceived resource scarcity (self-report), and school-coded economic disadvantage (fee waivers, free- or reduced-priced lunch, and homelessness).</w:t>
+        <w:t xml:space="preserve">section) on attention shifting and working memory updating performance. Environmental unpredictability contained two components, perceived unpredictability (self-reported) and an interview-based measure tabulating family disruptions, parental figures, and residential moves. Violence exposure contained two self-report components: neighborhood violence and exposure to and involvement in violence. Poverty exposure contained three components: parental education and occupation (interview), perceived resource scarcity (self-report), and school-coded economic disadvantage (fee waivers, free- or reduced-priced lunch, and homelessness).</w:t>
       </w:r>
     </w:p>
     <w:p>
@@ -17350,7 +17433,7 @@
         <w:t xml:space="preserve"> </w:t>
       </w:r>
       <w:r>
-        <w:t xml:space="preserve">&lt; .05, see SI Table 2, SI Table 3, and SI Figure 11). No interactions were significant with the neighborhood violence component of the violence composite. For poverty exposure, interview-based parental occupational prestige and school-reported economic disadvantage showed some interaction effects (parental education/occupational prestige 26.56% of</w:t>
+        <w:t xml:space="preserve">&lt; .05, see SI Table 2, SI Table 3, and SI Figure 11). No interactions were significant with the neighborhood violence component of the violence composite. For poverty exposure, interview-based parental occupational prestige and school-reported economic disadvantage showed some interaction effects (parental education and occupational prestige 26.56% of</w:t>
       </w:r>
       <w:r>
         <w:t xml:space="preserve"> </w:t>
@@ -17385,8 +17468,8 @@
         <w:t xml:space="preserve">&lt; .05, see SI Table 2, SI Table 3, and SI Figure 12). Self-reported perceived resource scarcity showed no interaction effects (see SI Table 2, SI Table 3, and SI Figure 12).</w:t>
       </w:r>
     </w:p>
-    <w:bookmarkEnd w:id="42"/>
-    <w:bookmarkStart w:id="43" w:name="secondary2"/>
+    <w:bookmarkEnd w:id="43"/>
+    <w:bookmarkStart w:id="44" w:name="secondary2"/>
     <w:p>
       <w:pPr>
         <w:pStyle w:val="Heading3"/>
@@ -17508,10 +17591,10 @@
         <w:t xml:space="preserve">= -0.37) is responsible for both interaction effects. In other words, although poverty and violence exposure are theoretically distinct, our poverty composite may capture poverty-related violence exposures (e.g., high poverty neighborhoods contain more crime) and therefore interact with task-version. When directly compared, explicit measures of violence exposure remained significant (although only under a small set of analytical decisions), whereas poverty interactions dropped out entirely.</w:t>
       </w:r>
     </w:p>
-    <w:bookmarkEnd w:id="43"/>
     <w:bookmarkEnd w:id="44"/>
     <w:bookmarkEnd w:id="45"/>
-    <w:bookmarkStart w:id="46" w:name="discussion"/>
+    <w:bookmarkEnd w:id="46"/>
+    <w:bookmarkStart w:id="47" w:name="discussion"/>
     <w:p>
       <w:pPr>
         <w:pStyle w:val="Heading1"/>
@@ -17645,7 +17728,7 @@
         <w:pStyle w:val="BodyText"/>
       </w:pPr>
       <w:r>
-        <w:t xml:space="preserve">Overall, inconsistencies across prior work and the current attention-shifting and working memory updating findings could be attributed to differences in sampling (adults vs. youth), the sampled range of adversity exposure (restricted vs. broad), or methods/design (within- vs. between-subjects design; lab vs. community/school settings). Future research should both address these inconsistencies and conduct more direct replications of individual studies to converge on reliable patterns.</w:t>
+        <w:t xml:space="preserve">Overall, inconsistencies across prior work and the current attention-shifting and working memory updating findings could be attributed to differences in sampling (adults vs. youth), the sampled range of adversity exposure (restricted vs. broad), or methods and design (within- vs. between-subjects design; lab vs. community and school settings). Future research should both address these inconsistencies and conduct more direct replications of individual studies to converge on reliable patterns.</w:t>
       </w:r>
     </w:p>
     <w:p>
@@ -17667,7 +17750,7 @@
         <w:t xml:space="preserve"> </w:t>
       </w:r>
       <w:r>
-        <w:t xml:space="preserve">(Dong et al., 2004; Green et al., 2010; Jacobs et al., 2012; Matsumoto et al., 2021; McLaughlin et al., 2012; Smith &amp; Pollak, 2021)</w:t>
+        <w:t xml:space="preserve">(Jacobs et al., 2012; Smith &amp; Pollak, 2021)</w:t>
       </w:r>
       <w:r>
         <w:t xml:space="preserve">—they may measure different constructs. For example, more objective indicators might capture aspects of the broader ecology but subjective, self-reported measures capture how youth have internalized and perceived their environment and family life. Although interesting, all secondary analyses are exploratory, and should be interpreted with caution. Nonetheless, these analyses highlight the need to measure multiple dimensions of adversity, compare them, and consider each measure’s report format and source.</w:t>
@@ -17790,7 +17873,7 @@
         <w:pStyle w:val="BodyText"/>
       </w:pPr>
       <w:r>
-        <w:t xml:space="preserve">Theoretically, our findings support the notion that hidden talents may emerge when using ecologically relevant testing materials, but they also raise questions. In particular, why should ecologically relevant stimuli equalize working memory updating performance for adversity-exposed youth than youth with reduced exposures? There are at least three possibilities. First, adversity exposure could simultaneously lower and improve performance. While abstract working memory updating performance is lowered, ecological working memory updating performance is improved. However, this explanation requires that different cognitive mechanisms process different classes of stimuli, even on tests of the same ability. If this is true, those mechanisms that process abstract content underperform compared to those that process ecological content. Second, there may be no actual differences in underlying abilities. Instead, ecologically relevant stimuli may activate intact, but dormant or underrecruited, working memory updating processes. Thus, when adversity-exposed youth are tested under abstract testing conditions, their cognitive processes operate at a lower level (remain inactive) but operate equally well with ecological testing materials. This makes sense if adversity limits energy and/or cognitive resources. Under such constraints, it may be adaptive to activate expensive cognitive processes only when necessary. Third, ecological testing materials may remove barriers, such as testing anxiety or test unfamiliarity, that disadvantage adversity-exposed youth. Unlike the selective activation of cognitive resources, the additional stressors of testing are removed, allowing cognitive mechanisms to operate unimpeded. However, this explanation is difficult to reconcile with experimental work which finds that mild stress/uncertainty improves performance</w:t>
+        <w:t xml:space="preserve">Theoretically, our findings support the notion that hidden talents may emerge when using ecologically relevant testing materials, but they also raise questions. In particular, why should ecologically relevant stimuli equalize working memory updating performance for adversity-exposed youth than youth with reduced exposures? There are at least three possibilities. First, adversity exposure could simultaneously lower and improve performance. While abstract working memory updating performance is lowered, ecological working memory updating performance is improved. However, this explanation requires that different cognitive mechanisms process different classes of stimuli, even on tests of the same ability. If this is true, those mechanisms that process abstract content underperform compared to those that process ecological content. Second, there may be no actual differences in underlying abilities. Instead, ecologically relevant stimuli may activate intact, but dormant or underrecruited, working memory updating processes. Thus, when adversity-exposed youth are tested under abstract testing conditions, their cognitive processes operate at a lower level (remain inactive) but operate equally well with ecological testing materials. This makes sense if adversity limits energy or cognitive resources. Under such constraints, it may be adaptive to activate expensive cognitive processes only when necessary. Third, ecological testing materials may remove barriers, such as testing anxiety or test unfamiliarity, that disadvantage adversity-exposed youth. Unlike the selective activation of cognitive resources, the additional stressors of testing are removed, allowing cognitive mechanisms to operate unimpeded. However, this explanation is difficult to reconcile with experimental work which finds that mild stress and uncertainty improves performance</w:t>
       </w:r>
       <w:r>
         <w:t xml:space="preserve"> </w:t>
@@ -17894,8 +17977,8 @@
         <w:br w:type="page"/>
       </w:r>
     </w:p>
-    <w:bookmarkEnd w:id="46"/>
-    <w:bookmarkStart w:id="174" w:name="refs"/>
+    <w:bookmarkEnd w:id="47"/>
+    <w:bookmarkStart w:id="167" w:name="refs"/>
     <w:p>
       <w:pPr>
         <w:pStyle w:val="Heading1"/>
@@ -17904,8 +17987,8 @@
         <w:t xml:space="preserve">References</w:t>
       </w:r>
     </w:p>
-    <w:bookmarkStart w:id="173" w:name="refs"/>
-    <w:bookmarkStart w:id="47" w:name="ref-banerjee2017"/>
+    <w:bookmarkStart w:id="166" w:name="refs"/>
+    <w:bookmarkStart w:id="48" w:name="ref-banerjee2017"/>
     <w:p>
       <w:pPr>
         <w:pStyle w:val="Bibliography"/>
@@ -17927,8 +18010,8 @@
         <w:t xml:space="preserve">.</w:t>
       </w:r>
     </w:p>
-    <w:bookmarkEnd w:id="47"/>
-    <w:bookmarkStart w:id="49" w:name="ref-bates2015"/>
+    <w:bookmarkEnd w:id="48"/>
+    <w:bookmarkStart w:id="50" w:name="ref-bates2015"/>
     <w:p>
       <w:pPr>
         <w:pStyle w:val="Bibliography"/>
@@ -17965,7 +18048,7 @@
       <w:r>
         <w:t xml:space="preserve"> </w:t>
       </w:r>
-      <w:hyperlink r:id="rId48">
+      <w:hyperlink r:id="rId49">
         <w:r>
           <w:rPr>
             <w:rStyle w:val="Hyperlink"/>
@@ -17974,24 +18057,24 @@
         </w:r>
       </w:hyperlink>
     </w:p>
-    <w:bookmarkEnd w:id="49"/>
-    <w:bookmarkStart w:id="51" w:name="ref-best2010"/>
+    <w:bookmarkEnd w:id="50"/>
+    <w:bookmarkStart w:id="52" w:name="ref-best2011"/>
     <w:p>
       <w:pPr>
         <w:pStyle w:val="Bibliography"/>
       </w:pPr>
       <w:r>
-        <w:t xml:space="preserve">Best, J. R., &amp; Miller, P. H. (2010). A developmental perspective on executive function.</w:t>
-      </w:r>
-      <w:r>
-        <w:t xml:space="preserve"> </w:t>
-      </w:r>
-      <w:r>
-        <w:rPr>
-          <w:iCs/>
-          <w:i/>
-        </w:rPr>
-        <w:t xml:space="preserve">Child Development</w:t>
+        <w:t xml:space="preserve">Best, J. R., Miller, P. H., &amp; Naglieri, J. A. (2011). Relations between executive function and academic achievement from ages 5 to 17 in a large, representative national sample.</w:t>
+      </w:r>
+      <w:r>
+        <w:t xml:space="preserve"> </w:t>
+      </w:r>
+      <w:r>
+        <w:rPr>
+          <w:iCs/>
+          <w:i/>
+        </w:rPr>
+        <w:t xml:space="preserve">Learning and Individual Differences</w:t>
       </w:r>
       <w:r>
         <w:t xml:space="preserve">,</w:t>
@@ -18004,53 +18087,6 @@
           <w:iCs/>
           <w:i/>
         </w:rPr>
-        <w:t xml:space="preserve">81</w:t>
-      </w:r>
-      <w:r>
-        <w:t xml:space="preserve">(6), 1641–1660.</w:t>
-      </w:r>
-      <w:r>
-        <w:t xml:space="preserve"> </w:t>
-      </w:r>
-      <w:hyperlink r:id="rId50">
-        <w:r>
-          <w:rPr>
-            <w:rStyle w:val="Hyperlink"/>
-          </w:rPr>
-          <w:t xml:space="preserve">https://doi.org/10.1111/j.1467-8624.2010.01499.x</w:t>
-        </w:r>
-      </w:hyperlink>
-    </w:p>
-    <w:bookmarkEnd w:id="51"/>
-    <w:bookmarkStart w:id="53" w:name="ref-best2011"/>
-    <w:p>
-      <w:pPr>
-        <w:pStyle w:val="Bibliography"/>
-      </w:pPr>
-      <w:r>
-        <w:t xml:space="preserve">Best, J. R., Miller, P. H., &amp; Naglieri, J. A. (2011). Relations between executive function and academic achievement from ages 5 to 17 in a large, representative national sample.</w:t>
-      </w:r>
-      <w:r>
-        <w:t xml:space="preserve"> </w:t>
-      </w:r>
-      <w:r>
-        <w:rPr>
-          <w:iCs/>
-          <w:i/>
-        </w:rPr>
-        <w:t xml:space="preserve">Learning and Individual Differences</w:t>
-      </w:r>
-      <w:r>
-        <w:t xml:space="preserve">,</w:t>
-      </w:r>
-      <w:r>
-        <w:t xml:space="preserve"> </w:t>
-      </w:r>
-      <w:r>
-        <w:rPr>
-          <w:iCs/>
-          <w:i/>
-        </w:rPr>
         <w:t xml:space="preserve">21</w:t>
       </w:r>
       <w:r>
@@ -18059,7 +18095,7 @@
       <w:r>
         <w:t xml:space="preserve"> </w:t>
       </w:r>
-      <w:hyperlink r:id="rId52">
+      <w:hyperlink r:id="rId51">
         <w:r>
           <w:rPr>
             <w:rStyle w:val="Hyperlink"/>
@@ -18068,8 +18104,8 @@
         </w:r>
       </w:hyperlink>
     </w:p>
-    <w:bookmarkEnd w:id="53"/>
-    <w:bookmarkStart w:id="55" w:name="ref-bjornsdottir2017"/>
+    <w:bookmarkEnd w:id="52"/>
+    <w:bookmarkStart w:id="54" w:name="ref-bjornsdottir2017"/>
     <w:p>
       <w:pPr>
         <w:pStyle w:val="Bibliography"/>
@@ -18106,7 +18142,7 @@
       <w:r>
         <w:t xml:space="preserve"> </w:t>
       </w:r>
-      <w:hyperlink r:id="rId54">
+      <w:hyperlink r:id="rId53">
         <w:r>
           <w:rPr>
             <w:rStyle w:val="Hyperlink"/>
@@ -18115,8 +18151,8 @@
         </w:r>
       </w:hyperlink>
     </w:p>
-    <w:bookmarkEnd w:id="55"/>
-    <w:bookmarkStart w:id="57" w:name="ref-blair2012"/>
+    <w:bookmarkEnd w:id="54"/>
+    <w:bookmarkStart w:id="56" w:name="ref-blair2012"/>
     <w:p>
       <w:pPr>
         <w:pStyle w:val="Bibliography"/>
@@ -18153,7 +18189,7 @@
       <w:r>
         <w:t xml:space="preserve"> </w:t>
       </w:r>
-      <w:hyperlink r:id="rId56">
+      <w:hyperlink r:id="rId55">
         <w:r>
           <w:rPr>
             <w:rStyle w:val="Hyperlink"/>
@@ -18162,8 +18198,8 @@
         </w:r>
       </w:hyperlink>
     </w:p>
-    <w:bookmarkEnd w:id="57"/>
-    <w:bookmarkStart w:id="59" w:name="ref-delgiudice2021"/>
+    <w:bookmarkEnd w:id="56"/>
+    <w:bookmarkStart w:id="58" w:name="ref-delgiudice2021"/>
     <w:p>
       <w:pPr>
         <w:pStyle w:val="Bibliography"/>
@@ -18206,7 +18242,7 @@
       <w:r>
         <w:t xml:space="preserve"> </w:t>
       </w:r>
-      <w:hyperlink r:id="rId58">
+      <w:hyperlink r:id="rId57">
         <w:r>
           <w:rPr>
             <w:rStyle w:val="Hyperlink"/>
@@ -18215,24 +18251,60 @@
         </w:r>
       </w:hyperlink>
     </w:p>
+    <w:bookmarkEnd w:id="58"/>
+    <w:bookmarkStart w:id="59" w:name="ref-dietze2021"/>
+    <w:p>
+      <w:pPr>
+        <w:pStyle w:val="Bibliography"/>
+      </w:pPr>
+      <w:r>
+        <w:t xml:space="preserve">Dietze, P., &amp; Knowles, E. D. (2021). Social class predicts emotion perception and perspective-taking performance in adults.</w:t>
+      </w:r>
+      <w:r>
+        <w:t xml:space="preserve"> </w:t>
+      </w:r>
+      <w:r>
+        <w:rPr>
+          <w:iCs/>
+          <w:i/>
+        </w:rPr>
+        <w:t xml:space="preserve">Personality and Social Psychology Bulletin</w:t>
+      </w:r>
+      <w:r>
+        <w:t xml:space="preserve">,</w:t>
+      </w:r>
+      <w:r>
+        <w:t xml:space="preserve"> </w:t>
+      </w:r>
+      <w:r>
+        <w:rPr>
+          <w:iCs/>
+          <w:i/>
+        </w:rPr>
+        <w:t xml:space="preserve">47</w:t>
+      </w:r>
+      <w:r>
+        <w:t xml:space="preserve">(1), 4256.</w:t>
+      </w:r>
+    </w:p>
     <w:bookmarkEnd w:id="59"/>
-    <w:bookmarkStart w:id="60" w:name="ref-dietze2021"/>
+    <w:bookmarkStart w:id="61" w:name="ref-doebel2020"/>
     <w:p>
       <w:pPr>
         <w:pStyle w:val="Bibliography"/>
       </w:pPr>
       <w:r>
-        <w:t xml:space="preserve">Dietze, P., &amp; Knowles, E. D. (2021). Social class predicts emotion perception and perspective-taking performance in adults.</w:t>
-      </w:r>
-      <w:r>
-        <w:t xml:space="preserve"> </w:t>
-      </w:r>
-      <w:r>
-        <w:rPr>
-          <w:iCs/>
-          <w:i/>
-        </w:rPr>
-        <w:t xml:space="preserve">Personality and Social Psychology Bulletin</w:t>
+        <w:t xml:space="preserve">Doebel, S. (2020). Rethinking Executive Function and Its Development.</w:t>
+      </w:r>
+      <w:r>
+        <w:t xml:space="preserve"> </w:t>
+      </w:r>
+      <w:r>
+        <w:rPr>
+          <w:iCs/>
+          <w:i/>
+        </w:rPr>
+        <w:t xml:space="preserve">Perspectives on Psychological Science</w:t>
       </w:r>
       <w:r>
         <w:t xml:space="preserve">,</w:t>
@@ -18245,42 +18317,6 @@
           <w:iCs/>
           <w:i/>
         </w:rPr>
-        <w:t xml:space="preserve">47</w:t>
-      </w:r>
-      <w:r>
-        <w:t xml:space="preserve">(1), 4256.</w:t>
-      </w:r>
-    </w:p>
-    <w:bookmarkEnd w:id="60"/>
-    <w:bookmarkStart w:id="62" w:name="ref-doebel2020"/>
-    <w:p>
-      <w:pPr>
-        <w:pStyle w:val="Bibliography"/>
-      </w:pPr>
-      <w:r>
-        <w:t xml:space="preserve">Doebel, S. (2020). Rethinking Executive Function and Its Development.</w:t>
-      </w:r>
-      <w:r>
-        <w:t xml:space="preserve"> </w:t>
-      </w:r>
-      <w:r>
-        <w:rPr>
-          <w:iCs/>
-          <w:i/>
-        </w:rPr>
-        <w:t xml:space="preserve">Perspectives on Psychological Science</w:t>
-      </w:r>
-      <w:r>
-        <w:t xml:space="preserve">,</w:t>
-      </w:r>
-      <w:r>
-        <w:t xml:space="preserve"> </w:t>
-      </w:r>
-      <w:r>
-        <w:rPr>
-          <w:iCs/>
-          <w:i/>
-        </w:rPr>
         <w:t xml:space="preserve">15</w:t>
       </w:r>
       <w:r>
@@ -18289,7 +18325,7 @@
       <w:r>
         <w:t xml:space="preserve"> </w:t>
       </w:r>
-      <w:hyperlink r:id="rId61">
+      <w:hyperlink r:id="rId60">
         <w:r>
           <w:rPr>
             <w:rStyle w:val="Hyperlink"/>
@@ -18298,60 +18334,13 @@
         </w:r>
       </w:hyperlink>
     </w:p>
-    <w:bookmarkEnd w:id="62"/>
-    <w:bookmarkStart w:id="64" w:name="ref-dong2004a"/>
+    <w:bookmarkEnd w:id="61"/>
+    <w:bookmarkStart w:id="63" w:name="ref-duncan2017"/>
     <w:p>
       <w:pPr>
         <w:pStyle w:val="Bibliography"/>
       </w:pPr>
       <w:r>
-        <w:t xml:space="preserve">Dong, M., Anda, R. F., Felitti, V. J., Dube, S. R., Williamson, D. F., Thompson, T. J., Loo, C. M., &amp; Giles, W. H. (2004). The interrelatedness of multiple forms of childhood abuse, neglect, and household dysfunction.</w:t>
-      </w:r>
-      <w:r>
-        <w:t xml:space="preserve"> </w:t>
-      </w:r>
-      <w:r>
-        <w:rPr>
-          <w:iCs/>
-          <w:i/>
-        </w:rPr>
-        <w:t xml:space="preserve">Child Abuse &amp; Neglect</w:t>
-      </w:r>
-      <w:r>
-        <w:t xml:space="preserve">,</w:t>
-      </w:r>
-      <w:r>
-        <w:t xml:space="preserve"> </w:t>
-      </w:r>
-      <w:r>
-        <w:rPr>
-          <w:iCs/>
-          <w:i/>
-        </w:rPr>
-        <w:t xml:space="preserve">28</w:t>
-      </w:r>
-      <w:r>
-        <w:t xml:space="preserve">(7), 771–784.</w:t>
-      </w:r>
-      <w:r>
-        <w:t xml:space="preserve"> </w:t>
-      </w:r>
-      <w:hyperlink r:id="rId63">
-        <w:r>
-          <w:rPr>
-            <w:rStyle w:val="Hyperlink"/>
-          </w:rPr>
-          <w:t xml:space="preserve">https://doi.org/10.1016/j.chiabu.2004.01.008</w:t>
-        </w:r>
-      </w:hyperlink>
-    </w:p>
-    <w:bookmarkEnd w:id="64"/>
-    <w:bookmarkStart w:id="66" w:name="ref-duncan2017"/>
-    <w:p>
-      <w:pPr>
-        <w:pStyle w:val="Bibliography"/>
-      </w:pPr>
-      <w:r>
         <w:t xml:space="preserve">Duncan, G. J., Magnuson, K., &amp; Votruba-Drzal, E. (2017).</w:t>
       </w:r>
       <w:r>
@@ -18373,7 +18362,7 @@
       <w:r>
         <w:t xml:space="preserve"> </w:t>
       </w:r>
-      <w:hyperlink r:id="rId65">
+      <w:hyperlink r:id="rId62">
         <w:r>
           <w:rPr>
             <w:rStyle w:val="Hyperlink"/>
@@ -18382,8 +18371,8 @@
         </w:r>
       </w:hyperlink>
     </w:p>
-    <w:bookmarkEnd w:id="66"/>
-    <w:bookmarkStart w:id="68" w:name="ref-duquennois2022"/>
+    <w:bookmarkEnd w:id="63"/>
+    <w:bookmarkStart w:id="65" w:name="ref-duquennois2022"/>
     <w:p>
       <w:pPr>
         <w:pStyle w:val="Bibliography"/>
@@ -18407,7 +18396,7 @@
       <w:r>
         <w:t xml:space="preserve"> </w:t>
       </w:r>
-      <w:hyperlink r:id="rId67">
+      <w:hyperlink r:id="rId64">
         <w:r>
           <w:rPr>
             <w:rStyle w:val="Hyperlink"/>
@@ -18416,8 +18405,8 @@
         </w:r>
       </w:hyperlink>
     </w:p>
-    <w:bookmarkEnd w:id="68"/>
-    <w:bookmarkStart w:id="70" w:name="ref-eindor2014"/>
+    <w:bookmarkEnd w:id="65"/>
+    <w:bookmarkStart w:id="67" w:name="ref-eindor2014"/>
     <w:p>
       <w:pPr>
         <w:pStyle w:val="Bibliography"/>
@@ -18451,7 +18440,7 @@
       <w:r>
         <w:t xml:space="preserve">(2), 83–92. https://doi.org/</w:t>
       </w:r>
-      <w:hyperlink r:id="rId69">
+      <w:hyperlink r:id="rId66">
         <w:r>
           <w:rPr>
             <w:rStyle w:val="Hyperlink"/>
@@ -18460,8 +18449,8 @@
         </w:r>
       </w:hyperlink>
     </w:p>
-    <w:bookmarkEnd w:id="70"/>
-    <w:bookmarkStart w:id="72" w:name="ref-ellis2020"/>
+    <w:bookmarkEnd w:id="67"/>
+    <w:bookmarkStart w:id="69" w:name="ref-ellis2020"/>
     <w:p>
       <w:pPr>
         <w:pStyle w:val="Bibliography"/>
@@ -18485,7 +18474,7 @@
       <w:r>
         <w:t xml:space="preserve"> </w:t>
       </w:r>
-      <w:hyperlink r:id="rId71">
+      <w:hyperlink r:id="rId68">
         <w:r>
           <w:rPr>
             <w:rStyle w:val="Hyperlink"/>
@@ -18494,8 +18483,8 @@
         </w:r>
       </w:hyperlink>
     </w:p>
-    <w:bookmarkEnd w:id="72"/>
-    <w:bookmarkStart w:id="74" w:name="ref-ellis2017"/>
+    <w:bookmarkEnd w:id="69"/>
+    <w:bookmarkStart w:id="71" w:name="ref-ellis2017"/>
     <w:p>
       <w:pPr>
         <w:pStyle w:val="Bibliography"/>
@@ -18532,7 +18521,7 @@
       <w:r>
         <w:t xml:space="preserve"> </w:t>
       </w:r>
-      <w:hyperlink r:id="rId73">
+      <w:hyperlink r:id="rId70">
         <w:r>
           <w:rPr>
             <w:rStyle w:val="Hyperlink"/>
@@ -18541,13 +18530,60 @@
         </w:r>
       </w:hyperlink>
     </w:p>
-    <w:bookmarkEnd w:id="74"/>
-    <w:bookmarkStart w:id="76" w:name="ref-farah2006"/>
+    <w:bookmarkEnd w:id="71"/>
+    <w:bookmarkStart w:id="73" w:name="ref-ellis2009"/>
     <w:p>
       <w:pPr>
         <w:pStyle w:val="Bibliography"/>
       </w:pPr>
       <w:r>
+        <w:t xml:space="preserve">Ellis, B. J., Figueredo, A. J., Brumbach, B. H., &amp; Schlomer, G. L. (2009). Fundamental dimensions of environmental risk.</w:t>
+      </w:r>
+      <w:r>
+        <w:t xml:space="preserve"> </w:t>
+      </w:r>
+      <w:r>
+        <w:rPr>
+          <w:iCs/>
+          <w:i/>
+        </w:rPr>
+        <w:t xml:space="preserve">Human Nature</w:t>
+      </w:r>
+      <w:r>
+        <w:t xml:space="preserve">,</w:t>
+      </w:r>
+      <w:r>
+        <w:t xml:space="preserve"> </w:t>
+      </w:r>
+      <w:r>
+        <w:rPr>
+          <w:iCs/>
+          <w:i/>
+        </w:rPr>
+        <w:t xml:space="preserve">20</w:t>
+      </w:r>
+      <w:r>
+        <w:t xml:space="preserve">(2), 204–268.</w:t>
+      </w:r>
+      <w:r>
+        <w:t xml:space="preserve"> </w:t>
+      </w:r>
+      <w:hyperlink r:id="rId72">
+        <w:r>
+          <w:rPr>
+            <w:rStyle w:val="Hyperlink"/>
+          </w:rPr>
+          <w:t xml:space="preserve">https://doi.org/b35prn</w:t>
+        </w:r>
+      </w:hyperlink>
+    </w:p>
+    <w:bookmarkEnd w:id="73"/>
+    <w:bookmarkStart w:id="75" w:name="ref-farah2006"/>
+    <w:p>
+      <w:pPr>
+        <w:pStyle w:val="Bibliography"/>
+      </w:pPr>
+      <w:r>
         <w:t xml:space="preserve">Farah, M. J., Shera, D. M., Savage, J. H., Betancourt, L., Giannetta, J. M., Brodsky, N. L., Malmud, E. K., &amp; Hurt, H. (2006). Childhood poverty: Specific associations with neurocognitive development.</w:t>
       </w:r>
       <w:r>
@@ -18579,7 +18615,7 @@
       <w:r>
         <w:t xml:space="preserve"> </w:t>
       </w:r>
-      <w:hyperlink r:id="rId75">
+      <w:hyperlink r:id="rId74">
         <w:r>
           <w:rPr>
             <w:rStyle w:val="Hyperlink"/>
@@ -18588,36 +18624,36 @@
         </w:r>
       </w:hyperlink>
     </w:p>
+    <w:bookmarkEnd w:id="75"/>
+    <w:bookmarkStart w:id="76" w:name="ref-fields2021"/>
+    <w:p>
+      <w:pPr>
+        <w:pStyle w:val="Bibliography"/>
+      </w:pPr>
+      <w:r>
+        <w:t xml:space="preserve">Fields, A., Bloom, P. A., VanTieghem, M., Harmon, C., Choy, T., Camacho, N. L., Gibson, L., Umbach, R., Heleniak, C., &amp; Tottenham, N. (2021). Adaptation in the face of adversity: Decrements and enhancements in children’s cognitive control behavior following early caregiving instability.</w:t>
+      </w:r>
+      <w:r>
+        <w:t xml:space="preserve"> </w:t>
+      </w:r>
+      <w:r>
+        <w:rPr>
+          <w:iCs/>
+          <w:i/>
+        </w:rPr>
+        <w:t xml:space="preserve">Developmental Science</w:t>
+      </w:r>
+      <w:r>
+        <w:t xml:space="preserve">.</w:t>
+      </w:r>
+    </w:p>
     <w:bookmarkEnd w:id="76"/>
-    <w:bookmarkStart w:id="77" w:name="ref-fields2021"/>
+    <w:bookmarkStart w:id="78" w:name="ref-frankenhuis2018"/>
     <w:p>
       <w:pPr>
         <w:pStyle w:val="Bibliography"/>
       </w:pPr>
       <w:r>
-        <w:t xml:space="preserve">Fields, A., Bloom, P. A., VanTieghem, M., Harmon, C., Choy, T., Camacho, N. L., Gibson, L., Umbach, R., Heleniak, C., &amp; Tottenham, N. (2021). Adaptation in the face of adversity: Decrements and enhancements in children’s cognitive control behavior following early caregiving instability.</w:t>
-      </w:r>
-      <w:r>
-        <w:t xml:space="preserve"> </w:t>
-      </w:r>
-      <w:r>
-        <w:rPr>
-          <w:iCs/>
-          <w:i/>
-        </w:rPr>
-        <w:t xml:space="preserve">Developmental Science</w:t>
-      </w:r>
-      <w:r>
-        <w:t xml:space="preserve">.</w:t>
-      </w:r>
-    </w:p>
-    <w:bookmarkEnd w:id="77"/>
-    <w:bookmarkStart w:id="79" w:name="ref-frankenhuis2018"/>
-    <w:p>
-      <w:pPr>
-        <w:pStyle w:val="Bibliography"/>
-      </w:pPr>
-      <w:r>
         <w:t xml:space="preserve">Frankenhuis, W. E., &amp; Bijlstra, G. (2018). Does exposure to hostile environments predict enhanced emotion detection?</w:t>
       </w:r>
       <w:r>
@@ -18649,7 +18685,7 @@
       <w:r>
         <w:t xml:space="preserve"> </w:t>
       </w:r>
-      <w:hyperlink r:id="rId78">
+      <w:hyperlink r:id="rId77">
         <w:r>
           <w:rPr>
             <w:rStyle w:val="Hyperlink"/>
@@ -18658,8 +18694,8 @@
         </w:r>
       </w:hyperlink>
     </w:p>
-    <w:bookmarkEnd w:id="79"/>
-    <w:bookmarkStart w:id="81" w:name="ref-frankenhuis2020a"/>
+    <w:bookmarkEnd w:id="78"/>
+    <w:bookmarkStart w:id="80" w:name="ref-frankenhuis2020a"/>
     <w:p>
       <w:pPr>
         <w:pStyle w:val="Bibliography"/>
@@ -18696,7 +18732,7 @@
       <w:r>
         <w:t xml:space="preserve"> </w:t>
       </w:r>
-      <w:hyperlink r:id="rId80">
+      <w:hyperlink r:id="rId79">
         <w:r>
           <w:rPr>
             <w:rStyle w:val="Hyperlink"/>
@@ -18705,8 +18741,8 @@
         </w:r>
       </w:hyperlink>
     </w:p>
-    <w:bookmarkEnd w:id="81"/>
-    <w:bookmarkStart w:id="83" w:name="ref-frankenhuis2013"/>
+    <w:bookmarkEnd w:id="80"/>
+    <w:bookmarkStart w:id="82" w:name="ref-frankenhuis2013"/>
     <w:p>
       <w:pPr>
         <w:pStyle w:val="Bibliography"/>
@@ -18743,7 +18779,7 @@
       <w:r>
         <w:t xml:space="preserve"> </w:t>
       </w:r>
-      <w:hyperlink r:id="rId82">
+      <w:hyperlink r:id="rId81">
         <w:r>
           <w:rPr>
             <w:rStyle w:val="Hyperlink"/>
@@ -18752,8 +18788,8 @@
         </w:r>
       </w:hyperlink>
     </w:p>
-    <w:bookmarkEnd w:id="83"/>
-    <w:bookmarkStart w:id="85" w:name="ref-frankenhuis2020"/>
+    <w:bookmarkEnd w:id="82"/>
+    <w:bookmarkStart w:id="84" w:name="ref-frankenhuis2020"/>
     <w:p>
       <w:pPr>
         <w:pStyle w:val="Bibliography"/>
@@ -18790,7 +18826,7 @@
       <w:r>
         <w:t xml:space="preserve"> </w:t>
       </w:r>
-      <w:hyperlink r:id="rId84">
+      <w:hyperlink r:id="rId83">
         <w:r>
           <w:rPr>
             <w:rStyle w:val="Hyperlink"/>
@@ -18799,8 +18835,8 @@
         </w:r>
       </w:hyperlink>
     </w:p>
-    <w:bookmarkEnd w:id="85"/>
-    <w:bookmarkStart w:id="87" w:name="ref-friedman2008"/>
+    <w:bookmarkEnd w:id="84"/>
+    <w:bookmarkStart w:id="86" w:name="ref-friedman2008"/>
     <w:p>
       <w:pPr>
         <w:pStyle w:val="Bibliography"/>
@@ -18837,7 +18873,7 @@
       <w:r>
         <w:t xml:space="preserve"> </w:t>
       </w:r>
-      <w:hyperlink r:id="rId86">
+      <w:hyperlink r:id="rId85">
         <w:r>
           <w:rPr>
             <w:rStyle w:val="Hyperlink"/>
@@ -18846,8 +18882,8 @@
         </w:r>
       </w:hyperlink>
     </w:p>
-    <w:bookmarkEnd w:id="87"/>
-    <w:bookmarkStart w:id="89" w:name="ref-gibb2009"/>
+    <w:bookmarkEnd w:id="86"/>
+    <w:bookmarkStart w:id="88" w:name="ref-gibb2009"/>
     <w:p>
       <w:pPr>
         <w:pStyle w:val="Bibliography"/>
@@ -18884,7 +18920,7 @@
       <w:r>
         <w:t xml:space="preserve"> </w:t>
       </w:r>
-      <w:hyperlink r:id="rId88">
+      <w:hyperlink r:id="rId87">
         <w:r>
           <w:rPr>
             <w:rStyle w:val="Hyperlink"/>
@@ -18893,24 +18929,24 @@
         </w:r>
       </w:hyperlink>
     </w:p>
-    <w:bookmarkEnd w:id="89"/>
-    <w:bookmarkStart w:id="91" w:name="ref-green2010"/>
+    <w:bookmarkEnd w:id="88"/>
+    <w:bookmarkStart w:id="90" w:name="ref-grigorenko2004"/>
     <w:p>
       <w:pPr>
         <w:pStyle w:val="Bibliography"/>
       </w:pPr>
       <w:r>
-        <w:t xml:space="preserve">Green, J. G., McLaughlin, K. A., Berglund, P. A., Gruber, M. J., Sampson, N. A., Zaslavsky, A. M., &amp; Kessler, R. C. (2010). Childhood adversities and adult psychiatric disorders in the national comorbidity survey replication i: Associations with first onset of DSM-IV disorders.</w:t>
-      </w:r>
-      <w:r>
-        <w:t xml:space="preserve"> </w:t>
-      </w:r>
-      <w:r>
-        <w:rPr>
-          <w:iCs/>
-          <w:i/>
-        </w:rPr>
-        <w:t xml:space="preserve">Archives of General Psychiatry</w:t>
+        <w:t xml:space="preserve">Grigorenko, E. L., Meier, E., Lipka, J., Mohatt, G., Yanez, E., &amp; Sternberg, R. J. (2004). Academic and practical intelligence: A case study of the Yup’ik in Alaska.</w:t>
+      </w:r>
+      <w:r>
+        <w:t xml:space="preserve"> </w:t>
+      </w:r>
+      <w:r>
+        <w:rPr>
+          <w:iCs/>
+          <w:i/>
+        </w:rPr>
+        <w:t xml:space="preserve">Learning and Individual Differences</w:t>
       </w:r>
       <w:r>
         <w:t xml:space="preserve">,</w:t>
@@ -18923,53 +18959,6 @@
           <w:iCs/>
           <w:i/>
         </w:rPr>
-        <w:t xml:space="preserve">67</w:t>
-      </w:r>
-      <w:r>
-        <w:t xml:space="preserve">(2), 113–123.</w:t>
-      </w:r>
-      <w:r>
-        <w:t xml:space="preserve"> </w:t>
-      </w:r>
-      <w:hyperlink r:id="rId90">
-        <w:r>
-          <w:rPr>
-            <w:rStyle w:val="Hyperlink"/>
-          </w:rPr>
-          <w:t xml:space="preserve">https://doi.org/10.1001/archgenpsychiatry.2009.186</w:t>
-        </w:r>
-      </w:hyperlink>
-    </w:p>
-    <w:bookmarkEnd w:id="91"/>
-    <w:bookmarkStart w:id="93" w:name="ref-grigorenko2004"/>
-    <w:p>
-      <w:pPr>
-        <w:pStyle w:val="Bibliography"/>
-      </w:pPr>
-      <w:r>
-        <w:t xml:space="preserve">Grigorenko, E. L., Meier, E., Lipka, J., Mohatt, G., Yanez, E., &amp; Sternberg, R. J. (2004). Academic and practical intelligence: A case study of the Yup’ik in Alaska.</w:t>
-      </w:r>
-      <w:r>
-        <w:t xml:space="preserve"> </w:t>
-      </w:r>
-      <w:r>
-        <w:rPr>
-          <w:iCs/>
-          <w:i/>
-        </w:rPr>
-        <w:t xml:space="preserve">Learning and Individual Differences</w:t>
-      </w:r>
-      <w:r>
-        <w:t xml:space="preserve">,</w:t>
-      </w:r>
-      <w:r>
-        <w:t xml:space="preserve"> </w:t>
-      </w:r>
-      <w:r>
-        <w:rPr>
-          <w:iCs/>
-          <w:i/>
-        </w:rPr>
         <w:t xml:space="preserve">14</w:t>
       </w:r>
       <w:r>
@@ -18978,7 +18967,7 @@
       <w:r>
         <w:t xml:space="preserve"> </w:t>
       </w:r>
-      <w:hyperlink r:id="rId92">
+      <w:hyperlink r:id="rId89">
         <w:r>
           <w:rPr>
             <w:rStyle w:val="Hyperlink"/>
@@ -18987,8 +18976,8 @@
         </w:r>
       </w:hyperlink>
     </w:p>
-    <w:bookmarkEnd w:id="93"/>
-    <w:bookmarkStart w:id="95" w:name="ref-hackman2010"/>
+    <w:bookmarkEnd w:id="90"/>
+    <w:bookmarkStart w:id="92" w:name="ref-hackman2010"/>
     <w:p>
       <w:pPr>
         <w:pStyle w:val="Bibliography"/>
@@ -19025,7 +19014,7 @@
       <w:r>
         <w:t xml:space="preserve"> </w:t>
       </w:r>
-      <w:hyperlink r:id="rId94">
+      <w:hyperlink r:id="rId91">
         <w:r>
           <w:rPr>
             <w:rStyle w:val="Hyperlink"/>
@@ -19034,8 +19023,8 @@
         </w:r>
       </w:hyperlink>
     </w:p>
-    <w:bookmarkEnd w:id="95"/>
-    <w:bookmarkStart w:id="97" w:name="ref-hout2018"/>
+    <w:bookmarkEnd w:id="92"/>
+    <w:bookmarkStart w:id="94" w:name="ref-hout2018"/>
     <w:p>
       <w:pPr>
         <w:pStyle w:val="Bibliography"/>
@@ -19072,7 +19061,7 @@
       <w:r>
         <w:t xml:space="preserve"> </w:t>
       </w:r>
-      <w:hyperlink r:id="rId96">
+      <w:hyperlink r:id="rId93">
         <w:r>
           <w:rPr>
             <w:rStyle w:val="Hyperlink"/>
@@ -19081,8 +19070,8 @@
         </w:r>
       </w:hyperlink>
     </w:p>
-    <w:bookmarkEnd w:id="97"/>
-    <w:bookmarkStart w:id="98" w:name="ref-hout2016"/>
+    <w:bookmarkEnd w:id="94"/>
+    <w:bookmarkStart w:id="95" w:name="ref-hout2016"/>
     <w:p>
       <w:pPr>
         <w:pStyle w:val="Bibliography"/>
@@ -19104,24 +19093,24 @@
         <w:t xml:space="preserve">.</w:t>
       </w:r>
     </w:p>
-    <w:bookmarkEnd w:id="98"/>
-    <w:bookmarkStart w:id="100" w:name="ref-huizinga2006"/>
+    <w:bookmarkEnd w:id="95"/>
+    <w:bookmarkStart w:id="97" w:name="ref-jacobs2012"/>
     <w:p>
       <w:pPr>
         <w:pStyle w:val="Bibliography"/>
       </w:pPr>
       <w:r>
-        <w:t xml:space="preserve">Huizinga, M., Dolan, C. V., &amp; van der Molen, M. W. (2006). Age-related change in executive function: Developmental trends and a latent variable analysis.</w:t>
-      </w:r>
-      <w:r>
-        <w:t xml:space="preserve"> </w:t>
-      </w:r>
-      <w:r>
-        <w:rPr>
-          <w:iCs/>
-          <w:i/>
-        </w:rPr>
-        <w:t xml:space="preserve">Neuropsychologia</w:t>
+        <w:t xml:space="preserve">Jacobs, J., Agho, K., Stevens, G., &amp; Raphael, B. (2012). Do childhood adversities cluster in predictable ways? A systematic review.</w:t>
+      </w:r>
+      <w:r>
+        <w:t xml:space="preserve"> </w:t>
+      </w:r>
+      <w:r>
+        <w:rPr>
+          <w:iCs/>
+          <w:i/>
+        </w:rPr>
+        <w:t xml:space="preserve">Vulnerable Children and Youth Studies</w:t>
       </w:r>
       <w:r>
         <w:t xml:space="preserve">,</w:t>
@@ -19134,53 +19123,6 @@
           <w:iCs/>
           <w:i/>
         </w:rPr>
-        <w:t xml:space="preserve">44</w:t>
-      </w:r>
-      <w:r>
-        <w:t xml:space="preserve">(11), 2017–2036.</w:t>
-      </w:r>
-      <w:r>
-        <w:t xml:space="preserve"> </w:t>
-      </w:r>
-      <w:hyperlink r:id="rId99">
-        <w:r>
-          <w:rPr>
-            <w:rStyle w:val="Hyperlink"/>
-          </w:rPr>
-          <w:t xml:space="preserve">https://doi.org/10.1016/j.neuropsychologia.2006.01.010</w:t>
-        </w:r>
-      </w:hyperlink>
-    </w:p>
-    <w:bookmarkEnd w:id="100"/>
-    <w:bookmarkStart w:id="102" w:name="ref-jacobs2012"/>
-    <w:p>
-      <w:pPr>
-        <w:pStyle w:val="Bibliography"/>
-      </w:pPr>
-      <w:r>
-        <w:t xml:space="preserve">Jacobs, J., Agho, K., Stevens, G., &amp; Raphael, B. (2012). Do childhood adversities cluster in predictable ways? A systematic review.</w:t>
-      </w:r>
-      <w:r>
-        <w:t xml:space="preserve"> </w:t>
-      </w:r>
-      <w:r>
-        <w:rPr>
-          <w:iCs/>
-          <w:i/>
-        </w:rPr>
-        <w:t xml:space="preserve">Vulnerable Children and Youth Studies</w:t>
-      </w:r>
-      <w:r>
-        <w:t xml:space="preserve">,</w:t>
-      </w:r>
-      <w:r>
-        <w:t xml:space="preserve"> </w:t>
-      </w:r>
-      <w:r>
-        <w:rPr>
-          <w:iCs/>
-          <w:i/>
-        </w:rPr>
         <w:t xml:space="preserve">7</w:t>
       </w:r>
       <w:r>
@@ -19189,7 +19131,7 @@
       <w:r>
         <w:t xml:space="preserve"> </w:t>
       </w:r>
-      <w:hyperlink r:id="rId101">
+      <w:hyperlink r:id="rId96">
         <w:r>
           <w:rPr>
             <w:rStyle w:val="Hyperlink"/>
@@ -19198,58 +19140,24 @@
         </w:r>
       </w:hyperlink>
     </w:p>
-    <w:bookmarkEnd w:id="102"/>
-    <w:bookmarkStart w:id="104" w:name="ref-matsumoto2021"/>
+    <w:bookmarkEnd w:id="97"/>
+    <w:bookmarkStart w:id="99" w:name="ref-mclaughlin2019"/>
     <w:p>
       <w:pPr>
         <w:pStyle w:val="Bibliography"/>
       </w:pPr>
       <w:r>
-        <w:t xml:space="preserve">Matsumoto, M., Piersiak, H. A., Letterie, M. C., &amp; Humphreys, K. L. (2021). Population-Based Estimates of Associations Between Child Maltreatment Types: A Meta-Analysis.</w:t>
-      </w:r>
-      <w:r>
-        <w:t xml:space="preserve"> </w:t>
-      </w:r>
-      <w:r>
-        <w:rPr>
-          <w:iCs/>
-          <w:i/>
-        </w:rPr>
-        <w:t xml:space="preserve">Trauma, Violence, &amp; Abuse</w:t>
-      </w:r>
-      <w:r>
-        <w:t xml:space="preserve">, 15248380211030502.</w:t>
-      </w:r>
-      <w:r>
-        <w:t xml:space="preserve"> </w:t>
-      </w:r>
-      <w:hyperlink r:id="rId103">
-        <w:r>
-          <w:rPr>
-            <w:rStyle w:val="Hyperlink"/>
-          </w:rPr>
-          <w:t xml:space="preserve">https://doi.org/10.1177/15248380211030502</w:t>
-        </w:r>
-      </w:hyperlink>
-    </w:p>
-    <w:bookmarkEnd w:id="104"/>
-    <w:bookmarkStart w:id="106" w:name="ref-mclaughlin2012"/>
-    <w:p>
-      <w:pPr>
-        <w:pStyle w:val="Bibliography"/>
-      </w:pPr>
-      <w:r>
-        <w:t xml:space="preserve">McLaughlin, K. A., Greif Green, J., Gruber, M. J., Sampson, N. A., Zaslavsky, A. M., &amp; Kessler, R. C. (2012). Childhood adversities and first onset of psychiatric disorders in a national sample of US adolescents.</w:t>
-      </w:r>
-      <w:r>
-        <w:t xml:space="preserve"> </w:t>
-      </w:r>
-      <w:r>
-        <w:rPr>
-          <w:iCs/>
-          <w:i/>
-        </w:rPr>
-        <w:t xml:space="preserve">Archives of General Psychiatry</w:t>
+        <w:t xml:space="preserve">McLaughlin, K. A., Weissman, D., &amp; Bitrán, D. (2019). Childhood adversity and neural development: A aystematic review.</w:t>
+      </w:r>
+      <w:r>
+        <w:t xml:space="preserve"> </w:t>
+      </w:r>
+      <w:r>
+        <w:rPr>
+          <w:iCs/>
+          <w:i/>
+        </w:rPr>
+        <w:t xml:space="preserve">Annual Review of Developmental Psychology</w:t>
       </w:r>
       <w:r>
         <w:t xml:space="preserve">,</w:t>
@@ -19262,53 +19170,6 @@
           <w:iCs/>
           <w:i/>
         </w:rPr>
-        <w:t xml:space="preserve">69</w:t>
-      </w:r>
-      <w:r>
-        <w:t xml:space="preserve">(11), 1151–1160.</w:t>
-      </w:r>
-      <w:r>
-        <w:t xml:space="preserve"> </w:t>
-      </w:r>
-      <w:hyperlink r:id="rId105">
-        <w:r>
-          <w:rPr>
-            <w:rStyle w:val="Hyperlink"/>
-          </w:rPr>
-          <w:t xml:space="preserve">https://doi.org/10.1001/archgenpsychiatry.2011.2277</w:t>
-        </w:r>
-      </w:hyperlink>
-    </w:p>
-    <w:bookmarkEnd w:id="106"/>
-    <w:bookmarkStart w:id="108" w:name="ref-mclaughlin2019"/>
-    <w:p>
-      <w:pPr>
-        <w:pStyle w:val="Bibliography"/>
-      </w:pPr>
-      <w:r>
-        <w:t xml:space="preserve">McLaughlin, K. A., Weissman, D., &amp; Bitrán, D. (2019). Childhood adversity and neural development: A aystematic review.</w:t>
-      </w:r>
-      <w:r>
-        <w:t xml:space="preserve"> </w:t>
-      </w:r>
-      <w:r>
-        <w:rPr>
-          <w:iCs/>
-          <w:i/>
-        </w:rPr>
-        <w:t xml:space="preserve">Annual Review of Developmental Psychology</w:t>
-      </w:r>
-      <w:r>
-        <w:t xml:space="preserve">,</w:t>
-      </w:r>
-      <w:r>
-        <w:t xml:space="preserve"> </w:t>
-      </w:r>
-      <w:r>
-        <w:rPr>
-          <w:iCs/>
-          <w:i/>
-        </w:rPr>
         <w:t xml:space="preserve">1</w:t>
       </w:r>
       <w:r>
@@ -19317,7 +19178,7 @@
       <w:r>
         <w:t xml:space="preserve"> </w:t>
       </w:r>
-      <w:hyperlink r:id="rId107">
+      <w:hyperlink r:id="rId98">
         <w:r>
           <w:rPr>
             <w:rStyle w:val="Hyperlink"/>
@@ -19326,8 +19187,8 @@
         </w:r>
       </w:hyperlink>
     </w:p>
-    <w:bookmarkEnd w:id="108"/>
-    <w:bookmarkStart w:id="110" w:name="ref-miller2014"/>
+    <w:bookmarkEnd w:id="99"/>
+    <w:bookmarkStart w:id="101" w:name="ref-miller2014"/>
     <w:p>
       <w:pPr>
         <w:pStyle w:val="Bibliography"/>
@@ -19364,7 +19225,7 @@
       <w:r>
         <w:t xml:space="preserve"> </w:t>
       </w:r>
-      <w:hyperlink r:id="rId109">
+      <w:hyperlink r:id="rId100">
         <w:r>
           <w:rPr>
             <w:rStyle w:val="Hyperlink"/>
@@ -19373,8 +19234,8 @@
         </w:r>
       </w:hyperlink>
     </w:p>
-    <w:bookmarkEnd w:id="110"/>
-    <w:bookmarkStart w:id="112" w:name="ref-miller-cotto2021"/>
+    <w:bookmarkEnd w:id="101"/>
+    <w:bookmarkStart w:id="103" w:name="ref-miller-cotto2021"/>
     <w:p>
       <w:pPr>
         <w:pStyle w:val="Bibliography"/>
@@ -19398,7 +19259,7 @@
       <w:r>
         <w:t xml:space="preserve"> </w:t>
       </w:r>
-      <w:hyperlink r:id="rId111">
+      <w:hyperlink r:id="rId102">
         <w:r>
           <w:rPr>
             <w:rStyle w:val="Hyperlink"/>
@@ -19407,8 +19268,8 @@
         </w:r>
       </w:hyperlink>
     </w:p>
-    <w:bookmarkEnd w:id="112"/>
-    <w:bookmarkStart w:id="114" w:name="ref-mittal2015"/>
+    <w:bookmarkEnd w:id="103"/>
+    <w:bookmarkStart w:id="105" w:name="ref-mittal2015"/>
     <w:p>
       <w:pPr>
         <w:pStyle w:val="Bibliography"/>
@@ -19445,7 +19306,7 @@
       <w:r>
         <w:t xml:space="preserve"> </w:t>
       </w:r>
-      <w:hyperlink r:id="rId113">
+      <w:hyperlink r:id="rId104">
         <w:r>
           <w:rPr>
             <w:rStyle w:val="Hyperlink"/>
@@ -19454,8 +19315,8 @@
         </w:r>
       </w:hyperlink>
     </w:p>
-    <w:bookmarkEnd w:id="114"/>
-    <w:bookmarkStart w:id="116" w:name="ref-miyake2012"/>
+    <w:bookmarkEnd w:id="105"/>
+    <w:bookmarkStart w:id="107" w:name="ref-miyake2012"/>
     <w:p>
       <w:pPr>
         <w:pStyle w:val="Bibliography"/>
@@ -19492,7 +19353,7 @@
       <w:r>
         <w:t xml:space="preserve"> </w:t>
       </w:r>
-      <w:hyperlink r:id="rId115">
+      <w:hyperlink r:id="rId106">
         <w:r>
           <w:rPr>
             <w:rStyle w:val="Hyperlink"/>
@@ -19501,8 +19362,8 @@
         </w:r>
       </w:hyperlink>
     </w:p>
-    <w:bookmarkEnd w:id="116"/>
-    <w:bookmarkStart w:id="118" w:name="ref-miyake2000"/>
+    <w:bookmarkEnd w:id="107"/>
+    <w:bookmarkStart w:id="109" w:name="ref-miyake2000"/>
     <w:p>
       <w:pPr>
         <w:pStyle w:val="Bibliography"/>
@@ -19557,7 +19418,7 @@
       <w:r>
         <w:t xml:space="preserve"> </w:t>
       </w:r>
-      <w:hyperlink r:id="rId117">
+      <w:hyperlink r:id="rId108">
         <w:r>
           <w:rPr>
             <w:rStyle w:val="Hyperlink"/>
@@ -19566,8 +19427,8 @@
         </w:r>
       </w:hyperlink>
     </w:p>
-    <w:bookmarkEnd w:id="118"/>
-    <w:bookmarkStart w:id="120" w:name="ref-muskens2019"/>
+    <w:bookmarkEnd w:id="109"/>
+    <w:bookmarkStart w:id="111" w:name="ref-muskens2019"/>
     <w:p>
       <w:pPr>
         <w:pStyle w:val="Bibliography"/>
@@ -19594,7 +19455,7 @@
       <w:r>
         <w:t xml:space="preserve"> </w:t>
       </w:r>
-      <w:hyperlink r:id="rId119">
+      <w:hyperlink r:id="rId110">
         <w:r>
           <w:rPr>
             <w:rStyle w:val="Hyperlink"/>
@@ -19603,13 +19464,60 @@
         </w:r>
       </w:hyperlink>
     </w:p>
-    <w:bookmarkEnd w:id="120"/>
-    <w:bookmarkStart w:id="122" w:name="ref-noble2007"/>
+    <w:bookmarkEnd w:id="111"/>
+    <w:bookmarkStart w:id="113" w:name="ref-nketia2021"/>
     <w:p>
       <w:pPr>
         <w:pStyle w:val="Bibliography"/>
       </w:pPr>
       <w:r>
+        <w:t xml:space="preserve">Nketia, J., Amso, D., &amp; Brito, N. H. (2021). Towards a more inclusive and equitable developmental cognitive neuroscience.</w:t>
+      </w:r>
+      <w:r>
+        <w:t xml:space="preserve"> </w:t>
+      </w:r>
+      <w:r>
+        <w:rPr>
+          <w:iCs/>
+          <w:i/>
+        </w:rPr>
+        <w:t xml:space="preserve">Developmental Cognitive Neuroscience</w:t>
+      </w:r>
+      <w:r>
+        <w:t xml:space="preserve">,</w:t>
+      </w:r>
+      <w:r>
+        <w:t xml:space="preserve"> </w:t>
+      </w:r>
+      <w:r>
+        <w:rPr>
+          <w:iCs/>
+          <w:i/>
+        </w:rPr>
+        <w:t xml:space="preserve">52</w:t>
+      </w:r>
+      <w:r>
+        <w:t xml:space="preserve">, 101014.</w:t>
+      </w:r>
+      <w:r>
+        <w:t xml:space="preserve"> </w:t>
+      </w:r>
+      <w:hyperlink r:id="rId112">
+        <w:r>
+          <w:rPr>
+            <w:rStyle w:val="Hyperlink"/>
+          </w:rPr>
+          <w:t xml:space="preserve">https://doi.org/gm6f5z</w:t>
+        </w:r>
+      </w:hyperlink>
+    </w:p>
+    <w:bookmarkEnd w:id="113"/>
+    <w:bookmarkStart w:id="115" w:name="ref-noble2007"/>
+    <w:p>
+      <w:pPr>
+        <w:pStyle w:val="Bibliography"/>
+      </w:pPr>
+      <w:r>
         <w:t xml:space="preserve">Noble, K. G., McCandliss, B. D., &amp; Farah, M. J. (2007). Socioeconomic gradients predict individual differences in neurocognitive abilities.</w:t>
       </w:r>
       <w:r>
@@ -19641,7 +19549,7 @@
       <w:r>
         <w:t xml:space="preserve"> </w:t>
       </w:r>
-      <w:hyperlink r:id="rId121">
+      <w:hyperlink r:id="rId114">
         <w:r>
           <w:rPr>
             <w:rStyle w:val="Hyperlink"/>
@@ -19650,8 +19558,8 @@
         </w:r>
       </w:hyperlink>
     </w:p>
-    <w:bookmarkEnd w:id="122"/>
-    <w:bookmarkStart w:id="124" w:name="ref-nweze2021"/>
+    <w:bookmarkEnd w:id="115"/>
+    <w:bookmarkStart w:id="117" w:name="ref-nweze2021"/>
     <w:p>
       <w:pPr>
         <w:pStyle w:val="Bibliography"/>
@@ -19688,7 +19596,7 @@
       <w:r>
         <w:t xml:space="preserve"> </w:t>
       </w:r>
-      <w:hyperlink r:id="rId123">
+      <w:hyperlink r:id="rId116">
         <w:r>
           <w:rPr>
             <w:rStyle w:val="Hyperlink"/>
@@ -19697,8 +19605,8 @@
         </w:r>
       </w:hyperlink>
     </w:p>
-    <w:bookmarkEnd w:id="124"/>
-    <w:bookmarkStart w:id="126" w:name="ref-pechtel2011"/>
+    <w:bookmarkEnd w:id="117"/>
+    <w:bookmarkStart w:id="119" w:name="ref-pechtel2011"/>
     <w:p>
       <w:pPr>
         <w:pStyle w:val="Bibliography"/>
@@ -19735,7 +19643,7 @@
       <w:r>
         <w:t xml:space="preserve"> </w:t>
       </w:r>
-      <w:hyperlink r:id="rId125">
+      <w:hyperlink r:id="rId118">
         <w:r>
           <w:rPr>
             <w:rStyle w:val="Hyperlink"/>
@@ -19744,8 +19652,8 @@
         </w:r>
       </w:hyperlink>
     </w:p>
-    <w:bookmarkEnd w:id="126"/>
-    <w:bookmarkStart w:id="128" w:name="ref-piff2018"/>
+    <w:bookmarkEnd w:id="119"/>
+    <w:bookmarkStart w:id="121" w:name="ref-piff2018"/>
     <w:p>
       <w:pPr>
         <w:pStyle w:val="Bibliography"/>
@@ -19772,7 +19680,7 @@
       <w:r>
         <w:t xml:space="preserve"> </w:t>
       </w:r>
-      <w:hyperlink r:id="rId127">
+      <w:hyperlink r:id="rId120">
         <w:r>
           <w:rPr>
             <w:rStyle w:val="Hyperlink"/>
@@ -19781,8 +19689,8 @@
         </w:r>
       </w:hyperlink>
     </w:p>
-    <w:bookmarkEnd w:id="128"/>
-    <w:bookmarkStart w:id="130" w:name="ref-pollak2008"/>
+    <w:bookmarkEnd w:id="121"/>
+    <w:bookmarkStart w:id="123" w:name="ref-pollak2008"/>
     <w:p>
       <w:pPr>
         <w:pStyle w:val="Bibliography"/>
@@ -19819,7 +19727,7 @@
       <w:r>
         <w:t xml:space="preserve"> </w:t>
       </w:r>
-      <w:hyperlink r:id="rId129">
+      <w:hyperlink r:id="rId122">
         <w:r>
           <w:rPr>
             <w:rStyle w:val="Hyperlink"/>
@@ -19828,8 +19736,8 @@
         </w:r>
       </w:hyperlink>
     </w:p>
-    <w:bookmarkEnd w:id="130"/>
-    <w:bookmarkStart w:id="132" w:name="ref-pollak2009"/>
+    <w:bookmarkEnd w:id="123"/>
+    <w:bookmarkStart w:id="125" w:name="ref-pollak2009"/>
     <w:p>
       <w:pPr>
         <w:pStyle w:val="Bibliography"/>
@@ -19866,7 +19774,7 @@
       <w:r>
         <w:t xml:space="preserve"> </w:t>
       </w:r>
-      <w:hyperlink r:id="rId131">
+      <w:hyperlink r:id="rId124">
         <w:r>
           <w:rPr>
             <w:rStyle w:val="Hyperlink"/>
@@ -19875,8 +19783,8 @@
         </w:r>
       </w:hyperlink>
     </w:p>
-    <w:bookmarkEnd w:id="132"/>
-    <w:bookmarkStart w:id="134" w:name="ref-rcoreteam2020"/>
+    <w:bookmarkEnd w:id="125"/>
+    <w:bookmarkStart w:id="127" w:name="ref-rcoreteam2020"/>
     <w:p>
       <w:pPr>
         <w:pStyle w:val="Bibliography"/>
@@ -19900,7 +19808,7 @@
       <w:r>
         <w:t xml:space="preserve"> </w:t>
       </w:r>
-      <w:hyperlink r:id="rId133">
+      <w:hyperlink r:id="rId126">
         <w:r>
           <w:rPr>
             <w:rStyle w:val="Hyperlink"/>
@@ -19909,8 +19817,8 @@
         </w:r>
       </w:hyperlink>
     </w:p>
-    <w:bookmarkEnd w:id="134"/>
-    <w:bookmarkStart w:id="136" w:name="ref-redteammarket2021"/>
+    <w:bookmarkEnd w:id="127"/>
+    <w:bookmarkStart w:id="129" w:name="ref-redteammarket2021"/>
     <w:p>
       <w:pPr>
         <w:pStyle w:val="Bibliography"/>
@@ -19934,7 +19842,7 @@
       <w:r>
         <w:t xml:space="preserve"> </w:t>
       </w:r>
-      <w:hyperlink r:id="rId135">
+      <w:hyperlink r:id="rId128">
         <w:r>
           <w:rPr>
             <w:rStyle w:val="Hyperlink"/>
@@ -19943,8 +19851,8 @@
         </w:r>
       </w:hyperlink>
     </w:p>
-    <w:bookmarkEnd w:id="136"/>
-    <w:bookmarkStart w:id="138" w:name="ref-reuben2016"/>
+    <w:bookmarkEnd w:id="129"/>
+    <w:bookmarkStart w:id="131" w:name="ref-reuben2016"/>
     <w:p>
       <w:pPr>
         <w:pStyle w:val="Bibliography"/>
@@ -19981,7 +19889,7 @@
       <w:r>
         <w:t xml:space="preserve"> </w:t>
       </w:r>
-      <w:hyperlink r:id="rId137">
+      <w:hyperlink r:id="rId130">
         <w:r>
           <w:rPr>
             <w:rStyle w:val="Hyperlink"/>
@@ -19990,8 +19898,8 @@
         </w:r>
       </w:hyperlink>
     </w:p>
-    <w:bookmarkEnd w:id="138"/>
-    <w:bookmarkStart w:id="140" w:name="ref-richardson1991"/>
+    <w:bookmarkEnd w:id="131"/>
+    <w:bookmarkStart w:id="133" w:name="ref-richardson1991"/>
     <w:p>
       <w:pPr>
         <w:pStyle w:val="Bibliography"/>
@@ -20028,7 +19936,7 @@
       <w:r>
         <w:t xml:space="preserve"> </w:t>
       </w:r>
-      <w:hyperlink r:id="rId139">
+      <w:hyperlink r:id="rId132">
         <w:r>
           <w:rPr>
             <w:rStyle w:val="Hyperlink"/>
@@ -20037,8 +19945,8 @@
         </w:r>
       </w:hyperlink>
     </w:p>
-    <w:bookmarkEnd w:id="140"/>
-    <w:bookmarkStart w:id="142" w:name="ref-rifkin-graboi2021"/>
+    <w:bookmarkEnd w:id="133"/>
+    <w:bookmarkStart w:id="135" w:name="ref-rifkin-graboi2021"/>
     <w:p>
       <w:pPr>
         <w:pStyle w:val="Bibliography"/>
@@ -20062,7 +19970,7 @@
       <w:r>
         <w:t xml:space="preserve"> </w:t>
       </w:r>
-      <w:hyperlink r:id="rId141">
+      <w:hyperlink r:id="rId134">
         <w:r>
           <w:rPr>
             <w:rStyle w:val="Hyperlink"/>
@@ -20071,8 +19979,8 @@
         </w:r>
       </w:hyperlink>
     </w:p>
-    <w:bookmarkEnd w:id="142"/>
-    <w:bookmarkStart w:id="144" w:name="ref-rogoff2017"/>
+    <w:bookmarkEnd w:id="135"/>
+    <w:bookmarkStart w:id="137" w:name="ref-rogoff2017"/>
     <w:p>
       <w:pPr>
         <w:pStyle w:val="Bibliography"/>
@@ -20109,7 +20017,7 @@
       <w:r>
         <w:t xml:space="preserve"> </w:t>
       </w:r>
-      <w:hyperlink r:id="rId143">
+      <w:hyperlink r:id="rId136">
         <w:r>
           <w:rPr>
             <w:rStyle w:val="Hyperlink"/>
@@ -20118,8 +20026,8 @@
         </w:r>
       </w:hyperlink>
     </w:p>
-    <w:bookmarkEnd w:id="144"/>
-    <w:bookmarkStart w:id="146" w:name="ref-sheridan2014"/>
+    <w:bookmarkEnd w:id="137"/>
+    <w:bookmarkStart w:id="139" w:name="ref-sheridan2014"/>
     <w:p>
       <w:pPr>
         <w:pStyle w:val="Bibliography"/>
@@ -20156,7 +20064,7 @@
       <w:r>
         <w:t xml:space="preserve"> </w:t>
       </w:r>
-      <w:hyperlink r:id="rId145">
+      <w:hyperlink r:id="rId138">
         <w:r>
           <w:rPr>
             <w:rStyle w:val="Hyperlink"/>
@@ -20165,8 +20073,8 @@
         </w:r>
       </w:hyperlink>
     </w:p>
-    <w:bookmarkEnd w:id="146"/>
-    <w:bookmarkStart w:id="148" w:name="ref-shoda2013"/>
+    <w:bookmarkEnd w:id="139"/>
+    <w:bookmarkStart w:id="141" w:name="ref-shoda2013"/>
     <w:p>
       <w:pPr>
         <w:pStyle w:val="Bibliography"/>
@@ -20203,7 +20111,7 @@
       <w:r>
         <w:t xml:space="preserve"> </w:t>
       </w:r>
-      <w:hyperlink r:id="rId147">
+      <w:hyperlink r:id="rId140">
         <w:r>
           <w:rPr>
             <w:rStyle w:val="Hyperlink"/>
@@ -20212,8 +20120,8 @@
         </w:r>
       </w:hyperlink>
     </w:p>
-    <w:bookmarkEnd w:id="148"/>
-    <w:bookmarkStart w:id="150" w:name="ref-simonsohn2020"/>
+    <w:bookmarkEnd w:id="141"/>
+    <w:bookmarkStart w:id="143" w:name="ref-simonsohn2020"/>
     <w:p>
       <w:pPr>
         <w:pStyle w:val="Bibliography"/>
@@ -20250,7 +20158,7 @@
       <w:r>
         <w:t xml:space="preserve"> </w:t>
       </w:r>
-      <w:hyperlink r:id="rId149">
+      <w:hyperlink r:id="rId142">
         <w:r>
           <w:rPr>
             <w:rStyle w:val="Hyperlink"/>
@@ -20259,8 +20167,8 @@
         </w:r>
       </w:hyperlink>
     </w:p>
-    <w:bookmarkEnd w:id="150"/>
-    <w:bookmarkStart w:id="152" w:name="ref-smith2021"/>
+    <w:bookmarkEnd w:id="143"/>
+    <w:bookmarkStart w:id="145" w:name="ref-smith2021"/>
     <w:p>
       <w:pPr>
         <w:pStyle w:val="Bibliography"/>
@@ -20297,7 +20205,7 @@
       <w:r>
         <w:t xml:space="preserve"> </w:t>
       </w:r>
-      <w:hyperlink r:id="rId151">
+      <w:hyperlink r:id="rId144">
         <w:r>
           <w:rPr>
             <w:rStyle w:val="Hyperlink"/>
@@ -20306,8 +20214,8 @@
         </w:r>
       </w:hyperlink>
     </w:p>
-    <w:bookmarkEnd w:id="152"/>
-    <w:bookmarkStart w:id="154" w:name="ref-steegen2016"/>
+    <w:bookmarkEnd w:id="145"/>
+    <w:bookmarkStart w:id="147" w:name="ref-steegen2016"/>
     <w:p>
       <w:pPr>
         <w:pStyle w:val="Bibliography"/>
@@ -20344,7 +20252,7 @@
       <w:r>
         <w:t xml:space="preserve"> </w:t>
       </w:r>
-      <w:hyperlink r:id="rId153">
+      <w:hyperlink r:id="rId146">
         <w:r>
           <w:rPr>
             <w:rStyle w:val="Hyperlink"/>
@@ -20353,8 +20261,8 @@
         </w:r>
       </w:hyperlink>
     </w:p>
-    <w:bookmarkEnd w:id="154"/>
-    <w:bookmarkStart w:id="156" w:name="ref-sternberg2001"/>
+    <w:bookmarkEnd w:id="147"/>
+    <w:bookmarkStart w:id="149" w:name="ref-sternberg2001"/>
     <w:p>
       <w:pPr>
         <w:pStyle w:val="Bibliography"/>
@@ -20391,7 +20299,7 @@
       <w:r>
         <w:t xml:space="preserve"> </w:t>
       </w:r>
-      <w:hyperlink r:id="rId155">
+      <w:hyperlink r:id="rId148">
         <w:r>
           <w:rPr>
             <w:rStyle w:val="Hyperlink"/>
@@ -20400,24 +20308,24 @@
         </w:r>
       </w:hyperlink>
     </w:p>
-    <w:bookmarkEnd w:id="156"/>
-    <w:bookmarkStart w:id="158" w:name="ref-szepsenwol2015"/>
+    <w:bookmarkEnd w:id="149"/>
+    <w:bookmarkStart w:id="151" w:name="ref-tottenham2009"/>
     <w:p>
       <w:pPr>
         <w:pStyle w:val="Bibliography"/>
       </w:pPr>
       <w:r>
-        <w:t xml:space="preserve">Szepsenwol, O., Simpson, J. A., Griskevicius, V., &amp; Raby, K. L. (2015). The effect of unpredictable early childhood environments on parenting in adulthood.</w:t>
-      </w:r>
-      <w:r>
-        <w:t xml:space="preserve"> </w:t>
-      </w:r>
-      <w:r>
-        <w:rPr>
-          <w:iCs/>
-          <w:i/>
-        </w:rPr>
-        <w:t xml:space="preserve">Journal of Personality and Social Psychology</w:t>
+        <w:t xml:space="preserve">Tottenham, N., Tanaka, J. W., Leon, A. C., McCarry, T., Nurse, M., Hare, T. A., Marcus, D. J., Westerlund, A., Casey, B. J., &amp; Nelson, C. (2009). The NimStim set of facial expressions: Judgments from untrained research participants.</w:t>
+      </w:r>
+      <w:r>
+        <w:t xml:space="preserve"> </w:t>
+      </w:r>
+      <w:r>
+        <w:rPr>
+          <w:iCs/>
+          <w:i/>
+        </w:rPr>
+        <w:t xml:space="preserve">Psychiatry Research</w:t>
       </w:r>
       <w:r>
         <w:t xml:space="preserve">,</w:t>
@@ -20430,53 +20338,6 @@
           <w:iCs/>
           <w:i/>
         </w:rPr>
-        <w:t xml:space="preserve">109</w:t>
-      </w:r>
-      <w:r>
-        <w:t xml:space="preserve">(6), 1045–1067.</w:t>
-      </w:r>
-      <w:r>
-        <w:t xml:space="preserve"> </w:t>
-      </w:r>
-      <w:hyperlink r:id="rId157">
-        <w:r>
-          <w:rPr>
-            <w:rStyle w:val="Hyperlink"/>
-          </w:rPr>
-          <w:t xml:space="preserve">https://doi.org/10.1037/pspi0000032</w:t>
-        </w:r>
-      </w:hyperlink>
-    </w:p>
-    <w:bookmarkEnd w:id="158"/>
-    <w:bookmarkStart w:id="160" w:name="ref-tottenham2009"/>
-    <w:p>
-      <w:pPr>
-        <w:pStyle w:val="Bibliography"/>
-      </w:pPr>
-      <w:r>
-        <w:t xml:space="preserve">Tottenham, N., Tanaka, J. W., Leon, A. C., McCarry, T., Nurse, M., Hare, T. A., Marcus, D. J., Westerlund, A., Casey, B. J., &amp; Nelson, C. (2009). The NimStim set of facial expressions: Judgments from untrained research participants.</w:t>
-      </w:r>
-      <w:r>
-        <w:t xml:space="preserve"> </w:t>
-      </w:r>
-      <w:r>
-        <w:rPr>
-          <w:iCs/>
-          <w:i/>
-        </w:rPr>
-        <w:t xml:space="preserve">Psychiatry Research</w:t>
-      </w:r>
-      <w:r>
-        <w:t xml:space="preserve">,</w:t>
-      </w:r>
-      <w:r>
-        <w:t xml:space="preserve"> </w:t>
-      </w:r>
-      <w:r>
-        <w:rPr>
-          <w:iCs/>
-          <w:i/>
-        </w:rPr>
         <w:t xml:space="preserve">168</w:t>
       </w:r>
       <w:r>
@@ -20485,7 +20346,7 @@
       <w:r>
         <w:t xml:space="preserve"> </w:t>
       </w:r>
-      <w:hyperlink r:id="rId159">
+      <w:hyperlink r:id="rId150">
         <w:r>
           <w:rPr>
             <w:rStyle w:val="Hyperlink"/>
@@ -20494,8 +20355,8 @@
         </w:r>
       </w:hyperlink>
     </w:p>
-    <w:bookmarkEnd w:id="160"/>
-    <w:bookmarkStart w:id="162" w:name="ref-unsworth2008"/>
+    <w:bookmarkEnd w:id="151"/>
+    <w:bookmarkStart w:id="153" w:name="ref-unsworth2008"/>
     <w:p>
       <w:pPr>
         <w:pStyle w:val="Bibliography"/>
@@ -20532,7 +20393,7 @@
       <w:r>
         <w:t xml:space="preserve"> </w:t>
       </w:r>
-      <w:hyperlink r:id="rId161">
+      <w:hyperlink r:id="rId152">
         <w:r>
           <w:rPr>
             <w:rStyle w:val="Hyperlink"/>
@@ -20541,8 +20402,8 @@
         </w:r>
       </w:hyperlink>
     </w:p>
-    <w:bookmarkEnd w:id="162"/>
-    <w:bookmarkStart w:id="164" w:name="ref-unsworth2015"/>
+    <w:bookmarkEnd w:id="153"/>
+    <w:bookmarkStart w:id="155" w:name="ref-unsworth2015"/>
     <w:p>
       <w:pPr>
         <w:pStyle w:val="Bibliography"/>
@@ -20579,7 +20440,7 @@
       <w:r>
         <w:t xml:space="preserve"> </w:t>
       </w:r>
-      <w:hyperlink r:id="rId163">
+      <w:hyperlink r:id="rId154">
         <w:r>
           <w:rPr>
             <w:rStyle w:val="Hyperlink"/>
@@ -20588,8 +20449,8 @@
         </w:r>
       </w:hyperlink>
     </w:p>
-    <w:bookmarkEnd w:id="164"/>
-    <w:bookmarkStart w:id="166" w:name="ref-ursache2016a"/>
+    <w:bookmarkEnd w:id="155"/>
+    <w:bookmarkStart w:id="157" w:name="ref-ursache2016a"/>
     <w:p>
       <w:pPr>
         <w:pStyle w:val="Bibliography"/>
@@ -20626,7 +20487,7 @@
       <w:r>
         <w:t xml:space="preserve"> </w:t>
       </w:r>
-      <w:hyperlink r:id="rId165">
+      <w:hyperlink r:id="rId156">
         <w:r>
           <w:rPr>
             <w:rStyle w:val="Hyperlink"/>
@@ -20635,8 +20496,8 @@
         </w:r>
       </w:hyperlink>
     </w:p>
-    <w:bookmarkEnd w:id="166"/>
-    <w:bookmarkStart w:id="168" w:name="ref-vantassel-baska2018"/>
+    <w:bookmarkEnd w:id="157"/>
+    <w:bookmarkStart w:id="159" w:name="ref-vantassel-baska2018"/>
     <w:p>
       <w:pPr>
         <w:pStyle w:val="Bibliography"/>
@@ -20673,7 +20534,7 @@
       <w:r>
         <w:t xml:space="preserve"> </w:t>
       </w:r>
-      <w:hyperlink r:id="rId167">
+      <w:hyperlink r:id="rId158">
         <w:r>
           <w:rPr>
             <w:rStyle w:val="Hyperlink"/>
@@ -20682,13 +20543,60 @@
         </w:r>
       </w:hyperlink>
     </w:p>
-    <w:bookmarkEnd w:id="168"/>
-    <w:bookmarkStart w:id="170" w:name="ref-young2018"/>
+    <w:bookmarkEnd w:id="159"/>
+    <w:bookmarkStart w:id="161" w:name="ref-young2020"/>
     <w:p>
       <w:pPr>
         <w:pStyle w:val="Bibliography"/>
       </w:pPr>
       <w:r>
+        <w:t xml:space="preserve">Young, E. S., Frankenhuis, W. E., &amp; Ellis, B. J. (2020). Theory and measurement of environmental unpredictability.</w:t>
+      </w:r>
+      <w:r>
+        <w:t xml:space="preserve"> </w:t>
+      </w:r>
+      <w:r>
+        <w:rPr>
+          <w:iCs/>
+          <w:i/>
+        </w:rPr>
+        <w:t xml:space="preserve">Evolution and Human Behavior</w:t>
+      </w:r>
+      <w:r>
+        <w:t xml:space="preserve">,</w:t>
+      </w:r>
+      <w:r>
+        <w:t xml:space="preserve"> </w:t>
+      </w:r>
+      <w:r>
+        <w:rPr>
+          <w:iCs/>
+          <w:i/>
+        </w:rPr>
+        <w:t xml:space="preserve">41</w:t>
+      </w:r>
+      <w:r>
+        <w:t xml:space="preserve">(6), 550–556.</w:t>
+      </w:r>
+      <w:r>
+        <w:t xml:space="preserve"> </w:t>
+      </w:r>
+      <w:hyperlink r:id="rId160">
+        <w:r>
+          <w:rPr>
+            <w:rStyle w:val="Hyperlink"/>
+          </w:rPr>
+          <w:t xml:space="preserve">https://doi.org/ghbd6s</w:t>
+        </w:r>
+      </w:hyperlink>
+    </w:p>
+    <w:bookmarkEnd w:id="161"/>
+    <w:bookmarkStart w:id="163" w:name="ref-young2018"/>
+    <w:p>
+      <w:pPr>
+        <w:pStyle w:val="Bibliography"/>
+      </w:pPr>
+      <w:r>
         <w:t xml:space="preserve">Young, E. S., Griskevicius, V., Simpson, J. A., Waters, T. E. A., &amp; Mittal, C. (2018). Can an unpredictable childhood environment enhance working memory? Testing the sensitized-specialization hypothesis.</w:t>
       </w:r>
       <w:r>
@@ -20720,7 +20628,7 @@
       <w:r>
         <w:t xml:space="preserve"> </w:t>
       </w:r>
-      <w:hyperlink r:id="rId169">
+      <w:hyperlink r:id="rId162">
         <w:r>
           <w:rPr>
             <w:rStyle w:val="Hyperlink"/>
@@ -20729,8 +20637,8 @@
         </w:r>
       </w:hyperlink>
     </w:p>
-    <w:bookmarkEnd w:id="170"/>
-    <w:bookmarkStart w:id="172" w:name="ref-zuilkowski2016"/>
+    <w:bookmarkEnd w:id="163"/>
+    <w:bookmarkStart w:id="165" w:name="ref-zuilkowski2016"/>
     <w:p>
       <w:pPr>
         <w:pStyle w:val="Bibliography"/>
@@ -20767,7 +20675,7 @@
       <w:r>
         <w:t xml:space="preserve"> </w:t>
       </w:r>
-      <w:hyperlink r:id="rId171">
+      <w:hyperlink r:id="rId164">
         <w:r>
           <w:rPr>
             <w:rStyle w:val="Hyperlink"/>
@@ -20776,9 +20684,9 @@
         </w:r>
       </w:hyperlink>
     </w:p>
-    <w:bookmarkEnd w:id="172"/>
-    <w:bookmarkEnd w:id="173"/>
-    <w:bookmarkEnd w:id="174"/>
+    <w:bookmarkEnd w:id="165"/>
+    <w:bookmarkEnd w:id="166"/>
+    <w:bookmarkEnd w:id="167"/>
     <w:sectPr xmlns:w="http://schemas.openxmlformats.org/wordprocessingml/2006/main">
       <w:pgMar w:header="720" w:bottom="1440" w:top="1440" w:right="1440" w:left="1440" w:footer="0" w:gutter="0"/>
       <w:pgSz w:h="16848" w:w="11952" w:orient="portrait"/>

</xml_diff>

<commit_message>
small fixes at the proofs stage
</commit_message>
<xml_diff>
--- a/manuscript/manuscript.docx
+++ b/manuscript/manuscript.docx
@@ -61,7 +61,7 @@
         <w:t xml:space="preserve"> </w:t>
       </w:r>
       <w:r>
-        <w:t xml:space="preserve">= 0.81; 48.22% female; 64.56% White). Measures of environmental unpredictability, violence, and poverty were collected to tested adversity × task version interactions. There were no interactions for attention shifting. For working memory updating, youth exposed to violence and poverty scored lower than their peers with abstract stimuli but equally well with ecological stimuli. These results are striking compared to contemporary developmental science, which often reports lowered performance among adversity-exposed youth.</w:t>
+        <w:t xml:space="preserve">= 0.81; 48.22% female; 64.56% White). Measures of environmental unpredictability, violence, and poverty were collected to test adversity × task version interactions. There were no interactions for attention shifting. For working memory updating, youth exposed to violence and poverty scored lower than their peers with abstract stimuli but equally well with ecological stimuli. These results are striking compared to contemporary developmental science, which often reports lowered performance among adversity-exposed youth.</w:t>
       </w:r>
     </w:p>
     <w:p>
@@ -396,7 +396,7 @@
         <w:t xml:space="preserve"> </w:t>
       </w:r>
       <w:r>
-        <w:t xml:space="preserve">exposures to violence memorized both content types less accurately. There were no associations between violence exposures and reasoning performance. Overall, this study suggests that ecologically relevant testing materials may in some conditions</w:t>
+        <w:t xml:space="preserve">exposures to violence memorized both content types less accurately. There were no associations between violence exposures and reasoning performance. Overall, this study suggests that ecologically relevant testing materials may, in some conditions,</w:t>
       </w:r>
       <w:r>
         <w:t xml:space="preserve"> </w:t>
@@ -431,7 +431,7 @@
         <w:pStyle w:val="BodyText"/>
       </w:pPr>
       <w:r>
-        <w:t xml:space="preserve">Although research testing performance in ecologically relevant contexts or situations and using ecologically relevant materials have generated innovative ideas and findings, it remains unclear whether or how these ideas and findings can be practically applied. For example, narrow abilities, such as memorizing social dominance hierarchies or accurately detecting anger in faces, seem to have limited practical value in educational contexts. In addition, although executive functions and working memory are related to many educational outcomes, it is unclear how schools and teachers might leverage skills and abilities that specifically depend on inducing uncertainty. That seems impractical, at best, and unethical, at worst.</w:t>
+        <w:t xml:space="preserve">Although research testing performance in ecologically relevant contexts or situations and using ecologically relevant materials have generated innovative ideas and findings, it remains unclear whether or how they can be practically applied. For example, narrow abilities, such as memorizing social dominance hierarchies or accurately detecting anger in faces, seem to have limited practical value in educational contexts. In addition, although executive functions and working memory are related to many educational outcomes, it is unclear how schools and teachers might leverage skills and abilities that specifically depend on inducing uncertainty. That seems impractical, at best, and unethical, at worst.</w:t>
       </w:r>
     </w:p>
     <w:p>
@@ -588,7 +588,7 @@
         </w:rPr>
         <w:t xml:space="preserve">Figure </w:t>
       </w:r>
-      <w:bookmarkStart w:id="30816aaf-b550-4194-8fc1-9dfe0ad4bcca" w:name="figure1"/>
+      <w:bookmarkStart w:id="1ddfd064-e653-4235-a303-da0daed5baf7" w:name="figure1"/>
       <w:r xmlns:w="http://schemas.openxmlformats.org/wordprocessingml/2006/main" xmlns:wp="http://schemas.openxmlformats.org/drawingml/2006/wordprocessingDrawing" xmlns:r="http://schemas.openxmlformats.org/officeDocument/2006/relationships" xmlns:w14="http://schemas.microsoft.com/office/word/2010/wordml">
         <w:rPr>
           <w:rFonts/>
@@ -610,7 +610,7 @@
         </w:rPr>
         <w:fldChar w:fldCharType="end" w:dirty="true"/>
       </w:r>
-      <w:bookmarkEnd w:id="30816aaf-b550-4194-8fc1-9dfe0ad4bcca"/>
+      <w:bookmarkEnd w:id="1ddfd064-e653-4235-a303-da0daed5baf7"/>
       <w:r>
         <w:t xml:space="preserve">. </w:t>
       </w:r>
@@ -990,16 +990,13 @@
         <w:t xml:space="preserve">‘</w:t>
       </w:r>
       <w:r>
-        <w:t xml:space="preserve">color,</w:t>
+        <w:t xml:space="preserve">color</w:t>
       </w:r>
       <w:r>
         <w:t xml:space="preserve">’</w:t>
       </w:r>
       <w:r>
-        <w:t xml:space="preserve"> </w:t>
-      </w:r>
-      <w:r>
-        <w:t xml:space="preserve">participants categorized the blue triangle as blue. However, if the rule was</w:t>
+        <w:t xml:space="preserve">, participants categorized the blue triangle as blue. However, if the rule was</w:t>
       </w:r>
       <w:r>
         <w:t xml:space="preserve"> </w:t>
@@ -1008,16 +1005,13 @@
         <w:t xml:space="preserve">‘</w:t>
       </w:r>
       <w:r>
-        <w:t xml:space="preserve">shape,</w:t>
+        <w:t xml:space="preserve">shape</w:t>
       </w:r>
       <w:r>
         <w:t xml:space="preserve">’</w:t>
       </w:r>
       <w:r>
-        <w:t xml:space="preserve"> </w:t>
-      </w:r>
-      <w:r>
-        <w:t xml:space="preserve">participants instead categorized the blue triangle as a triangle.</w:t>
+        <w:t xml:space="preserve">, participants instead categorized the blue triangle as a triangle.</w:t>
       </w:r>
     </w:p>
     <w:p>
@@ -1054,16 +1048,13 @@
         <w:t xml:space="preserve">‘</w:t>
       </w:r>
       <w:r>
-        <w:t xml:space="preserve">gender,</w:t>
+        <w:t xml:space="preserve">gender</w:t>
       </w:r>
       <w:r>
         <w:t xml:space="preserve">’</w:t>
       </w:r>
       <w:r>
-        <w:t xml:space="preserve"> </w:t>
-      </w:r>
-      <w:r>
-        <w:t xml:space="preserve">for example, participants categorized the face as female. If the rule was</w:t>
+        <w:t xml:space="preserve">, for example, participants categorized the face as female. If the rule was</w:t>
       </w:r>
       <w:r>
         <w:t xml:space="preserve"> </w:t>
@@ -1072,16 +1063,13 @@
         <w:t xml:space="preserve">‘</w:t>
       </w:r>
       <w:r>
-        <w:t xml:space="preserve">emotion,</w:t>
+        <w:t xml:space="preserve">emotion</w:t>
       </w:r>
       <w:r>
         <w:t xml:space="preserve">’</w:t>
       </w:r>
       <w:r>
-        <w:t xml:space="preserve"> </w:t>
-      </w:r>
-      <w:r>
-        <w:t xml:space="preserve">participants instead categorized the face as happy. The stimuli for the ecological attention-shifting task were selected from the NimStim library</w:t>
+        <w:t xml:space="preserve">, participants instead categorized the face as happy. The stimuli for the ecological attention-shifting task were selected from the NimStim library</w:t>
       </w:r>
       <w:r>
         <w:t xml:space="preserve"> </w:t>
@@ -1107,16 +1095,13 @@
         <w:t xml:space="preserve">‘</w:t>
       </w:r>
       <w:r>
-        <w:t xml:space="preserve">color,</w:t>
+        <w:t xml:space="preserve">color</w:t>
       </w:r>
       <w:r>
         <w:t xml:space="preserve">’</w:t>
       </w:r>
       <w:r>
-        <w:t xml:space="preserve"> </w:t>
-      </w:r>
-      <w:r>
-        <w:t xml:space="preserve">for instance, the current trial is a repeat trial. Switch trials are trials where the rule changes from the previous trial. If the current rule is</w:t>
+        <w:t xml:space="preserve">, for instance, the current trial is a repeat trial. Switch trials are trials where the rule changes from the previous trial. If the current rule is</w:t>
       </w:r>
       <w:r>
         <w:t xml:space="preserve"> </w:t>
@@ -1797,7 +1782,25 @@
         <w:t xml:space="preserve">(Young et al., 2018)</w:t>
       </w:r>
       <w:r>
-        <w:t xml:space="preserve">. Our goal was to aggregate these two information sources to arrive at a best estimate of environmental unpredictability.</w:t>
+        <w:t xml:space="preserve">. Our goal was to aggregate these two information sources to arrive at a</w:t>
+      </w:r>
+      <w:r>
+        <w:t xml:space="preserve"> </w:t>
+      </w:r>
+      <w:r>
+        <w:t xml:space="preserve">“</w:t>
+      </w:r>
+      <w:r>
+        <w:t xml:space="preserve">best estimate</w:t>
+      </w:r>
+      <w:r>
+        <w:t xml:space="preserve">”</w:t>
+      </w:r>
+      <w:r>
+        <w:t xml:space="preserve"> </w:t>
+      </w:r>
+      <w:r>
+        <w:t xml:space="preserve">of environmental unpredictability.</w:t>
       </w:r>
     </w:p>
     <w:p>
@@ -2019,16 +2022,13 @@
         <w:t xml:space="preserve">“</w:t>
       </w:r>
       <w:r>
-        <w:t xml:space="preserve">My parental situation changed a lot (for example, divorce or separation of parents, parents starting new romantic relationships, parents leaving the home).</w:t>
+        <w:t xml:space="preserve">My parental situation changed a lot (for example, divorce or separation of parents, parents starting new romantic relationships, parents leaving the home)</w:t>
       </w:r>
       <w:r>
         <w:t xml:space="preserve">”</w:t>
       </w:r>
       <w:r>
-        <w:t xml:space="preserve"> </w:t>
-      </w:r>
-      <w:r>
-        <w:t xml:space="preserve">Participants rated each item on a scale from 1 (never true) to 5 (very often true). Responses to these items were averaged to create a self-reported perceived childhood unpredictability measure (</w:t>
+        <w:t xml:space="preserve">. Participants rated each item on a scale from 1 (never true) to 5 (very often true). Responses to these items were averaged to create a self-reported perceived childhood unpredictability measure (</w:t>
       </w:r>
       <w:r>
         <w:rPr>
@@ -2235,16 +2235,13 @@
         <w:t xml:space="preserve">“</w:t>
       </w:r>
       <w:r>
-        <w:t xml:space="preserve">Where I grew up, it was important to be able to defend yourself against physical harm.</w:t>
+        <w:t xml:space="preserve">Where I grew up, it was important to be able to defend yourself against physical harm</w:t>
       </w:r>
       <w:r>
         <w:t xml:space="preserve">”</w:t>
       </w:r>
       <w:r>
-        <w:t xml:space="preserve"> </w:t>
-      </w:r>
-      <w:r>
-        <w:t xml:space="preserve">The physical fighting items asked about witnessing fights:</w:t>
+        <w:t xml:space="preserve">. The physical fighting items asked about witnessing fights:</w:t>
       </w:r>
       <w:r>
         <w:t xml:space="preserve"> </w:t>
@@ -2274,10 +2271,7 @@
         <w:t xml:space="preserve">”</w:t>
       </w:r>
       <w:r>
-        <w:t xml:space="preserve"> </w:t>
-      </w:r>
-      <w:r>
-        <w:t xml:space="preserve">Both items were rated on a scale from 1 (0 times) to 8 (12 or more times).</w:t>
+        <w:t xml:space="preserve">. Both items were rated on a scale from 1 (0 times) to 8 (12 or more times).</w:t>
       </w:r>
     </w:p>
     <w:p>
@@ -2423,16 +2417,13 @@
         <w:t xml:space="preserve">‘</w:t>
       </w:r>
       <w:r>
-        <w:t xml:space="preserve">yes.</w:t>
+        <w:t xml:space="preserve">yes</w:t>
       </w:r>
       <w:r>
         <w:t xml:space="preserve">’</w:t>
       </w:r>
       <w:r>
-        <w:t xml:space="preserve"> </w:t>
-      </w:r>
-      <w:r>
-        <w:t xml:space="preserve">These items were summed to create a four-level variable for each parent where 0 = did not graduate high school, 1 = graduated high school but did not attend any college, 2 = graduated high school and completed some college, and 3 = went to college and obtained a bachelor’s degree or higher. Mother and father education were averaged to create a parental education score (</w:t>
+        <w:t xml:space="preserve">. These items were summed to create a four-level variable for each parent where 0 = did not graduate high school, 1 = graduated high school but did not attend any college, 2 = graduated high school and completed some college, and 3 = went to college and obtained a bachelor’s degree or higher. Mother and father education were averaged to create a parental education score (</w:t>
       </w:r>
       <w:r>
         <w:rPr>
@@ -2709,16 +2700,13 @@
         <w:t xml:space="preserve">“</w:t>
       </w:r>
       <w:r>
-        <w:t xml:space="preserve">Your family struggled to make ends meet (get by financially).</w:t>
+        <w:t xml:space="preserve">Your family struggled to make ends meet (get by financially)</w:t>
       </w:r>
       <w:r>
         <w:t xml:space="preserve">”</w:t>
       </w:r>
       <w:r>
-        <w:t xml:space="preserve"> </w:t>
-      </w:r>
-      <w:r>
-        <w:t xml:space="preserve">The first six items were reversed, and all items were averaged to create a perceived resource scarcity measure (</w:t>
+        <w:t xml:space="preserve">. The first six items were reversed, and all items were averaged to create a perceived resource scarcity measure (</w:t>
       </w:r>
       <w:r>
         <w:rPr>
@@ -2888,10 +2876,7 @@
         <w:t xml:space="preserve">”</w:t>
       </w:r>
       <w:r>
-        <w:t xml:space="preserve"> </w:t>
-      </w:r>
-      <w:r>
-        <w:t xml:space="preserve">Participants indicated 1 (yes) or 0 (no) for each item. More socially desirable responses were scored as 1. Items were then summed to create a social desirability index (</w:t>
+        <w:t xml:space="preserve">. Participants indicated 1 (yes) or 0 (no) for each item. More socially desirable responses were scored as 1. Items were then summed to create a social desirability index (</w:t>
       </w:r>
       <w:r>
         <w:rPr>
@@ -3081,52 +3066,7 @@
         <w:t xml:space="preserve"> </w:t>
       </w:r>
       <w:r>
-        <w:t xml:space="preserve">= 93, 45 families). All sibling groups were pairs of two (43 sibling pairs) except for 1 group of three and 1 group of four siblings. We computed intraclass correlations (ICCs) for sibling groups for attention-shifting and working memory updating scores. ICCs for attention shifting were essentially zero, but they were non-zero for working memory updating scores (</w:t>
-      </w:r>
-      <w:r>
-        <w:rPr>
-          <w:iCs/>
-          <w:i/>
-        </w:rPr>
-        <w:t xml:space="preserve">ICC</w:t>
-      </w:r>
-      <w:r>
-        <w:rPr>
-          <w:vertAlign w:val="subscript"/>
-          <w:iCs/>
-          <w:i/>
-        </w:rPr>
-        <w:t xml:space="preserve">standard</w:t>
-      </w:r>
-      <w:r>
-        <w:t xml:space="preserve"> </w:t>
-      </w:r>
-      <w:r>
-        <w:t xml:space="preserve">= 0.02,</w:t>
-      </w:r>
-      <w:r>
-        <w:t xml:space="preserve"> </w:t>
-      </w:r>
-      <w:r>
-        <w:rPr>
-          <w:iCs/>
-          <w:i/>
-        </w:rPr>
-        <w:t xml:space="preserve">ICC</w:t>
-      </w:r>
-      <w:r>
-        <w:rPr>
-          <w:vertAlign w:val="subscript"/>
-          <w:iCs/>
-          <w:i/>
-        </w:rPr>
-        <w:t xml:space="preserve">ecological</w:t>
-      </w:r>
-      <w:r>
-        <w:t xml:space="preserve"> </w:t>
-      </w:r>
-      <w:r>
-        <w:t xml:space="preserve">= 0.24). Thus, all models analyzing working memory updating included an additional random intercept for siblings. Non-siblings were given the same sibling-group code, so the model could compute an intercept for non-siblings.</w:t>
+        <w:t xml:space="preserve">= 93, 45 families). All sibling groups were pairs of two (43 sibling pairs) except for 1 group of three and 1 group of four siblings. We computed intraclass correlations for sibling groups for attention-shifting and working memory updating scores. Intraclass correlations for attention shifting were essentially zero. However, for working memory updating scores, intraclass correlations were 0.02 and 0.24 for the standard and ecological versions, respectively. Thus, all models analyzing working memory updating included an additional random intercept for siblings. Non-siblings were given the same sibling-group code, so the model could compute an intercept for non-siblings.</w:t>
       </w:r>
     </w:p>
     <w:p>
@@ -3276,7 +3216,7 @@
         </m:r>
       </m:oMath>
       <w:r>
-        <w:t xml:space="preserve">-coefficients), sample sizes, and bootstrapped</w:t>
+        <w:t xml:space="preserve">-coefficients) and bootstrapped</w:t>
       </w:r>
       <w:r>
         <w:t xml:space="preserve"> </w:t>
@@ -3326,7 +3266,7 @@
         </w:rPr>
         <w:t xml:space="preserve">Table </w:t>
       </w:r>
-      <w:bookmarkStart w:id="8f75d14e-f6e1-4234-80f2-9eae45c17031" w:name="table1"/>
+      <w:bookmarkStart w:id="2e8269a3-33e6-4278-8c39-75b0b2fdd9ad" w:name="table1"/>
       <w:r xmlns:w="http://schemas.openxmlformats.org/wordprocessingml/2006/main" xmlns:wp="http://schemas.openxmlformats.org/drawingml/2006/wordprocessingDrawing" xmlns:r="http://schemas.openxmlformats.org/officeDocument/2006/relationships" xmlns:w14="http://schemas.microsoft.com/office/word/2010/wordml">
         <w:rPr>
           <w:rFonts/>
@@ -3348,7 +3288,7 @@
         </w:rPr>
         <w:fldChar w:fldCharType="end" w:dirty="true"/>
       </w:r>
-      <w:bookmarkEnd w:id="8f75d14e-f6e1-4234-80f2-9eae45c17031"/>
+      <w:bookmarkEnd w:id="2e8269a3-33e6-4278-8c39-75b0b2fdd9ad"/>
       <w:r>
         <w:t xml:space="preserve">. </w:t>
       </w:r>
@@ -3384,6 +3324,7 @@
           </w:tcPr>
           <w:p>
             <w:pPr>
+              <w:keepNext/>
               <w:jc w:val="center"/>
               <w:spacing w:after="20" w:before="20" w:line="240"/>
               <w:ind w:firstLine="0" w:left="20" w:right="20"/>
@@ -3418,6 +3359,7 @@
           </w:tcPr>
           <w:p>
             <w:pPr>
+              <w:keepNext/>
               <w:jc w:val="center"/>
               <w:spacing w:after="20" w:before="20" w:line="240"/>
               <w:ind w:firstLine="0" w:left="20" w:right="20"/>
@@ -3450,6 +3392,7 @@
           </w:tcPr>
           <w:p>
             <w:pPr>
+              <w:keepNext/>
               <w:jc w:val="center"/>
               <w:spacing w:after="20" w:before="20" w:line="240"/>
               <w:ind w:firstLine="0" w:left="20" w:right="20"/>
@@ -3484,6 +3427,7 @@
           </w:tcPr>
           <w:p>
             <w:pPr>
+              <w:keepNext/>
               <w:jc w:val="center"/>
               <w:spacing w:after="20" w:before="20" w:line="240"/>
               <w:ind w:firstLine="0" w:left="20" w:right="20"/>
@@ -3516,6 +3460,7 @@
           </w:tcPr>
           <w:p>
             <w:pPr>
+              <w:keepNext/>
               <w:jc w:val="center"/>
               <w:spacing w:after="20" w:before="20" w:line="240"/>
               <w:ind w:firstLine="0" w:left="20" w:right="20"/>
@@ -3550,6 +3495,7 @@
           </w:tcPr>
           <w:p>
             <w:pPr>
+              <w:keepNext/>
               <w:jc w:val="center"/>
               <w:spacing w:after="20" w:before="20" w:line="240"/>
               <w:ind w:firstLine="0" w:left="20" w:right="20"/>
@@ -3589,6 +3535,7 @@
           </w:tcPr>
           <w:p>
             <w:pPr>
+              <w:keepNext/>
               <w:jc w:val="center"/>
               <w:spacing w:after="20" w:before="20" w:line="240"/>
               <w:ind w:firstLine="0" w:left="20" w:right="20"/>
@@ -3621,6 +3568,7 @@
           </w:tcPr>
           <w:p>
             <w:pPr>
+              <w:keepNext/>
               <w:jc w:val="center"/>
               <w:spacing w:after="20" w:before="20" w:line="240"/>
               <w:ind w:firstLine="0" w:left="20" w:right="20"/>
@@ -3653,6 +3601,7 @@
           </w:tcPr>
           <w:p>
             <w:pPr>
+              <w:keepNext/>
               <w:jc w:val="center"/>
               <w:spacing w:after="20" w:before="20" w:line="240"/>
               <w:ind w:firstLine="0" w:left="20" w:right="20"/>
@@ -3685,6 +3634,7 @@
           </w:tcPr>
           <w:p>
             <w:pPr>
+              <w:keepNext/>
               <w:jc w:val="center"/>
               <w:spacing w:after="20" w:before="20" w:line="240"/>
               <w:ind w:firstLine="0" w:left="20" w:right="20"/>
@@ -3717,6 +3667,7 @@
           </w:tcPr>
           <w:p>
             <w:pPr>
+              <w:keepNext/>
               <w:jc w:val="center"/>
               <w:spacing w:after="20" w:before="20" w:line="240"/>
               <w:ind w:firstLine="0" w:left="20" w:right="20"/>
@@ -3749,6 +3700,7 @@
           </w:tcPr>
           <w:p>
             <w:pPr>
+              <w:keepNext/>
               <w:jc w:val="center"/>
               <w:spacing w:after="20" w:before="20" w:line="240"/>
               <w:ind w:firstLine="0" w:left="20" w:right="20"/>
@@ -3781,6 +3733,7 @@
           </w:tcPr>
           <w:p>
             <w:pPr>
+              <w:keepNext/>
               <w:jc w:val="center"/>
               <w:spacing w:after="20" w:before="20" w:line="240"/>
               <w:ind w:firstLine="0" w:left="20" w:right="20"/>
@@ -3813,6 +3766,7 @@
           </w:tcPr>
           <w:p>
             <w:pPr>
+              <w:keepNext/>
               <w:jc w:val="center"/>
               <w:spacing w:after="20" w:before="20" w:line="240"/>
               <w:ind w:firstLine="0" w:left="20" w:right="20"/>
@@ -3845,6 +3799,7 @@
           </w:tcPr>
           <w:p>
             <w:pPr>
+              <w:keepNext/>
               <w:jc w:val="center"/>
               <w:spacing w:after="20" w:before="20" w:line="240"/>
               <w:ind w:firstLine="0" w:left="20" w:right="20"/>
@@ -3877,6 +3832,7 @@
           </w:tcPr>
           <w:p>
             <w:pPr>
+              <w:keepNext/>
               <w:jc w:val="center"/>
               <w:spacing w:after="20" w:before="20" w:line="240"/>
               <w:ind w:firstLine="0" w:left="20" w:right="20"/>
@@ -3909,6 +3865,7 @@
           </w:tcPr>
           <w:p>
             <w:pPr>
+              <w:keepNext/>
               <w:jc w:val="center"/>
               <w:spacing w:after="20" w:before="20" w:line="240"/>
               <w:ind w:firstLine="0" w:left="20" w:right="20"/>
@@ -3941,6 +3898,7 @@
           </w:tcPr>
           <w:p>
             <w:pPr>
+              <w:keepNext/>
               <w:jc w:val="center"/>
               <w:spacing w:after="20" w:before="20" w:line="240"/>
               <w:ind w:firstLine="0" w:left="20" w:right="20"/>
@@ -3973,6 +3931,7 @@
           </w:tcPr>
           <w:p>
             <w:pPr>
+              <w:keepNext/>
               <w:jc w:val="center"/>
               <w:spacing w:after="20" w:before="20" w:line="240"/>
               <w:ind w:firstLine="0" w:left="20" w:right="20"/>
@@ -4009,6 +3968,7 @@
           </w:tcPr>
           <w:p>
             <w:pPr>
+              <w:keepNext/>
               <w:jc w:val="left"/>
               <w:spacing w:after="20" w:before="20" w:line="240"/>
               <w:ind w:firstLine="0" w:left="20" w:right="20"/>
@@ -4038,6 +3998,7 @@
           </w:tcPr>
           <w:p>
             <w:pPr>
+              <w:keepNext/>
               <w:jc w:val="left"/>
               <w:spacing w:after="20" w:before="20" w:line="240"/>
               <w:ind w:firstLine="0" w:left="20" w:right="20"/>
@@ -4067,6 +4028,7 @@
           </w:tcPr>
           <w:p>
             <w:pPr>
+              <w:keepNext/>
               <w:jc w:val="left"/>
               <w:spacing w:after="20" w:before="20" w:line="240"/>
               <w:ind w:firstLine="0" w:left="20" w:right="20"/>
@@ -4096,6 +4058,7 @@
           </w:tcPr>
           <w:p>
             <w:pPr>
+              <w:keepNext/>
               <w:jc w:val="left"/>
               <w:spacing w:after="20" w:before="20" w:line="240"/>
               <w:ind w:firstLine="0" w:left="20" w:right="20"/>
@@ -4125,6 +4088,7 @@
           </w:tcPr>
           <w:p>
             <w:pPr>
+              <w:keepNext/>
               <w:jc w:val="left"/>
               <w:spacing w:after="20" w:before="20" w:line="240"/>
               <w:ind w:firstLine="0" w:left="20" w:right="20"/>
@@ -4154,6 +4118,7 @@
           </w:tcPr>
           <w:p>
             <w:pPr>
+              <w:keepNext/>
               <w:jc w:val="left"/>
               <w:spacing w:after="20" w:before="20" w:line="240"/>
               <w:ind w:firstLine="0" w:left="20" w:right="20"/>
@@ -4183,6 +4148,7 @@
           </w:tcPr>
           <w:p>
             <w:pPr>
+              <w:keepNext/>
               <w:jc w:val="left"/>
               <w:spacing w:after="20" w:before="20" w:line="240"/>
               <w:ind w:firstLine="0" w:left="20" w:right="20"/>
@@ -4212,6 +4178,7 @@
           </w:tcPr>
           <w:p>
             <w:pPr>
+              <w:keepNext/>
               <w:jc w:val="left"/>
               <w:spacing w:after="20" w:before="20" w:line="240"/>
               <w:ind w:firstLine="0" w:left="20" w:right="20"/>
@@ -4241,6 +4208,7 @@
           </w:tcPr>
           <w:p>
             <w:pPr>
+              <w:keepNext/>
               <w:jc w:val="left"/>
               <w:spacing w:after="20" w:before="20" w:line="240"/>
               <w:ind w:firstLine="0" w:left="20" w:right="20"/>
@@ -4270,6 +4238,7 @@
           </w:tcPr>
           <w:p>
             <w:pPr>
+              <w:keepNext/>
               <w:jc w:val="left"/>
               <w:spacing w:after="20" w:before="20" w:line="240"/>
               <w:ind w:firstLine="0" w:left="20" w:right="20"/>
@@ -4299,6 +4268,7 @@
           </w:tcPr>
           <w:p>
             <w:pPr>
+              <w:keepNext/>
               <w:jc w:val="left"/>
               <w:spacing w:after="20" w:before="20" w:line="240"/>
               <w:ind w:firstLine="0" w:left="20" w:right="20"/>
@@ -4328,6 +4298,7 @@
           </w:tcPr>
           <w:p>
             <w:pPr>
+              <w:keepNext/>
               <w:jc w:val="left"/>
               <w:spacing w:after="20" w:before="20" w:line="240"/>
               <w:ind w:firstLine="0" w:left="20" w:right="20"/>
@@ -4357,6 +4328,7 @@
           </w:tcPr>
           <w:p>
             <w:pPr>
+              <w:keepNext/>
               <w:jc w:val="left"/>
               <w:spacing w:after="20" w:before="20" w:line="240"/>
               <w:ind w:firstLine="0" w:left="20" w:right="20"/>
@@ -4392,6 +4364,7 @@
           </w:tcPr>
           <w:p>
             <w:pPr>
+              <w:keepNext/>
               <w:jc w:val="left"/>
               <w:spacing w:after="20" w:before="20" w:line="240"/>
               <w:ind w:firstLine="0" w:left="20" w:right="20"/>
@@ -4421,6 +4394,7 @@
           </w:tcPr>
           <w:p>
             <w:pPr>
+              <w:keepNext/>
               <w:jc w:val="left"/>
               <w:spacing w:after="20" w:before="20" w:line="240"/>
               <w:ind w:firstLine="0" w:left="20" w:right="20"/>
@@ -4450,6 +4424,7 @@
           </w:tcPr>
           <w:p>
             <w:pPr>
+              <w:keepNext/>
               <w:jc w:val="left"/>
               <w:spacing w:after="20" w:before="20" w:line="240"/>
               <w:ind w:firstLine="0" w:left="20" w:right="20"/>
@@ -4479,6 +4454,7 @@
           </w:tcPr>
           <w:p>
             <w:pPr>
+              <w:keepNext/>
               <w:jc w:val="left"/>
               <w:spacing w:after="20" w:before="20" w:line="240"/>
               <w:ind w:firstLine="0" w:left="20" w:right="20"/>
@@ -4508,6 +4484,7 @@
           </w:tcPr>
           <w:p>
             <w:pPr>
+              <w:keepNext/>
               <w:jc w:val="left"/>
               <w:spacing w:after="20" w:before="20" w:line="240"/>
               <w:ind w:firstLine="0" w:left="20" w:right="20"/>
@@ -4537,6 +4514,7 @@
           </w:tcPr>
           <w:p>
             <w:pPr>
+              <w:keepNext/>
               <w:jc w:val="left"/>
               <w:spacing w:after="20" w:before="20" w:line="240"/>
               <w:ind w:firstLine="0" w:left="20" w:right="20"/>
@@ -4566,6 +4544,7 @@
           </w:tcPr>
           <w:p>
             <w:pPr>
+              <w:keepNext/>
               <w:jc w:val="left"/>
               <w:spacing w:after="20" w:before="20" w:line="240"/>
               <w:ind w:firstLine="0" w:left="20" w:right="20"/>
@@ -4595,6 +4574,7 @@
           </w:tcPr>
           <w:p>
             <w:pPr>
+              <w:keepNext/>
               <w:jc w:val="left"/>
               <w:spacing w:after="20" w:before="20" w:line="240"/>
               <w:ind w:firstLine="0" w:left="20" w:right="20"/>
@@ -4624,6 +4604,7 @@
           </w:tcPr>
           <w:p>
             <w:pPr>
+              <w:keepNext/>
               <w:jc w:val="left"/>
               <w:spacing w:after="20" w:before="20" w:line="240"/>
               <w:ind w:firstLine="0" w:left="20" w:right="20"/>
@@ -4653,6 +4634,7 @@
           </w:tcPr>
           <w:p>
             <w:pPr>
+              <w:keepNext/>
               <w:jc w:val="left"/>
               <w:spacing w:after="20" w:before="20" w:line="240"/>
               <w:ind w:firstLine="0" w:left="20" w:right="20"/>
@@ -4682,6 +4664,7 @@
           </w:tcPr>
           <w:p>
             <w:pPr>
+              <w:keepNext/>
               <w:jc w:val="left"/>
               <w:spacing w:after="20" w:before="20" w:line="240"/>
               <w:ind w:firstLine="0" w:left="20" w:right="20"/>
@@ -4711,6 +4694,7 @@
           </w:tcPr>
           <w:p>
             <w:pPr>
+              <w:keepNext/>
               <w:jc w:val="left"/>
               <w:spacing w:after="20" w:before="20" w:line="240"/>
               <w:ind w:firstLine="0" w:left="20" w:right="20"/>
@@ -4740,6 +4724,7 @@
           </w:tcPr>
           <w:p>
             <w:pPr>
+              <w:keepNext/>
               <w:jc w:val="left"/>
               <w:spacing w:after="20" w:before="20" w:line="240"/>
               <w:ind w:firstLine="0" w:left="20" w:right="20"/>
@@ -4775,6 +4760,7 @@
           </w:tcPr>
           <w:p>
             <w:pPr>
+              <w:keepNext/>
               <w:jc w:val="left"/>
               <w:spacing w:after="20" w:before="20" w:line="240"/>
               <w:ind w:firstLine="0" w:left="20" w:right="20"/>
@@ -4804,6 +4790,7 @@
           </w:tcPr>
           <w:p>
             <w:pPr>
+              <w:keepNext/>
               <w:jc w:val="left"/>
               <w:spacing w:after="20" w:before="20" w:line="240"/>
               <w:ind w:firstLine="0" w:left="20" w:right="20"/>
@@ -4833,6 +4820,7 @@
           </w:tcPr>
           <w:p>
             <w:pPr>
+              <w:keepNext/>
               <w:jc w:val="left"/>
               <w:spacing w:after="20" w:before="20" w:line="240"/>
               <w:ind w:firstLine="0" w:left="20" w:right="20"/>
@@ -4862,6 +4850,7 @@
           </w:tcPr>
           <w:p>
             <w:pPr>
+              <w:keepNext/>
               <w:jc w:val="left"/>
               <w:spacing w:after="20" w:before="20" w:line="240"/>
               <w:ind w:firstLine="0" w:left="20" w:right="20"/>
@@ -4891,6 +4880,7 @@
           </w:tcPr>
           <w:p>
             <w:pPr>
+              <w:keepNext/>
               <w:jc w:val="left"/>
               <w:spacing w:after="20" w:before="20" w:line="240"/>
               <w:ind w:firstLine="0" w:left="20" w:right="20"/>
@@ -4920,6 +4910,7 @@
           </w:tcPr>
           <w:p>
             <w:pPr>
+              <w:keepNext/>
               <w:jc w:val="left"/>
               <w:spacing w:after="20" w:before="20" w:line="240"/>
               <w:ind w:firstLine="0" w:left="20" w:right="20"/>
@@ -4949,6 +4940,7 @@
           </w:tcPr>
           <w:p>
             <w:pPr>
+              <w:keepNext/>
               <w:jc w:val="left"/>
               <w:spacing w:after="20" w:before="20" w:line="240"/>
               <w:ind w:firstLine="0" w:left="20" w:right="20"/>
@@ -4978,6 +4970,7 @@
           </w:tcPr>
           <w:p>
             <w:pPr>
+              <w:keepNext/>
               <w:jc w:val="left"/>
               <w:spacing w:after="20" w:before="20" w:line="240"/>
               <w:ind w:firstLine="0" w:left="20" w:right="20"/>
@@ -5007,6 +5000,7 @@
           </w:tcPr>
           <w:p>
             <w:pPr>
+              <w:keepNext/>
               <w:jc w:val="left"/>
               <w:spacing w:after="20" w:before="20" w:line="240"/>
               <w:ind w:firstLine="0" w:left="20" w:right="20"/>
@@ -5036,6 +5030,7 @@
           </w:tcPr>
           <w:p>
             <w:pPr>
+              <w:keepNext/>
               <w:jc w:val="left"/>
               <w:spacing w:after="20" w:before="20" w:line="240"/>
               <w:ind w:firstLine="0" w:left="20" w:right="20"/>
@@ -5065,6 +5060,7 @@
           </w:tcPr>
           <w:p>
             <w:pPr>
+              <w:keepNext/>
               <w:jc w:val="left"/>
               <w:spacing w:after="20" w:before="20" w:line="240"/>
               <w:ind w:firstLine="0" w:left="20" w:right="20"/>
@@ -5094,6 +5090,7 @@
           </w:tcPr>
           <w:p>
             <w:pPr>
+              <w:keepNext/>
               <w:jc w:val="left"/>
               <w:spacing w:after="20" w:before="20" w:line="240"/>
               <w:ind w:firstLine="0" w:left="20" w:right="20"/>
@@ -5123,6 +5120,7 @@
           </w:tcPr>
           <w:p>
             <w:pPr>
+              <w:keepNext/>
               <w:jc w:val="left"/>
               <w:spacing w:after="20" w:before="20" w:line="240"/>
               <w:ind w:firstLine="0" w:left="20" w:right="20"/>
@@ -5158,6 +5156,7 @@
           </w:tcPr>
           <w:p>
             <w:pPr>
+              <w:keepNext/>
               <w:jc w:val="left"/>
               <w:spacing w:after="20" w:before="20" w:line="240"/>
               <w:ind w:firstLine="0" w:left="20" w:right="20"/>
@@ -5187,6 +5186,7 @@
           </w:tcPr>
           <w:p>
             <w:pPr>
+              <w:keepNext/>
               <w:jc w:val="left"/>
               <w:spacing w:after="20" w:before="20" w:line="240"/>
               <w:ind w:firstLine="0" w:left="20" w:right="20"/>
@@ -5216,6 +5216,7 @@
           </w:tcPr>
           <w:p>
             <w:pPr>
+              <w:keepNext/>
               <w:jc w:val="left"/>
               <w:spacing w:after="20" w:before="20" w:line="240"/>
               <w:ind w:firstLine="0" w:left="20" w:right="20"/>
@@ -5245,6 +5246,7 @@
           </w:tcPr>
           <w:p>
             <w:pPr>
+              <w:keepNext/>
               <w:jc w:val="left"/>
               <w:spacing w:after="20" w:before="20" w:line="240"/>
               <w:ind w:firstLine="0" w:left="20" w:right="20"/>
@@ -5274,6 +5276,7 @@
           </w:tcPr>
           <w:p>
             <w:pPr>
+              <w:keepNext/>
               <w:jc w:val="left"/>
               <w:spacing w:after="20" w:before="20" w:line="240"/>
               <w:ind w:firstLine="0" w:left="20" w:right="20"/>
@@ -5303,6 +5306,7 @@
           </w:tcPr>
           <w:p>
             <w:pPr>
+              <w:keepNext/>
               <w:jc w:val="left"/>
               <w:spacing w:after="20" w:before="20" w:line="240"/>
               <w:ind w:firstLine="0" w:left="20" w:right="20"/>
@@ -5332,6 +5336,7 @@
           </w:tcPr>
           <w:p>
             <w:pPr>
+              <w:keepNext/>
               <w:jc w:val="left"/>
               <w:spacing w:after="20" w:before="20" w:line="240"/>
               <w:ind w:firstLine="0" w:left="20" w:right="20"/>
@@ -5361,6 +5366,7 @@
           </w:tcPr>
           <w:p>
             <w:pPr>
+              <w:keepNext/>
               <w:jc w:val="left"/>
               <w:spacing w:after="20" w:before="20" w:line="240"/>
               <w:ind w:firstLine="0" w:left="20" w:right="20"/>
@@ -5390,6 +5396,7 @@
           </w:tcPr>
           <w:p>
             <w:pPr>
+              <w:keepNext/>
               <w:jc w:val="left"/>
               <w:spacing w:after="20" w:before="20" w:line="240"/>
               <w:ind w:firstLine="0" w:left="20" w:right="20"/>
@@ -5419,6 +5426,7 @@
           </w:tcPr>
           <w:p>
             <w:pPr>
+              <w:keepNext/>
               <w:jc w:val="left"/>
               <w:spacing w:after="20" w:before="20" w:line="240"/>
               <w:ind w:firstLine="0" w:left="20" w:right="20"/>
@@ -5448,6 +5456,7 @@
           </w:tcPr>
           <w:p>
             <w:pPr>
+              <w:keepNext/>
               <w:jc w:val="left"/>
               <w:spacing w:after="20" w:before="20" w:line="240"/>
               <w:ind w:firstLine="0" w:left="20" w:right="20"/>
@@ -5477,6 +5486,7 @@
           </w:tcPr>
           <w:p>
             <w:pPr>
+              <w:keepNext/>
               <w:jc w:val="left"/>
               <w:spacing w:after="20" w:before="20" w:line="240"/>
               <w:ind w:firstLine="0" w:left="20" w:right="20"/>
@@ -5506,6 +5516,7 @@
           </w:tcPr>
           <w:p>
             <w:pPr>
+              <w:keepNext/>
               <w:jc w:val="left"/>
               <w:spacing w:after="20" w:before="20" w:line="240"/>
               <w:ind w:firstLine="0" w:left="20" w:right="20"/>
@@ -5541,6 +5552,7 @@
           </w:tcPr>
           <w:p>
             <w:pPr>
+              <w:keepNext/>
               <w:jc w:val="left"/>
               <w:spacing w:after="20" w:before="20" w:line="240"/>
               <w:ind w:firstLine="0" w:left="20" w:right="20"/>
@@ -5570,6 +5582,7 @@
           </w:tcPr>
           <w:p>
             <w:pPr>
+              <w:keepNext/>
               <w:jc w:val="left"/>
               <w:spacing w:after="20" w:before="20" w:line="240"/>
               <w:ind w:firstLine="0" w:left="20" w:right="20"/>
@@ -5599,6 +5612,7 @@
           </w:tcPr>
           <w:p>
             <w:pPr>
+              <w:keepNext/>
               <w:jc w:val="left"/>
               <w:spacing w:after="20" w:before="20" w:line="240"/>
               <w:ind w:firstLine="0" w:left="20" w:right="20"/>
@@ -5628,6 +5642,7 @@
           </w:tcPr>
           <w:p>
             <w:pPr>
+              <w:keepNext/>
               <w:jc w:val="left"/>
               <w:spacing w:after="20" w:before="20" w:line="240"/>
               <w:ind w:firstLine="0" w:left="20" w:right="20"/>
@@ -5657,6 +5672,7 @@
           </w:tcPr>
           <w:p>
             <w:pPr>
+              <w:keepNext/>
               <w:jc w:val="left"/>
               <w:spacing w:after="20" w:before="20" w:line="240"/>
               <w:ind w:firstLine="0" w:left="20" w:right="20"/>
@@ -5686,6 +5702,7 @@
           </w:tcPr>
           <w:p>
             <w:pPr>
+              <w:keepNext/>
               <w:jc w:val="left"/>
               <w:spacing w:after="20" w:before="20" w:line="240"/>
               <w:ind w:firstLine="0" w:left="20" w:right="20"/>
@@ -5715,6 +5732,7 @@
           </w:tcPr>
           <w:p>
             <w:pPr>
+              <w:keepNext/>
               <w:jc w:val="left"/>
               <w:spacing w:after="20" w:before="20" w:line="240"/>
               <w:ind w:firstLine="0" w:left="20" w:right="20"/>
@@ -5744,6 +5762,7 @@
           </w:tcPr>
           <w:p>
             <w:pPr>
+              <w:keepNext/>
               <w:jc w:val="left"/>
               <w:spacing w:after="20" w:before="20" w:line="240"/>
               <w:ind w:firstLine="0" w:left="20" w:right="20"/>
@@ -5773,6 +5792,7 @@
           </w:tcPr>
           <w:p>
             <w:pPr>
+              <w:keepNext/>
               <w:jc w:val="left"/>
               <w:spacing w:after="20" w:before="20" w:line="240"/>
               <w:ind w:firstLine="0" w:left="20" w:right="20"/>
@@ -5802,6 +5822,7 @@
           </w:tcPr>
           <w:p>
             <w:pPr>
+              <w:keepNext/>
               <w:jc w:val="left"/>
               <w:spacing w:after="20" w:before="20" w:line="240"/>
               <w:ind w:firstLine="0" w:left="20" w:right="20"/>
@@ -5831,6 +5852,7 @@
           </w:tcPr>
           <w:p>
             <w:pPr>
+              <w:keepNext/>
               <w:jc w:val="left"/>
               <w:spacing w:after="20" w:before="20" w:line="240"/>
               <w:ind w:firstLine="0" w:left="20" w:right="20"/>
@@ -5860,6 +5882,7 @@
           </w:tcPr>
           <w:p>
             <w:pPr>
+              <w:keepNext/>
               <w:jc w:val="left"/>
               <w:spacing w:after="20" w:before="20" w:line="240"/>
               <w:ind w:firstLine="0" w:left="20" w:right="20"/>
@@ -5889,6 +5912,7 @@
           </w:tcPr>
           <w:p>
             <w:pPr>
+              <w:keepNext/>
               <w:jc w:val="left"/>
               <w:spacing w:after="20" w:before="20" w:line="240"/>
               <w:ind w:firstLine="0" w:left="20" w:right="20"/>
@@ -5924,6 +5948,7 @@
           </w:tcPr>
           <w:p>
             <w:pPr>
+              <w:keepNext/>
               <w:jc w:val="left"/>
               <w:spacing w:after="20" w:before="20" w:line="240"/>
               <w:ind w:firstLine="0" w:left="20" w:right="20"/>
@@ -5953,6 +5978,7 @@
           </w:tcPr>
           <w:p>
             <w:pPr>
+              <w:keepNext/>
               <w:jc w:val="left"/>
               <w:spacing w:after="20" w:before="20" w:line="240"/>
               <w:ind w:firstLine="0" w:left="20" w:right="20"/>
@@ -5982,6 +6008,7 @@
           </w:tcPr>
           <w:p>
             <w:pPr>
+              <w:keepNext/>
               <w:jc w:val="left"/>
               <w:spacing w:after="20" w:before="20" w:line="240"/>
               <w:ind w:firstLine="0" w:left="20" w:right="20"/>
@@ -6011,6 +6038,7 @@
           </w:tcPr>
           <w:p>
             <w:pPr>
+              <w:keepNext/>
               <w:jc w:val="left"/>
               <w:spacing w:after="20" w:before="20" w:line="240"/>
               <w:ind w:firstLine="0" w:left="20" w:right="20"/>
@@ -6040,6 +6068,7 @@
           </w:tcPr>
           <w:p>
             <w:pPr>
+              <w:keepNext/>
               <w:jc w:val="left"/>
               <w:spacing w:after="20" w:before="20" w:line="240"/>
               <w:ind w:firstLine="0" w:left="20" w:right="20"/>
@@ -6069,6 +6098,7 @@
           </w:tcPr>
           <w:p>
             <w:pPr>
+              <w:keepNext/>
               <w:jc w:val="left"/>
               <w:spacing w:after="20" w:before="20" w:line="240"/>
               <w:ind w:firstLine="0" w:left="20" w:right="20"/>
@@ -6098,6 +6128,7 @@
           </w:tcPr>
           <w:p>
             <w:pPr>
+              <w:keepNext/>
               <w:jc w:val="left"/>
               <w:spacing w:after="20" w:before="20" w:line="240"/>
               <w:ind w:firstLine="0" w:left="20" w:right="20"/>
@@ -6127,6 +6158,7 @@
           </w:tcPr>
           <w:p>
             <w:pPr>
+              <w:keepNext/>
               <w:jc w:val="left"/>
               <w:spacing w:after="20" w:before="20" w:line="240"/>
               <w:ind w:firstLine="0" w:left="20" w:right="20"/>
@@ -6156,6 +6188,7 @@
           </w:tcPr>
           <w:p>
             <w:pPr>
+              <w:keepNext/>
               <w:jc w:val="left"/>
               <w:spacing w:after="20" w:before="20" w:line="240"/>
               <w:ind w:firstLine="0" w:left="20" w:right="20"/>
@@ -6185,6 +6218,7 @@
           </w:tcPr>
           <w:p>
             <w:pPr>
+              <w:keepNext/>
               <w:jc w:val="left"/>
               <w:spacing w:after="20" w:before="20" w:line="240"/>
               <w:ind w:firstLine="0" w:left="20" w:right="20"/>
@@ -6214,6 +6248,7 @@
           </w:tcPr>
           <w:p>
             <w:pPr>
+              <w:keepNext/>
               <w:jc w:val="left"/>
               <w:spacing w:after="20" w:before="20" w:line="240"/>
               <w:ind w:firstLine="0" w:left="20" w:right="20"/>
@@ -6243,6 +6278,7 @@
           </w:tcPr>
           <w:p>
             <w:pPr>
+              <w:keepNext/>
               <w:jc w:val="left"/>
               <w:spacing w:after="20" w:before="20" w:line="240"/>
               <w:ind w:firstLine="0" w:left="20" w:right="20"/>
@@ -6272,6 +6308,7 @@
           </w:tcPr>
           <w:p>
             <w:pPr>
+              <w:keepNext/>
               <w:jc w:val="left"/>
               <w:spacing w:after="20" w:before="20" w:line="240"/>
               <w:ind w:firstLine="0" w:left="20" w:right="20"/>
@@ -6307,6 +6344,7 @@
           </w:tcPr>
           <w:p>
             <w:pPr>
+              <w:keepNext/>
               <w:jc w:val="left"/>
               <w:spacing w:after="20" w:before="20" w:line="240"/>
               <w:ind w:firstLine="0" w:left="20" w:right="20"/>
@@ -6336,6 +6374,7 @@
           </w:tcPr>
           <w:p>
             <w:pPr>
+              <w:keepNext/>
               <w:jc w:val="left"/>
               <w:spacing w:after="20" w:before="20" w:line="240"/>
               <w:ind w:firstLine="0" w:left="20" w:right="20"/>
@@ -6365,6 +6404,7 @@
           </w:tcPr>
           <w:p>
             <w:pPr>
+              <w:keepNext/>
               <w:jc w:val="left"/>
               <w:spacing w:after="20" w:before="20" w:line="240"/>
               <w:ind w:firstLine="0" w:left="20" w:right="20"/>
@@ -6394,6 +6434,7 @@
           </w:tcPr>
           <w:p>
             <w:pPr>
+              <w:keepNext/>
               <w:jc w:val="left"/>
               <w:spacing w:after="20" w:before="20" w:line="240"/>
               <w:ind w:firstLine="0" w:left="20" w:right="20"/>
@@ -6423,6 +6464,7 @@
           </w:tcPr>
           <w:p>
             <w:pPr>
+              <w:keepNext/>
               <w:jc w:val="left"/>
               <w:spacing w:after="20" w:before="20" w:line="240"/>
               <w:ind w:firstLine="0" w:left="20" w:right="20"/>
@@ -6452,6 +6494,7 @@
           </w:tcPr>
           <w:p>
             <w:pPr>
+              <w:keepNext/>
               <w:jc w:val="left"/>
               <w:spacing w:after="20" w:before="20" w:line="240"/>
               <w:ind w:firstLine="0" w:left="20" w:right="20"/>
@@ -6481,6 +6524,7 @@
           </w:tcPr>
           <w:p>
             <w:pPr>
+              <w:keepNext/>
               <w:jc w:val="left"/>
               <w:spacing w:after="20" w:before="20" w:line="240"/>
               <w:ind w:firstLine="0" w:left="20" w:right="20"/>
@@ -6510,6 +6554,7 @@
           </w:tcPr>
           <w:p>
             <w:pPr>
+              <w:keepNext/>
               <w:jc w:val="left"/>
               <w:spacing w:after="20" w:before="20" w:line="240"/>
               <w:ind w:firstLine="0" w:left="20" w:right="20"/>
@@ -6539,6 +6584,7 @@
           </w:tcPr>
           <w:p>
             <w:pPr>
+              <w:keepNext/>
               <w:jc w:val="left"/>
               <w:spacing w:after="20" w:before="20" w:line="240"/>
               <w:ind w:firstLine="0" w:left="20" w:right="20"/>
@@ -6568,6 +6614,7 @@
           </w:tcPr>
           <w:p>
             <w:pPr>
+              <w:keepNext/>
               <w:jc w:val="left"/>
               <w:spacing w:after="20" w:before="20" w:line="240"/>
               <w:ind w:firstLine="0" w:left="20" w:right="20"/>
@@ -6597,6 +6644,7 @@
           </w:tcPr>
           <w:p>
             <w:pPr>
+              <w:keepNext/>
               <w:jc w:val="left"/>
               <w:spacing w:after="20" w:before="20" w:line="240"/>
               <w:ind w:firstLine="0" w:left="20" w:right="20"/>
@@ -6626,6 +6674,7 @@
           </w:tcPr>
           <w:p>
             <w:pPr>
+              <w:keepNext/>
               <w:jc w:val="left"/>
               <w:spacing w:after="20" w:before="20" w:line="240"/>
               <w:ind w:firstLine="0" w:left="20" w:right="20"/>
@@ -6655,6 +6704,7 @@
           </w:tcPr>
           <w:p>
             <w:pPr>
+              <w:keepNext/>
               <w:jc w:val="left"/>
               <w:spacing w:after="20" w:before="20" w:line="240"/>
               <w:ind w:firstLine="0" w:left="20" w:right="20"/>
@@ -6690,6 +6740,7 @@
           </w:tcPr>
           <w:p>
             <w:pPr>
+              <w:keepNext/>
               <w:jc w:val="left"/>
               <w:spacing w:after="20" w:before="20" w:line="240"/>
               <w:ind w:firstLine="0" w:left="20" w:right="20"/>
@@ -6719,6 +6770,7 @@
           </w:tcPr>
           <w:p>
             <w:pPr>
+              <w:keepNext/>
               <w:jc w:val="left"/>
               <w:spacing w:after="20" w:before="20" w:line="240"/>
               <w:ind w:firstLine="0" w:left="20" w:right="20"/>
@@ -6748,6 +6800,7 @@
           </w:tcPr>
           <w:p>
             <w:pPr>
+              <w:keepNext/>
               <w:jc w:val="left"/>
               <w:spacing w:after="20" w:before="20" w:line="240"/>
               <w:ind w:firstLine="0" w:left="20" w:right="20"/>
@@ -6777,6 +6830,7 @@
           </w:tcPr>
           <w:p>
             <w:pPr>
+              <w:keepNext/>
               <w:jc w:val="left"/>
               <w:spacing w:after="20" w:before="20" w:line="240"/>
               <w:ind w:firstLine="0" w:left="20" w:right="20"/>
@@ -6806,6 +6860,7 @@
           </w:tcPr>
           <w:p>
             <w:pPr>
+              <w:keepNext/>
               <w:jc w:val="left"/>
               <w:spacing w:after="20" w:before="20" w:line="240"/>
               <w:ind w:firstLine="0" w:left="20" w:right="20"/>
@@ -6835,6 +6890,7 @@
           </w:tcPr>
           <w:p>
             <w:pPr>
+              <w:keepNext/>
               <w:jc w:val="left"/>
               <w:spacing w:after="20" w:before="20" w:line="240"/>
               <w:ind w:firstLine="0" w:left="20" w:right="20"/>
@@ -6864,6 +6920,7 @@
           </w:tcPr>
           <w:p>
             <w:pPr>
+              <w:keepNext/>
               <w:jc w:val="left"/>
               <w:spacing w:after="20" w:before="20" w:line="240"/>
               <w:ind w:firstLine="0" w:left="20" w:right="20"/>
@@ -6893,6 +6950,7 @@
           </w:tcPr>
           <w:p>
             <w:pPr>
+              <w:keepNext/>
               <w:jc w:val="left"/>
               <w:spacing w:after="20" w:before="20" w:line="240"/>
               <w:ind w:firstLine="0" w:left="20" w:right="20"/>
@@ -6922,6 +6980,7 @@
           </w:tcPr>
           <w:p>
             <w:pPr>
+              <w:keepNext/>
               <w:jc w:val="left"/>
               <w:spacing w:after="20" w:before="20" w:line="240"/>
               <w:ind w:firstLine="0" w:left="20" w:right="20"/>
@@ -6951,6 +7010,7 @@
           </w:tcPr>
           <w:p>
             <w:pPr>
+              <w:keepNext/>
               <w:jc w:val="left"/>
               <w:spacing w:after="20" w:before="20" w:line="240"/>
               <w:ind w:firstLine="0" w:left="20" w:right="20"/>
@@ -6980,6 +7040,7 @@
           </w:tcPr>
           <w:p>
             <w:pPr>
+              <w:keepNext/>
               <w:jc w:val="left"/>
               <w:spacing w:after="20" w:before="20" w:line="240"/>
               <w:ind w:firstLine="0" w:left="20" w:right="20"/>
@@ -7009,6 +7070,7 @@
           </w:tcPr>
           <w:p>
             <w:pPr>
+              <w:keepNext/>
               <w:jc w:val="left"/>
               <w:spacing w:after="20" w:before="20" w:line="240"/>
               <w:ind w:firstLine="0" w:left="20" w:right="20"/>
@@ -7038,6 +7100,7 @@
           </w:tcPr>
           <w:p>
             <w:pPr>
+              <w:keepNext/>
               <w:jc w:val="left"/>
               <w:spacing w:after="20" w:before="20" w:line="240"/>
               <w:ind w:firstLine="0" w:left="20" w:right="20"/>
@@ -7073,6 +7136,7 @@
           </w:tcPr>
           <w:p>
             <w:pPr>
+              <w:keepNext/>
               <w:jc w:val="left"/>
               <w:spacing w:after="20" w:before="20" w:line="240"/>
               <w:ind w:firstLine="0" w:left="20" w:right="20"/>
@@ -7102,6 +7166,7 @@
           </w:tcPr>
           <w:p>
             <w:pPr>
+              <w:keepNext/>
               <w:jc w:val="left"/>
               <w:spacing w:after="20" w:before="20" w:line="240"/>
               <w:ind w:firstLine="0" w:left="20" w:right="20"/>
@@ -7131,6 +7196,7 @@
           </w:tcPr>
           <w:p>
             <w:pPr>
+              <w:keepNext/>
               <w:jc w:val="left"/>
               <w:spacing w:after="20" w:before="20" w:line="240"/>
               <w:ind w:firstLine="0" w:left="20" w:right="20"/>
@@ -7160,6 +7226,7 @@
           </w:tcPr>
           <w:p>
             <w:pPr>
+              <w:keepNext/>
               <w:jc w:val="left"/>
               <w:spacing w:after="20" w:before="20" w:line="240"/>
               <w:ind w:firstLine="0" w:left="20" w:right="20"/>
@@ -7189,6 +7256,7 @@
           </w:tcPr>
           <w:p>
             <w:pPr>
+              <w:keepNext/>
               <w:jc w:val="left"/>
               <w:spacing w:after="20" w:before="20" w:line="240"/>
               <w:ind w:firstLine="0" w:left="20" w:right="20"/>
@@ -7218,6 +7286,7 @@
           </w:tcPr>
           <w:p>
             <w:pPr>
+              <w:keepNext/>
               <w:jc w:val="left"/>
               <w:spacing w:after="20" w:before="20" w:line="240"/>
               <w:ind w:firstLine="0" w:left="20" w:right="20"/>
@@ -7247,6 +7316,7 @@
           </w:tcPr>
           <w:p>
             <w:pPr>
+              <w:keepNext/>
               <w:jc w:val="left"/>
               <w:spacing w:after="20" w:before="20" w:line="240"/>
               <w:ind w:firstLine="0" w:left="20" w:right="20"/>
@@ -7276,6 +7346,7 @@
           </w:tcPr>
           <w:p>
             <w:pPr>
+              <w:keepNext/>
               <w:jc w:val="left"/>
               <w:spacing w:after="20" w:before="20" w:line="240"/>
               <w:ind w:firstLine="0" w:left="20" w:right="20"/>
@@ -7305,6 +7376,7 @@
           </w:tcPr>
           <w:p>
             <w:pPr>
+              <w:keepNext/>
               <w:jc w:val="left"/>
               <w:spacing w:after="20" w:before="20" w:line="240"/>
               <w:ind w:firstLine="0" w:left="20" w:right="20"/>
@@ -7334,6 +7406,7 @@
           </w:tcPr>
           <w:p>
             <w:pPr>
+              <w:keepNext/>
               <w:jc w:val="left"/>
               <w:spacing w:after="20" w:before="20" w:line="240"/>
               <w:ind w:firstLine="0" w:left="20" w:right="20"/>
@@ -7363,6 +7436,7 @@
           </w:tcPr>
           <w:p>
             <w:pPr>
+              <w:keepNext/>
               <w:jc w:val="left"/>
               <w:spacing w:after="20" w:before="20" w:line="240"/>
               <w:ind w:firstLine="0" w:left="20" w:right="20"/>
@@ -7392,6 +7466,7 @@
           </w:tcPr>
           <w:p>
             <w:pPr>
+              <w:keepNext/>
               <w:jc w:val="left"/>
               <w:spacing w:after="20" w:before="20" w:line="240"/>
               <w:ind w:firstLine="0" w:left="20" w:right="20"/>
@@ -7421,6 +7496,7 @@
           </w:tcPr>
           <w:p>
             <w:pPr>
+              <w:keepNext/>
               <w:jc w:val="left"/>
               <w:spacing w:after="20" w:before="20" w:line="240"/>
               <w:ind w:firstLine="0" w:left="20" w:right="20"/>
@@ -7456,6 +7532,7 @@
           </w:tcPr>
           <w:p>
             <w:pPr>
+              <w:keepNext/>
               <w:jc w:val="left"/>
               <w:spacing w:after="20" w:before="20" w:line="240"/>
               <w:ind w:firstLine="0" w:left="20" w:right="20"/>
@@ -7485,6 +7562,7 @@
           </w:tcPr>
           <w:p>
             <w:pPr>
+              <w:keepNext/>
               <w:jc w:val="left"/>
               <w:spacing w:after="20" w:before="20" w:line="240"/>
               <w:ind w:firstLine="0" w:left="20" w:right="20"/>
@@ -7514,6 +7592,7 @@
           </w:tcPr>
           <w:p>
             <w:pPr>
+              <w:keepNext/>
               <w:jc w:val="left"/>
               <w:spacing w:after="20" w:before="20" w:line="240"/>
               <w:ind w:firstLine="0" w:left="20" w:right="20"/>
@@ -7543,6 +7622,7 @@
           </w:tcPr>
           <w:p>
             <w:pPr>
+              <w:keepNext/>
               <w:jc w:val="left"/>
               <w:spacing w:after="20" w:before="20" w:line="240"/>
               <w:ind w:firstLine="0" w:left="20" w:right="20"/>
@@ -7572,6 +7652,7 @@
           </w:tcPr>
           <w:p>
             <w:pPr>
+              <w:keepNext/>
               <w:jc w:val="left"/>
               <w:spacing w:after="20" w:before="20" w:line="240"/>
               <w:ind w:firstLine="0" w:left="20" w:right="20"/>
@@ -7601,6 +7682,7 @@
           </w:tcPr>
           <w:p>
             <w:pPr>
+              <w:keepNext/>
               <w:jc w:val="left"/>
               <w:spacing w:after="20" w:before="20" w:line="240"/>
               <w:ind w:firstLine="0" w:left="20" w:right="20"/>
@@ -7630,6 +7712,7 @@
           </w:tcPr>
           <w:p>
             <w:pPr>
+              <w:keepNext/>
               <w:jc w:val="left"/>
               <w:spacing w:after="20" w:before="20" w:line="240"/>
               <w:ind w:firstLine="0" w:left="20" w:right="20"/>
@@ -7659,6 +7742,7 @@
           </w:tcPr>
           <w:p>
             <w:pPr>
+              <w:keepNext/>
               <w:jc w:val="left"/>
               <w:spacing w:after="20" w:before="20" w:line="240"/>
               <w:ind w:firstLine="0" w:left="20" w:right="20"/>
@@ -7688,6 +7772,7 @@
           </w:tcPr>
           <w:p>
             <w:pPr>
+              <w:keepNext/>
               <w:jc w:val="left"/>
               <w:spacing w:after="20" w:before="20" w:line="240"/>
               <w:ind w:firstLine="0" w:left="20" w:right="20"/>
@@ -7717,6 +7802,7 @@
           </w:tcPr>
           <w:p>
             <w:pPr>
+              <w:keepNext/>
               <w:jc w:val="left"/>
               <w:spacing w:after="20" w:before="20" w:line="240"/>
               <w:ind w:firstLine="0" w:left="20" w:right="20"/>
@@ -7746,6 +7832,7 @@
           </w:tcPr>
           <w:p>
             <w:pPr>
+              <w:keepNext/>
               <w:jc w:val="left"/>
               <w:spacing w:after="20" w:before="20" w:line="240"/>
               <w:ind w:firstLine="0" w:left="20" w:right="20"/>
@@ -7775,6 +7862,7 @@
           </w:tcPr>
           <w:p>
             <w:pPr>
+              <w:keepNext/>
               <w:jc w:val="left"/>
               <w:spacing w:after="20" w:before="20" w:line="240"/>
               <w:ind w:firstLine="0" w:left="20" w:right="20"/>
@@ -7804,6 +7892,7 @@
           </w:tcPr>
           <w:p>
             <w:pPr>
+              <w:keepNext/>
               <w:jc w:val="left"/>
               <w:spacing w:after="20" w:before="20" w:line="240"/>
               <w:ind w:firstLine="0" w:left="20" w:right="20"/>
@@ -7839,6 +7928,7 @@
           </w:tcPr>
           <w:p>
             <w:pPr>
+              <w:keepNext/>
               <w:jc w:val="left"/>
               <w:spacing w:after="20" w:before="20" w:line="240"/>
               <w:ind w:firstLine="0" w:left="20" w:right="20"/>
@@ -7868,6 +7958,7 @@
           </w:tcPr>
           <w:p>
             <w:pPr>
+              <w:keepNext/>
               <w:jc w:val="left"/>
               <w:spacing w:after="20" w:before="20" w:line="240"/>
               <w:ind w:firstLine="0" w:left="20" w:right="20"/>
@@ -7897,6 +7988,7 @@
           </w:tcPr>
           <w:p>
             <w:pPr>
+              <w:keepNext/>
               <w:jc w:val="left"/>
               <w:spacing w:after="20" w:before="20" w:line="240"/>
               <w:ind w:firstLine="0" w:left="20" w:right="20"/>
@@ -7926,6 +8018,7 @@
           </w:tcPr>
           <w:p>
             <w:pPr>
+              <w:keepNext/>
               <w:jc w:val="left"/>
               <w:spacing w:after="20" w:before="20" w:line="240"/>
               <w:ind w:firstLine="0" w:left="20" w:right="20"/>
@@ -7955,6 +8048,7 @@
           </w:tcPr>
           <w:p>
             <w:pPr>
+              <w:keepNext/>
               <w:jc w:val="left"/>
               <w:spacing w:after="20" w:before="20" w:line="240"/>
               <w:ind w:firstLine="0" w:left="20" w:right="20"/>
@@ -7984,6 +8078,7 @@
           </w:tcPr>
           <w:p>
             <w:pPr>
+              <w:keepNext/>
               <w:jc w:val="left"/>
               <w:spacing w:after="20" w:before="20" w:line="240"/>
               <w:ind w:firstLine="0" w:left="20" w:right="20"/>
@@ -8013,6 +8108,7 @@
           </w:tcPr>
           <w:p>
             <w:pPr>
+              <w:keepNext/>
               <w:jc w:val="left"/>
               <w:spacing w:after="20" w:before="20" w:line="240"/>
               <w:ind w:firstLine="0" w:left="20" w:right="20"/>
@@ -8042,6 +8138,7 @@
           </w:tcPr>
           <w:p>
             <w:pPr>
+              <w:keepNext/>
               <w:jc w:val="left"/>
               <w:spacing w:after="20" w:before="20" w:line="240"/>
               <w:ind w:firstLine="0" w:left="20" w:right="20"/>
@@ -8071,6 +8168,7 @@
           </w:tcPr>
           <w:p>
             <w:pPr>
+              <w:keepNext/>
               <w:jc w:val="left"/>
               <w:spacing w:after="20" w:before="20" w:line="240"/>
               <w:ind w:firstLine="0" w:left="20" w:right="20"/>
@@ -8100,6 +8198,7 @@
           </w:tcPr>
           <w:p>
             <w:pPr>
+              <w:keepNext/>
               <w:jc w:val="left"/>
               <w:spacing w:after="20" w:before="20" w:line="240"/>
               <w:ind w:firstLine="0" w:left="20" w:right="20"/>
@@ -8129,6 +8228,7 @@
           </w:tcPr>
           <w:p>
             <w:pPr>
+              <w:keepNext/>
               <w:jc w:val="left"/>
               <w:spacing w:after="20" w:before="20" w:line="240"/>
               <w:ind w:firstLine="0" w:left="20" w:right="20"/>
@@ -8158,6 +8258,7 @@
           </w:tcPr>
           <w:p>
             <w:pPr>
+              <w:keepNext/>
               <w:jc w:val="left"/>
               <w:spacing w:after="20" w:before="20" w:line="240"/>
               <w:ind w:firstLine="0" w:left="20" w:right="20"/>
@@ -8187,6 +8288,7 @@
           </w:tcPr>
           <w:p>
             <w:pPr>
+              <w:keepNext/>
               <w:jc w:val="left"/>
               <w:spacing w:after="20" w:before="20" w:line="240"/>
               <w:ind w:firstLine="0" w:left="20" w:right="20"/>
@@ -8222,6 +8324,7 @@
           </w:tcPr>
           <w:p>
             <w:pPr>
+              <w:keepNext/>
               <w:jc w:val="left"/>
               <w:spacing w:after="20" w:before="20" w:line="240"/>
               <w:ind w:firstLine="0" w:left="20" w:right="20"/>
@@ -8251,6 +8354,7 @@
           </w:tcPr>
           <w:p>
             <w:pPr>
+              <w:keepNext/>
               <w:jc w:val="left"/>
               <w:spacing w:after="20" w:before="20" w:line="240"/>
               <w:ind w:firstLine="0" w:left="20" w:right="20"/>
@@ -8280,6 +8384,7 @@
           </w:tcPr>
           <w:p>
             <w:pPr>
+              <w:keepNext/>
               <w:jc w:val="left"/>
               <w:spacing w:after="20" w:before="20" w:line="240"/>
               <w:ind w:firstLine="0" w:left="20" w:right="20"/>
@@ -8309,6 +8414,7 @@
           </w:tcPr>
           <w:p>
             <w:pPr>
+              <w:keepNext/>
               <w:jc w:val="left"/>
               <w:spacing w:after="20" w:before="20" w:line="240"/>
               <w:ind w:firstLine="0" w:left="20" w:right="20"/>
@@ -8338,6 +8444,7 @@
           </w:tcPr>
           <w:p>
             <w:pPr>
+              <w:keepNext/>
               <w:jc w:val="left"/>
               <w:spacing w:after="20" w:before="20" w:line="240"/>
               <w:ind w:firstLine="0" w:left="20" w:right="20"/>
@@ -8367,6 +8474,7 @@
           </w:tcPr>
           <w:p>
             <w:pPr>
+              <w:keepNext/>
               <w:jc w:val="left"/>
               <w:spacing w:after="20" w:before="20" w:line="240"/>
               <w:ind w:firstLine="0" w:left="20" w:right="20"/>
@@ -8396,6 +8504,7 @@
           </w:tcPr>
           <w:p>
             <w:pPr>
+              <w:keepNext/>
               <w:jc w:val="left"/>
               <w:spacing w:after="20" w:before="20" w:line="240"/>
               <w:ind w:firstLine="0" w:left="20" w:right="20"/>
@@ -8425,6 +8534,7 @@
           </w:tcPr>
           <w:p>
             <w:pPr>
+              <w:keepNext/>
               <w:jc w:val="left"/>
               <w:spacing w:after="20" w:before="20" w:line="240"/>
               <w:ind w:firstLine="0" w:left="20" w:right="20"/>
@@ -8454,6 +8564,7 @@
           </w:tcPr>
           <w:p>
             <w:pPr>
+              <w:keepNext/>
               <w:jc w:val="left"/>
               <w:spacing w:after="20" w:before="20" w:line="240"/>
               <w:ind w:firstLine="0" w:left="20" w:right="20"/>
@@ -8483,6 +8594,7 @@
           </w:tcPr>
           <w:p>
             <w:pPr>
+              <w:keepNext/>
               <w:jc w:val="left"/>
               <w:spacing w:after="20" w:before="20" w:line="240"/>
               <w:ind w:firstLine="0" w:left="20" w:right="20"/>
@@ -8512,6 +8624,7 @@
           </w:tcPr>
           <w:p>
             <w:pPr>
+              <w:keepNext/>
               <w:jc w:val="left"/>
               <w:spacing w:after="20" w:before="20" w:line="240"/>
               <w:ind w:firstLine="0" w:left="20" w:right="20"/>
@@ -8541,6 +8654,7 @@
           </w:tcPr>
           <w:p>
             <w:pPr>
+              <w:keepNext/>
               <w:jc w:val="left"/>
               <w:spacing w:after="20" w:before="20" w:line="240"/>
               <w:ind w:firstLine="0" w:left="20" w:right="20"/>
@@ -8570,6 +8684,7 @@
           </w:tcPr>
           <w:p>
             <w:pPr>
+              <w:keepNext/>
               <w:jc w:val="left"/>
               <w:spacing w:after="20" w:before="20" w:line="240"/>
               <w:ind w:firstLine="0" w:left="20" w:right="20"/>
@@ -8605,6 +8720,7 @@
           </w:tcPr>
           <w:p>
             <w:pPr>
+              <w:keepNext/>
               <w:jc w:val="left"/>
               <w:spacing w:after="20" w:before="20" w:line="240"/>
               <w:ind w:firstLine="0" w:left="20" w:right="20"/>
@@ -8634,6 +8750,7 @@
           </w:tcPr>
           <w:p>
             <w:pPr>
+              <w:keepNext/>
               <w:jc w:val="left"/>
               <w:spacing w:after="20" w:before="20" w:line="240"/>
               <w:ind w:firstLine="0" w:left="20" w:right="20"/>
@@ -8663,6 +8780,7 @@
           </w:tcPr>
           <w:p>
             <w:pPr>
+              <w:keepNext/>
               <w:jc w:val="left"/>
               <w:spacing w:after="20" w:before="20" w:line="240"/>
               <w:ind w:firstLine="0" w:left="20" w:right="20"/>
@@ -8692,6 +8810,7 @@
           </w:tcPr>
           <w:p>
             <w:pPr>
+              <w:keepNext/>
               <w:jc w:val="left"/>
               <w:spacing w:after="20" w:before="20" w:line="240"/>
               <w:ind w:firstLine="0" w:left="20" w:right="20"/>
@@ -8721,6 +8840,7 @@
           </w:tcPr>
           <w:p>
             <w:pPr>
+              <w:keepNext/>
               <w:jc w:val="left"/>
               <w:spacing w:after="20" w:before="20" w:line="240"/>
               <w:ind w:firstLine="0" w:left="20" w:right="20"/>
@@ -8750,6 +8870,7 @@
           </w:tcPr>
           <w:p>
             <w:pPr>
+              <w:keepNext/>
               <w:jc w:val="left"/>
               <w:spacing w:after="20" w:before="20" w:line="240"/>
               <w:ind w:firstLine="0" w:left="20" w:right="20"/>
@@ -8779,6 +8900,7 @@
           </w:tcPr>
           <w:p>
             <w:pPr>
+              <w:keepNext/>
               <w:jc w:val="left"/>
               <w:spacing w:after="20" w:before="20" w:line="240"/>
               <w:ind w:firstLine="0" w:left="20" w:right="20"/>
@@ -8808,6 +8930,7 @@
           </w:tcPr>
           <w:p>
             <w:pPr>
+              <w:keepNext/>
               <w:jc w:val="left"/>
               <w:spacing w:after="20" w:before="20" w:line="240"/>
               <w:ind w:firstLine="0" w:left="20" w:right="20"/>
@@ -8837,6 +8960,7 @@
           </w:tcPr>
           <w:p>
             <w:pPr>
+              <w:keepNext/>
               <w:jc w:val="left"/>
               <w:spacing w:after="20" w:before="20" w:line="240"/>
               <w:ind w:firstLine="0" w:left="20" w:right="20"/>
@@ -8866,6 +8990,7 @@
           </w:tcPr>
           <w:p>
             <w:pPr>
+              <w:keepNext/>
               <w:jc w:val="left"/>
               <w:spacing w:after="20" w:before="20" w:line="240"/>
               <w:ind w:firstLine="0" w:left="20" w:right="20"/>
@@ -8895,6 +9020,7 @@
           </w:tcPr>
           <w:p>
             <w:pPr>
+              <w:keepNext/>
               <w:jc w:val="left"/>
               <w:spacing w:after="20" w:before="20" w:line="240"/>
               <w:ind w:firstLine="0" w:left="20" w:right="20"/>
@@ -8924,6 +9050,7 @@
           </w:tcPr>
           <w:p>
             <w:pPr>
+              <w:keepNext/>
               <w:jc w:val="left"/>
               <w:spacing w:after="20" w:before="20" w:line="240"/>
               <w:ind w:firstLine="0" w:left="20" w:right="20"/>
@@ -8953,6 +9080,7 @@
           </w:tcPr>
           <w:p>
             <w:pPr>
+              <w:keepNext/>
               <w:jc w:val="left"/>
               <w:spacing w:after="20" w:before="20" w:line="240"/>
               <w:ind w:firstLine="0" w:left="20" w:right="20"/>
@@ -8988,6 +9116,7 @@
           </w:tcPr>
           <w:p>
             <w:pPr>
+              <w:keepNext/>
               <w:jc w:val="left"/>
               <w:spacing w:after="20" w:before="20" w:line="240"/>
               <w:ind w:firstLine="0" w:left="20" w:right="20"/>
@@ -9017,6 +9146,7 @@
           </w:tcPr>
           <w:p>
             <w:pPr>
+              <w:keepNext/>
               <w:jc w:val="left"/>
               <w:spacing w:after="20" w:before="20" w:line="240"/>
               <w:ind w:firstLine="0" w:left="20" w:right="20"/>
@@ -9046,6 +9176,7 @@
           </w:tcPr>
           <w:p>
             <w:pPr>
+              <w:keepNext/>
               <w:jc w:val="left"/>
               <w:spacing w:after="20" w:before="20" w:line="240"/>
               <w:ind w:firstLine="0" w:left="20" w:right="20"/>
@@ -9075,6 +9206,7 @@
           </w:tcPr>
           <w:p>
             <w:pPr>
+              <w:keepNext/>
               <w:jc w:val="left"/>
               <w:spacing w:after="20" w:before="20" w:line="240"/>
               <w:ind w:firstLine="0" w:left="20" w:right="20"/>
@@ -9104,6 +9236,7 @@
           </w:tcPr>
           <w:p>
             <w:pPr>
+              <w:keepNext/>
               <w:jc w:val="left"/>
               <w:spacing w:after="20" w:before="20" w:line="240"/>
               <w:ind w:firstLine="0" w:left="20" w:right="20"/>
@@ -9133,6 +9266,7 @@
           </w:tcPr>
           <w:p>
             <w:pPr>
+              <w:keepNext/>
               <w:jc w:val="left"/>
               <w:spacing w:after="20" w:before="20" w:line="240"/>
               <w:ind w:firstLine="0" w:left="20" w:right="20"/>
@@ -9162,6 +9296,7 @@
           </w:tcPr>
           <w:p>
             <w:pPr>
+              <w:keepNext/>
               <w:jc w:val="left"/>
               <w:spacing w:after="20" w:before="20" w:line="240"/>
               <w:ind w:firstLine="0" w:left="20" w:right="20"/>
@@ -9191,6 +9326,7 @@
           </w:tcPr>
           <w:p>
             <w:pPr>
+              <w:keepNext/>
               <w:jc w:val="left"/>
               <w:spacing w:after="20" w:before="20" w:line="240"/>
               <w:ind w:firstLine="0" w:left="20" w:right="20"/>
@@ -9220,6 +9356,7 @@
           </w:tcPr>
           <w:p>
             <w:pPr>
+              <w:keepNext/>
               <w:jc w:val="left"/>
               <w:spacing w:after="20" w:before="20" w:line="240"/>
               <w:ind w:firstLine="0" w:left="20" w:right="20"/>
@@ -9249,6 +9386,7 @@
           </w:tcPr>
           <w:p>
             <w:pPr>
+              <w:keepNext/>
               <w:jc w:val="left"/>
               <w:spacing w:after="20" w:before="20" w:line="240"/>
               <w:ind w:firstLine="0" w:left="20" w:right="20"/>
@@ -9278,6 +9416,7 @@
           </w:tcPr>
           <w:p>
             <w:pPr>
+              <w:keepNext/>
               <w:jc w:val="left"/>
               <w:spacing w:after="20" w:before="20" w:line="240"/>
               <w:ind w:firstLine="0" w:left="20" w:right="20"/>
@@ -9307,6 +9446,7 @@
           </w:tcPr>
           <w:p>
             <w:pPr>
+              <w:keepNext/>
               <w:jc w:val="left"/>
               <w:spacing w:after="20" w:before="20" w:line="240"/>
               <w:ind w:firstLine="0" w:left="20" w:right="20"/>
@@ -9336,6 +9476,7 @@
           </w:tcPr>
           <w:p>
             <w:pPr>
+              <w:keepNext/>
               <w:jc w:val="left"/>
               <w:spacing w:after="20" w:before="20" w:line="240"/>
               <w:ind w:firstLine="0" w:left="20" w:right="20"/>
@@ -9371,6 +9512,7 @@
           </w:tcPr>
           <w:p>
             <w:pPr>
+              <w:keepNext/>
               <w:jc w:val="left"/>
               <w:spacing w:after="20" w:before="20" w:line="240"/>
               <w:ind w:firstLine="0" w:left="20" w:right="20"/>
@@ -9400,6 +9542,7 @@
           </w:tcPr>
           <w:p>
             <w:pPr>
+              <w:keepNext/>
               <w:jc w:val="left"/>
               <w:spacing w:after="20" w:before="20" w:line="240"/>
               <w:ind w:firstLine="0" w:left="20" w:right="20"/>
@@ -9429,6 +9572,7 @@
           </w:tcPr>
           <w:p>
             <w:pPr>
+              <w:keepNext/>
               <w:jc w:val="left"/>
               <w:spacing w:after="20" w:before="20" w:line="240"/>
               <w:ind w:firstLine="0" w:left="20" w:right="20"/>
@@ -9458,6 +9602,7 @@
           </w:tcPr>
           <w:p>
             <w:pPr>
+              <w:keepNext/>
               <w:jc w:val="left"/>
               <w:spacing w:after="20" w:before="20" w:line="240"/>
               <w:ind w:firstLine="0" w:left="20" w:right="20"/>
@@ -9487,6 +9632,7 @@
           </w:tcPr>
           <w:p>
             <w:pPr>
+              <w:keepNext/>
               <w:jc w:val="left"/>
               <w:spacing w:after="20" w:before="20" w:line="240"/>
               <w:ind w:firstLine="0" w:left="20" w:right="20"/>
@@ -9516,6 +9662,7 @@
           </w:tcPr>
           <w:p>
             <w:pPr>
+              <w:keepNext/>
               <w:jc w:val="left"/>
               <w:spacing w:after="20" w:before="20" w:line="240"/>
               <w:ind w:firstLine="0" w:left="20" w:right="20"/>
@@ -9545,6 +9692,7 @@
           </w:tcPr>
           <w:p>
             <w:pPr>
+              <w:keepNext/>
               <w:jc w:val="left"/>
               <w:spacing w:after="20" w:before="20" w:line="240"/>
               <w:ind w:firstLine="0" w:left="20" w:right="20"/>
@@ -9574,6 +9722,7 @@
           </w:tcPr>
           <w:p>
             <w:pPr>
+              <w:keepNext/>
               <w:jc w:val="left"/>
               <w:spacing w:after="20" w:before="20" w:line="240"/>
               <w:ind w:firstLine="0" w:left="20" w:right="20"/>
@@ -9603,6 +9752,7 @@
           </w:tcPr>
           <w:p>
             <w:pPr>
+              <w:keepNext/>
               <w:jc w:val="left"/>
               <w:spacing w:after="20" w:before="20" w:line="240"/>
               <w:ind w:firstLine="0" w:left="20" w:right="20"/>
@@ -9632,6 +9782,7 @@
           </w:tcPr>
           <w:p>
             <w:pPr>
+              <w:keepNext/>
               <w:jc w:val="left"/>
               <w:spacing w:after="20" w:before="20" w:line="240"/>
               <w:ind w:firstLine="0" w:left="20" w:right="20"/>
@@ -9661,6 +9812,7 @@
           </w:tcPr>
           <w:p>
             <w:pPr>
+              <w:keepNext/>
               <w:jc w:val="left"/>
               <w:spacing w:after="20" w:before="20" w:line="240"/>
               <w:ind w:firstLine="0" w:left="20" w:right="20"/>
@@ -9690,6 +9842,7 @@
           </w:tcPr>
           <w:p>
             <w:pPr>
+              <w:keepNext/>
               <w:jc w:val="left"/>
               <w:spacing w:after="20" w:before="20" w:line="240"/>
               <w:ind w:firstLine="0" w:left="20" w:right="20"/>
@@ -9719,6 +9872,7 @@
           </w:tcPr>
           <w:p>
             <w:pPr>
+              <w:keepNext/>
               <w:jc w:val="left"/>
               <w:spacing w:after="20" w:before="20" w:line="240"/>
               <w:ind w:firstLine="0" w:left="20" w:right="20"/>
@@ -9756,6 +9910,7 @@
           </w:tcPr>
           <w:p>
             <w:pPr>
+              <w:keepNext/>
               <w:jc w:val="left"/>
               <w:spacing w:after="20" w:before="20" w:line="240"/>
               <w:ind w:firstLine="0" w:left="20" w:right="20"/>
@@ -9787,6 +9942,7 @@
           </w:tcPr>
           <w:p>
             <w:pPr>
+              <w:keepNext/>
               <w:jc w:val="left"/>
               <w:spacing w:after="20" w:before="20" w:line="240"/>
               <w:ind w:firstLine="0" w:left="20" w:right="20"/>
@@ -9818,6 +9974,7 @@
           </w:tcPr>
           <w:p>
             <w:pPr>
+              <w:keepNext/>
               <w:jc w:val="left"/>
               <w:spacing w:after="20" w:before="20" w:line="240"/>
               <w:ind w:firstLine="0" w:left="20" w:right="20"/>
@@ -9849,6 +10006,7 @@
           </w:tcPr>
           <w:p>
             <w:pPr>
+              <w:keepNext/>
               <w:jc w:val="left"/>
               <w:spacing w:after="20" w:before="20" w:line="240"/>
               <w:ind w:firstLine="0" w:left="20" w:right="20"/>
@@ -9880,6 +10038,7 @@
           </w:tcPr>
           <w:p>
             <w:pPr>
+              <w:keepNext/>
               <w:jc w:val="left"/>
               <w:spacing w:after="20" w:before="20" w:line="240"/>
               <w:ind w:firstLine="0" w:left="20" w:right="20"/>
@@ -9911,6 +10070,7 @@
           </w:tcPr>
           <w:p>
             <w:pPr>
+              <w:keepNext/>
               <w:jc w:val="left"/>
               <w:spacing w:after="20" w:before="20" w:line="240"/>
               <w:ind w:firstLine="0" w:left="20" w:right="20"/>
@@ -9942,6 +10102,7 @@
           </w:tcPr>
           <w:p>
             <w:pPr>
+              <w:keepNext/>
               <w:jc w:val="left"/>
               <w:spacing w:after="20" w:before="20" w:line="240"/>
               <w:ind w:firstLine="0" w:left="20" w:right="20"/>
@@ -9973,6 +10134,7 @@
           </w:tcPr>
           <w:p>
             <w:pPr>
+              <w:keepNext/>
               <w:jc w:val="left"/>
               <w:spacing w:after="20" w:before="20" w:line="240"/>
               <w:ind w:firstLine="0" w:left="20" w:right="20"/>
@@ -10004,6 +10166,7 @@
           </w:tcPr>
           <w:p>
             <w:pPr>
+              <w:keepNext/>
               <w:jc w:val="left"/>
               <w:spacing w:after="20" w:before="20" w:line="240"/>
               <w:ind w:firstLine="0" w:left="20" w:right="20"/>
@@ -10035,6 +10198,7 @@
           </w:tcPr>
           <w:p>
             <w:pPr>
+              <w:keepNext/>
               <w:jc w:val="left"/>
               <w:spacing w:after="20" w:before="20" w:line="240"/>
               <w:ind w:firstLine="0" w:left="20" w:right="20"/>
@@ -10066,6 +10230,7 @@
           </w:tcPr>
           <w:p>
             <w:pPr>
+              <w:keepNext/>
               <w:jc w:val="left"/>
               <w:spacing w:after="20" w:before="20" w:line="240"/>
               <w:ind w:firstLine="0" w:left="20" w:right="20"/>
@@ -10097,6 +10262,7 @@
           </w:tcPr>
           <w:p>
             <w:pPr>
+              <w:keepNext/>
               <w:jc w:val="left"/>
               <w:spacing w:after="20" w:before="20" w:line="240"/>
               <w:ind w:firstLine="0" w:left="20" w:right="20"/>
@@ -10128,6 +10294,7 @@
           </w:tcPr>
           <w:p>
             <w:pPr>
+              <w:keepNext/>
               <w:jc w:val="left"/>
               <w:spacing w:after="20" w:before="20" w:line="240"/>
               <w:ind w:firstLine="0" w:left="20" w:right="20"/>
@@ -10164,6 +10331,7 @@
           </w:tcPr>
           <w:p>
             <w:pPr>
+              <w:keepNext/>
               <w:jc w:val="left"/>
               <w:spacing w:after="20" w:before="20" w:line="240"/>
               <w:ind w:firstLine="0" w:left="20" w:right="20"/>
@@ -10210,6 +10378,7 @@
           </w:tcPr>
           <w:p>
             <w:pPr>
+              <w:keepNext/>
               <w:jc w:val="left"/>
               <w:spacing w:after="20" w:before="20" w:line="240"/>
               <w:ind w:firstLine="0" w:left="20" w:right="20"/>
@@ -10307,7 +10476,7 @@
         <w:t xml:space="preserve"> </w:t>
       </w:r>
       <w:r>
-        <w:t xml:space="preserve">visualize multiverse task version × adversity interaction results for attention shifting and working memory performance, including depictions of performance on abstract and ecological task versions across high (</w:t>
+        <w:t xml:space="preserve">visualize multiverse task version × adversity interaction results for attention shifting and working memory updating performance, including depictions of performance on abstract and ecological task versions across high (</w:t>
       </w:r>
       <m:oMath>
         <m:r>
@@ -10401,7 +10570,20 @@
         </w:r>
       </w:hyperlink>
       <w:r>
-        <w:t xml:space="preserve">a), p-curves associated with each interaction term (Figures</w:t>
+        <w:t xml:space="preserve">a),</w:t>
+      </w:r>
+      <w:r>
+        <w:t xml:space="preserve"> </w:t>
+      </w:r>
+      <w:r>
+        <w:rPr>
+          <w:iCs/>
+          <w:i/>
+        </w:rPr>
+        <w:t xml:space="preserve">p</w:t>
+      </w:r>
+      <w:r>
+        <w:t xml:space="preserve">-curves associated with each interaction term (Figures</w:t>
       </w:r>
       <w:r>
         <w:t xml:space="preserve"> </w:t>
@@ -10594,7 +10776,7 @@
         </w:r>
       </w:hyperlink>
       <w:r>
-        <w:t xml:space="preserve">, including an updated primary analysis plan (see</w:t>
+        <w:t xml:space="preserve">), including an updated primary analysis plan (see</w:t>
       </w:r>
       <w:r>
         <w:t xml:space="preserve"> </w:t>
@@ -10899,7 +11081,7 @@
         </w:rPr>
         <w:t xml:space="preserve">Figure </w:t>
       </w:r>
-      <w:bookmarkStart w:id="fba755d7-be39-4c19-baa1-dc8f74449f53" w:name="figure2"/>
+      <w:bookmarkStart w:id="7fe7c4bf-1290-4061-94d0-00878050889b" w:name="figure2"/>
       <w:r xmlns:w="http://schemas.openxmlformats.org/wordprocessingml/2006/main" xmlns:wp="http://schemas.openxmlformats.org/drawingml/2006/wordprocessingDrawing" xmlns:r="http://schemas.openxmlformats.org/officeDocument/2006/relationships" xmlns:w14="http://schemas.microsoft.com/office/word/2010/wordml">
         <w:rPr>
           <w:rFonts/>
@@ -10921,7 +11103,7 @@
         </w:rPr>
         <w:fldChar w:fldCharType="end" w:dirty="true"/>
       </w:r>
-      <w:bookmarkEnd w:id="fba755d7-be39-4c19-baa1-dc8f74449f53"/>
+      <w:bookmarkEnd w:id="7fe7c4bf-1290-4061-94d0-00878050889b"/>
       <w:r>
         <w:t xml:space="preserve">. </w:t>
       </w:r>
@@ -11172,7 +11354,7 @@
         </w:r>
       </w:hyperlink>
       <w:r>
-        <w:t xml:space="preserve">). That is, exposure to more unpredictability and violence was associated with smaller switch costs, suggesting such exposures were associated with somewhat better shifting performance on average, irrespective of whether stimuli were abstract or ecologically relevant.</w:t>
+        <w:t xml:space="preserve">). That is, exposure to more unpredictability and violence was associated with smaller switch costs, suggesting such exposures were associated with somewhat better shifting performance on average, irrespective of whether stimuli were abstract or ecological.</w:t>
       </w:r>
     </w:p>
     <w:p>
@@ -11186,7 +11368,7 @@
         </w:rPr>
         <w:t xml:space="preserve">Table </w:t>
       </w:r>
-      <w:bookmarkStart w:id="abd29965-426b-4f71-aebe-ef781db3a178" w:name="table2"/>
+      <w:bookmarkStart w:id="6b78466e-b240-4c35-a19a-54b2591c3b7c" w:name="table2"/>
       <w:r xmlns:w="http://schemas.openxmlformats.org/wordprocessingml/2006/main" xmlns:wp="http://schemas.openxmlformats.org/drawingml/2006/wordprocessingDrawing" xmlns:r="http://schemas.openxmlformats.org/officeDocument/2006/relationships" xmlns:w14="http://schemas.microsoft.com/office/word/2010/wordml">
         <w:rPr>
           <w:rFonts/>
@@ -11208,7 +11390,7 @@
         </w:rPr>
         <w:fldChar w:fldCharType="end" w:dirty="true"/>
       </w:r>
-      <w:bookmarkEnd w:id="abd29965-426b-4f71-aebe-ef781db3a178"/>
+      <w:bookmarkEnd w:id="6b78466e-b240-4c35-a19a-54b2591c3b7c"/>
       <w:r>
         <w:t xml:space="preserve">. </w:t>
       </w:r>
@@ -11244,6 +11426,7 @@
           </w:tcPr>
           <w:p>
             <w:pPr>
+              <w:keepNext/>
               <w:jc w:val="center"/>
               <w:spacing w:after="20" w:before="20" w:line="240"/>
               <w:ind w:firstLine="0" w:left="20" w:right="20"/>
@@ -11278,6 +11461,7 @@
           </w:tcPr>
           <w:p>
             <w:pPr>
+              <w:keepNext/>
               <w:jc w:val="center"/>
               <w:spacing w:after="20" w:before="20" w:line="240"/>
               <w:ind w:firstLine="0" w:left="20" w:right="20"/>
@@ -11310,6 +11494,7 @@
           </w:tcPr>
           <w:p>
             <w:pPr>
+              <w:keepNext/>
               <w:jc w:val="center"/>
               <w:spacing w:after="20" w:before="20" w:line="240"/>
               <w:ind w:firstLine="0" w:left="20" w:right="20"/>
@@ -11344,6 +11529,7 @@
           </w:tcPr>
           <w:p>
             <w:pPr>
+              <w:keepNext/>
               <w:jc w:val="center"/>
               <w:spacing w:after="20" w:before="20" w:line="240"/>
               <w:ind w:firstLine="0" w:left="20" w:right="20"/>
@@ -11383,6 +11569,7 @@
           </w:tcPr>
           <w:p>
             <w:pPr>
+              <w:keepNext/>
               <w:jc w:val="center"/>
               <w:spacing w:after="20" w:before="20" w:line="240"/>
               <w:ind w:firstLine="0" w:left="20" w:right="20"/>
@@ -11415,6 +11602,7 @@
           </w:tcPr>
           <w:p>
             <w:pPr>
+              <w:keepNext/>
               <w:jc w:val="center"/>
               <w:spacing w:after="20" w:before="20" w:line="240"/>
               <w:ind w:firstLine="0" w:left="20" w:right="20"/>
@@ -11447,6 +11635,7 @@
           </w:tcPr>
           <w:p>
             <w:pPr>
+              <w:keepNext/>
               <w:jc w:val="center"/>
               <w:spacing w:after="20" w:before="20" w:line="240"/>
               <w:ind w:firstLine="0" w:left="20" w:right="20"/>
@@ -11479,6 +11668,7 @@
           </w:tcPr>
           <w:p>
             <w:pPr>
+              <w:keepNext/>
               <w:jc w:val="center"/>
               <w:spacing w:after="20" w:before="20" w:line="240"/>
               <w:ind w:firstLine="0" w:left="20" w:right="20"/>
@@ -11522,6 +11712,7 @@
           </w:tcPr>
           <w:p>
             <w:pPr>
+              <w:keepNext/>
               <w:jc w:val="center"/>
               <w:spacing w:after="20" w:before="20" w:line="240"/>
               <w:ind w:firstLine="0" w:left="20" w:right="20"/>
@@ -11555,6 +11746,7 @@
           </w:tcPr>
           <w:p>
             <w:pPr>
+              <w:keepNext/>
               <w:jc w:val="center"/>
               <w:spacing w:after="20" w:before="20" w:line="240"/>
               <w:ind w:firstLine="0" w:left="20" w:right="20"/>
@@ -11587,6 +11779,7 @@
           </w:tcPr>
           <w:p>
             <w:pPr>
+              <w:keepNext/>
               <w:jc w:val="center"/>
               <w:spacing w:after="20" w:before="20" w:line="240"/>
               <w:ind w:firstLine="0" w:left="20" w:right="20"/>
@@ -11619,6 +11812,7 @@
           </w:tcPr>
           <w:p>
             <w:pPr>
+              <w:keepNext/>
               <w:jc w:val="center"/>
               <w:spacing w:after="20" w:before="20" w:line="240"/>
               <w:ind w:firstLine="0" w:left="20" w:right="20"/>
@@ -11651,6 +11845,7 @@
           </w:tcPr>
           <w:p>
             <w:pPr>
+              <w:keepNext/>
               <w:jc w:val="center"/>
               <w:spacing w:after="20" w:before="20" w:line="240"/>
               <w:ind w:firstLine="0" w:left="20" w:right="20"/>
@@ -11694,6 +11889,7 @@
           </w:tcPr>
           <w:p>
             <w:pPr>
+              <w:keepNext/>
               <w:jc w:val="center"/>
               <w:spacing w:after="20" w:before="20" w:line="240"/>
               <w:ind w:firstLine="0" w:left="20" w:right="20"/>
@@ -11732,6 +11928,7 @@
           </w:tcPr>
           <w:p>
             <w:pPr>
+              <w:keepNext/>
               <w:jc w:val="left"/>
               <w:spacing w:after="20" w:before="20" w:line="240"/>
               <w:ind w:firstLine="0" w:left="20" w:right="20"/>
@@ -11768,6 +11965,7 @@
           </w:tcPr>
           <w:p>
             <w:pPr>
+              <w:keepNext/>
               <w:jc w:val="left"/>
               <w:spacing w:after="20" w:before="20" w:line="240"/>
               <w:ind w:firstLine="0" w:left="200" w:right="20"/>
@@ -11797,6 +11995,7 @@
           </w:tcPr>
           <w:p>
             <w:pPr>
+              <w:keepNext/>
               <w:jc w:val="left"/>
               <w:spacing w:after="20" w:before="20" w:line="240"/>
               <w:ind w:firstLine="0" w:left="20" w:right="20"/>
@@ -11826,6 +12025,7 @@
           </w:tcPr>
           <w:p>
             <w:pPr>
+              <w:keepNext/>
               <w:jc w:val="left"/>
               <w:spacing w:after="20" w:before="20" w:line="240"/>
               <w:ind w:firstLine="0" w:left="20" w:right="20"/>
@@ -11855,6 +12055,7 @@
           </w:tcPr>
           <w:p>
             <w:pPr>
+              <w:keepNext/>
               <w:jc w:val="left"/>
               <w:spacing w:after="20" w:before="20" w:line="240"/>
               <w:ind w:firstLine="0" w:left="20" w:right="20"/>
@@ -11884,6 +12085,7 @@
           </w:tcPr>
           <w:p>
             <w:pPr>
+              <w:keepNext/>
               <w:jc w:val="left"/>
               <w:spacing w:after="20" w:before="20" w:line="240"/>
               <w:ind w:firstLine="0" w:left="20" w:right="20"/>
@@ -11913,6 +12115,7 @@
           </w:tcPr>
           <w:p>
             <w:pPr>
+              <w:keepNext/>
               <w:jc w:val="left"/>
               <w:spacing w:after="20" w:before="20" w:line="240"/>
               <w:ind w:firstLine="0" w:left="20" w:right="20"/>
@@ -11942,6 +12145,7 @@
           </w:tcPr>
           <w:p>
             <w:pPr>
+              <w:keepNext/>
               <w:jc w:val="left"/>
               <w:spacing w:after="20" w:before="20" w:line="240"/>
               <w:ind w:firstLine="0" w:left="20" w:right="20"/>
@@ -11971,6 +12175,7 @@
           </w:tcPr>
           <w:p>
             <w:pPr>
+              <w:keepNext/>
               <w:jc w:val="left"/>
               <w:spacing w:after="20" w:before="20" w:line="240"/>
               <w:ind w:firstLine="0" w:left="20" w:right="20"/>
@@ -12000,6 +12205,7 @@
           </w:tcPr>
           <w:p>
             <w:pPr>
+              <w:keepNext/>
               <w:jc w:val="left"/>
               <w:spacing w:after="20" w:before="20" w:line="240"/>
               <w:ind w:firstLine="0" w:left="20" w:right="20"/>
@@ -12029,6 +12235,7 @@
           </w:tcPr>
           <w:p>
             <w:pPr>
+              <w:keepNext/>
               <w:jc w:val="left"/>
               <w:spacing w:after="20" w:before="20" w:line="240"/>
               <w:ind w:firstLine="0" w:left="20" w:right="20"/>
@@ -12064,6 +12271,7 @@
           </w:tcPr>
           <w:p>
             <w:pPr>
+              <w:keepNext/>
               <w:jc w:val="left"/>
               <w:spacing w:after="20" w:before="20" w:line="240"/>
               <w:ind w:firstLine="0" w:left="200" w:right="20"/>
@@ -12093,6 +12301,7 @@
           </w:tcPr>
           <w:p>
             <w:pPr>
+              <w:keepNext/>
               <w:jc w:val="left"/>
               <w:spacing w:after="20" w:before="20" w:line="240"/>
               <w:ind w:firstLine="0" w:left="20" w:right="20"/>
@@ -12122,6 +12331,7 @@
           </w:tcPr>
           <w:p>
             <w:pPr>
+              <w:keepNext/>
               <w:jc w:val="left"/>
               <w:spacing w:after="20" w:before="20" w:line="240"/>
               <w:ind w:firstLine="0" w:left="20" w:right="20"/>
@@ -12151,6 +12361,7 @@
           </w:tcPr>
           <w:p>
             <w:pPr>
+              <w:keepNext/>
               <w:jc w:val="left"/>
               <w:spacing w:after="20" w:before="20" w:line="240"/>
               <w:ind w:firstLine="0" w:left="20" w:right="20"/>
@@ -12180,6 +12391,7 @@
           </w:tcPr>
           <w:p>
             <w:pPr>
+              <w:keepNext/>
               <w:jc w:val="left"/>
               <w:spacing w:after="20" w:before="20" w:line="240"/>
               <w:ind w:firstLine="0" w:left="20" w:right="20"/>
@@ -12209,6 +12421,7 @@
           </w:tcPr>
           <w:p>
             <w:pPr>
+              <w:keepNext/>
               <w:jc w:val="left"/>
               <w:spacing w:after="20" w:before="20" w:line="240"/>
               <w:ind w:firstLine="0" w:left="20" w:right="20"/>
@@ -12238,6 +12451,7 @@
           </w:tcPr>
           <w:p>
             <w:pPr>
+              <w:keepNext/>
               <w:jc w:val="left"/>
               <w:spacing w:after="20" w:before="20" w:line="240"/>
               <w:ind w:firstLine="0" w:left="20" w:right="20"/>
@@ -12267,6 +12481,7 @@
           </w:tcPr>
           <w:p>
             <w:pPr>
+              <w:keepNext/>
               <w:jc w:val="left"/>
               <w:spacing w:after="20" w:before="20" w:line="240"/>
               <w:ind w:firstLine="0" w:left="20" w:right="20"/>
@@ -12296,6 +12511,7 @@
           </w:tcPr>
           <w:p>
             <w:pPr>
+              <w:keepNext/>
               <w:jc w:val="left"/>
               <w:spacing w:after="20" w:before="20" w:line="240"/>
               <w:ind w:firstLine="0" w:left="20" w:right="20"/>
@@ -12325,6 +12541,7 @@
           </w:tcPr>
           <w:p>
             <w:pPr>
+              <w:keepNext/>
               <w:jc w:val="left"/>
               <w:spacing w:after="20" w:before="20" w:line="240"/>
               <w:ind w:firstLine="0" w:left="20" w:right="20"/>
@@ -12360,6 +12577,7 @@
           </w:tcPr>
           <w:p>
             <w:pPr>
+              <w:keepNext/>
               <w:jc w:val="left"/>
               <w:spacing w:after="20" w:before="20" w:line="240"/>
               <w:ind w:firstLine="0" w:left="200" w:right="20"/>
@@ -12389,6 +12607,7 @@
           </w:tcPr>
           <w:p>
             <w:pPr>
+              <w:keepNext/>
               <w:jc w:val="left"/>
               <w:spacing w:after="20" w:before="20" w:line="240"/>
               <w:ind w:firstLine="0" w:left="20" w:right="20"/>
@@ -12418,35 +12637,37 @@
           </w:tcPr>
           <w:p>
             <w:pPr>
-              <w:jc w:val="left"/>
-              <w:spacing w:after="20" w:before="20" w:line="240"/>
-              <w:ind w:firstLine="0" w:left="20" w:right="20"/>
-            </w:pPr>
-            <w:r xmlns:w="http://schemas.openxmlformats.org/wordprocessingml/2006/main" xmlns:wp="http://schemas.openxmlformats.org/drawingml/2006/wordprocessingDrawing" xmlns:r="http://schemas.openxmlformats.org/officeDocument/2006/relationships" xmlns:w14="http://schemas.microsoft.com/office/word/2010/wordml">
-              <w:rPr>
-                <w:rFonts w:ascii="Times" w:hAnsi="Helvetica" w:eastAsia="Helvetica" w:cs="Helvetica"/>
-                <w:sz w:val="20"/>
-                <w:szCs w:val="20"/>
-                <w:color w:val="000000"/>
-              </w:rPr>
-              <w:t xml:space="preserve">[0.03, -0.10]</w:t>
-            </w:r>
-          </w:p>
-        </w:tc>
-        <w:tc>
-          <w:tcPr>
-            <w:tcBorders/>
-            <w:shd w:val="clear" w:color="auto" w:fill="FFFFFF"/>
-            <w:tcMar>
-              <w:top w:w="0" w:type="dxa"/>
-              <w:bottom w:w="0" w:type="dxa"/>
-              <w:left w:w="0" w:type="dxa"/>
-              <w:right w:w="0" w:type="dxa"/>
-            </w:tcMar>
-            <w:vAlign w:val="center"/>
-          </w:tcPr>
-          <w:p>
-            <w:pPr>
+              <w:keepNext/>
+              <w:jc w:val="left"/>
+              <w:spacing w:after="20" w:before="20" w:line="240"/>
+              <w:ind w:firstLine="0" w:left="20" w:right="20"/>
+            </w:pPr>
+            <w:r xmlns:w="http://schemas.openxmlformats.org/wordprocessingml/2006/main" xmlns:wp="http://schemas.openxmlformats.org/drawingml/2006/wordprocessingDrawing" xmlns:r="http://schemas.openxmlformats.org/officeDocument/2006/relationships" xmlns:w14="http://schemas.microsoft.com/office/word/2010/wordml">
+              <w:rPr>
+                <w:rFonts w:ascii="Times" w:hAnsi="Helvetica" w:eastAsia="Helvetica" w:cs="Helvetica"/>
+                <w:sz w:val="20"/>
+                <w:szCs w:val="20"/>
+                <w:color w:val="000000"/>
+              </w:rPr>
+              <w:t xml:space="preserve">[-0.10, 0.03]</w:t>
+            </w:r>
+          </w:p>
+        </w:tc>
+        <w:tc>
+          <w:tcPr>
+            <w:tcBorders/>
+            <w:shd w:val="clear" w:color="auto" w:fill="FFFFFF"/>
+            <w:tcMar>
+              <w:top w:w="0" w:type="dxa"/>
+              <w:bottom w:w="0" w:type="dxa"/>
+              <w:left w:w="0" w:type="dxa"/>
+              <w:right w:w="0" w:type="dxa"/>
+            </w:tcMar>
+            <w:vAlign w:val="center"/>
+          </w:tcPr>
+          <w:p>
+            <w:pPr>
+              <w:keepNext/>
               <w:jc w:val="left"/>
               <w:spacing w:after="20" w:before="20" w:line="240"/>
               <w:ind w:firstLine="0" w:left="20" w:right="20"/>
@@ -12476,6 +12697,7 @@
           </w:tcPr>
           <w:p>
             <w:pPr>
+              <w:keepNext/>
               <w:jc w:val="left"/>
               <w:spacing w:after="20" w:before="20" w:line="240"/>
               <w:ind w:firstLine="0" w:left="20" w:right="20"/>
@@ -12505,6 +12727,7 @@
           </w:tcPr>
           <w:p>
             <w:pPr>
+              <w:keepNext/>
               <w:jc w:val="left"/>
               <w:spacing w:after="20" w:before="20" w:line="240"/>
               <w:ind w:firstLine="0" w:left="20" w:right="20"/>
@@ -12534,6 +12757,7 @@
           </w:tcPr>
           <w:p>
             <w:pPr>
+              <w:keepNext/>
               <w:jc w:val="left"/>
               <w:spacing w:after="20" w:before="20" w:line="240"/>
               <w:ind w:firstLine="0" w:left="20" w:right="20"/>
@@ -12563,35 +12787,37 @@
           </w:tcPr>
           <w:p>
             <w:pPr>
-              <w:jc w:val="left"/>
-              <w:spacing w:after="20" w:before="20" w:line="240"/>
-              <w:ind w:firstLine="0" w:left="20" w:right="20"/>
-            </w:pPr>
-            <w:r xmlns:w="http://schemas.openxmlformats.org/wordprocessingml/2006/main" xmlns:wp="http://schemas.openxmlformats.org/drawingml/2006/wordprocessingDrawing" xmlns:r="http://schemas.openxmlformats.org/officeDocument/2006/relationships" xmlns:w14="http://schemas.microsoft.com/office/word/2010/wordml">
-              <w:rPr>
-                <w:rFonts w:ascii="Times" w:hAnsi="Helvetica" w:eastAsia="Helvetica" w:cs="Helvetica"/>
-                <w:sz w:val="20"/>
-                <w:szCs w:val="20"/>
-                <w:color w:val="000000"/>
-              </w:rPr>
-              <w:t xml:space="preserve">[0.07, -0.04]</w:t>
-            </w:r>
-          </w:p>
-        </w:tc>
-        <w:tc>
-          <w:tcPr>
-            <w:tcBorders/>
-            <w:shd w:val="clear" w:color="auto" w:fill="FFFFFF"/>
-            <w:tcMar>
-              <w:top w:w="0" w:type="dxa"/>
-              <w:bottom w:w="0" w:type="dxa"/>
-              <w:left w:w="0" w:type="dxa"/>
-              <w:right w:w="0" w:type="dxa"/>
-            </w:tcMar>
-            <w:vAlign w:val="center"/>
-          </w:tcPr>
-          <w:p>
-            <w:pPr>
+              <w:keepNext/>
+              <w:jc w:val="left"/>
+              <w:spacing w:after="20" w:before="20" w:line="240"/>
+              <w:ind w:firstLine="0" w:left="20" w:right="20"/>
+            </w:pPr>
+            <w:r xmlns:w="http://schemas.openxmlformats.org/wordprocessingml/2006/main" xmlns:wp="http://schemas.openxmlformats.org/drawingml/2006/wordprocessingDrawing" xmlns:r="http://schemas.openxmlformats.org/officeDocument/2006/relationships" xmlns:w14="http://schemas.microsoft.com/office/word/2010/wordml">
+              <w:rPr>
+                <w:rFonts w:ascii="Times" w:hAnsi="Helvetica" w:eastAsia="Helvetica" w:cs="Helvetica"/>
+                <w:sz w:val="20"/>
+                <w:szCs w:val="20"/>
+                <w:color w:val="000000"/>
+              </w:rPr>
+              <w:t xml:space="preserve">[-0.04, 0.07]</w:t>
+            </w:r>
+          </w:p>
+        </w:tc>
+        <w:tc>
+          <w:tcPr>
+            <w:tcBorders/>
+            <w:shd w:val="clear" w:color="auto" w:fill="FFFFFF"/>
+            <w:tcMar>
+              <w:top w:w="0" w:type="dxa"/>
+              <w:bottom w:w="0" w:type="dxa"/>
+              <w:left w:w="0" w:type="dxa"/>
+              <w:right w:w="0" w:type="dxa"/>
+            </w:tcMar>
+            <w:vAlign w:val="center"/>
+          </w:tcPr>
+          <w:p>
+            <w:pPr>
+              <w:keepNext/>
               <w:jc w:val="left"/>
               <w:spacing w:after="20" w:before="20" w:line="240"/>
               <w:ind w:firstLine="0" w:left="20" w:right="20"/>
@@ -12621,6 +12847,7 @@
           </w:tcPr>
           <w:p>
             <w:pPr>
+              <w:keepNext/>
               <w:jc w:val="left"/>
               <w:spacing w:after="20" w:before="20" w:line="240"/>
               <w:ind w:firstLine="0" w:left="20" w:right="20"/>
@@ -12657,6 +12884,7 @@
           </w:tcPr>
           <w:p>
             <w:pPr>
+              <w:keepNext/>
               <w:jc w:val="left"/>
               <w:spacing w:after="20" w:before="20" w:line="240"/>
               <w:ind w:firstLine="0" w:left="20" w:right="20"/>
@@ -12693,6 +12921,7 @@
           </w:tcPr>
           <w:p>
             <w:pPr>
+              <w:keepNext/>
               <w:jc w:val="left"/>
               <w:spacing w:after="20" w:before="20" w:line="240"/>
               <w:ind w:firstLine="0" w:left="200" w:right="20"/>
@@ -12722,6 +12951,7 @@
           </w:tcPr>
           <w:p>
             <w:pPr>
+              <w:keepNext/>
               <w:jc w:val="left"/>
               <w:spacing w:after="20" w:before="20" w:line="240"/>
               <w:ind w:firstLine="0" w:left="20" w:right="20"/>
@@ -12751,6 +12981,7 @@
           </w:tcPr>
           <w:p>
             <w:pPr>
+              <w:keepNext/>
               <w:jc w:val="left"/>
               <w:spacing w:after="20" w:before="20" w:line="240"/>
               <w:ind w:firstLine="0" w:left="20" w:right="20"/>
@@ -12780,6 +13011,7 @@
           </w:tcPr>
           <w:p>
             <w:pPr>
+              <w:keepNext/>
               <w:jc w:val="left"/>
               <w:spacing w:after="20" w:before="20" w:line="240"/>
               <w:ind w:firstLine="0" w:left="20" w:right="20"/>
@@ -12809,6 +13041,7 @@
           </w:tcPr>
           <w:p>
             <w:pPr>
+              <w:keepNext/>
               <w:jc w:val="left"/>
               <w:spacing w:after="20" w:before="20" w:line="240"/>
               <w:ind w:firstLine="0" w:left="20" w:right="20"/>
@@ -12838,6 +13071,7 @@
           </w:tcPr>
           <w:p>
             <w:pPr>
+              <w:keepNext/>
               <w:jc w:val="left"/>
               <w:spacing w:after="20" w:before="20" w:line="240"/>
               <w:ind w:firstLine="0" w:left="20" w:right="20"/>
@@ -12867,6 +13101,7 @@
           </w:tcPr>
           <w:p>
             <w:pPr>
+              <w:keepNext/>
               <w:jc w:val="left"/>
               <w:spacing w:after="20" w:before="20" w:line="240"/>
               <w:ind w:firstLine="0" w:left="20" w:right="20"/>
@@ -12896,6 +13131,7 @@
           </w:tcPr>
           <w:p>
             <w:pPr>
+              <w:keepNext/>
               <w:jc w:val="left"/>
               <w:spacing w:after="20" w:before="20" w:line="240"/>
               <w:ind w:firstLine="0" w:left="20" w:right="20"/>
@@ -12925,6 +13161,7 @@
           </w:tcPr>
           <w:p>
             <w:pPr>
+              <w:keepNext/>
               <w:jc w:val="left"/>
               <w:spacing w:after="20" w:before="20" w:line="240"/>
               <w:ind w:firstLine="0" w:left="20" w:right="20"/>
@@ -12954,6 +13191,7 @@
           </w:tcPr>
           <w:p>
             <w:pPr>
+              <w:keepNext/>
               <w:jc w:val="left"/>
               <w:spacing w:after="20" w:before="20" w:line="240"/>
               <w:ind w:firstLine="0" w:left="20" w:right="20"/>
@@ -12989,6 +13227,7 @@
           </w:tcPr>
           <w:p>
             <w:pPr>
+              <w:keepNext/>
               <w:jc w:val="left"/>
               <w:spacing w:after="20" w:before="20" w:line="240"/>
               <w:ind w:firstLine="0" w:left="200" w:right="20"/>
@@ -13018,6 +13257,7 @@
           </w:tcPr>
           <w:p>
             <w:pPr>
+              <w:keepNext/>
               <w:jc w:val="left"/>
               <w:spacing w:after="20" w:before="20" w:line="240"/>
               <w:ind w:firstLine="0" w:left="20" w:right="20"/>
@@ -13047,6 +13287,7 @@
           </w:tcPr>
           <w:p>
             <w:pPr>
+              <w:keepNext/>
               <w:jc w:val="left"/>
               <w:spacing w:after="20" w:before="20" w:line="240"/>
               <w:ind w:firstLine="0" w:left="20" w:right="20"/>
@@ -13076,6 +13317,7 @@
           </w:tcPr>
           <w:p>
             <w:pPr>
+              <w:keepNext/>
               <w:jc w:val="left"/>
               <w:spacing w:after="20" w:before="20" w:line="240"/>
               <w:ind w:firstLine="0" w:left="20" w:right="20"/>
@@ -13105,6 +13347,7 @@
           </w:tcPr>
           <w:p>
             <w:pPr>
+              <w:keepNext/>
               <w:jc w:val="left"/>
               <w:spacing w:after="20" w:before="20" w:line="240"/>
               <w:ind w:firstLine="0" w:left="20" w:right="20"/>
@@ -13134,6 +13377,7 @@
           </w:tcPr>
           <w:p>
             <w:pPr>
+              <w:keepNext/>
               <w:jc w:val="left"/>
               <w:spacing w:after="20" w:before="20" w:line="240"/>
               <w:ind w:firstLine="0" w:left="20" w:right="20"/>
@@ -13163,6 +13407,7 @@
           </w:tcPr>
           <w:p>
             <w:pPr>
+              <w:keepNext/>
               <w:jc w:val="left"/>
               <w:spacing w:after="20" w:before="20" w:line="240"/>
               <w:ind w:firstLine="0" w:left="20" w:right="20"/>
@@ -13192,6 +13437,7 @@
           </w:tcPr>
           <w:p>
             <w:pPr>
+              <w:keepNext/>
               <w:jc w:val="left"/>
               <w:spacing w:after="20" w:before="20" w:line="240"/>
               <w:ind w:firstLine="0" w:left="20" w:right="20"/>
@@ -13221,6 +13467,7 @@
           </w:tcPr>
           <w:p>
             <w:pPr>
+              <w:keepNext/>
               <w:jc w:val="left"/>
               <w:spacing w:after="20" w:before="20" w:line="240"/>
               <w:ind w:firstLine="0" w:left="20" w:right="20"/>
@@ -13250,6 +13497,7 @@
           </w:tcPr>
           <w:p>
             <w:pPr>
+              <w:keepNext/>
               <w:jc w:val="left"/>
               <w:spacing w:after="20" w:before="20" w:line="240"/>
               <w:ind w:firstLine="0" w:left="20" w:right="20"/>
@@ -13287,6 +13535,7 @@
           </w:tcPr>
           <w:p>
             <w:pPr>
+              <w:keepNext/>
               <w:jc w:val="left"/>
               <w:spacing w:after="20" w:before="20" w:line="240"/>
               <w:ind w:firstLine="0" w:left="200" w:right="20"/>
@@ -13318,6 +13567,7 @@
           </w:tcPr>
           <w:p>
             <w:pPr>
+              <w:keepNext/>
               <w:jc w:val="left"/>
               <w:spacing w:after="20" w:before="20" w:line="240"/>
               <w:ind w:firstLine="0" w:left="20" w:right="20"/>
@@ -13349,18 +13599,19 @@
           </w:tcPr>
           <w:p>
             <w:pPr>
-              <w:jc w:val="left"/>
-              <w:spacing w:after="20" w:before="20" w:line="240"/>
-              <w:ind w:firstLine="0" w:left="20" w:right="20"/>
-            </w:pPr>
-            <w:r xmlns:w="http://schemas.openxmlformats.org/wordprocessingml/2006/main" xmlns:wp="http://schemas.openxmlformats.org/drawingml/2006/wordprocessingDrawing" xmlns:r="http://schemas.openxmlformats.org/officeDocument/2006/relationships" xmlns:w14="http://schemas.microsoft.com/office/word/2010/wordml">
-              <w:rPr>
-                <w:rFonts w:ascii="Times" w:hAnsi="Helvetica" w:eastAsia="Helvetica" w:cs="Helvetica"/>
-                <w:sz w:val="20"/>
-                <w:szCs w:val="20"/>
-                <w:color w:val="000000"/>
-              </w:rPr>
-              <w:t xml:space="preserve">[-0.03, -0.18]</w:t>
+              <w:keepNext/>
+              <w:jc w:val="left"/>
+              <w:spacing w:after="20" w:before="20" w:line="240"/>
+              <w:ind w:firstLine="0" w:left="20" w:right="20"/>
+            </w:pPr>
+            <w:r xmlns:w="http://schemas.openxmlformats.org/wordprocessingml/2006/main" xmlns:wp="http://schemas.openxmlformats.org/drawingml/2006/wordprocessingDrawing" xmlns:r="http://schemas.openxmlformats.org/officeDocument/2006/relationships" xmlns:w14="http://schemas.microsoft.com/office/word/2010/wordml">
+              <w:rPr>
+                <w:rFonts w:ascii="Times" w:hAnsi="Helvetica" w:eastAsia="Helvetica" w:cs="Helvetica"/>
+                <w:sz w:val="20"/>
+                <w:szCs w:val="20"/>
+                <w:color w:val="000000"/>
+              </w:rPr>
+              <w:t xml:space="preserve">[-0.18, -0.03]</w:t>
             </w:r>
           </w:p>
         </w:tc>
@@ -13380,6 +13631,7 @@
           </w:tcPr>
           <w:p>
             <w:pPr>
+              <w:keepNext/>
               <w:jc w:val="left"/>
               <w:spacing w:after="20" w:before="20" w:line="240"/>
               <w:ind w:firstLine="0" w:left="20" w:right="20"/>
@@ -13411,6 +13663,7 @@
           </w:tcPr>
           <w:p>
             <w:pPr>
+              <w:keepNext/>
               <w:jc w:val="left"/>
               <w:spacing w:after="20" w:before="20" w:line="240"/>
               <w:ind w:firstLine="0" w:left="20" w:right="20"/>
@@ -13442,6 +13695,7 @@
           </w:tcPr>
           <w:p>
             <w:pPr>
+              <w:keepNext/>
               <w:jc w:val="left"/>
               <w:spacing w:after="20" w:before="20" w:line="240"/>
               <w:ind w:firstLine="0" w:left="20" w:right="20"/>
@@ -13473,6 +13727,7 @@
           </w:tcPr>
           <w:p>
             <w:pPr>
+              <w:keepNext/>
               <w:jc w:val="left"/>
               <w:spacing w:after="20" w:before="20" w:line="240"/>
               <w:ind w:firstLine="0" w:left="20" w:right="20"/>
@@ -13504,18 +13759,19 @@
           </w:tcPr>
           <w:p>
             <w:pPr>
-              <w:jc w:val="left"/>
-              <w:spacing w:after="20" w:before="20" w:line="240"/>
-              <w:ind w:firstLine="0" w:left="20" w:right="20"/>
-            </w:pPr>
-            <w:r xmlns:w="http://schemas.openxmlformats.org/wordprocessingml/2006/main" xmlns:wp="http://schemas.openxmlformats.org/drawingml/2006/wordprocessingDrawing" xmlns:r="http://schemas.openxmlformats.org/officeDocument/2006/relationships" xmlns:w14="http://schemas.microsoft.com/office/word/2010/wordml">
-              <w:rPr>
-                <w:rFonts w:ascii="Times" w:hAnsi="Helvetica" w:eastAsia="Helvetica" w:cs="Helvetica"/>
-                <w:sz w:val="20"/>
-                <w:szCs w:val="20"/>
-                <w:color w:val="000000"/>
-              </w:rPr>
-              <w:t xml:space="preserve">[0.09, 0.00]</w:t>
+              <w:keepNext/>
+              <w:jc w:val="left"/>
+              <w:spacing w:after="20" w:before="20" w:line="240"/>
+              <w:ind w:firstLine="0" w:left="20" w:right="20"/>
+            </w:pPr>
+            <w:r xmlns:w="http://schemas.openxmlformats.org/wordprocessingml/2006/main" xmlns:wp="http://schemas.openxmlformats.org/drawingml/2006/wordprocessingDrawing" xmlns:r="http://schemas.openxmlformats.org/officeDocument/2006/relationships" xmlns:w14="http://schemas.microsoft.com/office/word/2010/wordml">
+              <w:rPr>
+                <w:rFonts w:ascii="Times" w:hAnsi="Helvetica" w:eastAsia="Helvetica" w:cs="Helvetica"/>
+                <w:sz w:val="20"/>
+                <w:szCs w:val="20"/>
+                <w:color w:val="000000"/>
+              </w:rPr>
+              <w:t xml:space="preserve">[0.00, 0.09]</w:t>
             </w:r>
           </w:p>
         </w:tc>
@@ -13535,6 +13791,7 @@
           </w:tcPr>
           <w:p>
             <w:pPr>
+              <w:keepNext/>
               <w:jc w:val="left"/>
               <w:spacing w:after="20" w:before="20" w:line="240"/>
               <w:ind w:firstLine="0" w:left="20" w:right="20"/>
@@ -13566,6 +13823,7 @@
           </w:tcPr>
           <w:p>
             <w:pPr>
+              <w:keepNext/>
               <w:jc w:val="left"/>
               <w:spacing w:after="20" w:before="20" w:line="240"/>
               <w:ind w:firstLine="0" w:left="20" w:right="20"/>
@@ -13602,6 +13860,7 @@
           </w:tcPr>
           <w:p>
             <w:pPr>
+              <w:keepNext/>
               <w:jc w:val="left"/>
               <w:spacing w:after="20" w:before="20" w:line="240"/>
               <w:ind w:firstLine="0" w:left="20" w:right="20"/>
@@ -13648,6 +13907,7 @@
           </w:tcPr>
           <w:p>
             <w:pPr>
+              <w:keepNext/>
               <w:jc w:val="left"/>
               <w:spacing w:after="20" w:before="20" w:line="240"/>
               <w:ind w:firstLine="0" w:left="20" w:right="20"/>
@@ -13707,7 +13967,7 @@
         <w:t xml:space="preserve"> </w:t>
       </w:r>
       <w:r>
-        <w:t xml:space="preserve">&lt; .05) for models testing unpredictability, violence exposure, and poverty exposure, indicating that updating performance was better when stimuli were ecological relevant compared to abstract, on average (see SI Figures 4-6). There were also consistent main effects of age; median effects were</w:t>
+        <w:t xml:space="preserve">&lt; .05) for models testing unpredictability, violence exposure, and poverty exposure, indicating that updating performance was better when stimuli were ecological compared to abstract, on average (see SI Figures 4-6). There were also consistent main effects of age; median effects were</w:t>
       </w:r>
       <w:r>
         <w:t xml:space="preserve"> </w:t>
@@ -14355,7 +14615,7 @@
         <w:t xml:space="preserve">SD</w:t>
       </w:r>
       <w:r>
-        <w:t xml:space="preserve">) performed better on the ecologically relevant version compared to their own performance on the abstract version (median simple</w:t>
+        <w:t xml:space="preserve">) performed better on the ecological version compared to their own performance on the abstract version (median simple</w:t>
       </w:r>
       <w:r>
         <w:t xml:space="preserve"> </w:t>
@@ -14542,7 +14802,7 @@
         <w:t xml:space="preserve"> </w:t>
       </w:r>
       <w:r>
-        <w:t xml:space="preserve">&lt; .05). In this sense, ecologically relevant stimuli appeared to equalize working memory updating performance among youth exposed to high levels of violence and poverty (see Table</w:t>
+        <w:t xml:space="preserve">&lt; .05). In this sense, ecological stimuli appeared to equalize working memory updating performance among youth exposed to high levels of violence and poverty (see Table</w:t>
       </w:r>
       <w:r>
         <w:t xml:space="preserve"> </w:t>
@@ -14646,7 +14906,7 @@
         </w:rPr>
         <w:t xml:space="preserve">Figure </w:t>
       </w:r>
-      <w:bookmarkStart w:id="3107ea9e-ed79-4942-a5cc-95059985e787" w:name="figure3"/>
+      <w:bookmarkStart w:id="fe64b2b5-b97b-4a7d-abd1-c81f2bc12fbc" w:name="figure3"/>
       <w:r xmlns:w="http://schemas.openxmlformats.org/wordprocessingml/2006/main" xmlns:wp="http://schemas.openxmlformats.org/drawingml/2006/wordprocessingDrawing" xmlns:r="http://schemas.openxmlformats.org/officeDocument/2006/relationships" xmlns:w14="http://schemas.microsoft.com/office/word/2010/wordml">
         <w:rPr>
           <w:rFonts/>
@@ -14668,7 +14928,7 @@
         </w:rPr>
         <w:fldChar w:fldCharType="end" w:dirty="true"/>
       </w:r>
-      <w:bookmarkEnd w:id="3107ea9e-ed79-4942-a5cc-95059985e787"/>
+      <w:bookmarkEnd w:id="fe64b2b5-b97b-4a7d-abd1-c81f2bc12fbc"/>
       <w:r>
         <w:t xml:space="preserve">. </w:t>
       </w:r>
@@ -14760,7 +15020,7 @@
         <w:pStyle w:val="BodyText"/>
       </w:pPr>
       <w:r>
-        <w:t xml:space="preserve">The second question focused on the interactive effects of task version × violence exposure and task version × poverty exposure on working memory updating performance. Specifically, primary analyses revealed an equalization effect for both violence and poverty exposures on working memory updating. However, because measures of violence and poverty were not included in the same statistical model, it is unclear whether these interactions are independent. For example, one possibility is that exposures to violence and poverty are independently associated with working memory updating performance. Alternatively, they may overlap, reflecting the same association. To test this question, we ran a focused multiverse analysis with the same controls, main effects of task version, poverty and violence exposure, and two interaction terms: task-version × violence exposure and task-version × poverty in the same model. If violence and poverty exposures interact independently with task version, both interaction terms should remain significant. However, if they represent overlapping effects on working memory updating performance, one or the other may drop out of significance, which would suggest that one or the other adversity dimension is driving the effects of the other.</w:t>
+        <w:t xml:space="preserve">The second question focused on the interactive effects of task version × violence exposure and task version × poverty exposure on working memory updating performance. Specifically, primary analyses revealed an equalization effect for both violence and poverty exposures on working memory updating. However, because measures of violence and poverty were not included in the same statistical model, it is unclear whether these interactions are independent. For example, one possibility is that exposures to violence and poverty are independently associated with working memory updating performance. Alternatively, they may overlap, reflecting the same association. To test this question, we ran a focused multiverse analysis with the same controls, main effects of task version, poverty and violence exposure, and two interaction terms: task-version × violence exposure and task-version × poverty exposure in the same model. If violence and poverty exposures interact independently with task version, both interaction terms should remain significant. However, if they represent overlapping effects on working memory updating performance, one or the other may drop out of significance, which would suggest that one or the other adversity dimension is driving the effects of the other.</w:t>
       </w:r>
     </w:p>
     <w:p>
@@ -14774,7 +15034,7 @@
         </w:rPr>
         <w:t xml:space="preserve">Table </w:t>
       </w:r>
-      <w:bookmarkStart w:id="dab8cfa6-28f1-41f6-bd33-c2f312457e79" w:name="table3"/>
+      <w:bookmarkStart w:id="2fad848d-19a3-4b15-bf06-820c914f843d" w:name="table3"/>
       <w:r xmlns:w="http://schemas.openxmlformats.org/wordprocessingml/2006/main" xmlns:wp="http://schemas.openxmlformats.org/drawingml/2006/wordprocessingDrawing" xmlns:r="http://schemas.openxmlformats.org/officeDocument/2006/relationships" xmlns:w14="http://schemas.microsoft.com/office/word/2010/wordml">
         <w:rPr>
           <w:rFonts/>
@@ -14796,7 +15056,7 @@
         </w:rPr>
         <w:fldChar w:fldCharType="end" w:dirty="true"/>
       </w:r>
-      <w:bookmarkEnd w:id="dab8cfa6-28f1-41f6-bd33-c2f312457e79"/>
+      <w:bookmarkEnd w:id="2fad848d-19a3-4b15-bf06-820c914f843d"/>
       <w:r>
         <w:t xml:space="preserve">. </w:t>
       </w:r>
@@ -14832,6 +15092,7 @@
           </w:tcPr>
           <w:p>
             <w:pPr>
+              <w:keepNext/>
               <w:jc w:val="center"/>
               <w:spacing w:after="20" w:before="20" w:line="240"/>
               <w:ind w:firstLine="0" w:left="20" w:right="20"/>
@@ -14866,6 +15127,7 @@
           </w:tcPr>
           <w:p>
             <w:pPr>
+              <w:keepNext/>
               <w:jc w:val="center"/>
               <w:spacing w:after="20" w:before="20" w:line="240"/>
               <w:ind w:firstLine="0" w:left="20" w:right="20"/>
@@ -14898,6 +15160,7 @@
           </w:tcPr>
           <w:p>
             <w:pPr>
+              <w:keepNext/>
               <w:jc w:val="center"/>
               <w:spacing w:after="20" w:before="20" w:line="240"/>
               <w:ind w:firstLine="0" w:left="20" w:right="20"/>
@@ -14932,6 +15195,7 @@
           </w:tcPr>
           <w:p>
             <w:pPr>
+              <w:keepNext/>
               <w:jc w:val="center"/>
               <w:spacing w:after="20" w:before="20" w:line="240"/>
               <w:ind w:firstLine="0" w:left="20" w:right="20"/>
@@ -14971,6 +15235,7 @@
           </w:tcPr>
           <w:p>
             <w:pPr>
+              <w:keepNext/>
               <w:jc w:val="center"/>
               <w:spacing w:after="20" w:before="20" w:line="240"/>
               <w:ind w:firstLine="0" w:left="20" w:right="20"/>
@@ -15003,6 +15268,7 @@
           </w:tcPr>
           <w:p>
             <w:pPr>
+              <w:keepNext/>
               <w:jc w:val="center"/>
               <w:spacing w:after="20" w:before="20" w:line="240"/>
               <w:ind w:firstLine="0" w:left="20" w:right="20"/>
@@ -15046,6 +15312,7 @@
           </w:tcPr>
           <w:p>
             <w:pPr>
+              <w:keepNext/>
               <w:jc w:val="center"/>
               <w:spacing w:after="20" w:before="20" w:line="240"/>
               <w:ind w:firstLine="0" w:left="20" w:right="20"/>
@@ -15089,6 +15356,7 @@
           </w:tcPr>
           <w:p>
             <w:pPr>
+              <w:keepNext/>
               <w:jc w:val="center"/>
               <w:spacing w:after="20" w:before="20" w:line="240"/>
               <w:ind w:firstLine="0" w:left="20" w:right="20"/>
@@ -15132,6 +15400,7 @@
           </w:tcPr>
           <w:p>
             <w:pPr>
+              <w:keepNext/>
               <w:jc w:val="center"/>
               <w:spacing w:after="20" w:before="20" w:line="240"/>
               <w:ind w:firstLine="0" w:left="20" w:right="20"/>
@@ -15175,6 +15444,7 @@
           </w:tcPr>
           <w:p>
             <w:pPr>
+              <w:keepNext/>
               <w:jc w:val="center"/>
               <w:spacing w:after="20" w:before="20" w:line="240"/>
               <w:ind w:firstLine="0" w:left="20" w:right="20"/>
@@ -15207,6 +15477,7 @@
           </w:tcPr>
           <w:p>
             <w:pPr>
+              <w:keepNext/>
               <w:jc w:val="center"/>
               <w:spacing w:after="20" w:before="20" w:line="240"/>
               <w:ind w:firstLine="0" w:left="20" w:right="20"/>
@@ -15250,6 +15521,7 @@
           </w:tcPr>
           <w:p>
             <w:pPr>
+              <w:keepNext/>
               <w:jc w:val="center"/>
               <w:spacing w:after="20" w:before="20" w:line="240"/>
               <w:ind w:firstLine="0" w:left="20" w:right="20"/>
@@ -15293,6 +15565,7 @@
           </w:tcPr>
           <w:p>
             <w:pPr>
+              <w:keepNext/>
               <w:jc w:val="center"/>
               <w:spacing w:after="20" w:before="20" w:line="240"/>
               <w:ind w:firstLine="0" w:left="20" w:right="20"/>
@@ -15336,6 +15609,7 @@
           </w:tcPr>
           <w:p>
             <w:pPr>
+              <w:keepNext/>
               <w:jc w:val="center"/>
               <w:spacing w:after="20" w:before="20" w:line="240"/>
               <w:ind w:firstLine="0" w:left="20" w:right="20"/>
@@ -15384,6 +15658,7 @@
           </w:tcPr>
           <w:p>
             <w:pPr>
+              <w:keepNext/>
               <w:jc w:val="left"/>
               <w:spacing w:after="20" w:before="20" w:line="240"/>
               <w:ind w:firstLine="0" w:left="20" w:right="20"/>
@@ -15420,6 +15695,7 @@
           </w:tcPr>
           <w:p>
             <w:pPr>
+              <w:keepNext/>
               <w:jc w:val="left"/>
               <w:spacing w:after="20" w:before="20" w:line="240"/>
               <w:ind w:firstLine="0" w:left="200" w:right="20"/>
@@ -15449,6 +15725,7 @@
           </w:tcPr>
           <w:p>
             <w:pPr>
+              <w:keepNext/>
               <w:jc w:val="left"/>
               <w:spacing w:after="20" w:before="20" w:line="240"/>
               <w:ind w:firstLine="0" w:left="20" w:right="20"/>
@@ -15478,6 +15755,7 @@
           </w:tcPr>
           <w:p>
             <w:pPr>
+              <w:keepNext/>
               <w:jc w:val="left"/>
               <w:spacing w:after="20" w:before="20" w:line="240"/>
               <w:ind w:firstLine="0" w:left="20" w:right="20"/>
@@ -15507,6 +15785,7 @@
           </w:tcPr>
           <w:p>
             <w:pPr>
+              <w:keepNext/>
               <w:jc w:val="left"/>
               <w:spacing w:after="20" w:before="20" w:line="240"/>
               <w:ind w:firstLine="0" w:left="20" w:right="20"/>
@@ -15536,6 +15815,7 @@
           </w:tcPr>
           <w:p>
             <w:pPr>
+              <w:keepNext/>
               <w:jc w:val="left"/>
               <w:spacing w:after="20" w:before="20" w:line="240"/>
               <w:ind w:firstLine="0" w:left="20" w:right="20"/>
@@ -15565,6 +15845,7 @@
           </w:tcPr>
           <w:p>
             <w:pPr>
+              <w:keepNext/>
               <w:jc w:val="left"/>
               <w:spacing w:after="20" w:before="20" w:line="240"/>
               <w:ind w:firstLine="0" w:left="20" w:right="20"/>
@@ -15594,6 +15875,7 @@
           </w:tcPr>
           <w:p>
             <w:pPr>
+              <w:keepNext/>
               <w:jc w:val="left"/>
               <w:spacing w:after="20" w:before="20" w:line="240"/>
               <w:ind w:firstLine="0" w:left="20" w:right="20"/>
@@ -15623,6 +15905,7 @@
           </w:tcPr>
           <w:p>
             <w:pPr>
+              <w:keepNext/>
               <w:jc w:val="left"/>
               <w:spacing w:after="20" w:before="20" w:line="240"/>
               <w:ind w:firstLine="0" w:left="20" w:right="20"/>
@@ -15652,6 +15935,7 @@
           </w:tcPr>
           <w:p>
             <w:pPr>
+              <w:keepNext/>
               <w:jc w:val="left"/>
               <w:spacing w:after="20" w:before="20" w:line="240"/>
               <w:ind w:firstLine="0" w:left="20" w:right="20"/>
@@ -15681,6 +15965,7 @@
           </w:tcPr>
           <w:p>
             <w:pPr>
+              <w:keepNext/>
               <w:jc w:val="left"/>
               <w:spacing w:after="20" w:before="20" w:line="240"/>
               <w:ind w:firstLine="0" w:left="20" w:right="20"/>
@@ -15716,6 +16001,7 @@
           </w:tcPr>
           <w:p>
             <w:pPr>
+              <w:keepNext/>
               <w:jc w:val="left"/>
               <w:spacing w:after="20" w:before="20" w:line="240"/>
               <w:ind w:firstLine="0" w:left="200" w:right="20"/>
@@ -15745,6 +16031,7 @@
           </w:tcPr>
           <w:p>
             <w:pPr>
+              <w:keepNext/>
               <w:jc w:val="left"/>
               <w:spacing w:after="20" w:before="20" w:line="240"/>
               <w:ind w:firstLine="0" w:left="20" w:right="20"/>
@@ -15774,6 +16061,7 @@
           </w:tcPr>
           <w:p>
             <w:pPr>
+              <w:keepNext/>
               <w:jc w:val="left"/>
               <w:spacing w:after="20" w:before="20" w:line="240"/>
               <w:ind w:firstLine="0" w:left="20" w:right="20"/>
@@ -15803,6 +16091,7 @@
           </w:tcPr>
           <w:p>
             <w:pPr>
+              <w:keepNext/>
               <w:jc w:val="left"/>
               <w:spacing w:after="20" w:before="20" w:line="240"/>
               <w:ind w:firstLine="0" w:left="20" w:right="20"/>
@@ -15832,6 +16121,7 @@
           </w:tcPr>
           <w:p>
             <w:pPr>
+              <w:keepNext/>
               <w:jc w:val="left"/>
               <w:spacing w:after="20" w:before="20" w:line="240"/>
               <w:ind w:firstLine="0" w:left="20" w:right="20"/>
@@ -15861,6 +16151,7 @@
           </w:tcPr>
           <w:p>
             <w:pPr>
+              <w:keepNext/>
               <w:jc w:val="left"/>
               <w:spacing w:after="20" w:before="20" w:line="240"/>
               <w:ind w:firstLine="0" w:left="20" w:right="20"/>
@@ -15890,6 +16181,7 @@
           </w:tcPr>
           <w:p>
             <w:pPr>
+              <w:keepNext/>
               <w:jc w:val="left"/>
               <w:spacing w:after="20" w:before="20" w:line="240"/>
               <w:ind w:firstLine="0" w:left="20" w:right="20"/>
@@ -15919,6 +16211,7 @@
           </w:tcPr>
           <w:p>
             <w:pPr>
+              <w:keepNext/>
               <w:jc w:val="left"/>
               <w:spacing w:after="20" w:before="20" w:line="240"/>
               <w:ind w:firstLine="0" w:left="20" w:right="20"/>
@@ -15948,6 +16241,7 @@
           </w:tcPr>
           <w:p>
             <w:pPr>
+              <w:keepNext/>
               <w:jc w:val="left"/>
               <w:spacing w:after="20" w:before="20" w:line="240"/>
               <w:ind w:firstLine="0" w:left="20" w:right="20"/>
@@ -15977,6 +16271,7 @@
           </w:tcPr>
           <w:p>
             <w:pPr>
+              <w:keepNext/>
               <w:jc w:val="left"/>
               <w:spacing w:after="20" w:before="20" w:line="240"/>
               <w:ind w:firstLine="0" w:left="20" w:right="20"/>
@@ -16012,6 +16307,7 @@
           </w:tcPr>
           <w:p>
             <w:pPr>
+              <w:keepNext/>
               <w:jc w:val="left"/>
               <w:spacing w:after="20" w:before="20" w:line="240"/>
               <w:ind w:firstLine="0" w:left="200" w:right="20"/>
@@ -16041,6 +16337,7 @@
           </w:tcPr>
           <w:p>
             <w:pPr>
+              <w:keepNext/>
               <w:jc w:val="left"/>
               <w:spacing w:after="20" w:before="20" w:line="240"/>
               <w:ind w:firstLine="0" w:left="20" w:right="20"/>
@@ -16070,6 +16367,7 @@
           </w:tcPr>
           <w:p>
             <w:pPr>
+              <w:keepNext/>
               <w:jc w:val="left"/>
               <w:spacing w:after="20" w:before="20" w:line="240"/>
               <w:ind w:firstLine="0" w:left="20" w:right="20"/>
@@ -16099,6 +16397,7 @@
           </w:tcPr>
           <w:p>
             <w:pPr>
+              <w:keepNext/>
               <w:jc w:val="left"/>
               <w:spacing w:after="20" w:before="20" w:line="240"/>
               <w:ind w:firstLine="0" w:left="20" w:right="20"/>
@@ -16128,6 +16427,7 @@
           </w:tcPr>
           <w:p>
             <w:pPr>
+              <w:keepNext/>
               <w:jc w:val="left"/>
               <w:spacing w:after="20" w:before="20" w:line="240"/>
               <w:ind w:firstLine="0" w:left="20" w:right="20"/>
@@ -16157,6 +16457,7 @@
           </w:tcPr>
           <w:p>
             <w:pPr>
+              <w:keepNext/>
               <w:jc w:val="left"/>
               <w:spacing w:after="20" w:before="20" w:line="240"/>
               <w:ind w:firstLine="0" w:left="20" w:right="20"/>
@@ -16186,6 +16487,7 @@
           </w:tcPr>
           <w:p>
             <w:pPr>
+              <w:keepNext/>
               <w:jc w:val="left"/>
               <w:spacing w:after="20" w:before="20" w:line="240"/>
               <w:ind w:firstLine="0" w:left="20" w:right="20"/>
@@ -16215,6 +16517,7 @@
           </w:tcPr>
           <w:p>
             <w:pPr>
+              <w:keepNext/>
               <w:jc w:val="left"/>
               <w:spacing w:after="20" w:before="20" w:line="240"/>
               <w:ind w:firstLine="0" w:left="20" w:right="20"/>
@@ -16244,6 +16547,7 @@
           </w:tcPr>
           <w:p>
             <w:pPr>
+              <w:keepNext/>
               <w:jc w:val="left"/>
               <w:spacing w:after="20" w:before="20" w:line="240"/>
               <w:ind w:firstLine="0" w:left="20" w:right="20"/>
@@ -16273,6 +16577,7 @@
           </w:tcPr>
           <w:p>
             <w:pPr>
+              <w:keepNext/>
               <w:jc w:val="left"/>
               <w:spacing w:after="20" w:before="20" w:line="240"/>
               <w:ind w:firstLine="0" w:left="20" w:right="20"/>
@@ -16309,6 +16614,7 @@
           </w:tcPr>
           <w:p>
             <w:pPr>
+              <w:keepNext/>
               <w:jc w:val="left"/>
               <w:spacing w:after="20" w:before="20" w:line="240"/>
               <w:ind w:firstLine="0" w:left="20" w:right="20"/>
@@ -16345,6 +16651,7 @@
           </w:tcPr>
           <w:p>
             <w:pPr>
+              <w:keepNext/>
               <w:jc w:val="left"/>
               <w:spacing w:after="20" w:before="20" w:line="240"/>
               <w:ind w:firstLine="0" w:left="200" w:right="20"/>
@@ -16374,6 +16681,7 @@
           </w:tcPr>
           <w:p>
             <w:pPr>
+              <w:keepNext/>
               <w:jc w:val="left"/>
               <w:spacing w:after="20" w:before="20" w:line="240"/>
               <w:ind w:firstLine="0" w:left="20" w:right="20"/>
@@ -16403,6 +16711,7 @@
           </w:tcPr>
           <w:p>
             <w:pPr>
+              <w:keepNext/>
               <w:jc w:val="left"/>
               <w:spacing w:after="20" w:before="20" w:line="240"/>
               <w:ind w:firstLine="0" w:left="20" w:right="20"/>
@@ -16432,6 +16741,7 @@
           </w:tcPr>
           <w:p>
             <w:pPr>
+              <w:keepNext/>
               <w:jc w:val="left"/>
               <w:spacing w:after="20" w:before="20" w:line="240"/>
               <w:ind w:firstLine="0" w:left="20" w:right="20"/>
@@ -16461,6 +16771,7 @@
           </w:tcPr>
           <w:p>
             <w:pPr>
+              <w:keepNext/>
               <w:jc w:val="left"/>
               <w:spacing w:after="20" w:before="20" w:line="240"/>
               <w:ind w:firstLine="0" w:left="20" w:right="20"/>
@@ -16490,6 +16801,7 @@
           </w:tcPr>
           <w:p>
             <w:pPr>
+              <w:keepNext/>
               <w:jc w:val="left"/>
               <w:spacing w:after="20" w:before="20" w:line="240"/>
               <w:ind w:firstLine="0" w:left="20" w:right="20"/>
@@ -16519,6 +16831,7 @@
           </w:tcPr>
           <w:p>
             <w:pPr>
+              <w:keepNext/>
               <w:jc w:val="left"/>
               <w:spacing w:after="20" w:before="20" w:line="240"/>
               <w:ind w:firstLine="0" w:left="20" w:right="20"/>
@@ -16548,6 +16861,7 @@
           </w:tcPr>
           <w:p>
             <w:pPr>
+              <w:keepNext/>
               <w:jc w:val="left"/>
               <w:spacing w:after="20" w:before="20" w:line="240"/>
               <w:ind w:firstLine="0" w:left="20" w:right="20"/>
@@ -16577,6 +16891,7 @@
           </w:tcPr>
           <w:p>
             <w:pPr>
+              <w:keepNext/>
               <w:jc w:val="left"/>
               <w:spacing w:after="20" w:before="20" w:line="240"/>
               <w:ind w:firstLine="0" w:left="20" w:right="20"/>
@@ -16606,6 +16921,7 @@
           </w:tcPr>
           <w:p>
             <w:pPr>
+              <w:keepNext/>
               <w:jc w:val="left"/>
               <w:spacing w:after="20" w:before="20" w:line="240"/>
               <w:ind w:firstLine="0" w:left="20" w:right="20"/>
@@ -16641,6 +16957,7 @@
           </w:tcPr>
           <w:p>
             <w:pPr>
+              <w:keepNext/>
               <w:jc w:val="left"/>
               <w:spacing w:after="20" w:before="20" w:line="240"/>
               <w:ind w:firstLine="0" w:left="200" w:right="20"/>
@@ -16670,6 +16987,7 @@
           </w:tcPr>
           <w:p>
             <w:pPr>
+              <w:keepNext/>
               <w:jc w:val="left"/>
               <w:spacing w:after="20" w:before="20" w:line="240"/>
               <w:ind w:firstLine="0" w:left="20" w:right="20"/>
@@ -16699,6 +17017,7 @@
           </w:tcPr>
           <w:p>
             <w:pPr>
+              <w:keepNext/>
               <w:jc w:val="left"/>
               <w:spacing w:after="20" w:before="20" w:line="240"/>
               <w:ind w:firstLine="0" w:left="20" w:right="20"/>
@@ -16728,6 +17047,7 @@
           </w:tcPr>
           <w:p>
             <w:pPr>
+              <w:keepNext/>
               <w:jc w:val="left"/>
               <w:spacing w:after="20" w:before="20" w:line="240"/>
               <w:ind w:firstLine="0" w:left="20" w:right="20"/>
@@ -16757,6 +17077,7 @@
           </w:tcPr>
           <w:p>
             <w:pPr>
+              <w:keepNext/>
               <w:jc w:val="left"/>
               <w:spacing w:after="20" w:before="20" w:line="240"/>
               <w:ind w:firstLine="0" w:left="20" w:right="20"/>
@@ -16786,6 +17107,7 @@
           </w:tcPr>
           <w:p>
             <w:pPr>
+              <w:keepNext/>
               <w:jc w:val="left"/>
               <w:spacing w:after="20" w:before="20" w:line="240"/>
               <w:ind w:firstLine="0" w:left="20" w:right="20"/>
@@ -16815,6 +17137,7 @@
           </w:tcPr>
           <w:p>
             <w:pPr>
+              <w:keepNext/>
               <w:jc w:val="left"/>
               <w:spacing w:after="20" w:before="20" w:line="240"/>
               <w:ind w:firstLine="0" w:left="20" w:right="20"/>
@@ -16844,6 +17167,7 @@
           </w:tcPr>
           <w:p>
             <w:pPr>
+              <w:keepNext/>
               <w:jc w:val="left"/>
               <w:spacing w:after="20" w:before="20" w:line="240"/>
               <w:ind w:firstLine="0" w:left="20" w:right="20"/>
@@ -16873,6 +17197,7 @@
           </w:tcPr>
           <w:p>
             <w:pPr>
+              <w:keepNext/>
               <w:jc w:val="left"/>
               <w:spacing w:after="20" w:before="20" w:line="240"/>
               <w:ind w:firstLine="0" w:left="20" w:right="20"/>
@@ -16902,6 +17227,7 @@
           </w:tcPr>
           <w:p>
             <w:pPr>
+              <w:keepNext/>
               <w:jc w:val="left"/>
               <w:spacing w:after="20" w:before="20" w:line="240"/>
               <w:ind w:firstLine="0" w:left="20" w:right="20"/>
@@ -16939,6 +17265,7 @@
           </w:tcPr>
           <w:p>
             <w:pPr>
+              <w:keepNext/>
               <w:jc w:val="left"/>
               <w:spacing w:after="20" w:before="20" w:line="240"/>
               <w:ind w:firstLine="0" w:left="200" w:right="20"/>
@@ -16970,6 +17297,7 @@
           </w:tcPr>
           <w:p>
             <w:pPr>
+              <w:keepNext/>
               <w:jc w:val="left"/>
               <w:spacing w:after="20" w:before="20" w:line="240"/>
               <w:ind w:firstLine="0" w:left="20" w:right="20"/>
@@ -17001,6 +17329,7 @@
           </w:tcPr>
           <w:p>
             <w:pPr>
+              <w:keepNext/>
               <w:jc w:val="left"/>
               <w:spacing w:after="20" w:before="20" w:line="240"/>
               <w:ind w:firstLine="0" w:left="20" w:right="20"/>
@@ -17032,6 +17361,7 @@
           </w:tcPr>
           <w:p>
             <w:pPr>
+              <w:keepNext/>
               <w:jc w:val="left"/>
               <w:spacing w:after="20" w:before="20" w:line="240"/>
               <w:ind w:firstLine="0" w:left="20" w:right="20"/>
@@ -17063,6 +17393,7 @@
           </w:tcPr>
           <w:p>
             <w:pPr>
+              <w:keepNext/>
               <w:jc w:val="left"/>
               <w:spacing w:after="20" w:before="20" w:line="240"/>
               <w:ind w:firstLine="0" w:left="20" w:right="20"/>
@@ -17094,6 +17425,7 @@
           </w:tcPr>
           <w:p>
             <w:pPr>
+              <w:keepNext/>
               <w:jc w:val="left"/>
               <w:spacing w:after="20" w:before="20" w:line="240"/>
               <w:ind w:firstLine="0" w:left="20" w:right="20"/>
@@ -17125,6 +17457,7 @@
           </w:tcPr>
           <w:p>
             <w:pPr>
+              <w:keepNext/>
               <w:jc w:val="left"/>
               <w:spacing w:after="20" w:before="20" w:line="240"/>
               <w:ind w:firstLine="0" w:left="20" w:right="20"/>
@@ -17156,6 +17489,7 @@
           </w:tcPr>
           <w:p>
             <w:pPr>
+              <w:keepNext/>
               <w:jc w:val="left"/>
               <w:spacing w:after="20" w:before="20" w:line="240"/>
               <w:ind w:firstLine="0" w:left="20" w:right="20"/>
@@ -17187,6 +17521,7 @@
           </w:tcPr>
           <w:p>
             <w:pPr>
+              <w:keepNext/>
               <w:jc w:val="left"/>
               <w:spacing w:after="20" w:before="20" w:line="240"/>
               <w:ind w:firstLine="0" w:left="20" w:right="20"/>
@@ -17218,6 +17553,7 @@
           </w:tcPr>
           <w:p>
             <w:pPr>
+              <w:keepNext/>
               <w:jc w:val="left"/>
               <w:spacing w:after="20" w:before="20" w:line="240"/>
               <w:ind w:firstLine="0" w:left="20" w:right="20"/>
@@ -17254,6 +17590,7 @@
           </w:tcPr>
           <w:p>
             <w:pPr>
+              <w:keepNext/>
               <w:jc w:val="left"/>
               <w:spacing w:after="20" w:before="20" w:line="240"/>
               <w:ind w:firstLine="0" w:left="20" w:right="20"/>
@@ -17300,6 +17637,7 @@
           </w:tcPr>
           <w:p>
             <w:pPr>
+              <w:keepNext/>
               <w:jc w:val="left"/>
               <w:spacing w:after="20" w:before="20" w:line="240"/>
               <w:ind w:firstLine="0" w:left="20" w:right="20"/>
@@ -17356,7 +17694,7 @@
         <w:pStyle w:val="BodyText"/>
       </w:pPr>
       <w:r>
-        <w:t xml:space="preserve">For this expanded multiverse approach, we retained all original data processing decisions (i.e., original 64 combinations of decisions) and added adversity component as an additional decision. For unpredictability, we analyzed each unpredictability component and the composite measure (composite analyses are redundant with primary analyses but were retained for comparison purposes), which resulted in 384 analyses (64 original × three versions of unpredictability × two performance measures: attention shifting and working memory). We applied the same approach to violence exposure (three violence variables, 384 analyses) and poverty exposure (four poverty variables, 512 analyses). The full results of these analyses are reported in the supplement (see SI Table 2).</w:t>
+        <w:t xml:space="preserve">For this expanded multiverse approach, we retained all original data processing decisions (i.e., original 64 combinations of decisions) and added adversity component as an additional decision. For unpredictability, we analyzed each unpredictability component and the composite measure (composite analyses are redundant with primary analyses but were retained for comparison purposes), which resulted in 384 analyses (64 original × three versions of unpredictability × two performance measures: attention shifting and working memory updating). We applied the same approach to violence exposure (three violence variables, 384 analyses) and poverty exposure (four poverty variables, 512 analyses). The full results of these analyses are reported in the supplement (see SI Table 2).</w:t>
       </w:r>
     </w:p>
     <w:p>
@@ -17575,7 +17913,7 @@
         </w:r>
       </w:hyperlink>
       <w:r>
-        <w:t xml:space="preserve">a and SI Figure 13). However, these secondary results suggest that the violence exposure interaction with task-version may be driving our poverty × task version results for working memory updating. One possibility is that the shared variance between poverty and violence exposures (</w:t>
+        <w:t xml:space="preserve">a and SI Figure 13). However, these secondary results suggest that the violence exposure interaction with task version may be driving our poverty × task version results for working memory updating. One possibility is that the shared variance between poverty and violence exposures (</w:t>
       </w:r>
       <w:r>
         <w:rPr>
@@ -17588,7 +17926,7 @@
         <w:t xml:space="preserve"> </w:t>
       </w:r>
       <w:r>
-        <w:t xml:space="preserve">= -0.37) is responsible for both interaction effects. In other words, although poverty and violence exposure are theoretically distinct, our poverty composite may capture poverty-related violence exposures (e.g., high poverty neighborhoods contain more crime) and therefore interact with task-version. When directly compared, explicit measures of violence exposure remained significant (although only under a small set of analytical decisions), whereas poverty interactions dropped out entirely.</w:t>
+        <w:t xml:space="preserve">= -0.37) is responsible for both interaction effects. In other words, although poverty and violence exposure are theoretically distinct, our poverty composite may capture poverty-related violence exposures (e.g., high poverty neighborhoods contain more crime) and therefore interact with task version. When directly compared, explicit measures of violence exposure remained significant (although only under a small set of analytical decisions), whereas poverty interactions dropped out entirely.</w:t>
       </w:r>
     </w:p>
     <w:bookmarkEnd w:id="44"/>
@@ -17744,7 +18082,7 @@
         <w:pStyle w:val="BodyText"/>
       </w:pPr>
       <w:r>
-        <w:t xml:space="preserve">There are many possible explanations for the diverging adversity component patterns. First, some information sources may be more accurate than others. For example, asking about the number of fights one has been involved in or witnessed might be easier to report than asking broader questions about neighborhood danger. Second, for different cognitive abilities, objective versus subjective reports may be more relevant. For example, for attention-shifting, perceptions appeared to matter whereas objective events did for working memory updating. Third, although adversity components were correlated in the moderate range—as typically observed in the literature</w:t>
+        <w:t xml:space="preserve">There are many possible explanations for the diverging adversity component patterns. First, some information sources may be more accurate than others. For example, asking about the number of fights one has been involved in or witnessed might be easier to report than asking broader questions about neighborhood danger. Second, for different cognitive abilities, objective versus subjective reports may be more relevant. For example, for attention shifting, perceptions appeared to matter whereas objective events did for working memory updating. Third, although adversity components were correlated in the moderate range—as typically observed in the literature</w:t>
       </w:r>
       <w:r>
         <w:t xml:space="preserve"> </w:t>
@@ -17785,7 +18123,7 @@
         <w:t xml:space="preserve"> </w:t>
       </w:r>
       <w:r>
-        <w:t xml:space="preserve">found that Sub-Saharan African children from low SES backgrounds were more accurate on reasoning tests with three dimensional stimuli than two dimensional stimuli.</w:t>
+        <w:t xml:space="preserve">found that Sub-Saharan African children from high poverty backgrounds were more accurate on reasoning tests with three dimensional stimuli than two dimensional stimuli.</w:t>
       </w:r>
     </w:p>
     <w:p>
@@ -17873,7 +18211,7 @@
         <w:pStyle w:val="BodyText"/>
       </w:pPr>
       <w:r>
-        <w:t xml:space="preserve">Theoretically, our findings support the notion that hidden talents may emerge when using ecologically relevant testing materials, but they also raise questions. In particular, why should ecologically relevant stimuli equalize working memory updating performance for adversity-exposed youth than youth with reduced exposures? There are at least three possibilities. First, adversity exposure could simultaneously lower and improve performance. While abstract working memory updating performance is lowered, ecological working memory updating performance is improved. However, this explanation requires that different cognitive mechanisms process different classes of stimuli, even on tests of the same ability. If this is true, those mechanisms that process abstract content underperform compared to those that process ecological content. Second, there may be no actual differences in underlying abilities. Instead, ecologically relevant stimuli may activate intact, but dormant or underrecruited, working memory updating processes. Thus, when adversity-exposed youth are tested under abstract testing conditions, their cognitive processes operate at a lower level (remain inactive) but operate equally well with ecological testing materials. This makes sense if adversity limits energy or cognitive resources. Under such constraints, it may be adaptive to activate expensive cognitive processes only when necessary. Third, ecological testing materials may remove barriers, such as testing anxiety or test unfamiliarity, that disadvantage adversity-exposed youth. Unlike the selective activation of cognitive resources, the additional stressors of testing are removed, allowing cognitive mechanisms to operate unimpeded. However, this explanation is difficult to reconcile with experimental work which finds that mild stress and uncertainty improves performance</w:t>
+        <w:t xml:space="preserve">Theoretically, our findings support the notion that hidden talents may emerge when using ecologically relevant testing materials, but they also raise questions. In particular, why should ecologically relevant stimuli equalize working memory updating performance for adversity-exposed youth? There are at least three possibilities. First, adversity exposure could simultaneously lower and improve performance. While abstract working memory updating performance is lowered, ecological working memory updating performance is improved. However, this explanation requires that different cognitive mechanisms process different classes of stimuli, even on tests of the same ability. If this is true, those mechanisms that process abstract content underperform compared to those that process ecological content. Second, there may be no actual differences in underlying abilities. Instead, ecologically relevant stimuli may activate intact, but dormant or underrecruited, working memory updating processes. Thus, when adversity-exposed youth are tested under abstract testing conditions, their cognitive processes operate at a lower level (remain inactive) but operate equally well with ecological testing materials. This makes sense if adversity limits energy or cognitive resources. Under such constraints, it may be adaptive to activate expensive cognitive processes only when necessary. Third, ecological testing materials may remove barriers, such as testing anxiety or test unfamiliarity, that disadvantage adversity-exposed youth. Unlike the selective activation of cognitive resources, the additional stressors of testing are removed, allowing cognitive mechanisms to operate unimpeded. However, this explanation is difficult to reconcile with experimental work which finds that mild stress and uncertainty improves performance</w:t>
       </w:r>
       <w:r>
         <w:t xml:space="preserve"> </w:t>
@@ -17882,7 +18220,7 @@
         <w:t xml:space="preserve">(Mittal et al., 2015; Young et al., 2018)</w:t>
       </w:r>
       <w:r>
-        <w:t xml:space="preserve">. Future research should use research designs that can disentangle these explanations.</w:t>
+        <w:t xml:space="preserve">. Future research should use methods and designs that can disentangle these explanations.</w:t>
       </w:r>
     </w:p>
     <w:p>

</xml_diff>

<commit_message>
fix figure captions in manuscript
</commit_message>
<xml_diff>
--- a/manuscript/manuscript.docx
+++ b/manuscript/manuscript.docx
@@ -588,7 +588,7 @@
         </w:rPr>
         <w:t xml:space="preserve">Figure </w:t>
       </w:r>
-      <w:bookmarkStart w:id="1ddfd064-e653-4235-a303-da0daed5baf7" w:name="figure1"/>
+      <w:bookmarkStart w:id="e09a79a6-a2a4-4624-bfae-e4677b3b2964" w:name="figure1"/>
       <w:r xmlns:w="http://schemas.openxmlformats.org/wordprocessingml/2006/main" xmlns:wp="http://schemas.openxmlformats.org/drawingml/2006/wordprocessingDrawing" xmlns:r="http://schemas.openxmlformats.org/officeDocument/2006/relationships" xmlns:w14="http://schemas.microsoft.com/office/word/2010/wordml">
         <w:rPr>
           <w:rFonts/>
@@ -610,7 +610,7 @@
         </w:rPr>
         <w:fldChar w:fldCharType="end" w:dirty="true"/>
       </w:r>
-      <w:bookmarkEnd w:id="1ddfd064-e653-4235-a303-da0daed5baf7"/>
+      <w:bookmarkEnd w:id="e09a79a6-a2a4-4624-bfae-e4677b3b2964"/>
       <w:r>
         <w:t xml:space="preserve">. </w:t>
       </w:r>
@@ -3266,7 +3266,7 @@
         </w:rPr>
         <w:t xml:space="preserve">Table </w:t>
       </w:r>
-      <w:bookmarkStart w:id="2e8269a3-33e6-4278-8c39-75b0b2fdd9ad" w:name="table1"/>
+      <w:bookmarkStart w:id="f22de8b6-8b5c-4e56-b868-028c58ffb840" w:name="table1"/>
       <w:r xmlns:w="http://schemas.openxmlformats.org/wordprocessingml/2006/main" xmlns:wp="http://schemas.openxmlformats.org/drawingml/2006/wordprocessingDrawing" xmlns:r="http://schemas.openxmlformats.org/officeDocument/2006/relationships" xmlns:w14="http://schemas.microsoft.com/office/word/2010/wordml">
         <w:rPr>
           <w:rFonts/>
@@ -3288,7 +3288,7 @@
         </w:rPr>
         <w:fldChar w:fldCharType="end" w:dirty="true"/>
       </w:r>
-      <w:bookmarkEnd w:id="2e8269a3-33e6-4278-8c39-75b0b2fdd9ad"/>
+      <w:bookmarkEnd w:id="f22de8b6-8b5c-4e56-b868-028c58ffb840"/>
       <w:r>
         <w:t xml:space="preserve">. </w:t>
       </w:r>
@@ -11081,7 +11081,7 @@
         </w:rPr>
         <w:t xml:space="preserve">Figure </w:t>
       </w:r>
-      <w:bookmarkStart w:id="7fe7c4bf-1290-4061-94d0-00878050889b" w:name="figure2"/>
+      <w:bookmarkStart w:id="3a3e8602-ecf6-44d4-97fb-7900194a29d3" w:name="figure2"/>
       <w:r xmlns:w="http://schemas.openxmlformats.org/wordprocessingml/2006/main" xmlns:wp="http://schemas.openxmlformats.org/drawingml/2006/wordprocessingDrawing" xmlns:r="http://schemas.openxmlformats.org/officeDocument/2006/relationships" xmlns:w14="http://schemas.microsoft.com/office/word/2010/wordml">
         <w:rPr>
           <w:rFonts/>
@@ -11103,12 +11103,12 @@
         </w:rPr>
         <w:fldChar w:fldCharType="end" w:dirty="true"/>
       </w:r>
-      <w:bookmarkEnd w:id="7fe7c4bf-1290-4061-94d0-00878050889b"/>
+      <w:bookmarkEnd w:id="3a3e8602-ecf6-44d4-97fb-7900194a29d3"/>
       <w:r>
         <w:t xml:space="preserve">. </w:t>
       </w:r>
       <w:r>
-        <w:t xml:space="preserve">Visualization of multiverse attention shifting results. Specifically, a) visualizes the multiverse task version × adversity interaction on abstract and ecological task versions across high (+ 1 SD) and low (- 1 SD) adversity exposure (y-axis was reversed so that higher values = faster shifting), b) plots p-curves associated with each interaction term, c) plots sorted interaction B-coefficients across each arbitrary decision, d) plots the sample sizes for each effect, and e) is a specification grid indicating the data processing decisions associated with each effect.</w:t>
+        <w:t xml:space="preserve">Visualization of multiverse attention shifting results. Unpredictability and violence exposure multiverse analyses were confirmatory and poverty analyses were exploratory. a) visualizes the multiverse task version × adversity interaction on abstract and ecological task versions across high (+ 1 SD) and low (- 1 SD) adversity exposure (y-axis was reversed so that higher values = faster shifting), b) plots p-curves associated with each interaction term, c) plots sorted interaction B-coefficients across each arbitrary decision, d) plots the sample sizes for each effect, and e) is a specification grid indicating the data processing decisions associated with each effect.</w:t>
       </w:r>
     </w:p>
     <w:p>
@@ -11368,7 +11368,7 @@
         </w:rPr>
         <w:t xml:space="preserve">Table </w:t>
       </w:r>
-      <w:bookmarkStart w:id="6b78466e-b240-4c35-a19a-54b2591c3b7c" w:name="table2"/>
+      <w:bookmarkStart w:id="fd7f146f-9a2c-44ca-b1b7-b6e92b1df130" w:name="table2"/>
       <w:r xmlns:w="http://schemas.openxmlformats.org/wordprocessingml/2006/main" xmlns:wp="http://schemas.openxmlformats.org/drawingml/2006/wordprocessingDrawing" xmlns:r="http://schemas.openxmlformats.org/officeDocument/2006/relationships" xmlns:w14="http://schemas.microsoft.com/office/word/2010/wordml">
         <w:rPr>
           <w:rFonts/>
@@ -11390,7 +11390,7 @@
         </w:rPr>
         <w:fldChar w:fldCharType="end" w:dirty="true"/>
       </w:r>
-      <w:bookmarkEnd w:id="6b78466e-b240-4c35-a19a-54b2591c3b7c"/>
+      <w:bookmarkEnd w:id="fd7f146f-9a2c-44ca-b1b7-b6e92b1df130"/>
       <w:r>
         <w:t xml:space="preserve">. </w:t>
       </w:r>
@@ -14906,7 +14906,7 @@
         </w:rPr>
         <w:t xml:space="preserve">Figure </w:t>
       </w:r>
-      <w:bookmarkStart w:id="fe64b2b5-b97b-4a7d-abd1-c81f2bc12fbc" w:name="figure3"/>
+      <w:bookmarkStart w:id="940fc7a3-4cb3-4f0f-a7a2-4d5a93ac0cd2" w:name="figure3"/>
       <w:r xmlns:w="http://schemas.openxmlformats.org/wordprocessingml/2006/main" xmlns:wp="http://schemas.openxmlformats.org/drawingml/2006/wordprocessingDrawing" xmlns:r="http://schemas.openxmlformats.org/officeDocument/2006/relationships" xmlns:w14="http://schemas.microsoft.com/office/word/2010/wordml">
         <w:rPr>
           <w:rFonts/>
@@ -14928,12 +14928,12 @@
         </w:rPr>
         <w:fldChar w:fldCharType="end" w:dirty="true"/>
       </w:r>
-      <w:bookmarkEnd w:id="fe64b2b5-b97b-4a7d-abd1-c81f2bc12fbc"/>
+      <w:bookmarkEnd w:id="940fc7a3-4cb3-4f0f-a7a2-4d5a93ac0cd2"/>
       <w:r>
         <w:t xml:space="preserve">. </w:t>
       </w:r>
       <w:r>
-        <w:t xml:space="preserve">Visualization of multiverse working memory updating results. Specifically, a) visualizes the multiverse task version × adversity interaction on abstract and ecological task versions across high (+ 1 SD) and low (- 1 SD) adversity exposure, b) plots p-curves associated with each interaction term, c) plots sorted interaction B-coefficients across each arbitrary decision, d) plots the sample sizes for each effect, and e) is a specification grid indicating the data processing decisions associated with each effect. Proportions of each arbitrary decision with p-values &lt; .05 are indicated on the right side of each specification grid. Blank proportions indicate proportions = 0. Teal lines and points reflect individual multiverse effect sizes with p-values &lt; .05.</w:t>
+        <w:t xml:space="preserve">Visualization of multiverse working memory updating results. Unpredictability and violence exposure multiverse analyses were confirmatory and poverty analyses were exploratory. a) visualizes the multiverse task version × adversity interaction on abstract and ecological task versions across high (+ 1 SD) and low (- 1 SD) adversity exposure, b) plots p-curves associated with each interaction term, c) plots sorted interaction B-coefficients across each arbitrary decision, d) plots the sample sizes for each effect, and e) is a specification grid indicating the data processing decisions associated with each effect. Proportions of each arbitrary decision with p-values &lt; .05 are indicated on the right side of each specification grid. Blank proportions indicate proportions = 0. Teal lines and points reflect individual multiverse effect sizes with p-values &lt; .05.</w:t>
       </w:r>
     </w:p>
     <w:bookmarkEnd w:id="41"/>
@@ -15034,7 +15034,7 @@
         </w:rPr>
         <w:t xml:space="preserve">Table </w:t>
       </w:r>
-      <w:bookmarkStart w:id="2fad848d-19a3-4b15-bf06-820c914f843d" w:name="table3"/>
+      <w:bookmarkStart w:id="b83d28e8-cd6a-4b34-86d0-ed5f623146aa" w:name="table3"/>
       <w:r xmlns:w="http://schemas.openxmlformats.org/wordprocessingml/2006/main" xmlns:wp="http://schemas.openxmlformats.org/drawingml/2006/wordprocessingDrawing" xmlns:r="http://schemas.openxmlformats.org/officeDocument/2006/relationships" xmlns:w14="http://schemas.microsoft.com/office/word/2010/wordml">
         <w:rPr>
           <w:rFonts/>
@@ -15056,7 +15056,7 @@
         </w:rPr>
         <w:fldChar w:fldCharType="end" w:dirty="true"/>
       </w:r>
-      <w:bookmarkEnd w:id="2fad848d-19a3-4b15-bf06-820c914f843d"/>
+      <w:bookmarkEnd w:id="b83d28e8-cd6a-4b34-86d0-ed5f623146aa"/>
       <w:r>
         <w:t xml:space="preserve">. </w:t>
       </w:r>

</xml_diff>